<commit_message>
Doc Arquitectura Modelo 4+1 vistas
Agrego diagramas de comunicación vista lógica.
</commit_message>
<xml_diff>
--- a/06_Arquitectura_Modelo_4+1_Vistas/Documento_Arquitectura_Modelo_4+1_Vistas_BODY_FITNESS_GYM.docx
+++ b/06_Arquitectura_Modelo_4+1_Vistas/Documento_Arquitectura_Modelo_4+1_Vistas_BODY_FITNESS_GYM.docx
@@ -2650,13 +2650,31 @@
           <w:lang w:val="es-CO" w:eastAsia="es-CO"/>
         </w:rPr>
       </w:pPr>
+      <w:proofErr w:type="gramStart"/>
       <w:r>
         <w:rPr>
           <w:rFonts w:cs="Arial"/>
           <w:sz w:val="18"/>
           <w:lang w:val="es-CO" w:eastAsia="es-CO"/>
         </w:rPr>
-        <w:t xml:space="preserve">Figura 1. Modelo 4+1 Vistas. Fuente: </w:t>
+        <w:t xml:space="preserve">Figura </w:t>
+      </w:r>
+      <w:r>
+        <w:rPr>
+          <w:rFonts w:cs="Arial"/>
+          <w:sz w:val="18"/>
+          <w:lang w:val="es-CO" w:eastAsia="es-CO"/>
+        </w:rPr>
+        <w:t>.</w:t>
+      </w:r>
+      <w:proofErr w:type="gramEnd"/>
+      <w:r>
+        <w:rPr>
+          <w:rFonts w:cs="Arial"/>
+          <w:sz w:val="18"/>
+          <w:lang w:val="es-CO" w:eastAsia="es-CO"/>
+        </w:rPr>
+        <w:t xml:space="preserve"> Modelo 4+1 Vistas. Fuente: </w:t>
       </w:r>
       <w:r>
         <w:rPr>
@@ -3678,13 +3696,31 @@
           <w:lang w:val="es-CO" w:eastAsia="es-CO"/>
         </w:rPr>
       </w:pPr>
+      <w:proofErr w:type="gramStart"/>
       <w:r>
         <w:rPr>
           <w:rFonts w:cs="Arial"/>
           <w:sz w:val="18"/>
           <w:lang w:val="es-CO" w:eastAsia="es-CO"/>
         </w:rPr>
-        <w:t>Figura 2. Diagrama de clases – Módulo Usuarios</w:t>
+        <w:t xml:space="preserve">Figura </w:t>
+      </w:r>
+      <w:r>
+        <w:rPr>
+          <w:rFonts w:cs="Arial"/>
+          <w:sz w:val="18"/>
+          <w:lang w:val="es-CO" w:eastAsia="es-CO"/>
+        </w:rPr>
+        <w:t>.</w:t>
+      </w:r>
+      <w:proofErr w:type="gramEnd"/>
+      <w:r>
+        <w:rPr>
+          <w:rFonts w:cs="Arial"/>
+          <w:sz w:val="18"/>
+          <w:lang w:val="es-CO" w:eastAsia="es-CO"/>
+        </w:rPr>
+        <w:t xml:space="preserve"> Diagrama de clases – Módulo Usuarios</w:t>
       </w:r>
       <w:r>
         <w:rPr>
@@ -3921,13 +3957,31 @@
           <w:lang w:val="es-CO" w:eastAsia="es-CO"/>
         </w:rPr>
       </w:pPr>
+      <w:proofErr w:type="gramStart"/>
       <w:r>
         <w:rPr>
           <w:rFonts w:cs="Arial"/>
           <w:sz w:val="18"/>
           <w:lang w:val="es-CO" w:eastAsia="es-CO"/>
         </w:rPr>
-        <w:t>Figura 3. Diagrama de secuencia – Módulo Usuarios. Fuente: Autores</w:t>
+        <w:t xml:space="preserve">Figura </w:t>
+      </w:r>
+      <w:r>
+        <w:rPr>
+          <w:rFonts w:cs="Arial"/>
+          <w:sz w:val="18"/>
+          <w:lang w:val="es-CO" w:eastAsia="es-CO"/>
+        </w:rPr>
+        <w:t>.</w:t>
+      </w:r>
+      <w:proofErr w:type="gramEnd"/>
+      <w:r>
+        <w:rPr>
+          <w:rFonts w:cs="Arial"/>
+          <w:sz w:val="18"/>
+          <w:lang w:val="es-CO" w:eastAsia="es-CO"/>
+        </w:rPr>
+        <w:t xml:space="preserve"> Diagrama de secuencia – Módulo Usuarios. Fuente: Autores</w:t>
       </w:r>
     </w:p>
     <w:p>
@@ -3937,6 +3991,15 @@
           <w:rFonts w:cs="Arial"/>
           <w:b/>
           <w:szCs w:val="24"/>
+        </w:rPr>
+      </w:pPr>
+    </w:p>
+    <w:p>
+      <w:pPr>
+        <w:jc w:val="center"/>
+        <w:rPr>
+          <w:noProof/>
+          <w:lang w:val="es-CO" w:eastAsia="es-CO"/>
         </w:rPr>
       </w:pPr>
     </w:p>
@@ -3957,7 +4020,7 @@
         <w:lastRenderedPageBreak/>
         <w:drawing>
           <wp:inline distT="0" distB="0" distL="0" distR="0" wp14:anchorId="22E3E4A4" wp14:editId="1BC72E8A">
-            <wp:extent cx="5400040" cy="4904740"/>
+            <wp:extent cx="4991100" cy="4504835"/>
             <wp:effectExtent l="0" t="0" r="0" b="0"/>
             <wp:docPr id="34" name="Imagen 34"/>
             <wp:cNvGraphicFramePr>
@@ -3972,8 +4035,149 @@
                       <a:picLocks noChangeAspect="1" noChangeArrowheads="1"/>
                     </pic:cNvPicPr>
                   </pic:nvPicPr>
+                  <pic:blipFill rotWithShape="1">
+                    <a:blip r:embed="rId12">
+                      <a:extLst>
+                        <a:ext uri="{28A0092B-C50C-407E-A947-70E740481C1C}">
+                          <a14:useLocalDpi xmlns:a14="http://schemas.microsoft.com/office/drawing/2010/main" val="0"/>
+                        </a:ext>
+                      </a:extLst>
+                    </a:blip>
+                    <a:srcRect r="4045" b="4647"/>
+                    <a:stretch/>
+                  </pic:blipFill>
+                  <pic:spPr bwMode="auto">
+                    <a:xfrm>
+                      <a:off x="0" y="0"/>
+                      <a:ext cx="4992923" cy="4506480"/>
+                    </a:xfrm>
+                    <a:prstGeom prst="rect">
+                      <a:avLst/>
+                    </a:prstGeom>
+                    <a:noFill/>
+                    <a:ln>
+                      <a:noFill/>
+                    </a:ln>
+                    <a:extLst>
+                      <a:ext uri="{53640926-AAD7-44D8-BBD7-CCE9431645EC}">
+                        <a14:shadowObscured xmlns:a14="http://schemas.microsoft.com/office/drawing/2010/main"/>
+                      </a:ext>
+                    </a:extLst>
+                  </pic:spPr>
+                </pic:pic>
+              </a:graphicData>
+            </a:graphic>
+          </wp:inline>
+        </w:drawing>
+      </w:r>
+    </w:p>
+    <w:p>
+      <w:pPr>
+        <w:ind w:left="360"/>
+        <w:jc w:val="center"/>
+        <w:rPr>
+          <w:rFonts w:cs="Arial"/>
+          <w:sz w:val="18"/>
+          <w:lang w:val="es-CO" w:eastAsia="es-CO"/>
+        </w:rPr>
+      </w:pPr>
+      <w:r>
+        <w:rPr>
+          <w:rFonts w:cs="Arial"/>
+          <w:sz w:val="18"/>
+          <w:lang w:val="es-CO" w:eastAsia="es-CO"/>
+        </w:rPr>
+        <w:t xml:space="preserve">Figura. </w:t>
+      </w:r>
+      <w:r>
+        <w:rPr>
+          <w:rFonts w:cs="Arial"/>
+          <w:sz w:val="18"/>
+          <w:lang w:val="es-CO" w:eastAsia="es-CO"/>
+        </w:rPr>
+        <w:t>Diagrama de secuencia – Módulo Usuarios. Fuente: Autores</w:t>
+      </w:r>
+    </w:p>
+    <w:p>
+      <w:pPr>
+        <w:jc w:val="center"/>
+        <w:rPr>
+          <w:rFonts w:cs="Arial"/>
+          <w:b/>
+          <w:szCs w:val="24"/>
+        </w:rPr>
+      </w:pPr>
+    </w:p>
+    <w:p>
+      <w:pPr>
+        <w:jc w:val="both"/>
+        <w:rPr>
+          <w:rFonts w:cs="Arial"/>
+          <w:b/>
+          <w:szCs w:val="24"/>
+        </w:rPr>
+      </w:pPr>
+      <w:r>
+        <w:rPr>
+          <w:rFonts w:cs="Arial"/>
+          <w:szCs w:val="24"/>
+        </w:rPr>
+        <w:t xml:space="preserve">El procedimiento interno del sistema para la creación y registro de un nuevo usuario en el sistema se muestra en el siguiente </w:t>
+      </w:r>
+      <w:r>
+        <w:rPr>
+          <w:rFonts w:cs="Arial"/>
+          <w:b/>
+          <w:szCs w:val="24"/>
+        </w:rPr>
+        <w:t>diagrama de comunicación</w:t>
+      </w:r>
+    </w:p>
+    <w:p>
+      <w:pPr>
+        <w:jc w:val="both"/>
+        <w:rPr>
+          <w:rFonts w:cs="Arial"/>
+          <w:b/>
+          <w:szCs w:val="24"/>
+        </w:rPr>
+      </w:pPr>
+    </w:p>
+    <w:p>
+      <w:pPr>
+        <w:jc w:val="center"/>
+        <w:rPr>
+          <w:rFonts w:cs="Arial"/>
+          <w:szCs w:val="24"/>
+        </w:rPr>
+      </w:pPr>
+      <w:r>
+        <w:rPr>
+          <w:rFonts w:cs="Arial"/>
+          <w:noProof/>
+          <w:szCs w:val="24"/>
+          <w:lang w:val="es-CO" w:eastAsia="es-CO"/>
+        </w:rPr>
+        <w:lastRenderedPageBreak/>
+        <w:drawing>
+          <wp:inline distT="0" distB="0" distL="0" distR="0">
+            <wp:extent cx="4820044" cy="2295525"/>
+            <wp:effectExtent l="0" t="0" r="0" b="0"/>
+            <wp:docPr id="8" name="Imagen 8" descr="C:\Users\user\Downloads\DC_001.png"/>
+            <wp:cNvGraphicFramePr>
+              <a:graphicFrameLocks xmlns:a="http://schemas.openxmlformats.org/drawingml/2006/main" noChangeAspect="1"/>
+            </wp:cNvGraphicFramePr>
+            <a:graphic xmlns:a="http://schemas.openxmlformats.org/drawingml/2006/main">
+              <a:graphicData uri="http://schemas.openxmlformats.org/drawingml/2006/picture">
+                <pic:pic xmlns:pic="http://schemas.openxmlformats.org/drawingml/2006/picture">
+                  <pic:nvPicPr>
+                    <pic:cNvPr id="0" name="Picture 1" descr="C:\Users\user\Downloads\DC_001.png"/>
+                    <pic:cNvPicPr>
+                      <a:picLocks noChangeAspect="1" noChangeArrowheads="1"/>
+                    </pic:cNvPicPr>
+                  </pic:nvPicPr>
                   <pic:blipFill>
-                    <a:blip r:embed="rId12">
+                    <a:blip r:embed="rId13">
                       <a:extLst>
                         <a:ext uri="{28A0092B-C50C-407E-A947-70E740481C1C}">
                           <a14:useLocalDpi xmlns:a14="http://schemas.microsoft.com/office/drawing/2010/main" val="0"/>
@@ -3988,12 +4192,15 @@
                   <pic:spPr bwMode="auto">
                     <a:xfrm>
                       <a:off x="0" y="0"/>
-                      <a:ext cx="5400040" cy="4904740"/>
+                      <a:ext cx="4846909" cy="2308319"/>
                     </a:xfrm>
                     <a:prstGeom prst="rect">
                       <a:avLst/>
                     </a:prstGeom>
                     <a:noFill/>
+                    <a:ln>
+                      <a:noFill/>
+                    </a:ln>
                   </pic:spPr>
                 </pic:pic>
               </a:graphicData>
@@ -4004,6 +4211,117 @@
     </w:p>
     <w:p>
       <w:pPr>
+        <w:jc w:val="center"/>
+        <w:rPr>
+          <w:rFonts w:cs="Arial"/>
+          <w:szCs w:val="24"/>
+        </w:rPr>
+      </w:pPr>
+      <w:r>
+        <w:rPr>
+          <w:rFonts w:cs="Arial"/>
+          <w:sz w:val="18"/>
+          <w:szCs w:val="24"/>
+        </w:rPr>
+        <w:t>Figura. Diagrama de Comunicación. Módulo usuarios</w:t>
+      </w:r>
+    </w:p>
+    <w:p>
+      <w:pPr>
+        <w:jc w:val="both"/>
+        <w:rPr>
+          <w:rFonts w:cs="Arial"/>
+          <w:szCs w:val="24"/>
+        </w:rPr>
+      </w:pPr>
+      <w:r>
+        <w:rPr>
+          <w:rFonts w:cs="Arial"/>
+          <w:szCs w:val="24"/>
+        </w:rPr>
+        <w:t xml:space="preserve">La figura [#] hace más entendible la comunicación entre clases para el proceso de creación y almacenamiento de usuarios. El administrador, a través de la </w:t>
+      </w:r>
+      <w:r>
+        <w:rPr>
+          <w:rFonts w:cs="Arial"/>
+          <w:b/>
+          <w:szCs w:val="24"/>
+        </w:rPr>
+        <w:t>GUI</w:t>
+      </w:r>
+      <w:r>
+        <w:rPr>
+          <w:rFonts w:cs="Arial"/>
+          <w:b/>
+          <w:szCs w:val="24"/>
+        </w:rPr>
+        <w:t xml:space="preserve">, </w:t>
+      </w:r>
+      <w:r>
+        <w:rPr>
+          <w:rFonts w:cs="Arial"/>
+          <w:szCs w:val="24"/>
+        </w:rPr>
+        <w:t xml:space="preserve">envía los parámetros del usuario </w:t>
+      </w:r>
+      <w:r>
+        <w:rPr>
+          <w:rFonts w:cs="Arial"/>
+          <w:szCs w:val="24"/>
+        </w:rPr>
+        <w:t xml:space="preserve">a la interfaz lógica </w:t>
+      </w:r>
+      <w:proofErr w:type="spellStart"/>
+      <w:r>
+        <w:rPr>
+          <w:rFonts w:cs="Arial"/>
+          <w:szCs w:val="24"/>
+        </w:rPr>
+        <w:t>GymManager</w:t>
+      </w:r>
+      <w:proofErr w:type="spellEnd"/>
+      <w:r>
+        <w:rPr>
+          <w:rFonts w:cs="Arial"/>
+          <w:szCs w:val="24"/>
+        </w:rPr>
+        <w:t xml:space="preserve">, la cual delega la tarea a </w:t>
+      </w:r>
+      <w:proofErr w:type="spellStart"/>
+      <w:r>
+        <w:rPr>
+          <w:rFonts w:cs="Arial"/>
+          <w:szCs w:val="24"/>
+        </w:rPr>
+        <w:t>UserManager</w:t>
+      </w:r>
+      <w:proofErr w:type="spellEnd"/>
+      <w:r>
+        <w:rPr>
+          <w:rFonts w:cs="Arial"/>
+          <w:szCs w:val="24"/>
+        </w:rPr>
+        <w:t xml:space="preserve"> para crear el nuevo usuario y almacenarlo comunicándose con </w:t>
+      </w:r>
+      <w:proofErr w:type="spellStart"/>
+      <w:r>
+        <w:rPr>
+          <w:rFonts w:cs="Arial"/>
+          <w:szCs w:val="24"/>
+        </w:rPr>
+        <w:t>PersistenceManager</w:t>
+      </w:r>
+      <w:proofErr w:type="spellEnd"/>
+      <w:r>
+        <w:rPr>
+          <w:rFonts w:cs="Arial"/>
+          <w:szCs w:val="24"/>
+        </w:rPr>
+        <w:t xml:space="preserve">. De regreso, la interfaz lógica devuelve una respuesta de éxito/fracaso del proceso a la GUI para mostrar al administrador. </w:t>
+      </w:r>
+    </w:p>
+    <w:p>
+      <w:pPr>
         <w:pStyle w:val="Ttulo3"/>
         <w:numPr>
           <w:ilvl w:val="2"/>
@@ -4073,298 +4391,6 @@
             <wp:extent cx="5667375" cy="3214590"/>
             <wp:effectExtent l="0" t="0" r="0" b="5080"/>
             <wp:docPr id="4" name="Imagen 4"/>
-            <wp:cNvGraphicFramePr>
-              <a:graphicFrameLocks xmlns:a="http://schemas.openxmlformats.org/drawingml/2006/main" noChangeAspect="1"/>
-            </wp:cNvGraphicFramePr>
-            <a:graphic xmlns:a="http://schemas.openxmlformats.org/drawingml/2006/main">
-              <a:graphicData uri="http://schemas.openxmlformats.org/drawingml/2006/picture">
-                <pic:pic xmlns:pic="http://schemas.openxmlformats.org/drawingml/2006/picture">
-                  <pic:nvPicPr>
-                    <pic:cNvPr id="1" name=""/>
-                    <pic:cNvPicPr/>
-                  </pic:nvPicPr>
-                  <pic:blipFill>
-                    <a:blip r:embed="rId13"/>
-                    <a:stretch>
-                      <a:fillRect/>
-                    </a:stretch>
-                  </pic:blipFill>
-                  <pic:spPr>
-                    <a:xfrm>
-                      <a:off x="0" y="0"/>
-                      <a:ext cx="5677751" cy="3220475"/>
-                    </a:xfrm>
-                    <a:prstGeom prst="rect">
-                      <a:avLst/>
-                    </a:prstGeom>
-                  </pic:spPr>
-                </pic:pic>
-              </a:graphicData>
-            </a:graphic>
-          </wp:inline>
-        </w:drawing>
-      </w:r>
-    </w:p>
-    <w:p>
-      <w:pPr>
-        <w:ind w:left="360"/>
-        <w:jc w:val="center"/>
-        <w:rPr>
-          <w:rFonts w:cs="Arial"/>
-          <w:sz w:val="18"/>
-          <w:lang w:val="es-CO" w:eastAsia="es-CO"/>
-        </w:rPr>
-      </w:pPr>
-      <w:r>
-        <w:rPr>
-          <w:rFonts w:cs="Arial"/>
-          <w:sz w:val="18"/>
-          <w:lang w:val="es-CO" w:eastAsia="es-CO"/>
-        </w:rPr>
-        <w:t>Figura 4. Diagrama de clases – Módulo Usuarios. Fuente: Autores</w:t>
-      </w:r>
-    </w:p>
-    <w:p/>
-    <w:p>
-      <w:pPr>
-        <w:jc w:val="both"/>
-        <w:rPr>
-          <w:lang w:val="es-CO"/>
-        </w:rPr>
-      </w:pPr>
-      <w:r>
-        <w:rPr>
-          <w:lang w:val="es-CO"/>
-        </w:rPr>
-        <w:t xml:space="preserve">En este módulo se hizo uso del patrón de diseño creacional </w:t>
-      </w:r>
-      <w:proofErr w:type="spellStart"/>
-      <w:r>
-        <w:rPr>
-          <w:i/>
-          <w:lang w:val="es-CO"/>
-        </w:rPr>
-        <w:t>Abstract</w:t>
-      </w:r>
-      <w:proofErr w:type="spellEnd"/>
-      <w:r>
-        <w:rPr>
-          <w:i/>
-          <w:lang w:val="es-CO"/>
-        </w:rPr>
-        <w:t xml:space="preserve"> </w:t>
-      </w:r>
-      <w:proofErr w:type="spellStart"/>
-      <w:r>
-        <w:rPr>
-          <w:i/>
-          <w:lang w:val="es-CO"/>
-        </w:rPr>
-        <w:t>Factory.</w:t>
-      </w:r>
-      <w:r>
-        <w:rPr>
-          <w:lang w:val="es-CO"/>
-        </w:rPr>
-        <w:t>La</w:t>
-      </w:r>
-      <w:proofErr w:type="spellEnd"/>
-      <w:r>
-        <w:rPr>
-          <w:lang w:val="es-CO"/>
-        </w:rPr>
-        <w:t xml:space="preserve"> aplicación de este patrón surge de la necesidad de crear varias familias de objetos, en este caso, las factorías son: la de entrenamientos de fuerza, estilos de baile, y aeróbicos, cada una asociada a una grande familia de productos que puede crear. Esto permite que se mantenga una independencia de cómo los productos son creados, delegando dicho trabajo a las factorías que crean cada uno de los tipos de programas que existen en el sistema. Dado que, según la descripción del negocio, el sistema no sufrirá alteraciones mayores, no hay que lidiar con el potencial problema de modificar las fábricas abstractas y concretas.</w:t>
-      </w:r>
-    </w:p>
-    <w:p>
-      <w:pPr>
-        <w:jc w:val="both"/>
-        <w:rPr>
-          <w:lang w:val="es-CO"/>
-        </w:rPr>
-      </w:pPr>
-      <w:r>
-        <w:rPr>
-          <w:lang w:val="es-CO"/>
-        </w:rPr>
-        <w:t>Este subsistema tiene interacción directa con el módulo de usuarios mediante la conexión entre la clase Entrenador y la clase Curso, donde cada curso debe ser dirigido por al menos un entrenador.</w:t>
-      </w:r>
-    </w:p>
-    <w:p>
-      <w:pPr>
-        <w:jc w:val="both"/>
-        <w:rPr>
-          <w:rFonts w:cs="Arial"/>
-          <w:b/>
-          <w:szCs w:val="24"/>
-        </w:rPr>
-      </w:pPr>
-      <w:r>
-        <w:rPr>
-          <w:rFonts w:cs="Arial"/>
-          <w:szCs w:val="24"/>
-        </w:rPr>
-        <w:t xml:space="preserve">Las operaciones en este módulo se ilustran a un alto nivel mediante el siguiente </w:t>
-      </w:r>
-      <w:r>
-        <w:rPr>
-          <w:rFonts w:cs="Arial"/>
-          <w:b/>
-          <w:szCs w:val="24"/>
-        </w:rPr>
-        <w:t>diagrama de secuencia</w:t>
-      </w:r>
-    </w:p>
-    <w:p>
-      <w:pPr>
-        <w:jc w:val="both"/>
-        <w:rPr>
-          <w:rFonts w:cs="Arial"/>
-          <w:b/>
-          <w:szCs w:val="24"/>
-        </w:rPr>
-      </w:pPr>
-    </w:p>
-    <w:p>
-      <w:pPr>
-        <w:jc w:val="both"/>
-        <w:rPr>
-          <w:rFonts w:cs="Arial"/>
-          <w:b/>
-          <w:szCs w:val="24"/>
-        </w:rPr>
-      </w:pPr>
-      <w:r>
-        <w:rPr>
-          <w:rFonts w:cs="Arial"/>
-          <w:b/>
-          <w:szCs w:val="24"/>
-        </w:rPr>
-        <w:t>[AQUÍ FALTA EL DIAGRAMA DE SECUENCIA QUE NO SE HA HECHO]</w:t>
-      </w:r>
-    </w:p>
-    <w:p>
-      <w:pPr>
-        <w:jc w:val="both"/>
-        <w:rPr>
-          <w:lang w:val="es-CO"/>
-        </w:rPr>
-      </w:pPr>
-    </w:p>
-    <w:p>
-      <w:pPr>
-        <w:pStyle w:val="Ttulo3"/>
-        <w:numPr>
-          <w:ilvl w:val="2"/>
-          <w:numId w:val="1"/>
-        </w:numPr>
-        <w:rPr>
-          <w:lang w:val="es-CO"/>
-        </w:rPr>
-      </w:pPr>
-      <w:bookmarkStart w:id="15" w:name="_Toc498878835"/>
-      <w:r>
-        <w:rPr>
-          <w:lang w:val="es-CO"/>
-        </w:rPr>
-        <w:lastRenderedPageBreak/>
-        <w:t>Módu</w:t>
-      </w:r>
-      <w:r>
-        <w:rPr>
-          <w:lang w:val="es-CO"/>
-        </w:rPr>
-        <w:t xml:space="preserve">lo </w:t>
-      </w:r>
-      <w:r>
-        <w:rPr>
-          <w:lang w:val="es-CO"/>
-        </w:rPr>
-        <w:t xml:space="preserve">de </w:t>
-      </w:r>
-      <w:r>
-        <w:rPr>
-          <w:lang w:val="es-CO"/>
-        </w:rPr>
-        <w:t>C</w:t>
-      </w:r>
-      <w:r>
-        <w:rPr>
-          <w:lang w:val="es-CO"/>
-        </w:rPr>
-        <w:t>ontabilidad</w:t>
-      </w:r>
-      <w:bookmarkEnd w:id="15"/>
-    </w:p>
-    <w:p>
-      <w:pPr>
-        <w:jc w:val="both"/>
-        <w:rPr>
-          <w:lang w:val="es-CO"/>
-        </w:rPr>
-      </w:pPr>
-    </w:p>
-    <w:p>
-      <w:pPr>
-        <w:jc w:val="both"/>
-      </w:pPr>
-      <w:r>
-        <w:t>Este subsistem</w:t>
-      </w:r>
-      <w:r>
-        <w:t>a es el encargado de llevar control sobre las transacciones que hace el negocio.</w:t>
-      </w:r>
-      <w:r>
-        <w:t xml:space="preserve"> </w:t>
-      </w:r>
-      <w:r>
-        <w:t xml:space="preserve">Estas transacciones pueden ser tanto </w:t>
-      </w:r>
-      <w:r>
-        <w:rPr>
-          <w:b/>
-        </w:rPr>
-        <w:t>ingresos</w:t>
-      </w:r>
-      <w:r>
-        <w:t xml:space="preserve"> como </w:t>
-      </w:r>
-      <w:r>
-        <w:rPr>
-          <w:b/>
-        </w:rPr>
-        <w:t>egresos</w:t>
-      </w:r>
-      <w:r>
-        <w:t>. Los ingresos representan el usufructo de las suscripciones pagadas por los estudiantes, los egresos representan simplemente salidas de dinero que, según las reglas del negocio, deben ser fundamentadas y autorizadas por el administrador</w:t>
-      </w:r>
-      <w:r>
-        <w:t xml:space="preserve">. El </w:t>
-      </w:r>
-      <w:r>
-        <w:rPr>
-          <w:b/>
-        </w:rPr>
-        <w:t>diagrama de clases</w:t>
-      </w:r>
-      <w:r>
-        <w:t xml:space="preserve"> que representa este módulo se muestra a continuación</w:t>
-      </w:r>
-    </w:p>
-    <w:p>
-      <w:pPr>
-        <w:jc w:val="center"/>
-      </w:pPr>
-      <w:r>
-        <w:rPr>
-          <w:noProof/>
-          <w:lang w:val="es-CO" w:eastAsia="es-CO"/>
-        </w:rPr>
-        <w:drawing>
-          <wp:inline distT="0" distB="0" distL="0" distR="0" wp14:anchorId="17358E5A" wp14:editId="00E5ED1D">
-            <wp:extent cx="3743325" cy="3333750"/>
-            <wp:effectExtent l="0" t="0" r="9525" b="0"/>
-            <wp:docPr id="5" name="Imagen 5"/>
             <wp:cNvGraphicFramePr>
               <a:graphicFrameLocks xmlns:a="http://schemas.openxmlformats.org/drawingml/2006/main" noChangeAspect="1"/>
             </wp:cNvGraphicFramePr>
@@ -4384,7 +4410,7 @@
                   <pic:spPr>
                     <a:xfrm>
                       <a:off x="0" y="0"/>
-                      <a:ext cx="3743325" cy="3333750"/>
+                      <a:ext cx="5677751" cy="3220475"/>
                     </a:xfrm>
                     <a:prstGeom prst="rect">
                       <a:avLst/>
@@ -4407,13 +4433,349 @@
           <w:lang w:val="es-CO" w:eastAsia="es-CO"/>
         </w:rPr>
       </w:pPr>
+      <w:proofErr w:type="gramStart"/>
       <w:r>
         <w:rPr>
           <w:rFonts w:cs="Arial"/>
           <w:sz w:val="18"/>
           <w:lang w:val="es-CO" w:eastAsia="es-CO"/>
         </w:rPr>
-        <w:t>Figura 5. Diagrama de clases – Módulo Contabilidad. Fuente: Autores</w:t>
+        <w:t xml:space="preserve">Figura </w:t>
+      </w:r>
+      <w:r>
+        <w:rPr>
+          <w:rFonts w:cs="Arial"/>
+          <w:sz w:val="18"/>
+          <w:lang w:val="es-CO" w:eastAsia="es-CO"/>
+        </w:rPr>
+        <w:t>.</w:t>
+      </w:r>
+      <w:proofErr w:type="gramEnd"/>
+      <w:r>
+        <w:rPr>
+          <w:rFonts w:cs="Arial"/>
+          <w:sz w:val="18"/>
+          <w:lang w:val="es-CO" w:eastAsia="es-CO"/>
+        </w:rPr>
+        <w:t xml:space="preserve"> Diagrama de clases – Módulo Usuarios. Fuente: Autores</w:t>
+      </w:r>
+    </w:p>
+    <w:p/>
+    <w:p>
+      <w:pPr>
+        <w:jc w:val="both"/>
+        <w:rPr>
+          <w:lang w:val="es-CO"/>
+        </w:rPr>
+      </w:pPr>
+      <w:r>
+        <w:rPr>
+          <w:lang w:val="es-CO"/>
+        </w:rPr>
+        <w:t xml:space="preserve">En este módulo se hizo uso del patrón de diseño creacional </w:t>
+      </w:r>
+      <w:proofErr w:type="spellStart"/>
+      <w:r>
+        <w:rPr>
+          <w:i/>
+          <w:lang w:val="es-CO"/>
+        </w:rPr>
+        <w:t>Abstract</w:t>
+      </w:r>
+      <w:proofErr w:type="spellEnd"/>
+      <w:r>
+        <w:rPr>
+          <w:i/>
+          <w:lang w:val="es-CO"/>
+        </w:rPr>
+        <w:t xml:space="preserve"> </w:t>
+      </w:r>
+      <w:proofErr w:type="spellStart"/>
+      <w:r>
+        <w:rPr>
+          <w:i/>
+          <w:lang w:val="es-CO"/>
+        </w:rPr>
+        <w:t>Factory.</w:t>
+      </w:r>
+      <w:r>
+        <w:rPr>
+          <w:lang w:val="es-CO"/>
+        </w:rPr>
+        <w:t>La</w:t>
+      </w:r>
+      <w:proofErr w:type="spellEnd"/>
+      <w:r>
+        <w:rPr>
+          <w:lang w:val="es-CO"/>
+        </w:rPr>
+        <w:t xml:space="preserve"> aplicación de este patrón surge de la necesidad de crear varias familias de objetos, en este caso, las factorías son: la de entrenamientos de fuerza, estilos de baile, y aeróbicos, cada una asociada a una grande familia de productos que puede crear. Esto permite que se mantenga una independencia de cómo los productos son creados, delegando dicho trabajo a las factorías que crean cada uno de los tipos de programas que existen en el sistema. Dado que, según la descripción del negocio, el sistema no sufrirá alteraciones mayores, no hay que lidiar con el potencial problema de modificar las fábricas abstractas y concretas.</w:t>
+      </w:r>
+    </w:p>
+    <w:p>
+      <w:pPr>
+        <w:jc w:val="both"/>
+        <w:rPr>
+          <w:lang w:val="es-CO"/>
+        </w:rPr>
+      </w:pPr>
+      <w:r>
+        <w:rPr>
+          <w:lang w:val="es-CO"/>
+        </w:rPr>
+        <w:t>Este subsistema tiene interacción directa con el módulo de usuarios mediante la conexión entre la clase Entrenador y la clase Curso, donde cada curso debe ser dirigido por al menos un entrenador.</w:t>
+      </w:r>
+    </w:p>
+    <w:p>
+      <w:pPr>
+        <w:jc w:val="both"/>
+        <w:rPr>
+          <w:rFonts w:cs="Arial"/>
+          <w:b/>
+          <w:szCs w:val="24"/>
+        </w:rPr>
+      </w:pPr>
+      <w:r>
+        <w:rPr>
+          <w:rFonts w:cs="Arial"/>
+          <w:szCs w:val="24"/>
+        </w:rPr>
+        <w:t xml:space="preserve">Las operaciones en este módulo se ilustran a un alto nivel mediante el siguiente </w:t>
+      </w:r>
+      <w:r>
+        <w:rPr>
+          <w:rFonts w:cs="Arial"/>
+          <w:b/>
+          <w:szCs w:val="24"/>
+        </w:rPr>
+        <w:t>diagrama de secuencia</w:t>
+      </w:r>
+      <w:r>
+        <w:rPr>
+          <w:rFonts w:cs="Arial"/>
+          <w:b/>
+          <w:szCs w:val="24"/>
+        </w:rPr>
+        <w:t xml:space="preserve"> </w:t>
+      </w:r>
+      <w:r>
+        <w:rPr>
+          <w:rFonts w:cs="Arial"/>
+          <w:b/>
+          <w:szCs w:val="24"/>
+        </w:rPr>
+        <w:t>[AQUÍ FALTA EL DIAGRAMA DE SECUENCIA QUE NO SE HA HECHO]</w:t>
+      </w:r>
+    </w:p>
+    <w:p>
+      <w:pPr>
+        <w:jc w:val="both"/>
+        <w:rPr>
+          <w:rFonts w:cs="Arial"/>
+          <w:b/>
+          <w:szCs w:val="24"/>
+        </w:rPr>
+      </w:pPr>
+    </w:p>
+    <w:p>
+      <w:pPr>
+        <w:jc w:val="both"/>
+        <w:rPr>
+          <w:rFonts w:cs="Arial"/>
+          <w:b/>
+          <w:szCs w:val="24"/>
+        </w:rPr>
+      </w:pPr>
+    </w:p>
+    <w:p>
+      <w:pPr>
+        <w:jc w:val="both"/>
+        <w:rPr>
+          <w:lang w:val="es-CO"/>
+        </w:rPr>
+      </w:pPr>
+    </w:p>
+    <w:p>
+      <w:pPr>
+        <w:pStyle w:val="Ttulo3"/>
+        <w:numPr>
+          <w:ilvl w:val="2"/>
+          <w:numId w:val="1"/>
+        </w:numPr>
+        <w:rPr>
+          <w:lang w:val="es-CO"/>
+        </w:rPr>
+      </w:pPr>
+      <w:bookmarkStart w:id="15" w:name="_Toc498878835"/>
+      <w:r>
+        <w:rPr>
+          <w:lang w:val="es-CO"/>
+        </w:rPr>
+        <w:lastRenderedPageBreak/>
+        <w:t>Módu</w:t>
+      </w:r>
+      <w:r>
+        <w:rPr>
+          <w:lang w:val="es-CO"/>
+        </w:rPr>
+        <w:t xml:space="preserve">lo </w:t>
+      </w:r>
+      <w:r>
+        <w:rPr>
+          <w:lang w:val="es-CO"/>
+        </w:rPr>
+        <w:t xml:space="preserve">de </w:t>
+      </w:r>
+      <w:r>
+        <w:rPr>
+          <w:lang w:val="es-CO"/>
+        </w:rPr>
+        <w:t>C</w:t>
+      </w:r>
+      <w:r>
+        <w:rPr>
+          <w:lang w:val="es-CO"/>
+        </w:rPr>
+        <w:t>ontabilidad</w:t>
+      </w:r>
+      <w:bookmarkEnd w:id="15"/>
+    </w:p>
+    <w:p>
+      <w:pPr>
+        <w:jc w:val="both"/>
+        <w:rPr>
+          <w:lang w:val="es-CO"/>
+        </w:rPr>
+      </w:pPr>
+    </w:p>
+    <w:p>
+      <w:pPr>
+        <w:jc w:val="both"/>
+      </w:pPr>
+      <w:r>
+        <w:t>Este subsistem</w:t>
+      </w:r>
+      <w:r>
+        <w:t>a es el encargado de llevar control sobre las transacciones que hace el negocio.</w:t>
+      </w:r>
+      <w:r>
+        <w:t xml:space="preserve"> </w:t>
+      </w:r>
+      <w:r>
+        <w:t xml:space="preserve">Estas transacciones pueden ser tanto </w:t>
+      </w:r>
+      <w:r>
+        <w:rPr>
+          <w:b/>
+        </w:rPr>
+        <w:t>ingresos</w:t>
+      </w:r>
+      <w:r>
+        <w:t xml:space="preserve"> como </w:t>
+      </w:r>
+      <w:r>
+        <w:rPr>
+          <w:b/>
+        </w:rPr>
+        <w:t>egresos</w:t>
+      </w:r>
+      <w:r>
+        <w:t>. Los ingresos representan el usufructo de las suscripciones pagadas por los estudiantes, los egresos representan simplemente salidas de dinero que, según las reglas del negocio, deben ser fundamentadas y autorizadas por el administrador</w:t>
+      </w:r>
+      <w:r>
+        <w:t xml:space="preserve">. El </w:t>
+      </w:r>
+      <w:r>
+        <w:rPr>
+          <w:b/>
+        </w:rPr>
+        <w:t>diagrama de clases</w:t>
+      </w:r>
+      <w:r>
+        <w:t xml:space="preserve"> que representa este módulo se muestra a continuación</w:t>
+      </w:r>
+    </w:p>
+    <w:p>
+      <w:pPr>
+        <w:jc w:val="center"/>
+      </w:pPr>
+      <w:r>
+        <w:rPr>
+          <w:noProof/>
+          <w:lang w:val="es-CO" w:eastAsia="es-CO"/>
+        </w:rPr>
+        <w:drawing>
+          <wp:inline distT="0" distB="0" distL="0" distR="0" wp14:anchorId="17358E5A" wp14:editId="00E5ED1D">
+            <wp:extent cx="3343275" cy="2977471"/>
+            <wp:effectExtent l="0" t="0" r="0" b="0"/>
+            <wp:docPr id="5" name="Imagen 5"/>
+            <wp:cNvGraphicFramePr>
+              <a:graphicFrameLocks xmlns:a="http://schemas.openxmlformats.org/drawingml/2006/main" noChangeAspect="1"/>
+            </wp:cNvGraphicFramePr>
+            <a:graphic xmlns:a="http://schemas.openxmlformats.org/drawingml/2006/main">
+              <a:graphicData uri="http://schemas.openxmlformats.org/drawingml/2006/picture">
+                <pic:pic xmlns:pic="http://schemas.openxmlformats.org/drawingml/2006/picture">
+                  <pic:nvPicPr>
+                    <pic:cNvPr id="1" name=""/>
+                    <pic:cNvPicPr/>
+                  </pic:nvPicPr>
+                  <pic:blipFill>
+                    <a:blip r:embed="rId15"/>
+                    <a:stretch>
+                      <a:fillRect/>
+                    </a:stretch>
+                  </pic:blipFill>
+                  <pic:spPr>
+                    <a:xfrm>
+                      <a:off x="0" y="0"/>
+                      <a:ext cx="3349469" cy="2982987"/>
+                    </a:xfrm>
+                    <a:prstGeom prst="rect">
+                      <a:avLst/>
+                    </a:prstGeom>
+                  </pic:spPr>
+                </pic:pic>
+              </a:graphicData>
+            </a:graphic>
+          </wp:inline>
+        </w:drawing>
+      </w:r>
+    </w:p>
+    <w:p>
+      <w:pPr>
+        <w:ind w:left="360"/>
+        <w:jc w:val="center"/>
+        <w:rPr>
+          <w:rFonts w:cs="Arial"/>
+          <w:sz w:val="18"/>
+          <w:lang w:val="es-CO" w:eastAsia="es-CO"/>
+        </w:rPr>
+      </w:pPr>
+      <w:proofErr w:type="gramStart"/>
+      <w:r>
+        <w:rPr>
+          <w:rFonts w:cs="Arial"/>
+          <w:sz w:val="18"/>
+          <w:lang w:val="es-CO" w:eastAsia="es-CO"/>
+        </w:rPr>
+        <w:t xml:space="preserve">Figura </w:t>
+      </w:r>
+      <w:r>
+        <w:rPr>
+          <w:rFonts w:cs="Arial"/>
+          <w:sz w:val="18"/>
+          <w:lang w:val="es-CO" w:eastAsia="es-CO"/>
+        </w:rPr>
+        <w:t>.</w:t>
+      </w:r>
+      <w:proofErr w:type="gramEnd"/>
+      <w:r>
+        <w:rPr>
+          <w:rFonts w:cs="Arial"/>
+          <w:sz w:val="18"/>
+          <w:lang w:val="es-CO" w:eastAsia="es-CO"/>
+        </w:rPr>
+        <w:t xml:space="preserve"> Diagrama de clases – Módulo Contabilidad. Fuente: Autores</w:t>
       </w:r>
     </w:p>
     <w:p>
@@ -4507,7 +4869,7 @@
                     </pic:cNvPicPr>
                   </pic:nvPicPr>
                   <pic:blipFill rotWithShape="1">
-                    <a:blip r:embed="rId15">
+                    <a:blip r:embed="rId16">
                       <a:extLst>
                         <a:ext uri="{28A0092B-C50C-407E-A947-70E740481C1C}">
                           <a14:useLocalDpi xmlns:a14="http://schemas.microsoft.com/office/drawing/2010/main" val="0"/>
@@ -4552,13 +4914,31 @@
           <w:lang w:val="es-CO" w:eastAsia="es-CO"/>
         </w:rPr>
       </w:pPr>
+      <w:proofErr w:type="gramStart"/>
       <w:r>
         <w:rPr>
           <w:rFonts w:cs="Arial"/>
           <w:sz w:val="18"/>
           <w:lang w:val="es-CO" w:eastAsia="es-CO"/>
         </w:rPr>
-        <w:t>Figura 6. Diagrama de clases – Módulo Usuarios. Fuente: Autores</w:t>
+        <w:t xml:space="preserve">Figura </w:t>
+      </w:r>
+      <w:r>
+        <w:rPr>
+          <w:rFonts w:cs="Arial"/>
+          <w:sz w:val="18"/>
+          <w:lang w:val="es-CO" w:eastAsia="es-CO"/>
+        </w:rPr>
+        <w:t>.</w:t>
+      </w:r>
+      <w:proofErr w:type="gramEnd"/>
+      <w:r>
+        <w:rPr>
+          <w:rFonts w:cs="Arial"/>
+          <w:sz w:val="18"/>
+          <w:lang w:val="es-CO" w:eastAsia="es-CO"/>
+        </w:rPr>
+        <w:t xml:space="preserve"> Diagrama de clases – Módulo Usuarios. Fuente: Autores</w:t>
       </w:r>
     </w:p>
     <w:p>
@@ -4622,6 +5002,375 @@
         </w:rPr>
         <w:t>[AQUÍ FALTA AGREGAR DIAGRAMA DE SECUENCIA PARA APLICAR LOS FILTROS Y LAS OPERACIONES QUE HACE ESTE MANAGER]</w:t>
       </w:r>
+    </w:p>
+    <w:p>
+      <w:pPr>
+        <w:jc w:val="both"/>
+        <w:rPr>
+          <w:rFonts w:cs="Arial"/>
+          <w:szCs w:val="24"/>
+        </w:rPr>
+      </w:pPr>
+      <w:r>
+        <w:rPr>
+          <w:rFonts w:cs="Arial"/>
+          <w:szCs w:val="24"/>
+        </w:rPr>
+        <w:t xml:space="preserve">A nivel de comunicación, el registro de nuevos movimientos es similar al de otros módulos, así, el administrador ingresa los datos del movimiento a través de la GUI, hacia la interfaz lógica </w:t>
+      </w:r>
+      <w:proofErr w:type="spellStart"/>
+      <w:r>
+        <w:rPr>
+          <w:rFonts w:cs="Arial"/>
+          <w:szCs w:val="24"/>
+        </w:rPr>
+        <w:t>GymManager</w:t>
+      </w:r>
+      <w:proofErr w:type="spellEnd"/>
+      <w:r>
+        <w:rPr>
+          <w:rFonts w:cs="Arial"/>
+          <w:szCs w:val="24"/>
+        </w:rPr>
+        <w:t xml:space="preserve">, la cual delega dicha operación de </w:t>
+      </w:r>
+      <w:proofErr w:type="spellStart"/>
+      <w:r>
+        <w:rPr>
+          <w:rFonts w:cs="Arial"/>
+          <w:szCs w:val="24"/>
+        </w:rPr>
+        <w:t>TransactionManager</w:t>
+      </w:r>
+      <w:proofErr w:type="spellEnd"/>
+      <w:r>
+        <w:rPr>
+          <w:rFonts w:cs="Arial"/>
+          <w:szCs w:val="24"/>
+        </w:rPr>
+        <w:t xml:space="preserve"> y crea el nuevo movimiento, el cual almacena </w:t>
+      </w:r>
+      <w:proofErr w:type="spellStart"/>
+      <w:r>
+        <w:rPr>
+          <w:rFonts w:cs="Arial"/>
+          <w:szCs w:val="24"/>
+        </w:rPr>
+        <w:t>PersistenceManager</w:t>
+      </w:r>
+      <w:proofErr w:type="spellEnd"/>
+      <w:r>
+        <w:rPr>
+          <w:rFonts w:cs="Arial"/>
+          <w:szCs w:val="24"/>
+        </w:rPr>
+        <w:t xml:space="preserve"> y retorna una respuesta de éxito/fracaso en la operación. El siguiente </w:t>
+      </w:r>
+      <w:r>
+        <w:rPr>
+          <w:rFonts w:cs="Arial"/>
+          <w:b/>
+          <w:szCs w:val="24"/>
+        </w:rPr>
+        <w:t>diagrama de comunicación</w:t>
+      </w:r>
+      <w:r>
+        <w:rPr>
+          <w:rFonts w:cs="Arial"/>
+          <w:szCs w:val="24"/>
+        </w:rPr>
+        <w:t xml:space="preserve"> resume lo dicho.</w:t>
+      </w:r>
+    </w:p>
+    <w:p>
+      <w:pPr>
+        <w:jc w:val="both"/>
+        <w:rPr>
+          <w:rFonts w:cs="Arial"/>
+          <w:szCs w:val="24"/>
+        </w:rPr>
+      </w:pPr>
+    </w:p>
+    <w:p>
+      <w:pPr>
+        <w:jc w:val="both"/>
+        <w:rPr>
+          <w:rFonts w:cs="Arial"/>
+          <w:szCs w:val="24"/>
+        </w:rPr>
+      </w:pPr>
+      <w:r>
+        <w:rPr>
+          <w:rFonts w:cs="Arial"/>
+          <w:noProof/>
+          <w:szCs w:val="24"/>
+          <w:lang w:val="es-CO" w:eastAsia="es-CO"/>
+        </w:rPr>
+        <w:lastRenderedPageBreak/>
+        <w:drawing>
+          <wp:inline distT="0" distB="0" distL="0" distR="0">
+            <wp:extent cx="5612130" cy="2560028"/>
+            <wp:effectExtent l="0" t="0" r="7620" b="0"/>
+            <wp:docPr id="9" name="Imagen 9" descr="C:\Users\user\Downloads\DC_002.png"/>
+            <wp:cNvGraphicFramePr>
+              <a:graphicFrameLocks xmlns:a="http://schemas.openxmlformats.org/drawingml/2006/main" noChangeAspect="1"/>
+            </wp:cNvGraphicFramePr>
+            <a:graphic xmlns:a="http://schemas.openxmlformats.org/drawingml/2006/main">
+              <a:graphicData uri="http://schemas.openxmlformats.org/drawingml/2006/picture">
+                <pic:pic xmlns:pic="http://schemas.openxmlformats.org/drawingml/2006/picture">
+                  <pic:nvPicPr>
+                    <pic:cNvPr id="0" name="Picture 2" descr="C:\Users\user\Downloads\DC_002.png"/>
+                    <pic:cNvPicPr>
+                      <a:picLocks noChangeAspect="1" noChangeArrowheads="1"/>
+                    </pic:cNvPicPr>
+                  </pic:nvPicPr>
+                  <pic:blipFill>
+                    <a:blip r:embed="rId17">
+                      <a:extLst>
+                        <a:ext uri="{28A0092B-C50C-407E-A947-70E740481C1C}">
+                          <a14:useLocalDpi xmlns:a14="http://schemas.microsoft.com/office/drawing/2010/main" val="0"/>
+                        </a:ext>
+                      </a:extLst>
+                    </a:blip>
+                    <a:srcRect/>
+                    <a:stretch>
+                      <a:fillRect/>
+                    </a:stretch>
+                  </pic:blipFill>
+                  <pic:spPr bwMode="auto">
+                    <a:xfrm>
+                      <a:off x="0" y="0"/>
+                      <a:ext cx="5612130" cy="2560028"/>
+                    </a:xfrm>
+                    <a:prstGeom prst="rect">
+                      <a:avLst/>
+                    </a:prstGeom>
+                    <a:noFill/>
+                    <a:ln>
+                      <a:noFill/>
+                    </a:ln>
+                  </pic:spPr>
+                </pic:pic>
+              </a:graphicData>
+            </a:graphic>
+          </wp:inline>
+        </w:drawing>
+      </w:r>
+    </w:p>
+    <w:p>
+      <w:pPr>
+        <w:ind w:left="360"/>
+        <w:jc w:val="center"/>
+        <w:rPr>
+          <w:rFonts w:cs="Arial"/>
+          <w:sz w:val="18"/>
+          <w:lang w:val="es-CO" w:eastAsia="es-CO"/>
+        </w:rPr>
+      </w:pPr>
+      <w:r>
+        <w:rPr>
+          <w:rFonts w:cs="Arial"/>
+          <w:sz w:val="18"/>
+          <w:lang w:val="es-CO" w:eastAsia="es-CO"/>
+        </w:rPr>
+        <w:t xml:space="preserve">Figura. Diagrama de secuencia – Registro Movimiento – Módulo de Contabilidad. </w:t>
+      </w:r>
+      <w:r>
+        <w:rPr>
+          <w:rFonts w:cs="Arial"/>
+          <w:sz w:val="18"/>
+          <w:lang w:val="es-CO" w:eastAsia="es-CO"/>
+        </w:rPr>
+        <w:t>Fuente: Autores</w:t>
+      </w:r>
+    </w:p>
+    <w:p>
+      <w:pPr>
+        <w:jc w:val="both"/>
+        <w:rPr>
+          <w:rFonts w:cs="Arial"/>
+          <w:szCs w:val="24"/>
+        </w:rPr>
+      </w:pPr>
+      <w:r>
+        <w:rPr>
+          <w:rFonts w:cs="Arial"/>
+          <w:szCs w:val="24"/>
+        </w:rPr>
+        <w:t>De igual manera, al momento d</w:t>
+      </w:r>
+      <w:r>
+        <w:rPr>
+          <w:rFonts w:cs="Arial"/>
+          <w:szCs w:val="24"/>
+        </w:rPr>
+        <w:t>e hacer una consulta parametrizada sobre los datos de este módulo, el administrador puede generar un informe con los datos obtenidos. Para ello, el administrador define unos paráme</w:t>
+      </w:r>
+      <w:r>
+        <w:rPr>
+          <w:rFonts w:cs="Arial"/>
+          <w:szCs w:val="24"/>
+        </w:rPr>
+        <w:t>tros para la salida del informe, esto respecto a los datos a mostrar y el formato de los archivos de salida, teniendo en cuenta los requisitos del sistema. A continuación su correspondiente diagrama de comunicación</w:t>
+      </w:r>
+    </w:p>
+    <w:p>
+      <w:pPr>
+        <w:jc w:val="both"/>
+        <w:rPr>
+          <w:rFonts w:cs="Arial"/>
+          <w:szCs w:val="24"/>
+        </w:rPr>
+      </w:pPr>
+    </w:p>
+    <w:p>
+      <w:pPr>
+        <w:jc w:val="center"/>
+        <w:rPr>
+          <w:rFonts w:cs="Arial"/>
+          <w:szCs w:val="24"/>
+        </w:rPr>
+      </w:pPr>
+      <w:r>
+        <w:rPr>
+          <w:rFonts w:cs="Arial"/>
+          <w:noProof/>
+          <w:szCs w:val="24"/>
+          <w:lang w:val="es-CO" w:eastAsia="es-CO"/>
+        </w:rPr>
+        <w:drawing>
+          <wp:inline distT="0" distB="0" distL="0" distR="0">
+            <wp:extent cx="6160589" cy="1657350"/>
+            <wp:effectExtent l="0" t="0" r="0" b="0"/>
+            <wp:docPr id="10" name="Imagen 10" descr="C:\Users\user\Downloads\DC_004_Generar_Informe_Movimientos.png"/>
+            <wp:cNvGraphicFramePr>
+              <a:graphicFrameLocks xmlns:a="http://schemas.openxmlformats.org/drawingml/2006/main" noChangeAspect="1"/>
+            </wp:cNvGraphicFramePr>
+            <a:graphic xmlns:a="http://schemas.openxmlformats.org/drawingml/2006/main">
+              <a:graphicData uri="http://schemas.openxmlformats.org/drawingml/2006/picture">
+                <pic:pic xmlns:pic="http://schemas.openxmlformats.org/drawingml/2006/picture">
+                  <pic:nvPicPr>
+                    <pic:cNvPr id="0" name="Picture 3" descr="C:\Users\user\Downloads\DC_004_Generar_Informe_Movimientos.png"/>
+                    <pic:cNvPicPr>
+                      <a:picLocks noChangeAspect="1" noChangeArrowheads="1"/>
+                    </pic:cNvPicPr>
+                  </pic:nvPicPr>
+                  <pic:blipFill>
+                    <a:blip r:embed="rId18">
+                      <a:extLst>
+                        <a:ext uri="{28A0092B-C50C-407E-A947-70E740481C1C}">
+                          <a14:useLocalDpi xmlns:a14="http://schemas.microsoft.com/office/drawing/2010/main" val="0"/>
+                        </a:ext>
+                      </a:extLst>
+                    </a:blip>
+                    <a:srcRect/>
+                    <a:stretch>
+                      <a:fillRect/>
+                    </a:stretch>
+                  </pic:blipFill>
+                  <pic:spPr bwMode="auto">
+                    <a:xfrm>
+                      <a:off x="0" y="0"/>
+                      <a:ext cx="6171101" cy="1660178"/>
+                    </a:xfrm>
+                    <a:prstGeom prst="rect">
+                      <a:avLst/>
+                    </a:prstGeom>
+                    <a:noFill/>
+                    <a:ln>
+                      <a:noFill/>
+                    </a:ln>
+                  </pic:spPr>
+                </pic:pic>
+              </a:graphicData>
+            </a:graphic>
+          </wp:inline>
+        </w:drawing>
+      </w:r>
+    </w:p>
+    <w:p>
+      <w:pPr>
+        <w:jc w:val="center"/>
+        <w:rPr>
+          <w:rFonts w:cs="Arial"/>
+          <w:sz w:val="18"/>
+          <w:szCs w:val="24"/>
+        </w:rPr>
+      </w:pPr>
+      <w:r>
+        <w:rPr>
+          <w:rFonts w:cs="Arial"/>
+          <w:sz w:val="18"/>
+          <w:szCs w:val="24"/>
+        </w:rPr>
+        <w:t>Figura. Diagrama de Comunicación – Generación Informes – Módulo Contabilidad. Fuente: Autores</w:t>
+      </w:r>
+    </w:p>
+    <w:p>
+      <w:pPr>
+        <w:jc w:val="both"/>
+        <w:rPr>
+          <w:rFonts w:cs="Arial"/>
+          <w:szCs w:val="24"/>
+        </w:rPr>
+      </w:pPr>
+      <w:r>
+        <w:rPr>
+          <w:rFonts w:cs="Arial"/>
+          <w:szCs w:val="24"/>
+        </w:rPr>
+        <w:t xml:space="preserve">En la figura # se puede apreciar que el </w:t>
+      </w:r>
+      <w:proofErr w:type="spellStart"/>
+      <w:r>
+        <w:rPr>
+          <w:rFonts w:cs="Arial"/>
+          <w:b/>
+          <w:szCs w:val="24"/>
+        </w:rPr>
+        <w:t>scope</w:t>
+      </w:r>
+      <w:proofErr w:type="spellEnd"/>
+      <w:r>
+        <w:rPr>
+          <w:rFonts w:cs="Arial"/>
+          <w:b/>
+          <w:szCs w:val="24"/>
+        </w:rPr>
+        <w:t xml:space="preserve"> </w:t>
+      </w:r>
+      <w:r>
+        <w:rPr>
+          <w:rFonts w:cs="Arial"/>
+          <w:szCs w:val="24"/>
+        </w:rPr>
+        <w:t xml:space="preserve">de la generación de reportes, desde la vista lógica, llega hasta la invocación de </w:t>
+      </w:r>
+      <w:proofErr w:type="spellStart"/>
+      <w:r>
+        <w:rPr>
+          <w:rFonts w:cs="Arial"/>
+          <w:szCs w:val="24"/>
+        </w:rPr>
+        <w:t>TransactionManager</w:t>
+      </w:r>
+      <w:proofErr w:type="spellEnd"/>
+      <w:r>
+        <w:rPr>
+          <w:rFonts w:cs="Arial"/>
+          <w:szCs w:val="24"/>
+        </w:rPr>
+        <w:t>. Esto se debe a que la generación física del informe requiere comunicación con dispositivos hardware de salida (ej. Impresora), la cual no se trata en esta vista.</w:t>
+      </w:r>
+    </w:p>
+    <w:p>
+      <w:pPr>
+        <w:jc w:val="both"/>
+        <w:rPr>
+          <w:rFonts w:cs="Arial"/>
+          <w:szCs w:val="24"/>
+        </w:rPr>
+      </w:pPr>
     </w:p>
     <w:p>
       <w:pPr>
@@ -4641,6 +5390,7 @@
         </w:numPr>
       </w:pPr>
       <w:r>
+        <w:lastRenderedPageBreak/>
         <w:t>Módulo de Suscripciones</w:t>
       </w:r>
     </w:p>
@@ -4700,7 +5450,6 @@
           <w:noProof/>
           <w:lang w:val="es-CO" w:eastAsia="es-CO"/>
         </w:rPr>
-        <w:lastRenderedPageBreak/>
         <w:drawing>
           <wp:inline distT="0" distB="0" distL="0" distR="0" wp14:anchorId="73E978AE" wp14:editId="1AAC8A82">
             <wp:extent cx="5612130" cy="5369560"/>
@@ -4717,7 +5466,7 @@
                     <pic:cNvPicPr/>
                   </pic:nvPicPr>
                   <pic:blipFill>
-                    <a:blip r:embed="rId16"/>
+                    <a:blip r:embed="rId19"/>
                     <a:stretch>
                       <a:fillRect/>
                     </a:stretch>
@@ -4752,14 +5501,14 @@
           <w:sz w:val="18"/>
           <w:lang w:val="es-CO"/>
         </w:rPr>
-        <w:t>Figura 7</w:t>
+        <w:t xml:space="preserve">Figura. </w:t>
       </w:r>
       <w:r>
         <w:rPr>
           <w:sz w:val="18"/>
           <w:lang w:val="es-CO"/>
         </w:rPr>
-        <w:t xml:space="preserve">. Diagrama de clases – Módulo </w:t>
+        <w:t xml:space="preserve">Diagrama de clases – Módulo </w:t>
       </w:r>
       <w:r>
         <w:rPr>
@@ -4827,7 +5576,15 @@
           <w:rFonts w:cs="Arial"/>
           <w:szCs w:val="24"/>
         </w:rPr>
-        <w:t>trón es debido a que El sistema parte de suscripciones base de tipo mensualidad y sesión con unos atributos base específicos, sin embargo, de acuerdo a determinados planes y tipos servicios adquiridos, a estas suscripciones se les pueden agregar cualidades específicas robusteciéndolas, “decorándolas” de manera dinámica, creando una gran cantidad de combinaciones, escenario que es perfectamente posible respondiendo a la lógica del negocio. De igual manera, en el sistema, evita que sobre este módulo se creen jerarquías de clases complejas que dificulten la consecución del mismo objetivo.</w:t>
+        <w:t xml:space="preserve">trón es debido a que El sistema parte de suscripciones base de tipo </w:t>
+      </w:r>
+      <w:r>
+        <w:rPr>
+          <w:rFonts w:cs="Arial"/>
+          <w:szCs w:val="24"/>
+        </w:rPr>
+        <w:lastRenderedPageBreak/>
+        <w:t>mensualidad y sesión con unos atributos base específicos, sin embargo, de acuerdo a determinados planes y tipos servicios adquiridos, a estas suscripciones se les pueden agregar cualidades específicas robusteciéndolas, “decorándolas” de manera dinámica, creando una gran cantidad de combinaciones, escenario que es perfectamente posible respondiendo a la lógica del negocio. De igual manera, en el sistema, evita que sobre este módulo se creen jerarquías de clases complejas que dificulten la consecución del mismo objetivo.</w:t>
       </w:r>
     </w:p>
     <w:p>
@@ -4854,15 +5611,6 @@
         </w:rPr>
         <w:t>diagrama de secuencia</w:t>
       </w:r>
-    </w:p>
-    <w:p>
-      <w:pPr>
-        <w:jc w:val="both"/>
-        <w:rPr>
-          <w:noProof/>
-          <w:lang w:val="es-CO" w:eastAsia="es-CO"/>
-        </w:rPr>
-      </w:pPr>
     </w:p>
     <w:p>
       <w:pPr>
@@ -4895,7 +5643,7 @@
                     </pic:cNvPicPr>
                   </pic:nvPicPr>
                   <pic:blipFill rotWithShape="1">
-                    <a:blip r:embed="rId17">
+                    <a:blip r:embed="rId20">
                       <a:extLst>
                         <a:ext uri="{28A0092B-C50C-407E-A947-70E740481C1C}">
                           <a14:useLocalDpi xmlns:a14="http://schemas.microsoft.com/office/drawing/2010/main" val="0"/>
@@ -4929,6 +5677,8 @@
           </wp:inline>
         </w:drawing>
       </w:r>
+      <w:bookmarkStart w:id="16" w:name="_GoBack"/>
+      <w:bookmarkEnd w:id="16"/>
     </w:p>
     <w:p>
       <w:pPr>
@@ -4982,6 +5732,139 @@
           <w:szCs w:val="24"/>
         </w:rPr>
         <w:t>[FALTA EDITAR NOMBRES Y AGREGAR OTROS PROCEDIMIENTOS]</w:t>
+      </w:r>
+    </w:p>
+    <w:p>
+      <w:pPr>
+        <w:jc w:val="both"/>
+        <w:rPr>
+          <w:rFonts w:cs="Arial"/>
+          <w:szCs w:val="24"/>
+        </w:rPr>
+      </w:pPr>
+      <w:r>
+        <w:rPr>
+          <w:rFonts w:cs="Arial"/>
+          <w:szCs w:val="24"/>
+        </w:rPr>
+        <w:t>A nivel de comunicación entre clases en este m</w:t>
+      </w:r>
+      <w:r>
+        <w:rPr>
+          <w:rFonts w:cs="Arial"/>
+          <w:szCs w:val="24"/>
+        </w:rPr>
+        <w:t>ódulo para el registro de suscripciones, se tiene el siguiente diagrama</w:t>
+      </w:r>
+    </w:p>
+    <w:p>
+      <w:pPr>
+        <w:jc w:val="both"/>
+        <w:rPr>
+          <w:rFonts w:cs="Arial"/>
+          <w:szCs w:val="24"/>
+        </w:rPr>
+      </w:pPr>
+    </w:p>
+    <w:p>
+      <w:pPr>
+        <w:jc w:val="both"/>
+        <w:rPr>
+          <w:rFonts w:cs="Arial"/>
+          <w:szCs w:val="24"/>
+        </w:rPr>
+      </w:pPr>
+    </w:p>
+    <w:p>
+      <w:pPr>
+        <w:jc w:val="center"/>
+        <w:rPr>
+          <w:rFonts w:cs="Arial"/>
+          <w:szCs w:val="24"/>
+        </w:rPr>
+      </w:pPr>
+      <w:r>
+        <w:rPr>
+          <w:rFonts w:cs="Arial"/>
+          <w:szCs w:val="24"/>
+        </w:rPr>
+        <w:lastRenderedPageBreak/>
+        <w:pict>
+          <v:shapetype id="_x0000_t75" coordsize="21600,21600" o:spt="75" o:preferrelative="t" path="m@4@5l@4@11@9@11@9@5xe" filled="f" stroked="f">
+            <v:stroke joinstyle="miter"/>
+            <v:formulas>
+              <v:f eqn="if lineDrawn pixelLineWidth 0"/>
+              <v:f eqn="sum @0 1 0"/>
+              <v:f eqn="sum 0 0 @1"/>
+              <v:f eqn="prod @2 1 2"/>
+              <v:f eqn="prod @3 21600 pixelWidth"/>
+              <v:f eqn="prod @3 21600 pixelHeight"/>
+              <v:f eqn="sum @0 0 1"/>
+              <v:f eqn="prod @6 1 2"/>
+              <v:f eqn="prod @7 21600 pixelWidth"/>
+              <v:f eqn="sum @8 21600 0"/>
+              <v:f eqn="prod @7 21600 pixelHeight"/>
+              <v:f eqn="sum @10 21600 0"/>
+            </v:formulas>
+            <v:path o:extrusionok="f" gradientshapeok="t" o:connecttype="rect"/>
+            <o:lock v:ext="edit" aspectratio="t"/>
+          </v:shapetype>
+          <v:shape id="_x0000_i1025" type="#_x0000_t75" style="width:441pt;height:186.75pt">
+            <v:imagedata r:id="rId21" o:title="DC_005_Registro_Suscripcion"/>
+          </v:shape>
+        </w:pict>
+      </w:r>
+    </w:p>
+    <w:p>
+      <w:pPr>
+        <w:ind w:left="360"/>
+        <w:jc w:val="center"/>
+        <w:rPr>
+          <w:sz w:val="18"/>
+          <w:lang w:val="es-CO"/>
+        </w:rPr>
+      </w:pPr>
+      <w:r>
+        <w:rPr>
+          <w:sz w:val="18"/>
+          <w:lang w:val="es-CO"/>
+        </w:rPr>
+        <w:t>Figura 8. Diagrama de comunicación</w:t>
+      </w:r>
+      <w:r>
+        <w:rPr>
+          <w:sz w:val="18"/>
+          <w:lang w:val="es-CO"/>
+        </w:rPr>
+        <w:t xml:space="preserve"> –</w:t>
+      </w:r>
+      <w:r>
+        <w:rPr>
+          <w:sz w:val="18"/>
+          <w:lang w:val="es-CO"/>
+        </w:rPr>
+        <w:t xml:space="preserve"> Registro Suscripción -</w:t>
+      </w:r>
+      <w:r>
+        <w:rPr>
+          <w:sz w:val="18"/>
+          <w:lang w:val="es-CO"/>
+        </w:rPr>
+        <w:t xml:space="preserve"> Módulo </w:t>
+      </w:r>
+      <w:r>
+        <w:rPr>
+          <w:sz w:val="18"/>
+          <w:lang w:val="es-CO"/>
+        </w:rPr>
+        <w:t>Suscripciones</w:t>
+      </w:r>
+      <w:r>
+        <w:rPr>
+          <w:sz w:val="18"/>
+          <w:lang w:val="es-CO"/>
+        </w:rPr>
+        <w:t>. Fuente: Autores</w:t>
       </w:r>
     </w:p>
     <w:p>
@@ -5004,7 +5887,13 @@
         <w:rPr>
           <w:lang w:val="es-CO" w:eastAsia="es-CO"/>
         </w:rPr>
-        <w:t>Consideraciones Generales</w:t>
+        <w:t>Acotaciones</w:t>
+      </w:r>
+      <w:r>
+        <w:rPr>
+          <w:lang w:val="es-CO" w:eastAsia="es-CO"/>
+        </w:rPr>
+        <w:t xml:space="preserve"> Generales</w:t>
       </w:r>
     </w:p>
     <w:p>
@@ -5032,21 +5921,7 @@
           <w:rFonts w:cs="Arial"/>
           <w:szCs w:val="24"/>
         </w:rPr>
-        <w:t>El</w:t>
-      </w:r>
-      <w:r>
-        <w:rPr>
-          <w:rFonts w:cs="Arial"/>
-          <w:szCs w:val="24"/>
-        </w:rPr>
-        <w:t xml:space="preserve"> patrón</w:t>
-      </w:r>
-      <w:r>
-        <w:rPr>
-          <w:rFonts w:cs="Arial"/>
-          <w:szCs w:val="24"/>
-        </w:rPr>
-        <w:t xml:space="preserve"> de diseño </w:t>
+        <w:t xml:space="preserve">El patrón de diseño </w:t>
       </w:r>
       <w:proofErr w:type="spellStart"/>
       <w:r>
@@ -5082,8 +5957,6 @@
           <w:szCs w:val="24"/>
         </w:rPr>
       </w:pPr>
-      <w:bookmarkStart w:id="16" w:name="_GoBack"/>
-      <w:bookmarkEnd w:id="16"/>
     </w:p>
     <w:p>
       <w:pPr>
@@ -5127,15 +6000,7 @@
           <w:rFonts w:cs="Arial"/>
           <w:szCs w:val="24"/>
         </w:rPr>
-        <w:t xml:space="preserve">se ve representado más que todo en el módulo de usuarios del sistema. Si bien todos los usuarios poseen características similares, cada uno interactúa de manera distinta en el sistema y tiene diferentes responsabilidades sobre el mismo. A ello aducen los roles que se le asignan al usuario en el momento en el que ingresa al registro del sistema </w:t>
-      </w:r>
-      <w:r>
-        <w:rPr>
-          <w:rFonts w:cs="Arial"/>
-          <w:szCs w:val="24"/>
-        </w:rPr>
-        <w:lastRenderedPageBreak/>
-        <w:t>y que le permiten o no participar de manera activa o pasiva en los diferentes módulos. Otro caso particular se presenta en la administración de dichos módulos, los cuales tienen responsabilidades específicas y tratan de cosas totalmente distas, pero que en general comparten acciones similares en lo que respecta a la manipulación de datos (CRUD).</w:t>
+        <w:t>se ve representado más que todo en el módulo de usuarios del sistema. Si bien todos los usuarios poseen características similares, cada uno interactúa de manera distinta en el sistema y tiene diferentes responsabilidades sobre el mismo. A ello aducen los roles que se le asignan al usuario en el momento en el que ingresa al registro del sistema y que le permiten o no participar de manera activa o pasiva en los diferentes módulos. Otro caso particular se presenta en la administración de dichos módulos, los cuales tienen responsabilidades específicas y tratan de cosas totalmente distas, pero que en general comparten acciones similares en lo que respecta a la manipulación de datos (CRUD).</w:t>
       </w:r>
     </w:p>
     <w:p>
@@ -5166,7 +6031,15 @@
           <w:rFonts w:cs="Arial"/>
           <w:szCs w:val="24"/>
         </w:rPr>
-        <w:t>La aplicación de este patrón se ve representada en la jerarquía superior del sistema. Dado que se mantienen una serie de módulos específicos los cuales son administrados por unos Managers, se ve la necesidad de utilizar una fachada mediante la cual se puedan realizar llamadas a cada uno de los managers sin la necesidad de crear instancias separadas en tiempo de ejecución. Asimismo, de forma parametrizada, se permite el direccionamiento de las acciones a cada uno de los managers de manera dinámica mediante la fachada, ya que esta tiene sus referencias. A nivel del sistema, permite que una clase tenga el control total en cada uno de sus módulos, así como elevar la abstracción del proceso de realizar acciones simples (CRUD) sin tener que preocuparse por lo que sucede en niveles inferiores de la jerarquía.</w:t>
+        <w:t xml:space="preserve">La aplicación de este patrón se ve representada en la jerarquía superior del sistema. Dado que se mantienen una serie de módulos específicos los cuales son administrados por unos Managers, se ve la necesidad de utilizar una fachada mediante la cual se puedan realizar llamadas a cada uno de los managers sin la necesidad de crear instancias separadas en tiempo de ejecución. Asimismo, de forma parametrizada, se permite el direccionamiento de las acciones a cada uno de los managers de manera dinámica mediante la fachada, ya que esta tiene sus referencias. A nivel del </w:t>
+      </w:r>
+      <w:r>
+        <w:rPr>
+          <w:rFonts w:cs="Arial"/>
+          <w:szCs w:val="24"/>
+        </w:rPr>
+        <w:lastRenderedPageBreak/>
+        <w:t>sistema, permite que una clase tenga el control total en cada uno de sus módulos, así como elevar la abstracción del proceso de realizar acciones simples (CRUD) sin tener que preocuparse por lo que sucede en niveles inferiores de la jerarquía.</w:t>
       </w:r>
     </w:p>
     <w:p>
@@ -5465,7 +6338,7 @@
       <w:r>
         <w:tab/>
       </w:r>
-      <w:hyperlink r:id="rId18" w:history="1">
+      <w:hyperlink r:id="rId22" w:history="1">
         <w:r>
           <w:rPr>
             <w:rStyle w:val="Hipervnculo"/>
@@ -5481,7 +6354,7 @@
       <w:r>
         <w:tab/>
       </w:r>
-      <w:hyperlink r:id="rId19" w:history="1">
+      <w:hyperlink r:id="rId23" w:history="1">
         <w:r>
           <w:rPr>
             <w:rStyle w:val="Hipervnculo"/>
@@ -5500,7 +6373,7 @@
       <w:r>
         <w:tab/>
       </w:r>
-      <w:hyperlink r:id="rId20" w:anchor="cite_note-Kontio05-2" w:history="1">
+      <w:hyperlink r:id="rId24" w:anchor="cite_note-Kontio05-2" w:history="1">
         <w:r>
           <w:rPr>
             <w:rStyle w:val="Hipervnculo"/>
@@ -5526,7 +6399,7 @@
       </w:pPr>
     </w:p>
     <w:sectPr>
-      <w:headerReference w:type="default" r:id="rId21"/>
+      <w:headerReference w:type="default" r:id="rId25"/>
       <w:pgSz w:w="12240" w:h="15840"/>
       <w:pgMar w:top="1417" w:right="1701" w:bottom="1417" w:left="1701" w:header="708" w:footer="708" w:gutter="0"/>
       <w:cols w:space="708"/>
@@ -7521,7 +8394,7 @@
 </file>
 
 <file path=customXml/itemProps1.xml><?xml version="1.0" encoding="utf-8"?>
-<ds:datastoreItem xmlns:ds="http://schemas.openxmlformats.org/officeDocument/2006/customXml" ds:itemID="{E56804C9-EDA4-4407-BC1E-457714404A2A}">
+<ds:datastoreItem xmlns:ds="http://schemas.openxmlformats.org/officeDocument/2006/customXml" ds:itemID="{D3445FE4-B12D-45FF-A730-3C198352E4E2}">
   <ds:schemaRefs>
     <ds:schemaRef ds:uri="http://schemas.openxmlformats.org/officeDocument/2006/bibliography"/>
   </ds:schemaRefs>

</xml_diff>

<commit_message>
Agregué Diagramas vista de desarrollo y modelo de datos (preliminar)
</commit_message>
<xml_diff>
--- a/06_Arquitectura_Modelo_4+1_Vistas/Documento_Arquitectura_Modelo_4+1_Vistas_BODY_FITNESS_GYM.docx
+++ b/06_Arquitectura_Modelo_4+1_Vistas/Documento_Arquitectura_Modelo_4+1_Vistas_BODY_FITNESS_GYM.docx
@@ -76,7 +76,7 @@
       </w:pPr>
       <w:bookmarkStart w:id="0" w:name="_Toc485647129"/>
       <w:bookmarkStart w:id="1" w:name="_Toc498781116"/>
-      <w:bookmarkStart w:id="2" w:name="_Toc498878822"/>
+      <w:bookmarkStart w:id="2" w:name="_Toc499324977"/>
       <w:r>
         <w:rPr>
           <w:rFonts w:eastAsia="Arial" w:cs="Arial"/>
@@ -397,6 +397,68 @@
           </w:p>
         </w:tc>
       </w:tr>
+      <w:tr>
+        <w:trPr>
+          <w:trHeight w:val="332"/>
+          <w:jc w:val="center"/>
+        </w:trPr>
+        <w:tc>
+          <w:tcPr>
+            <w:tcW w:w="2737" w:type="dxa"/>
+            <w:vAlign w:val="center"/>
+          </w:tcPr>
+          <w:p>
+            <w:pPr>
+              <w:jc w:val="center"/>
+            </w:pPr>
+            <w:r>
+              <w:t>23/11/2017</w:t>
+            </w:r>
+          </w:p>
+        </w:tc>
+        <w:tc>
+          <w:tcPr>
+            <w:tcW w:w="2737" w:type="dxa"/>
+            <w:vAlign w:val="center"/>
+          </w:tcPr>
+          <w:p>
+            <w:pPr>
+              <w:jc w:val="center"/>
+            </w:pPr>
+            <w:r>
+              <w:t>0.5</w:t>
+            </w:r>
+          </w:p>
+        </w:tc>
+        <w:tc>
+          <w:tcPr>
+            <w:tcW w:w="2737" w:type="dxa"/>
+            <w:vAlign w:val="center"/>
+          </w:tcPr>
+          <w:p>
+            <w:pPr>
+              <w:jc w:val="center"/>
+            </w:pPr>
+            <w:r>
+              <w:t>Diagramas Vista de Desarrollo</w:t>
+            </w:r>
+          </w:p>
+        </w:tc>
+        <w:tc>
+          <w:tcPr>
+            <w:tcW w:w="2737" w:type="dxa"/>
+            <w:vAlign w:val="center"/>
+          </w:tcPr>
+          <w:p>
+            <w:pPr>
+              <w:jc w:val="center"/>
+            </w:pPr>
+            <w:r>
+              <w:t>Gabriel Amaya</w:t>
+            </w:r>
+          </w:p>
+        </w:tc>
+      </w:tr>
     </w:tbl>
     <w:p>
       <w:pPr>
@@ -616,6 +678,8 @@
             <w:t>Contenido</w:t>
           </w:r>
         </w:p>
+        <w:bookmarkStart w:id="3" w:name="_GoBack"/>
+        <w:bookmarkEnd w:id="3"/>
         <w:p>
           <w:pPr>
             <w:pStyle w:val="TDC1"/>
@@ -639,7 +703,7 @@
           <w:r>
             <w:fldChar w:fldCharType="separate"/>
           </w:r>
-          <w:hyperlink w:anchor="_Toc498878822" w:history="1">
+          <w:hyperlink w:anchor="_Toc499324977" w:history="1">
             <w:r>
               <w:rPr>
                 <w:rStyle w:val="Hipervnculo"/>
@@ -667,7 +731,7 @@
                 <w:noProof/>
                 <w:webHidden/>
               </w:rPr>
-              <w:instrText xml:space="preserve"> PAGEREF _Toc498878822 \h </w:instrText>
+              <w:instrText xml:space="preserve"> PAGEREF _Toc499324977 \h </w:instrText>
             </w:r>
             <w:r>
               <w:rPr>
@@ -713,7 +777,7 @@
               <w:lang w:val="es-CO" w:eastAsia="es-CO"/>
             </w:rPr>
           </w:pPr>
-          <w:hyperlink w:anchor="_Toc498878823" w:history="1">
+          <w:hyperlink w:anchor="_Toc499324978" w:history="1">
             <w:r>
               <w:rPr>
                 <w:rStyle w:val="Hipervnculo"/>
@@ -759,7 +823,7 @@
                 <w:noProof/>
                 <w:webHidden/>
               </w:rPr>
-              <w:instrText xml:space="preserve"> PAGEREF _Toc498878823 \h </w:instrText>
+              <w:instrText xml:space="preserve"> PAGEREF _Toc499324978 \h </w:instrText>
             </w:r>
             <w:r>
               <w:rPr>
@@ -805,7 +869,7 @@
               <w:lang w:val="es-CO" w:eastAsia="es-CO"/>
             </w:rPr>
           </w:pPr>
-          <w:hyperlink w:anchor="_Toc498878824" w:history="1">
+          <w:hyperlink w:anchor="_Toc499324979" w:history="1">
             <w:r>
               <w:rPr>
                 <w:rStyle w:val="Hipervnculo"/>
@@ -853,7 +917,7 @@
                 <w:noProof/>
                 <w:webHidden/>
               </w:rPr>
-              <w:instrText xml:space="preserve"> PAGEREF _Toc498878824 \h </w:instrText>
+              <w:instrText xml:space="preserve"> PAGEREF _Toc499324979 \h </w:instrText>
             </w:r>
             <w:r>
               <w:rPr>
@@ -899,7 +963,7 @@
               <w:lang w:val="es-CO" w:eastAsia="es-CO"/>
             </w:rPr>
           </w:pPr>
-          <w:hyperlink w:anchor="_Toc498878825" w:history="1">
+          <w:hyperlink w:anchor="_Toc499324980" w:history="1">
             <w:r>
               <w:rPr>
                 <w:rStyle w:val="Hipervnculo"/>
@@ -945,7 +1009,7 @@
                 <w:noProof/>
                 <w:webHidden/>
               </w:rPr>
-              <w:instrText xml:space="preserve"> PAGEREF _Toc498878825 \h </w:instrText>
+              <w:instrText xml:space="preserve"> PAGEREF _Toc499324980 \h </w:instrText>
             </w:r>
             <w:r>
               <w:rPr>
@@ -965,7 +1029,7 @@
                 <w:noProof/>
                 <w:webHidden/>
               </w:rPr>
-              <w:t>4</w:t>
+              <w:t>5</w:t>
             </w:r>
             <w:r>
               <w:rPr>
@@ -991,7 +1055,7 @@
               <w:lang w:val="es-CO" w:eastAsia="es-CO"/>
             </w:rPr>
           </w:pPr>
-          <w:hyperlink w:anchor="_Toc498878826" w:history="1">
+          <w:hyperlink w:anchor="_Toc499324981" w:history="1">
             <w:r>
               <w:rPr>
                 <w:rStyle w:val="Hipervnculo"/>
@@ -1037,7 +1101,7 @@
                 <w:noProof/>
                 <w:webHidden/>
               </w:rPr>
-              <w:instrText xml:space="preserve"> PAGEREF _Toc498878826 \h </w:instrText>
+              <w:instrText xml:space="preserve"> PAGEREF _Toc499324981 \h </w:instrText>
             </w:r>
             <w:r>
               <w:rPr>
@@ -1083,7 +1147,7 @@
               <w:lang w:val="es-CO" w:eastAsia="es-CO"/>
             </w:rPr>
           </w:pPr>
-          <w:hyperlink w:anchor="_Toc498878827" w:history="1">
+          <w:hyperlink w:anchor="_Toc499324982" w:history="1">
             <w:r>
               <w:rPr>
                 <w:rStyle w:val="Hipervnculo"/>
@@ -1129,7 +1193,7 @@
                 <w:noProof/>
                 <w:webHidden/>
               </w:rPr>
-              <w:instrText xml:space="preserve"> PAGEREF _Toc498878827 \h </w:instrText>
+              <w:instrText xml:space="preserve"> PAGEREF _Toc499324982 \h </w:instrText>
             </w:r>
             <w:r>
               <w:rPr>
@@ -1175,7 +1239,7 @@
               <w:lang w:val="es-CO" w:eastAsia="es-CO"/>
             </w:rPr>
           </w:pPr>
-          <w:hyperlink w:anchor="_Toc498878828" w:history="1">
+          <w:hyperlink w:anchor="_Toc499324983" w:history="1">
             <w:r>
               <w:rPr>
                 <w:rStyle w:val="Hipervnculo"/>
@@ -1219,7 +1283,7 @@
                 <w:noProof/>
                 <w:webHidden/>
               </w:rPr>
-              <w:instrText xml:space="preserve"> PAGEREF _Toc498878828 \h </w:instrText>
+              <w:instrText xml:space="preserve"> PAGEREF _Toc499324983 \h </w:instrText>
             </w:r>
             <w:r>
               <w:rPr>
@@ -1265,7 +1329,7 @@
               <w:lang w:val="es-CO" w:eastAsia="es-CO"/>
             </w:rPr>
           </w:pPr>
-          <w:hyperlink w:anchor="_Toc498878829" w:history="1">
+          <w:hyperlink w:anchor="_Toc499324984" w:history="1">
             <w:r>
               <w:rPr>
                 <w:rStyle w:val="Hipervnculo"/>
@@ -1309,7 +1373,7 @@
                 <w:noProof/>
                 <w:webHidden/>
               </w:rPr>
-              <w:instrText xml:space="preserve"> PAGEREF _Toc498878829 \h </w:instrText>
+              <w:instrText xml:space="preserve"> PAGEREF _Toc499324984 \h </w:instrText>
             </w:r>
             <w:r>
               <w:rPr>
@@ -1355,7 +1419,7 @@
               <w:lang w:val="es-CO" w:eastAsia="es-CO"/>
             </w:rPr>
           </w:pPr>
-          <w:hyperlink w:anchor="_Toc498878830" w:history="1">
+          <w:hyperlink w:anchor="_Toc499324985" w:history="1">
             <w:r>
               <w:rPr>
                 <w:rStyle w:val="Hipervnculo"/>
@@ -1399,7 +1463,7 @@
                 <w:noProof/>
                 <w:webHidden/>
               </w:rPr>
-              <w:instrText xml:space="preserve"> PAGEREF _Toc498878830 \h </w:instrText>
+              <w:instrText xml:space="preserve"> PAGEREF _Toc499324985 \h </w:instrText>
             </w:r>
             <w:r>
               <w:rPr>
@@ -1445,7 +1509,7 @@
               <w:lang w:val="es-CO" w:eastAsia="es-CO"/>
             </w:rPr>
           </w:pPr>
-          <w:hyperlink w:anchor="_Toc498878831" w:history="1">
+          <w:hyperlink w:anchor="_Toc499324986" w:history="1">
             <w:r>
               <w:rPr>
                 <w:rStyle w:val="Hipervnculo"/>
@@ -1489,7 +1553,7 @@
                 <w:noProof/>
                 <w:webHidden/>
               </w:rPr>
-              <w:instrText xml:space="preserve"> PAGEREF _Toc498878831 \h </w:instrText>
+              <w:instrText xml:space="preserve"> PAGEREF _Toc499324986 \h </w:instrText>
             </w:r>
             <w:r>
               <w:rPr>
@@ -1535,7 +1599,7 @@
               <w:lang w:val="es-CO" w:eastAsia="es-CO"/>
             </w:rPr>
           </w:pPr>
-          <w:hyperlink w:anchor="_Toc498878832" w:history="1">
+          <w:hyperlink w:anchor="_Toc499324987" w:history="1">
             <w:r>
               <w:rPr>
                 <w:rStyle w:val="Hipervnculo"/>
@@ -1579,7 +1643,7 @@
                 <w:noProof/>
                 <w:webHidden/>
               </w:rPr>
-              <w:instrText xml:space="preserve"> PAGEREF _Toc498878832 \h </w:instrText>
+              <w:instrText xml:space="preserve"> PAGEREF _Toc499324987 \h </w:instrText>
             </w:r>
             <w:r>
               <w:rPr>
@@ -1625,7 +1689,7 @@
               <w:lang w:val="es-CO" w:eastAsia="es-CO"/>
             </w:rPr>
           </w:pPr>
-          <w:hyperlink w:anchor="_Toc498878833" w:history="1">
+          <w:hyperlink w:anchor="_Toc499324988" w:history="1">
             <w:r>
               <w:rPr>
                 <w:rStyle w:val="Hipervnculo"/>
@@ -1670,7 +1734,7 @@
                 <w:noProof/>
                 <w:webHidden/>
               </w:rPr>
-              <w:instrText xml:space="preserve"> PAGEREF _Toc498878833 \h </w:instrText>
+              <w:instrText xml:space="preserve"> PAGEREF _Toc499324988 \h </w:instrText>
             </w:r>
             <w:r>
               <w:rPr>
@@ -1716,7 +1780,7 @@
               <w:lang w:val="es-CO" w:eastAsia="es-CO"/>
             </w:rPr>
           </w:pPr>
-          <w:hyperlink w:anchor="_Toc498878834" w:history="1">
+          <w:hyperlink w:anchor="_Toc499324989" w:history="1">
             <w:r>
               <w:rPr>
                 <w:rStyle w:val="Hipervnculo"/>
@@ -1762,7 +1826,7 @@
                 <w:noProof/>
                 <w:webHidden/>
               </w:rPr>
-              <w:instrText xml:space="preserve"> PAGEREF _Toc498878834 \h </w:instrText>
+              <w:instrText xml:space="preserve"> PAGEREF _Toc499324989 \h </w:instrText>
             </w:r>
             <w:r>
               <w:rPr>
@@ -1782,7 +1846,7 @@
                 <w:noProof/>
                 <w:webHidden/>
               </w:rPr>
-              <w:t>10</w:t>
+              <w:t>12</w:t>
             </w:r>
             <w:r>
               <w:rPr>
@@ -1808,7 +1872,7 @@
               <w:lang w:val="es-CO" w:eastAsia="es-CO"/>
             </w:rPr>
           </w:pPr>
-          <w:hyperlink w:anchor="_Toc498878835" w:history="1">
+          <w:hyperlink w:anchor="_Toc499324990" w:history="1">
             <w:r>
               <w:rPr>
                 <w:rStyle w:val="Hipervnculo"/>
@@ -1855,7 +1919,7 @@
                 <w:noProof/>
                 <w:webHidden/>
               </w:rPr>
-              <w:instrText xml:space="preserve"> PAGEREF _Toc498878835 \h </w:instrText>
+              <w:instrText xml:space="preserve"> PAGEREF _Toc499324990 \h </w:instrText>
             </w:r>
             <w:r>
               <w:rPr>
@@ -1875,7 +1939,280 @@
                 <w:noProof/>
                 <w:webHidden/>
               </w:rPr>
-              <w:t>12</w:t>
+              <w:t>14</w:t>
+            </w:r>
+            <w:r>
+              <w:rPr>
+                <w:noProof/>
+                <w:webHidden/>
+              </w:rPr>
+              <w:fldChar w:fldCharType="end"/>
+            </w:r>
+          </w:hyperlink>
+        </w:p>
+        <w:p>
+          <w:pPr>
+            <w:pStyle w:val="TDC3"/>
+            <w:tabs>
+              <w:tab w:val="left" w:pos="1320"/>
+              <w:tab w:val="right" w:leader="dot" w:pos="8828"/>
+            </w:tabs>
+            <w:rPr>
+              <w:rFonts w:asciiTheme="minorHAnsi" w:eastAsiaTheme="minorEastAsia" w:hAnsiTheme="minorHAnsi"/>
+              <w:noProof/>
+              <w:color w:val="auto"/>
+              <w:sz w:val="22"/>
+              <w:lang w:val="es-CO" w:eastAsia="es-CO"/>
+            </w:rPr>
+          </w:pPr>
+          <w:hyperlink w:anchor="_Toc499324991" w:history="1">
+            <w:r>
+              <w:rPr>
+                <w:rStyle w:val="Hipervnculo"/>
+                <w:rFonts w:cs="Arial"/>
+                <w:noProof/>
+              </w:rPr>
+              <w:t>5.1.4.</w:t>
+            </w:r>
+            <w:r>
+              <w:rPr>
+                <w:rFonts w:asciiTheme="minorHAnsi" w:eastAsiaTheme="minorEastAsia" w:hAnsiTheme="minorHAnsi"/>
+                <w:noProof/>
+                <w:color w:val="auto"/>
+                <w:sz w:val="22"/>
+                <w:lang w:val="es-CO" w:eastAsia="es-CO"/>
+              </w:rPr>
+              <w:tab/>
+            </w:r>
+            <w:r>
+              <w:rPr>
+                <w:rStyle w:val="Hipervnculo"/>
+                <w:noProof/>
+              </w:rPr>
+              <w:t>Módulo de Suscripciones</w:t>
+            </w:r>
+            <w:r>
+              <w:rPr>
+                <w:noProof/>
+                <w:webHidden/>
+              </w:rPr>
+              <w:tab/>
+            </w:r>
+            <w:r>
+              <w:rPr>
+                <w:noProof/>
+                <w:webHidden/>
+              </w:rPr>
+              <w:fldChar w:fldCharType="begin"/>
+            </w:r>
+            <w:r>
+              <w:rPr>
+                <w:noProof/>
+                <w:webHidden/>
+              </w:rPr>
+              <w:instrText xml:space="preserve"> PAGEREF _Toc499324991 \h </w:instrText>
+            </w:r>
+            <w:r>
+              <w:rPr>
+                <w:noProof/>
+                <w:webHidden/>
+              </w:rPr>
+            </w:r>
+            <w:r>
+              <w:rPr>
+                <w:noProof/>
+                <w:webHidden/>
+              </w:rPr>
+              <w:fldChar w:fldCharType="separate"/>
+            </w:r>
+            <w:r>
+              <w:rPr>
+                <w:noProof/>
+                <w:webHidden/>
+              </w:rPr>
+              <w:t>17</w:t>
+            </w:r>
+            <w:r>
+              <w:rPr>
+                <w:noProof/>
+                <w:webHidden/>
+              </w:rPr>
+              <w:fldChar w:fldCharType="end"/>
+            </w:r>
+          </w:hyperlink>
+        </w:p>
+        <w:p>
+          <w:pPr>
+            <w:pStyle w:val="TDC2"/>
+            <w:tabs>
+              <w:tab w:val="left" w:pos="880"/>
+              <w:tab w:val="right" w:leader="dot" w:pos="8828"/>
+            </w:tabs>
+            <w:rPr>
+              <w:rFonts w:asciiTheme="minorHAnsi" w:eastAsiaTheme="minorEastAsia" w:hAnsiTheme="minorHAnsi"/>
+              <w:noProof/>
+              <w:color w:val="auto"/>
+              <w:sz w:val="22"/>
+              <w:lang w:val="es-CO" w:eastAsia="es-CO"/>
+            </w:rPr>
+          </w:pPr>
+          <w:hyperlink w:anchor="_Toc499324992" w:history="1">
+            <w:r>
+              <w:rPr>
+                <w:rStyle w:val="Hipervnculo"/>
+                <w:noProof/>
+                <w:lang w:val="es-CO" w:eastAsia="es-CO"/>
+              </w:rPr>
+              <w:t>5.2.</w:t>
+            </w:r>
+            <w:r>
+              <w:rPr>
+                <w:rFonts w:asciiTheme="minorHAnsi" w:eastAsiaTheme="minorEastAsia" w:hAnsiTheme="minorHAnsi"/>
+                <w:noProof/>
+                <w:color w:val="auto"/>
+                <w:sz w:val="22"/>
+                <w:lang w:val="es-CO" w:eastAsia="es-CO"/>
+              </w:rPr>
+              <w:tab/>
+            </w:r>
+            <w:r>
+              <w:rPr>
+                <w:rStyle w:val="Hipervnculo"/>
+                <w:noProof/>
+                <w:lang w:val="es-CO" w:eastAsia="es-CO"/>
+              </w:rPr>
+              <w:t>Acotaciones Generales</w:t>
+            </w:r>
+            <w:r>
+              <w:rPr>
+                <w:noProof/>
+                <w:webHidden/>
+              </w:rPr>
+              <w:tab/>
+            </w:r>
+            <w:r>
+              <w:rPr>
+                <w:noProof/>
+                <w:webHidden/>
+              </w:rPr>
+              <w:fldChar w:fldCharType="begin"/>
+            </w:r>
+            <w:r>
+              <w:rPr>
+                <w:noProof/>
+                <w:webHidden/>
+              </w:rPr>
+              <w:instrText xml:space="preserve"> PAGEREF _Toc499324992 \h </w:instrText>
+            </w:r>
+            <w:r>
+              <w:rPr>
+                <w:noProof/>
+                <w:webHidden/>
+              </w:rPr>
+            </w:r>
+            <w:r>
+              <w:rPr>
+                <w:noProof/>
+                <w:webHidden/>
+              </w:rPr>
+              <w:fldChar w:fldCharType="separate"/>
+            </w:r>
+            <w:r>
+              <w:rPr>
+                <w:noProof/>
+                <w:webHidden/>
+              </w:rPr>
+              <w:t>19</w:t>
+            </w:r>
+            <w:r>
+              <w:rPr>
+                <w:noProof/>
+                <w:webHidden/>
+              </w:rPr>
+              <w:fldChar w:fldCharType="end"/>
+            </w:r>
+          </w:hyperlink>
+        </w:p>
+        <w:p>
+          <w:pPr>
+            <w:pStyle w:val="TDC1"/>
+            <w:tabs>
+              <w:tab w:val="left" w:pos="480"/>
+              <w:tab w:val="right" w:leader="dot" w:pos="8828"/>
+            </w:tabs>
+            <w:rPr>
+              <w:rFonts w:asciiTheme="minorHAnsi" w:eastAsiaTheme="minorEastAsia" w:hAnsiTheme="minorHAnsi"/>
+              <w:noProof/>
+              <w:color w:val="auto"/>
+              <w:sz w:val="22"/>
+              <w:lang w:val="es-CO" w:eastAsia="es-CO"/>
+            </w:rPr>
+          </w:pPr>
+          <w:hyperlink w:anchor="_Toc499324993" w:history="1">
+            <w:r>
+              <w:rPr>
+                <w:rStyle w:val="Hipervnculo"/>
+                <w:noProof/>
+              </w:rPr>
+              <w:t>6.</w:t>
+            </w:r>
+            <w:r>
+              <w:rPr>
+                <w:rFonts w:asciiTheme="minorHAnsi" w:eastAsiaTheme="minorEastAsia" w:hAnsiTheme="minorHAnsi"/>
+                <w:noProof/>
+                <w:color w:val="auto"/>
+                <w:sz w:val="22"/>
+                <w:lang w:val="es-CO" w:eastAsia="es-CO"/>
+              </w:rPr>
+              <w:tab/>
+            </w:r>
+            <w:r>
+              <w:rPr>
+                <w:rStyle w:val="Hipervnculo"/>
+                <w:noProof/>
+              </w:rPr>
+              <w:t>Vista de Desarrollo o Despliegue</w:t>
+            </w:r>
+            <w:r>
+              <w:rPr>
+                <w:noProof/>
+                <w:webHidden/>
+              </w:rPr>
+              <w:tab/>
+            </w:r>
+            <w:r>
+              <w:rPr>
+                <w:noProof/>
+                <w:webHidden/>
+              </w:rPr>
+              <w:fldChar w:fldCharType="begin"/>
+            </w:r>
+            <w:r>
+              <w:rPr>
+                <w:noProof/>
+                <w:webHidden/>
+              </w:rPr>
+              <w:instrText xml:space="preserve"> PAGEREF _Toc499324993 \h </w:instrText>
+            </w:r>
+            <w:r>
+              <w:rPr>
+                <w:noProof/>
+                <w:webHidden/>
+              </w:rPr>
+            </w:r>
+            <w:r>
+              <w:rPr>
+                <w:noProof/>
+                <w:webHidden/>
+              </w:rPr>
+              <w:fldChar w:fldCharType="separate"/>
+            </w:r>
+            <w:r>
+              <w:rPr>
+                <w:noProof/>
+                <w:webHidden/>
+              </w:rPr>
+              <w:t>20</w:t>
             </w:r>
             <w:r>
               <w:rPr>
@@ -1940,14 +2277,14 @@
           <w:rFonts w:cs="Arial"/>
         </w:rPr>
       </w:pPr>
-      <w:bookmarkStart w:id="3" w:name="_Toc498878823"/>
+      <w:bookmarkStart w:id="4" w:name="_Toc499324978"/>
       <w:r>
         <w:rPr>
           <w:rFonts w:cs="Arial"/>
         </w:rPr>
         <w:t>Introducción</w:t>
       </w:r>
-      <w:bookmarkEnd w:id="3"/>
+      <w:bookmarkEnd w:id="4"/>
     </w:p>
     <w:p>
       <w:pPr>
@@ -2056,7 +2393,7 @@
           <w:lang w:val="es-CO" w:eastAsia="es-CO"/>
         </w:rPr>
       </w:pPr>
-      <w:bookmarkStart w:id="4" w:name="_Toc498878824"/>
+      <w:bookmarkStart w:id="5" w:name="_Toc499324979"/>
       <w:r>
         <w:rPr>
           <w:rFonts w:cs="Arial"/>
@@ -2065,7 +2402,7 @@
         </w:rPr>
         <w:t>Propósito</w:t>
       </w:r>
-      <w:bookmarkEnd w:id="4"/>
+      <w:bookmarkEnd w:id="5"/>
     </w:p>
     <w:p>
       <w:pPr>
@@ -2170,14 +2507,14 @@
           <w:lang w:val="es-CO" w:eastAsia="es-CO"/>
         </w:rPr>
       </w:pPr>
-      <w:bookmarkStart w:id="5" w:name="_Toc498878825"/>
+      <w:bookmarkStart w:id="6" w:name="_Toc499324980"/>
       <w:r>
         <w:rPr>
           <w:lang w:val="es-CO" w:eastAsia="es-CO"/>
         </w:rPr>
         <w:t>Alcance</w:t>
       </w:r>
-      <w:bookmarkEnd w:id="5"/>
+      <w:bookmarkEnd w:id="6"/>
     </w:p>
     <w:p>
       <w:pPr>
@@ -2200,15 +2537,7 @@
           <w:rFonts w:cs="Arial"/>
           <w:lang w:val="es-CO" w:eastAsia="es-CO"/>
         </w:rPr>
-        <w:t xml:space="preserve">La visión arquitectónica que engloba este documento comprende únicamente a BODY FITNESS GYM LTDA como sistema. Mediante el Modelo de Vistas de </w:t>
-      </w:r>
-      <w:r>
-        <w:rPr>
-          <w:rFonts w:cs="Arial"/>
-          <w:lang w:val="es-CO" w:eastAsia="es-CO"/>
-        </w:rPr>
-        <w:lastRenderedPageBreak/>
-        <w:t xml:space="preserve">Arquitectura 4+1 hace un análisis de alto nivel de las capacidades del software a desarrollar en cada una de las vistas con las limitantes dadas por el documento de requisitos especificados y las reglas del negocio consignadas en el documento análisis del sistema, por lo que características menores o no incluidas en dicho documento son obviadas o consideradas irrelevantes para el desarrollo del software. </w:t>
+        <w:t xml:space="preserve">La visión arquitectónica que engloba este documento comprende únicamente a BODY FITNESS GYM LTDA como sistema. Mediante el Modelo de Vistas de Arquitectura 4+1 hace un análisis de alto nivel de las capacidades del software a desarrollar en cada una de las vistas con las limitantes dadas por el documento de requisitos especificados y las reglas del negocio consignadas en el documento análisis del sistema, por lo que características menores o no incluidas en dicho documento son obviadas o consideradas irrelevantes para el desarrollo del software. </w:t>
       </w:r>
     </w:p>
     <w:p>
@@ -2231,14 +2560,14 @@
           <w:lang w:val="es-CO" w:eastAsia="es-CO"/>
         </w:rPr>
       </w:pPr>
-      <w:bookmarkStart w:id="6" w:name="_Toc498878826"/>
+      <w:bookmarkStart w:id="7" w:name="_Toc499324981"/>
       <w:r>
         <w:rPr>
           <w:lang w:val="es-CO" w:eastAsia="es-CO"/>
         </w:rPr>
         <w:t>Glosario de términos</w:t>
       </w:r>
-      <w:bookmarkEnd w:id="6"/>
+      <w:bookmarkEnd w:id="7"/>
     </w:p>
     <w:p>
       <w:pPr>
@@ -2309,14 +2638,14 @@
           <w:lang w:val="es-CO" w:eastAsia="es-CO"/>
         </w:rPr>
       </w:pPr>
-      <w:bookmarkStart w:id="7" w:name="_Toc498878827"/>
+      <w:bookmarkStart w:id="8" w:name="_Toc499324982"/>
       <w:r>
         <w:rPr>
           <w:lang w:val="es-CO" w:eastAsia="es-CO"/>
         </w:rPr>
         <w:t>Organización del documento</w:t>
       </w:r>
-      <w:bookmarkEnd w:id="7"/>
+      <w:bookmarkEnd w:id="8"/>
     </w:p>
     <w:p>
       <w:pPr>
@@ -2436,11 +2765,11 @@
           <w:numId w:val="1"/>
         </w:numPr>
       </w:pPr>
-      <w:bookmarkStart w:id="8" w:name="_Toc498878828"/>
+      <w:bookmarkStart w:id="9" w:name="_Toc499324983"/>
       <w:r>
         <w:t>Representación de la Arquitectura.</w:t>
       </w:r>
-      <w:bookmarkEnd w:id="8"/>
+      <w:bookmarkEnd w:id="9"/>
     </w:p>
     <w:p>
       <w:pPr>
@@ -2473,7 +2802,15 @@
           <w:rFonts w:cs="Arial"/>
           <w:lang w:val="es-CO" w:eastAsia="es-CO"/>
         </w:rPr>
-        <w:t xml:space="preserve">El modelo de vistas múltiples, organiza una descripción de la arquitectura de software utilizando cinco vistas concurrentes, las cuales permiten aproximar de manera aislada los intereses de los diferentes </w:t>
+        <w:t xml:space="preserve">El modelo de vistas múltiples, organiza una descripción de la arquitectura de software utilizando cinco vistas concurrentes, las cuales permiten aproximar de </w:t>
+      </w:r>
+      <w:r>
+        <w:rPr>
+          <w:rFonts w:cs="Arial"/>
+          <w:lang w:val="es-CO" w:eastAsia="es-CO"/>
+        </w:rPr>
+        <w:lastRenderedPageBreak/>
+        <w:t xml:space="preserve">manera aislada los intereses de los diferentes </w:t>
       </w:r>
       <w:r>
         <w:rPr>
@@ -2589,7 +2926,6 @@
           <w:noProof/>
           <w:lang w:val="es-CO" w:eastAsia="es-CO"/>
         </w:rPr>
-        <w:lastRenderedPageBreak/>
         <w:drawing>
           <wp:inline distT="0" distB="0" distL="0" distR="0">
             <wp:extent cx="3257550" cy="1948016"/>
@@ -2780,6 +3116,13 @@
       </w:r>
       <w:r>
         <w:rPr>
+          <w:b/>
+          <w:lang w:val="es-CO" w:eastAsia="es-CO"/>
+        </w:rPr>
+        <w:t xml:space="preserve"> o Despliegue</w:t>
+      </w:r>
+      <w:r>
+        <w:rPr>
           <w:lang w:val="es-CO" w:eastAsia="es-CO"/>
         </w:rPr>
         <w:t xml:space="preserve">: </w:t>
@@ -2891,7 +3234,15 @@
           <w:rFonts w:cs="Arial"/>
           <w:color w:val="000000"/>
         </w:rPr>
-        <w:t>, el flujo de trabajo paso a paso de negocio y operacionales de los componentes que conforman el sistema</w:t>
+        <w:t xml:space="preserve">, el </w:t>
+      </w:r>
+      <w:r>
+        <w:rPr>
+          <w:rFonts w:cs="Arial"/>
+          <w:color w:val="000000"/>
+        </w:rPr>
+        <w:lastRenderedPageBreak/>
+        <w:t>flujo de trabajo paso a paso de negocio y operacionales de los componentes que conforman el sistema</w:t>
       </w:r>
       <w:r>
         <w:rPr>
@@ -3033,7 +3384,6 @@
           <w:b/>
           <w:lang w:val="es-CO" w:eastAsia="es-CO"/>
         </w:rPr>
-        <w:lastRenderedPageBreak/>
         <w:t>Vista de Escenarios (+1):</w:t>
       </w:r>
       <w:r>
@@ -3135,11 +3485,11 @@
           <w:numId w:val="1"/>
         </w:numPr>
       </w:pPr>
-      <w:bookmarkStart w:id="9" w:name="_Toc498878829"/>
+      <w:bookmarkStart w:id="10" w:name="_Toc499324984"/>
       <w:r>
         <w:t>Objetivos y Restricciones</w:t>
       </w:r>
-      <w:bookmarkEnd w:id="9"/>
+      <w:bookmarkEnd w:id="10"/>
     </w:p>
     <w:p>
       <w:pPr>
@@ -3399,6 +3749,7 @@
         </w:rPr>
       </w:pPr>
       <w:r>
+        <w:lastRenderedPageBreak/>
         <w:t>RNF_09: Los datos concernientes a pagos y listas de usuarios se deberán poder exportar a documentos de texto plano (.</w:t>
       </w:r>
       <w:proofErr w:type="spellStart"/>
@@ -3482,11 +3833,11 @@
           <w:numId w:val="1"/>
         </w:numPr>
       </w:pPr>
-      <w:bookmarkStart w:id="10" w:name="_Toc498878830"/>
+      <w:bookmarkStart w:id="11" w:name="_Toc499324985"/>
       <w:r>
         <w:t>Vista de Casos de Uso</w:t>
       </w:r>
-      <w:bookmarkEnd w:id="10"/>
+      <w:bookmarkEnd w:id="11"/>
     </w:p>
     <w:p>
       <w:pPr>
@@ -3496,11 +3847,11 @@
           <w:numId w:val="1"/>
         </w:numPr>
       </w:pPr>
-      <w:bookmarkStart w:id="11" w:name="_Toc498878831"/>
+      <w:bookmarkStart w:id="12" w:name="_Toc499324986"/>
       <w:r>
         <w:t>Vista Lógica</w:t>
       </w:r>
-      <w:bookmarkEnd w:id="11"/>
+      <w:bookmarkEnd w:id="12"/>
     </w:p>
     <w:p>
       <w:pPr>
@@ -3552,11 +3903,11 @@
           <w:numId w:val="1"/>
         </w:numPr>
       </w:pPr>
-      <w:bookmarkStart w:id="12" w:name="_Toc498878832"/>
+      <w:bookmarkStart w:id="13" w:name="_Toc499324987"/>
       <w:r>
         <w:t>Diseño de subsistemas</w:t>
       </w:r>
-      <w:bookmarkEnd w:id="12"/>
+      <w:bookmarkEnd w:id="13"/>
     </w:p>
     <w:p>
       <w:pPr>
@@ -3595,11 +3946,11 @@
           <w:numId w:val="1"/>
         </w:numPr>
       </w:pPr>
-      <w:bookmarkStart w:id="13" w:name="_Toc498878833"/>
+      <w:bookmarkStart w:id="14" w:name="_Toc499324988"/>
       <w:r>
         <w:t>Módulo de usuarios</w:t>
       </w:r>
-      <w:bookmarkEnd w:id="13"/>
+      <w:bookmarkEnd w:id="14"/>
     </w:p>
     <w:p/>
     <w:p>
@@ -3623,7 +3974,11 @@
         <w:t xml:space="preserve"> </w:t>
       </w:r>
       <w:r>
-        <w:t xml:space="preserve"> donde el administrador es el que tiene el control total sobre el sistema, tanto dentro del módulo que lo contiene como de los demás módulos que existen el sistema.</w:t>
+        <w:t xml:space="preserve"> donde el administrador es el que tiene el control total sobre el sistema, tanto dentro del módulo que lo contiene como </w:t>
+      </w:r>
+      <w:r>
+        <w:lastRenderedPageBreak/>
+        <w:t>de los demás módulos que existen el sistema.</w:t>
       </w:r>
       <w:r>
         <w:t xml:space="preserve"> El </w:t>
@@ -3648,7 +4003,6 @@
           <w:noProof/>
           <w:lang w:val="es-CO" w:eastAsia="es-CO"/>
         </w:rPr>
-        <w:lastRenderedPageBreak/>
         <w:drawing>
           <wp:inline distT="0" distB="0" distL="0" distR="0" wp14:anchorId="27F9EB0C" wp14:editId="055AFA86">
             <wp:extent cx="5343525" cy="3955344"/>
@@ -4087,15 +4441,7 @@
           <w:sz w:val="18"/>
           <w:lang w:val="es-CO" w:eastAsia="es-CO"/>
         </w:rPr>
-        <w:t xml:space="preserve">Figura. </w:t>
-      </w:r>
-      <w:r>
-        <w:rPr>
-          <w:rFonts w:cs="Arial"/>
-          <w:sz w:val="18"/>
-          <w:lang w:val="es-CO" w:eastAsia="es-CO"/>
-        </w:rPr>
-        <w:t>Diagrama de secuencia – Módulo Usuarios. Fuente: Autores</w:t>
+        <w:t>Figura. Diagrama de secuencia – Módulo Usuarios. Fuente: Autores</w:t>
       </w:r>
     </w:p>
     <w:p>
@@ -4332,14 +4678,14 @@
           <w:rFonts w:ascii="Myriad Pro Light" w:hAnsi="Myriad Pro Light"/>
         </w:rPr>
       </w:pPr>
-      <w:bookmarkStart w:id="14" w:name="_Toc498878834"/>
+      <w:bookmarkStart w:id="15" w:name="_Toc499324989"/>
       <w:r>
         <w:rPr>
           <w:rFonts w:cs="Arial"/>
         </w:rPr>
         <w:t>Módulo de Servicios</w:t>
       </w:r>
-      <w:bookmarkEnd w:id="14"/>
+      <w:bookmarkEnd w:id="15"/>
     </w:p>
     <w:p/>
     <w:p>
@@ -4606,7 +4952,7 @@
           <w:lang w:val="es-CO"/>
         </w:rPr>
       </w:pPr>
-      <w:bookmarkStart w:id="15" w:name="_Toc498878835"/>
+      <w:bookmarkStart w:id="16" w:name="_Toc499324990"/>
       <w:r>
         <w:rPr>
           <w:lang w:val="es-CO"/>
@@ -4638,7 +4984,7 @@
         </w:rPr>
         <w:t>ontabilidad</w:t>
       </w:r>
-      <w:bookmarkEnd w:id="15"/>
+      <w:bookmarkEnd w:id="16"/>
     </w:p>
     <w:p>
       <w:pPr>
@@ -5173,15 +5519,7 @@
           <w:sz w:val="18"/>
           <w:lang w:val="es-CO" w:eastAsia="es-CO"/>
         </w:rPr>
-        <w:t xml:space="preserve">Figura. Diagrama de secuencia – Registro Movimiento – Módulo de Contabilidad. </w:t>
-      </w:r>
-      <w:r>
-        <w:rPr>
-          <w:rFonts w:cs="Arial"/>
-          <w:sz w:val="18"/>
-          <w:lang w:val="es-CO" w:eastAsia="es-CO"/>
-        </w:rPr>
-        <w:t>Fuente: Autores</w:t>
+        <w:t>Figura. Diagrama de secuencia – Registro Movimiento – Módulo de Contabilidad. Fuente: Autores</w:t>
       </w:r>
     </w:p>
     <w:p>
@@ -5389,10 +5727,12 @@
           <w:numId w:val="1"/>
         </w:numPr>
       </w:pPr>
+      <w:bookmarkStart w:id="17" w:name="_Toc499324991"/>
       <w:r>
         <w:lastRenderedPageBreak/>
         <w:t>Módulo de Suscripciones</w:t>
       </w:r>
+      <w:bookmarkEnd w:id="17"/>
     </w:p>
     <w:p>
       <w:pPr>
@@ -5677,8 +6017,6 @@
           </wp:inline>
         </w:drawing>
       </w:r>
-      <w:bookmarkStart w:id="16" w:name="_GoBack"/>
-      <w:bookmarkEnd w:id="16"/>
     </w:p>
     <w:p>
       <w:pPr>
@@ -5883,6 +6221,7 @@
           <w:lang w:val="es-CO" w:eastAsia="es-CO"/>
         </w:rPr>
       </w:pPr>
+      <w:bookmarkStart w:id="18" w:name="_Toc499324992"/>
       <w:r>
         <w:rPr>
           <w:lang w:val="es-CO" w:eastAsia="es-CO"/>
@@ -5895,6 +6234,7 @@
         </w:rPr>
         <w:t xml:space="preserve"> Generales</w:t>
       </w:r>
+      <w:bookmarkEnd w:id="18"/>
     </w:p>
     <w:p>
       <w:pPr>
@@ -6044,6 +6384,29 @@
     </w:p>
     <w:p>
       <w:pPr>
+        <w:pStyle w:val="Prrafodelista"/>
+        <w:rPr>
+          <w:rFonts w:cs="Arial"/>
+          <w:szCs w:val="24"/>
+        </w:rPr>
+      </w:pPr>
+    </w:p>
+    <w:p>
+      <w:pPr>
+        <w:pStyle w:val="Ttulo1"/>
+        <w:numPr>
+          <w:ilvl w:val="0"/>
+          <w:numId w:val="1"/>
+        </w:numPr>
+      </w:pPr>
+      <w:bookmarkStart w:id="19" w:name="_Toc499324993"/>
+      <w:r>
+        <w:t>Vista de Desarrollo o Despliegue</w:t>
+      </w:r>
+      <w:bookmarkEnd w:id="19"/>
+    </w:p>
+    <w:p>
+      <w:pPr>
         <w:ind w:left="360"/>
         <w:jc w:val="both"/>
         <w:rPr>
@@ -6053,143 +6416,848 @@
     </w:p>
     <w:p>
       <w:pPr>
-        <w:jc w:val="both"/>
-        <w:rPr>
-          <w:rFonts w:cs="Arial"/>
-          <w:szCs w:val="24"/>
-          <w:lang w:val="es-CO" w:eastAsia="es-CO"/>
-        </w:rPr>
-      </w:pPr>
-    </w:p>
-    <w:p>
-      <w:pPr>
-        <w:jc w:val="both"/>
-        <w:rPr>
-          <w:rFonts w:cs="Arial"/>
-          <w:szCs w:val="24"/>
-          <w:lang w:val="es-CO" w:eastAsia="es-CO"/>
-        </w:rPr>
-      </w:pPr>
-    </w:p>
-    <w:p>
-      <w:pPr>
-        <w:jc w:val="both"/>
-        <w:rPr>
-          <w:rFonts w:cs="Arial"/>
-          <w:szCs w:val="24"/>
-          <w:lang w:val="es-CO" w:eastAsia="es-CO"/>
-        </w:rPr>
-      </w:pPr>
-    </w:p>
-    <w:p>
-      <w:pPr>
-        <w:jc w:val="both"/>
-        <w:rPr>
-          <w:rFonts w:cs="Arial"/>
-          <w:szCs w:val="24"/>
-          <w:lang w:val="es-CO" w:eastAsia="es-CO"/>
-        </w:rPr>
-      </w:pPr>
-    </w:p>
-    <w:p>
-      <w:pPr>
-        <w:jc w:val="both"/>
-        <w:rPr>
-          <w:rFonts w:cs="Arial"/>
-          <w:szCs w:val="24"/>
-          <w:lang w:val="es-CO" w:eastAsia="es-CO"/>
-        </w:rPr>
-      </w:pPr>
-    </w:p>
-    <w:p>
-      <w:pPr>
-        <w:jc w:val="both"/>
-        <w:rPr>
-          <w:rFonts w:cs="Arial"/>
-          <w:szCs w:val="24"/>
-          <w:lang w:val="es-CO" w:eastAsia="es-CO"/>
-        </w:rPr>
-      </w:pPr>
-    </w:p>
-    <w:p>
-      <w:pPr>
-        <w:jc w:val="both"/>
-        <w:rPr>
-          <w:rFonts w:cs="Arial"/>
-          <w:szCs w:val="24"/>
-          <w:lang w:val="es-CO" w:eastAsia="es-CO"/>
-        </w:rPr>
-      </w:pPr>
-    </w:p>
-    <w:p>
-      <w:pPr>
-        <w:jc w:val="both"/>
-        <w:rPr>
-          <w:rFonts w:cs="Arial"/>
-          <w:szCs w:val="24"/>
-          <w:lang w:val="es-CO" w:eastAsia="es-CO"/>
-        </w:rPr>
-      </w:pPr>
-    </w:p>
-    <w:p>
-      <w:pPr>
-        <w:jc w:val="both"/>
-        <w:rPr>
-          <w:rFonts w:cs="Arial"/>
-          <w:szCs w:val="24"/>
-          <w:lang w:val="es-CO" w:eastAsia="es-CO"/>
-        </w:rPr>
-      </w:pPr>
-    </w:p>
-    <w:p>
-      <w:pPr>
-        <w:jc w:val="both"/>
-        <w:rPr>
-          <w:rFonts w:cs="Arial"/>
-          <w:szCs w:val="24"/>
-          <w:lang w:val="es-CO" w:eastAsia="es-CO"/>
-        </w:rPr>
-      </w:pPr>
-    </w:p>
-    <w:p>
-      <w:pPr>
-        <w:jc w:val="both"/>
-        <w:rPr>
-          <w:rFonts w:cs="Arial"/>
-          <w:szCs w:val="24"/>
-          <w:lang w:val="es-CO" w:eastAsia="es-CO"/>
-        </w:rPr>
-      </w:pPr>
-    </w:p>
-    <w:p>
-      <w:pPr>
-        <w:jc w:val="both"/>
-        <w:rPr>
-          <w:rFonts w:cs="Arial"/>
-          <w:szCs w:val="24"/>
-          <w:lang w:val="es-CO" w:eastAsia="es-CO"/>
-        </w:rPr>
-      </w:pPr>
-    </w:p>
-    <w:p>
-      <w:pPr>
-        <w:jc w:val="both"/>
-        <w:rPr>
-          <w:rFonts w:cs="Arial"/>
-          <w:szCs w:val="24"/>
-          <w:lang w:val="es-CO" w:eastAsia="es-CO"/>
-        </w:rPr>
-      </w:pPr>
-    </w:p>
-    <w:p>
-      <w:pPr>
-        <w:jc w:val="both"/>
-        <w:rPr>
-          <w:rFonts w:cs="Arial"/>
-          <w:szCs w:val="24"/>
-          <w:lang w:val="es-CO" w:eastAsia="es-CO"/>
-        </w:rPr>
-      </w:pPr>
+        <w:ind w:left="360"/>
+        <w:jc w:val="both"/>
+        <w:rPr>
+          <w:rFonts w:cs="Arial"/>
+          <w:szCs w:val="24"/>
+          <w:lang w:val="es-CO" w:eastAsia="es-CO"/>
+        </w:rPr>
+      </w:pPr>
+      <w:r>
+        <w:rPr>
+          <w:rFonts w:cs="Arial"/>
+          <w:szCs w:val="24"/>
+          <w:lang w:val="es-CO" w:eastAsia="es-CO"/>
+        </w:rPr>
+        <w:t xml:space="preserve">Esta vista se encarga de mostrar el sistema desde la perspectiva del desarrollador en una forma estática. Subdivide el sistema en componentes y analiza las relaciones que hay entre dichos componentes. A diferencia </w:t>
+      </w:r>
+      <w:r>
+        <w:rPr>
+          <w:rFonts w:cs="Arial"/>
+          <w:szCs w:val="24"/>
+          <w:lang w:val="es-CO" w:eastAsia="es-CO"/>
+        </w:rPr>
+        <w:t xml:space="preserve">de la vista lógica, el alcance de los diagramas mostrados a continuación no se limita a los componentes propios del negocio sino que también aborda subsistemas o </w:t>
+      </w:r>
+      <w:r>
+        <w:rPr>
+          <w:rFonts w:cs="Arial"/>
+          <w:szCs w:val="24"/>
+          <w:lang w:val="es-CO" w:eastAsia="es-CO"/>
+        </w:rPr>
+        <w:t>componentes externos con los que se interactúa.</w:t>
+      </w:r>
+    </w:p>
+    <w:p>
+      <w:pPr>
+        <w:ind w:left="360"/>
+        <w:jc w:val="both"/>
+        <w:rPr>
+          <w:rFonts w:cs="Arial"/>
+          <w:szCs w:val="24"/>
+          <w:lang w:val="es-CO" w:eastAsia="es-CO"/>
+        </w:rPr>
+      </w:pPr>
+      <w:r>
+        <w:rPr>
+          <w:rFonts w:cs="Arial"/>
+          <w:szCs w:val="24"/>
+          <w:lang w:val="es-CO" w:eastAsia="es-CO"/>
+        </w:rPr>
+        <w:t>Esta perspectiva es visible mediante el diagrama de componentes del sistema.</w:t>
+      </w:r>
+    </w:p>
+    <w:p>
+      <w:pPr>
+        <w:ind w:left="360"/>
+        <w:jc w:val="center"/>
+        <w:rPr>
+          <w:rFonts w:cs="Arial"/>
+          <w:szCs w:val="24"/>
+          <w:lang w:val="es-CO" w:eastAsia="es-CO"/>
+        </w:rPr>
+      </w:pPr>
+      <w:r>
+        <w:rPr>
+          <w:rFonts w:cs="Arial"/>
+          <w:noProof/>
+          <w:szCs w:val="24"/>
+          <w:lang w:val="es-CO" w:eastAsia="es-CO"/>
+        </w:rPr>
+        <w:drawing>
+          <wp:inline distT="0" distB="0" distL="0" distR="0">
+            <wp:extent cx="5612130" cy="1939055"/>
+            <wp:effectExtent l="0" t="0" r="7620" b="4445"/>
+            <wp:docPr id="7" name="Imagen 7" descr="C:\Users\user\Downloads\DCM_001 (1).png"/>
+            <wp:cNvGraphicFramePr>
+              <a:graphicFrameLocks xmlns:a="http://schemas.openxmlformats.org/drawingml/2006/main" noChangeAspect="1"/>
+            </wp:cNvGraphicFramePr>
+            <a:graphic xmlns:a="http://schemas.openxmlformats.org/drawingml/2006/main">
+              <a:graphicData uri="http://schemas.openxmlformats.org/drawingml/2006/picture">
+                <pic:pic xmlns:pic="http://schemas.openxmlformats.org/drawingml/2006/picture">
+                  <pic:nvPicPr>
+                    <pic:cNvPr id="0" name="Picture 2" descr="C:\Users\user\Downloads\DCM_001 (1).png"/>
+                    <pic:cNvPicPr>
+                      <a:picLocks noChangeAspect="1" noChangeArrowheads="1"/>
+                    </pic:cNvPicPr>
+                  </pic:nvPicPr>
+                  <pic:blipFill>
+                    <a:blip r:embed="rId22" cstate="print">
+                      <a:extLst>
+                        <a:ext uri="{28A0092B-C50C-407E-A947-70E740481C1C}">
+                          <a14:useLocalDpi xmlns:a14="http://schemas.microsoft.com/office/drawing/2010/main" val="0"/>
+                        </a:ext>
+                      </a:extLst>
+                    </a:blip>
+                    <a:srcRect/>
+                    <a:stretch>
+                      <a:fillRect/>
+                    </a:stretch>
+                  </pic:blipFill>
+                  <pic:spPr bwMode="auto">
+                    <a:xfrm>
+                      <a:off x="0" y="0"/>
+                      <a:ext cx="5612130" cy="1939055"/>
+                    </a:xfrm>
+                    <a:prstGeom prst="rect">
+                      <a:avLst/>
+                    </a:prstGeom>
+                    <a:noFill/>
+                    <a:ln>
+                      <a:noFill/>
+                    </a:ln>
+                  </pic:spPr>
+                </pic:pic>
+              </a:graphicData>
+            </a:graphic>
+          </wp:inline>
+        </w:drawing>
+      </w:r>
+    </w:p>
+    <w:p>
+      <w:pPr>
+        <w:ind w:left="360"/>
+        <w:jc w:val="center"/>
+        <w:rPr>
+          <w:sz w:val="18"/>
+          <w:lang w:val="es-CO"/>
+        </w:rPr>
+      </w:pPr>
+      <w:r>
+        <w:rPr>
+          <w:sz w:val="18"/>
+          <w:lang w:val="es-CO"/>
+        </w:rPr>
+        <w:t>Figura. Diagrama de componentes – Arquitectura C-S &amp; MVC</w:t>
+      </w:r>
+      <w:r>
+        <w:rPr>
+          <w:sz w:val="18"/>
+          <w:lang w:val="es-CO"/>
+        </w:rPr>
+        <w:t>. Fuente: Autores</w:t>
+      </w:r>
+    </w:p>
+    <w:p>
+      <w:pPr>
+        <w:ind w:left="360"/>
+        <w:jc w:val="center"/>
+        <w:rPr>
+          <w:rFonts w:cs="Arial"/>
+          <w:szCs w:val="24"/>
+          <w:lang w:val="es-CO" w:eastAsia="es-CO"/>
+        </w:rPr>
+      </w:pPr>
+    </w:p>
+    <w:p>
+      <w:pPr>
+        <w:ind w:left="360"/>
+        <w:jc w:val="both"/>
+        <w:rPr>
+          <w:rFonts w:cs="Arial"/>
+          <w:i/>
+          <w:szCs w:val="24"/>
+          <w:lang w:val="es-CO" w:eastAsia="es-CO"/>
+        </w:rPr>
+      </w:pPr>
+      <w:r>
+        <w:rPr>
+          <w:rFonts w:cs="Arial"/>
+          <w:szCs w:val="24"/>
+          <w:lang w:val="es-CO" w:eastAsia="es-CO"/>
+        </w:rPr>
+        <w:t xml:space="preserve">El anterior diagrama permite esbozar la estructura básica de una </w:t>
+      </w:r>
+      <w:r>
+        <w:rPr>
+          <w:rFonts w:cs="Arial"/>
+          <w:b/>
+          <w:szCs w:val="24"/>
+          <w:lang w:val="es-CO" w:eastAsia="es-CO"/>
+        </w:rPr>
+        <w:t xml:space="preserve">arquitectura Cliente-Servidor </w:t>
+      </w:r>
+      <w:r>
+        <w:rPr>
+          <w:rFonts w:cs="Arial"/>
+          <w:szCs w:val="24"/>
+          <w:lang w:val="es-CO" w:eastAsia="es-CO"/>
+        </w:rPr>
+        <w:t xml:space="preserve">en conjunción con una </w:t>
+      </w:r>
+      <w:r>
+        <w:rPr>
+          <w:rFonts w:cs="Arial"/>
+          <w:b/>
+          <w:szCs w:val="24"/>
+          <w:lang w:val="es-CO" w:eastAsia="es-CO"/>
+        </w:rPr>
+        <w:t>arquitectura MVC</w:t>
+      </w:r>
+      <w:r>
+        <w:rPr>
+          <w:rFonts w:cs="Arial"/>
+          <w:b/>
+          <w:szCs w:val="24"/>
+          <w:lang w:val="es-CO" w:eastAsia="es-CO"/>
+        </w:rPr>
+        <w:t xml:space="preserve"> </w:t>
+      </w:r>
+      <w:r>
+        <w:rPr>
+          <w:rFonts w:cs="Arial"/>
+          <w:szCs w:val="24"/>
+          <w:lang w:val="es-CO" w:eastAsia="es-CO"/>
+        </w:rPr>
+        <w:t xml:space="preserve">a alto nivel. El </w:t>
+      </w:r>
+      <w:proofErr w:type="spellStart"/>
+      <w:r>
+        <w:rPr>
+          <w:rFonts w:cs="Arial"/>
+          <w:b/>
+          <w:i/>
+          <w:szCs w:val="24"/>
+          <w:lang w:val="es-CO" w:eastAsia="es-CO"/>
+        </w:rPr>
+        <w:t>core</w:t>
+      </w:r>
+      <w:proofErr w:type="spellEnd"/>
+      <w:r>
+        <w:rPr>
+          <w:rFonts w:cs="Arial"/>
+          <w:szCs w:val="24"/>
+          <w:lang w:val="es-CO" w:eastAsia="es-CO"/>
+        </w:rPr>
+        <w:t xml:space="preserve"> del sistema radica en el componente del servidor web, donde </w:t>
+      </w:r>
+      <w:proofErr w:type="spellStart"/>
+      <w:r>
+        <w:rPr>
+          <w:rFonts w:cs="Arial"/>
+          <w:szCs w:val="24"/>
+          <w:lang w:val="es-CO" w:eastAsia="es-CO"/>
+        </w:rPr>
+        <w:t>recepciona</w:t>
+      </w:r>
+      <w:proofErr w:type="spellEnd"/>
+      <w:r>
+        <w:rPr>
+          <w:rFonts w:cs="Arial"/>
+          <w:szCs w:val="24"/>
+          <w:lang w:val="es-CO" w:eastAsia="es-CO"/>
+        </w:rPr>
+        <w:t xml:space="preserve"> la información a la GUI a través de protocolo </w:t>
+      </w:r>
+      <w:r>
+        <w:rPr>
+          <w:rFonts w:cs="Arial"/>
+          <w:b/>
+          <w:i/>
+          <w:szCs w:val="24"/>
+          <w:lang w:val="es-CO" w:eastAsia="es-CO"/>
+        </w:rPr>
+        <w:t>HTTP</w:t>
+      </w:r>
+      <w:r>
+        <w:rPr>
+          <w:rFonts w:cs="Arial"/>
+          <w:szCs w:val="24"/>
+          <w:lang w:val="es-CO" w:eastAsia="es-CO"/>
+        </w:rPr>
+        <w:t xml:space="preserve">, de este componente a la lógica del negocio a través de  servicios web </w:t>
+      </w:r>
+      <w:proofErr w:type="spellStart"/>
+      <w:r>
+        <w:rPr>
+          <w:rFonts w:cs="Arial"/>
+          <w:b/>
+          <w:i/>
+          <w:szCs w:val="24"/>
+          <w:lang w:val="es-CO" w:eastAsia="es-CO"/>
+        </w:rPr>
+        <w:t>RESTful</w:t>
+      </w:r>
+      <w:proofErr w:type="spellEnd"/>
+      <w:r>
+        <w:rPr>
+          <w:rFonts w:cs="Arial"/>
+          <w:szCs w:val="24"/>
+          <w:lang w:val="es-CO" w:eastAsia="es-CO"/>
+        </w:rPr>
+        <w:t xml:space="preserve">, este último al DBMS a través de sus respectivos </w:t>
+      </w:r>
+      <w:r>
+        <w:rPr>
+          <w:rFonts w:cs="Arial"/>
+          <w:b/>
+          <w:i/>
+          <w:szCs w:val="24"/>
+          <w:lang w:val="es-CO" w:eastAsia="es-CO"/>
+        </w:rPr>
+        <w:t>drivers</w:t>
+      </w:r>
+      <w:r>
+        <w:rPr>
+          <w:rFonts w:cs="Arial"/>
+          <w:szCs w:val="24"/>
+          <w:lang w:val="es-CO" w:eastAsia="es-CO"/>
+        </w:rPr>
+        <w:t xml:space="preserve"> y el </w:t>
+      </w:r>
+      <w:proofErr w:type="spellStart"/>
+      <w:r>
+        <w:rPr>
+          <w:rFonts w:cs="Arial"/>
+          <w:b/>
+          <w:i/>
+          <w:szCs w:val="24"/>
+          <w:lang w:val="es-CO" w:eastAsia="es-CO"/>
+        </w:rPr>
+        <w:t>framework</w:t>
+      </w:r>
+      <w:proofErr w:type="spellEnd"/>
+      <w:r>
+        <w:rPr>
+          <w:rFonts w:cs="Arial"/>
+          <w:b/>
+          <w:i/>
+          <w:szCs w:val="24"/>
+          <w:lang w:val="es-CO" w:eastAsia="es-CO"/>
+        </w:rPr>
+        <w:t xml:space="preserve"> </w:t>
+      </w:r>
+      <w:proofErr w:type="spellStart"/>
+      <w:r>
+        <w:rPr>
+          <w:rFonts w:cs="Arial"/>
+          <w:b/>
+          <w:i/>
+          <w:szCs w:val="24"/>
+          <w:lang w:val="es-CO" w:eastAsia="es-CO"/>
+        </w:rPr>
+        <w:t>Hibernate</w:t>
+      </w:r>
+      <w:proofErr w:type="spellEnd"/>
+      <w:r>
+        <w:rPr>
+          <w:rFonts w:cs="Arial"/>
+          <w:i/>
+          <w:szCs w:val="24"/>
+          <w:lang w:val="es-CO" w:eastAsia="es-CO"/>
+        </w:rPr>
+        <w:t>.</w:t>
+      </w:r>
+    </w:p>
+    <w:p>
+      <w:pPr>
+        <w:ind w:left="360"/>
+        <w:jc w:val="both"/>
+        <w:rPr>
+          <w:rFonts w:cs="Arial"/>
+          <w:b/>
+          <w:szCs w:val="24"/>
+          <w:lang w:val="es-CO" w:eastAsia="es-CO"/>
+        </w:rPr>
+      </w:pPr>
+      <w:r>
+        <w:rPr>
+          <w:rFonts w:cs="Arial"/>
+          <w:szCs w:val="24"/>
+          <w:lang w:val="es-CO" w:eastAsia="es-CO"/>
+        </w:rPr>
+        <w:t xml:space="preserve">En complemento a los diagramas de componentes mostrados, una perspectiva a un mayor nivel, eliminando la minucia, se encuentra el </w:t>
+      </w:r>
+      <w:r>
+        <w:rPr>
+          <w:rFonts w:cs="Arial"/>
+          <w:b/>
+          <w:szCs w:val="24"/>
+          <w:lang w:val="es-CO" w:eastAsia="es-CO"/>
+        </w:rPr>
+        <w:t>diagrama de paquetes</w:t>
+      </w:r>
+      <w:r>
+        <w:rPr>
+          <w:rFonts w:cs="Arial"/>
+          <w:szCs w:val="24"/>
+          <w:lang w:val="es-CO" w:eastAsia="es-CO"/>
+        </w:rPr>
+        <w:t xml:space="preserve">, este diagrama permite obtener un panorama más amplio en la estructura del sistema en unidades lógicas mayores denominadas paquetes. Por esto último </w:t>
+      </w:r>
+      <w:r>
+        <w:rPr>
+          <w:rFonts w:cs="Arial"/>
+          <w:szCs w:val="24"/>
+          <w:lang w:val="es-CO" w:eastAsia="es-CO"/>
+        </w:rPr>
+        <w:lastRenderedPageBreak/>
+        <w:t xml:space="preserve">es que es posible identificar partes del sistema externas a la capa de lógica del negocio, mostrando tanto el componente visual que comprende la trinidad </w:t>
+      </w:r>
+      <w:r>
+        <w:rPr>
+          <w:rFonts w:cs="Arial"/>
+          <w:b/>
+          <w:szCs w:val="24"/>
+          <w:lang w:val="es-CO" w:eastAsia="es-CO"/>
+        </w:rPr>
+        <w:t>HTML5-CSS3-JavaScript</w:t>
+      </w:r>
+      <w:r>
+        <w:rPr>
+          <w:rFonts w:cs="Arial"/>
+          <w:szCs w:val="24"/>
+          <w:lang w:val="es-CO" w:eastAsia="es-CO"/>
+        </w:rPr>
+        <w:t xml:space="preserve"> y librerías JS anexas, como el componente de persistencia de datos, compuesto de </w:t>
+      </w:r>
+      <w:proofErr w:type="spellStart"/>
+      <w:r>
+        <w:rPr>
+          <w:rFonts w:cs="Arial"/>
+          <w:b/>
+          <w:i/>
+          <w:szCs w:val="24"/>
+          <w:lang w:val="es-CO" w:eastAsia="es-CO"/>
+        </w:rPr>
+        <w:t>DAOs</w:t>
+      </w:r>
+      <w:proofErr w:type="spellEnd"/>
+      <w:r>
+        <w:rPr>
+          <w:rFonts w:cs="Arial"/>
+          <w:szCs w:val="24"/>
+          <w:lang w:val="es-CO" w:eastAsia="es-CO"/>
+        </w:rPr>
+        <w:t xml:space="preserve"> que interactúan por medio de </w:t>
+      </w:r>
+      <w:proofErr w:type="spellStart"/>
+      <w:r>
+        <w:rPr>
+          <w:rFonts w:cs="Arial"/>
+          <w:b/>
+          <w:szCs w:val="24"/>
+          <w:lang w:val="es-CO" w:eastAsia="es-CO"/>
+        </w:rPr>
+        <w:t>frameworks</w:t>
+      </w:r>
+      <w:proofErr w:type="spellEnd"/>
+      <w:r>
+        <w:rPr>
+          <w:rFonts w:cs="Arial"/>
+          <w:szCs w:val="24"/>
+          <w:lang w:val="es-CO" w:eastAsia="es-CO"/>
+        </w:rPr>
+        <w:t xml:space="preserve"> con el </w:t>
+      </w:r>
+      <w:r>
+        <w:rPr>
+          <w:rFonts w:cs="Arial"/>
+          <w:b/>
+          <w:szCs w:val="24"/>
+          <w:lang w:val="es-CO" w:eastAsia="es-CO"/>
+        </w:rPr>
+        <w:t>DBMS</w:t>
+      </w:r>
+    </w:p>
+    <w:p>
+      <w:pPr>
+        <w:ind w:left="360"/>
+        <w:jc w:val="both"/>
+        <w:rPr>
+          <w:rFonts w:cs="Arial"/>
+          <w:noProof/>
+          <w:szCs w:val="24"/>
+          <w:lang w:val="es-CO" w:eastAsia="es-CO"/>
+        </w:rPr>
+      </w:pPr>
+    </w:p>
+    <w:p>
+      <w:pPr>
+        <w:ind w:left="360"/>
+        <w:jc w:val="center"/>
+        <w:rPr>
+          <w:rFonts w:cs="Arial"/>
+          <w:szCs w:val="24"/>
+          <w:lang w:val="es-CO" w:eastAsia="es-CO"/>
+        </w:rPr>
+      </w:pPr>
+      <w:r>
+        <w:rPr>
+          <w:rFonts w:cs="Arial"/>
+          <w:noProof/>
+          <w:szCs w:val="24"/>
+          <w:lang w:val="es-CO" w:eastAsia="es-CO"/>
+        </w:rPr>
+        <w:drawing>
+          <wp:inline distT="0" distB="0" distL="0" distR="0">
+            <wp:extent cx="4298513" cy="3067050"/>
+            <wp:effectExtent l="0" t="0" r="0" b="0"/>
+            <wp:docPr id="11" name="Imagen 11" descr="C:\Users\user\Desktop\BFGProject\06_Arquitectura_Modelo_4+1_Vistas\Diagramas UML\DP_001_BFG_Package_Diagram.png"/>
+            <wp:cNvGraphicFramePr>
+              <a:graphicFrameLocks xmlns:a="http://schemas.openxmlformats.org/drawingml/2006/main" noChangeAspect="1"/>
+            </wp:cNvGraphicFramePr>
+            <a:graphic xmlns:a="http://schemas.openxmlformats.org/drawingml/2006/main">
+              <a:graphicData uri="http://schemas.openxmlformats.org/drawingml/2006/picture">
+                <pic:pic xmlns:pic="http://schemas.openxmlformats.org/drawingml/2006/picture">
+                  <pic:nvPicPr>
+                    <pic:cNvPr id="0" name="Picture 2" descr="C:\Users\user\Desktop\BFGProject\06_Arquitectura_Modelo_4+1_Vistas\Diagramas UML\DP_001_BFG_Package_Diagram.png"/>
+                    <pic:cNvPicPr>
+                      <a:picLocks noChangeAspect="1" noChangeArrowheads="1"/>
+                    </pic:cNvPicPr>
+                  </pic:nvPicPr>
+                  <pic:blipFill rotWithShape="1">
+                    <a:blip r:embed="rId23">
+                      <a:extLst>
+                        <a:ext uri="{28A0092B-C50C-407E-A947-70E740481C1C}">
+                          <a14:useLocalDpi xmlns:a14="http://schemas.microsoft.com/office/drawing/2010/main" val="0"/>
+                        </a:ext>
+                      </a:extLst>
+                    </a:blip>
+                    <a:srcRect l="12390" r="56211" b="76829"/>
+                    <a:stretch/>
+                  </pic:blipFill>
+                  <pic:spPr bwMode="auto">
+                    <a:xfrm>
+                      <a:off x="0" y="0"/>
+                      <a:ext cx="4304227" cy="3071127"/>
+                    </a:xfrm>
+                    <a:prstGeom prst="rect">
+                      <a:avLst/>
+                    </a:prstGeom>
+                    <a:noFill/>
+                    <a:ln>
+                      <a:noFill/>
+                    </a:ln>
+                    <a:extLst>
+                      <a:ext uri="{53640926-AAD7-44D8-BBD7-CCE9431645EC}">
+                        <a14:shadowObscured xmlns:a14="http://schemas.microsoft.com/office/drawing/2010/main"/>
+                      </a:ext>
+                    </a:extLst>
+                  </pic:spPr>
+                </pic:pic>
+              </a:graphicData>
+            </a:graphic>
+          </wp:inline>
+        </w:drawing>
+      </w:r>
+    </w:p>
+    <w:p>
+      <w:pPr>
+        <w:ind w:left="360"/>
+        <w:jc w:val="center"/>
+        <w:rPr>
+          <w:sz w:val="18"/>
+          <w:lang w:val="es-CO"/>
+        </w:rPr>
+      </w:pPr>
+      <w:r>
+        <w:rPr>
+          <w:sz w:val="18"/>
+          <w:lang w:val="es-CO"/>
+        </w:rPr>
+        <w:t>Figura. Diagrama de paquetes</w:t>
+      </w:r>
+      <w:r>
+        <w:rPr>
+          <w:sz w:val="18"/>
+          <w:lang w:val="es-CO"/>
+        </w:rPr>
+        <w:t xml:space="preserve"> –</w:t>
+      </w:r>
+      <w:r>
+        <w:rPr>
+          <w:sz w:val="18"/>
+          <w:lang w:val="es-CO"/>
+        </w:rPr>
+        <w:t xml:space="preserve"> Paquete UI</w:t>
+      </w:r>
+      <w:r>
+        <w:rPr>
+          <w:sz w:val="18"/>
+          <w:lang w:val="es-CO"/>
+        </w:rPr>
+        <w:t>. Fuente: Autores</w:t>
+      </w:r>
+    </w:p>
+    <w:p>
+      <w:pPr>
+        <w:ind w:left="360"/>
+        <w:jc w:val="center"/>
+        <w:rPr>
+          <w:rFonts w:cs="Arial"/>
+          <w:noProof/>
+          <w:szCs w:val="24"/>
+          <w:lang w:val="es-CO" w:eastAsia="es-CO"/>
+        </w:rPr>
+      </w:pPr>
+    </w:p>
+    <w:p>
+      <w:pPr>
+        <w:ind w:left="360"/>
+        <w:jc w:val="center"/>
+        <w:rPr>
+          <w:rFonts w:cs="Arial"/>
+          <w:szCs w:val="24"/>
+          <w:lang w:val="es-CO" w:eastAsia="es-CO"/>
+        </w:rPr>
+      </w:pPr>
+      <w:r>
+        <w:rPr>
+          <w:rFonts w:cs="Arial"/>
+          <w:noProof/>
+          <w:szCs w:val="24"/>
+          <w:lang w:val="es-CO" w:eastAsia="es-CO"/>
+        </w:rPr>
+        <w:lastRenderedPageBreak/>
+        <w:drawing>
+          <wp:inline distT="0" distB="0" distL="0" distR="0">
+            <wp:extent cx="5057145" cy="5152641"/>
+            <wp:effectExtent l="0" t="0" r="0" b="0"/>
+            <wp:docPr id="12" name="Imagen 12" descr="C:\Users\user\Desktop\BFGProject\06_Arquitectura_Modelo_4+1_Vistas\Diagramas UML\DP_001_BFG_Package_Diagram.png"/>
+            <wp:cNvGraphicFramePr>
+              <a:graphicFrameLocks xmlns:a="http://schemas.openxmlformats.org/drawingml/2006/main" noChangeAspect="1"/>
+            </wp:cNvGraphicFramePr>
+            <a:graphic xmlns:a="http://schemas.openxmlformats.org/drawingml/2006/main">
+              <a:graphicData uri="http://schemas.openxmlformats.org/drawingml/2006/picture">
+                <pic:pic xmlns:pic="http://schemas.openxmlformats.org/drawingml/2006/picture">
+                  <pic:nvPicPr>
+                    <pic:cNvPr id="0" name="Picture 3" descr="C:\Users\user\Desktop\BFGProject\06_Arquitectura_Modelo_4+1_Vistas\Diagramas UML\DP_001_BFG_Package_Diagram.png"/>
+                    <pic:cNvPicPr>
+                      <a:picLocks noChangeAspect="1" noChangeArrowheads="1"/>
+                    </pic:cNvPicPr>
+                  </pic:nvPicPr>
+                  <pic:blipFill rotWithShape="1">
+                    <a:blip r:embed="rId24" cstate="print">
+                      <a:extLst>
+                        <a:ext uri="{28A0092B-C50C-407E-A947-70E740481C1C}">
+                          <a14:useLocalDpi xmlns:a14="http://schemas.microsoft.com/office/drawing/2010/main" val="0"/>
+                        </a:ext>
+                      </a:extLst>
+                    </a:blip>
+                    <a:srcRect t="27385" r="31091"/>
+                    <a:stretch/>
+                  </pic:blipFill>
+                  <pic:spPr bwMode="auto">
+                    <a:xfrm>
+                      <a:off x="0" y="0"/>
+                      <a:ext cx="5070772" cy="5166526"/>
+                    </a:xfrm>
+                    <a:prstGeom prst="rect">
+                      <a:avLst/>
+                    </a:prstGeom>
+                    <a:noFill/>
+                    <a:ln>
+                      <a:noFill/>
+                    </a:ln>
+                    <a:extLst>
+                      <a:ext uri="{53640926-AAD7-44D8-BBD7-CCE9431645EC}">
+                        <a14:shadowObscured xmlns:a14="http://schemas.microsoft.com/office/drawing/2010/main"/>
+                      </a:ext>
+                    </a:extLst>
+                  </pic:spPr>
+                </pic:pic>
+              </a:graphicData>
+            </a:graphic>
+          </wp:inline>
+        </w:drawing>
+      </w:r>
+    </w:p>
+    <w:p>
+      <w:pPr>
+        <w:ind w:left="360"/>
+        <w:jc w:val="center"/>
+        <w:rPr>
+          <w:sz w:val="18"/>
+          <w:lang w:val="es-CO"/>
+        </w:rPr>
+      </w:pPr>
+      <w:r>
+        <w:rPr>
+          <w:sz w:val="18"/>
+          <w:lang w:val="es-CO"/>
+        </w:rPr>
+        <w:t>Figura. Diagrama de paquetes –</w:t>
+      </w:r>
+      <w:r>
+        <w:rPr>
+          <w:sz w:val="18"/>
+          <w:lang w:val="es-CO"/>
+        </w:rPr>
+        <w:t xml:space="preserve"> Paquete Business</w:t>
+      </w:r>
+      <w:r>
+        <w:rPr>
+          <w:sz w:val="18"/>
+          <w:lang w:val="es-CO"/>
+        </w:rPr>
+        <w:t>. Fuente: Autores</w:t>
+      </w:r>
+    </w:p>
+    <w:p>
+      <w:pPr>
+        <w:ind w:left="360"/>
+        <w:jc w:val="center"/>
+        <w:rPr>
+          <w:rFonts w:cs="Arial"/>
+          <w:szCs w:val="24"/>
+          <w:lang w:val="es-CO" w:eastAsia="es-CO"/>
+        </w:rPr>
+      </w:pPr>
+    </w:p>
+    <w:p>
+      <w:pPr>
+        <w:jc w:val="both"/>
+        <w:rPr>
+          <w:rFonts w:cs="Arial"/>
+          <w:szCs w:val="24"/>
+          <w:lang w:val="es-CO" w:eastAsia="es-CO"/>
+        </w:rPr>
+      </w:pPr>
+    </w:p>
+    <w:p>
+      <w:pPr>
+        <w:jc w:val="both"/>
+        <w:rPr>
+          <w:rFonts w:cs="Arial"/>
+          <w:noProof/>
+          <w:szCs w:val="24"/>
+          <w:lang w:val="es-CO" w:eastAsia="es-CO"/>
+        </w:rPr>
+      </w:pPr>
+    </w:p>
+    <w:p>
+      <w:pPr>
+        <w:jc w:val="center"/>
+        <w:rPr>
+          <w:rFonts w:cs="Arial"/>
+          <w:noProof/>
+          <w:szCs w:val="24"/>
+          <w:lang w:val="es-CO" w:eastAsia="es-CO"/>
+        </w:rPr>
+      </w:pPr>
+    </w:p>
+    <w:p>
+      <w:pPr>
+        <w:jc w:val="center"/>
+        <w:rPr>
+          <w:rFonts w:cs="Arial"/>
+          <w:szCs w:val="24"/>
+          <w:lang w:val="es-CO" w:eastAsia="es-CO"/>
+        </w:rPr>
+      </w:pPr>
+      <w:r>
+        <w:rPr>
+          <w:rFonts w:cs="Arial"/>
+          <w:noProof/>
+          <w:szCs w:val="24"/>
+          <w:lang w:val="es-CO" w:eastAsia="es-CO"/>
+        </w:rPr>
+        <w:lastRenderedPageBreak/>
+        <w:drawing>
+          <wp:inline distT="0" distB="0" distL="0" distR="0">
+            <wp:extent cx="3009265" cy="2219325"/>
+            <wp:effectExtent l="0" t="0" r="635" b="0"/>
+            <wp:docPr id="13" name="Imagen 13" descr="C:\Users\user\Desktop\BFGProject\06_Arquitectura_Modelo_4+1_Vistas\Diagramas UML\DP_001_BFG_Package_Diagram.png"/>
+            <wp:cNvGraphicFramePr>
+              <a:graphicFrameLocks xmlns:a="http://schemas.openxmlformats.org/drawingml/2006/main" noChangeAspect="1"/>
+            </wp:cNvGraphicFramePr>
+            <a:graphic xmlns:a="http://schemas.openxmlformats.org/drawingml/2006/main">
+              <a:graphicData uri="http://schemas.openxmlformats.org/drawingml/2006/picture">
+                <pic:pic xmlns:pic="http://schemas.openxmlformats.org/drawingml/2006/picture">
+                  <pic:nvPicPr>
+                    <pic:cNvPr id="0" name="Picture 4" descr="C:\Users\user\Desktop\BFGProject\06_Arquitectura_Modelo_4+1_Vistas\Diagramas UML\DP_001_BFG_Package_Diagram.png"/>
+                    <pic:cNvPicPr>
+                      <a:picLocks noChangeAspect="1" noChangeArrowheads="1"/>
+                    </pic:cNvPicPr>
+                  </pic:nvPicPr>
+                  <pic:blipFill rotWithShape="1">
+                    <a:blip r:embed="rId23">
+                      <a:extLst>
+                        <a:ext uri="{28A0092B-C50C-407E-A947-70E740481C1C}">
+                          <a14:useLocalDpi xmlns:a14="http://schemas.microsoft.com/office/drawing/2010/main" val="0"/>
+                        </a:ext>
+                      </a:extLst>
+                    </a:blip>
+                    <a:srcRect l="78786" t="76011" b="7808"/>
+                    <a:stretch/>
+                  </pic:blipFill>
+                  <pic:spPr bwMode="auto">
+                    <a:xfrm>
+                      <a:off x="0" y="0"/>
+                      <a:ext cx="3013562" cy="2222494"/>
+                    </a:xfrm>
+                    <a:prstGeom prst="rect">
+                      <a:avLst/>
+                    </a:prstGeom>
+                    <a:noFill/>
+                    <a:ln>
+                      <a:noFill/>
+                    </a:ln>
+                    <a:extLst>
+                      <a:ext uri="{53640926-AAD7-44D8-BBD7-CCE9431645EC}">
+                        <a14:shadowObscured xmlns:a14="http://schemas.microsoft.com/office/drawing/2010/main"/>
+                      </a:ext>
+                    </a:extLst>
+                  </pic:spPr>
+                </pic:pic>
+              </a:graphicData>
+            </a:graphic>
+          </wp:inline>
+        </w:drawing>
+      </w:r>
+    </w:p>
+    <w:p>
+      <w:pPr>
+        <w:jc w:val="center"/>
+        <w:rPr>
+          <w:rFonts w:cs="Arial"/>
+          <w:szCs w:val="24"/>
+          <w:lang w:val="es-CO" w:eastAsia="es-CO"/>
+        </w:rPr>
+      </w:pPr>
+      <w:r>
+        <w:rPr>
+          <w:sz w:val="18"/>
+          <w:lang w:val="es-CO"/>
+        </w:rPr>
+        <w:t>Figura. Diagrama de paquetes –</w:t>
+      </w:r>
+      <w:r>
+        <w:rPr>
+          <w:sz w:val="18"/>
+          <w:lang w:val="es-CO"/>
+        </w:rPr>
+        <w:t xml:space="preserve"> Paquete Data</w:t>
+      </w:r>
+      <w:r>
+        <w:rPr>
+          <w:sz w:val="18"/>
+          <w:lang w:val="es-CO"/>
+        </w:rPr>
+        <w:t>. Fuente: Autores</w:t>
+      </w:r>
     </w:p>
     <w:p>
       <w:pPr>
@@ -6338,7 +7406,7 @@
       <w:r>
         <w:tab/>
       </w:r>
-      <w:hyperlink r:id="rId22" w:history="1">
+      <w:hyperlink r:id="rId25" w:history="1">
         <w:r>
           <w:rPr>
             <w:rStyle w:val="Hipervnculo"/>
@@ -6354,7 +7422,7 @@
       <w:r>
         <w:tab/>
       </w:r>
-      <w:hyperlink r:id="rId23" w:history="1">
+      <w:hyperlink r:id="rId26" w:history="1">
         <w:r>
           <w:rPr>
             <w:rStyle w:val="Hipervnculo"/>
@@ -6373,7 +7441,7 @@
       <w:r>
         <w:tab/>
       </w:r>
-      <w:hyperlink r:id="rId24" w:anchor="cite_note-Kontio05-2" w:history="1">
+      <w:hyperlink r:id="rId27" w:anchor="cite_note-Kontio05-2" w:history="1">
         <w:r>
           <w:rPr>
             <w:rStyle w:val="Hipervnculo"/>
@@ -6399,7 +7467,7 @@
       </w:pPr>
     </w:p>
     <w:sectPr>
-      <w:headerReference w:type="default" r:id="rId25"/>
+      <w:headerReference w:type="default" r:id="rId28"/>
       <w:pgSz w:w="12240" w:h="15840"/>
       <w:pgMar w:top="1417" w:right="1701" w:bottom="1417" w:left="1701" w:header="708" w:footer="708" w:gutter="0"/>
       <w:cols w:space="708"/>
@@ -8394,7 +9462,7 @@
 </file>
 
 <file path=customXml/itemProps1.xml><?xml version="1.0" encoding="utf-8"?>
-<ds:datastoreItem xmlns:ds="http://schemas.openxmlformats.org/officeDocument/2006/customXml" ds:itemID="{D3445FE4-B12D-45FF-A730-3C198352E4E2}">
+<ds:datastoreItem xmlns:ds="http://schemas.openxmlformats.org/officeDocument/2006/customXml" ds:itemID="{2C91F973-2C1A-4D32-AB99-D8670BEEABD0}">
   <ds:schemaRefs>
     <ds:schemaRef ds:uri="http://schemas.openxmlformats.org/officeDocument/2006/bibliography"/>
   </ds:schemaRefs>

</xml_diff>

<commit_message>
Agregué diagrama de estados, uno de interacción y diagrama de despliegue
</commit_message>
<xml_diff>
--- a/06_Arquitectura_Modelo_4+1_Vistas/Documento_Arquitectura_Modelo_4+1_Vistas_BODY_FITNESS_GYM.docx
+++ b/06_Arquitectura_Modelo_4+1_Vistas/Documento_Arquitectura_Modelo_4+1_Vistas_BODY_FITNESS_GYM.docx
@@ -1,12 +1,12 @@
 
 <file path=word/document.xml><?xml version="1.0" encoding="utf-8"?>
-<w:document xmlns:wpc="http://schemas.microsoft.com/office/word/2010/wordprocessingCanvas" xmlns:mc="http://schemas.openxmlformats.org/markup-compatibility/2006" xmlns:o="urn:schemas-microsoft-com:office:office" xmlns:r="http://schemas.openxmlformats.org/officeDocument/2006/relationships" xmlns:m="http://schemas.openxmlformats.org/officeDocument/2006/math" xmlns:v="urn:schemas-microsoft-com:vml" xmlns:wp14="http://schemas.microsoft.com/office/word/2010/wordprocessingDrawing" xmlns:wp="http://schemas.openxmlformats.org/drawingml/2006/wordprocessingDrawing" xmlns:w10="urn:schemas-microsoft-com:office:word" xmlns:w="http://schemas.openxmlformats.org/wordprocessingml/2006/main" xmlns:w14="http://schemas.microsoft.com/office/word/2010/wordml" xmlns:w15="http://schemas.microsoft.com/office/word/2012/wordml" xmlns:wpg="http://schemas.microsoft.com/office/word/2010/wordprocessingGroup" xmlns:wpi="http://schemas.microsoft.com/office/word/2010/wordprocessingInk" xmlns:wne="http://schemas.microsoft.com/office/word/2006/wordml" xmlns:wps="http://schemas.microsoft.com/office/word/2010/wordprocessingShape" mc:Ignorable="w14 w15 wp14">
+<w:document xmlns:wpc="http://schemas.microsoft.com/office/word/2010/wordprocessingCanvas" xmlns:cx="http://schemas.microsoft.com/office/drawing/2014/chartex" xmlns:mc="http://schemas.openxmlformats.org/markup-compatibility/2006" xmlns:o="urn:schemas-microsoft-com:office:office" xmlns:r="http://schemas.openxmlformats.org/officeDocument/2006/relationships" xmlns:m="http://schemas.openxmlformats.org/officeDocument/2006/math" xmlns:v="urn:schemas-microsoft-com:vml" xmlns:wp14="http://schemas.microsoft.com/office/word/2010/wordprocessingDrawing" xmlns:wp="http://schemas.openxmlformats.org/drawingml/2006/wordprocessingDrawing" xmlns:w10="urn:schemas-microsoft-com:office:word" xmlns:w="http://schemas.openxmlformats.org/wordprocessingml/2006/main" xmlns:w14="http://schemas.microsoft.com/office/word/2010/wordml" xmlns:w15="http://schemas.microsoft.com/office/word/2012/wordml" xmlns:w16se="http://schemas.microsoft.com/office/word/2015/wordml/symex" xmlns:wpg="http://schemas.microsoft.com/office/word/2010/wordprocessingGroup" xmlns:wpi="http://schemas.microsoft.com/office/word/2010/wordprocessingInk" xmlns:wne="http://schemas.microsoft.com/office/word/2006/wordml" xmlns:wps="http://schemas.microsoft.com/office/word/2010/wordprocessingShape" mc:Ignorable="w14 w15 w16se wp14">
   <w:body>
     <w:p>
       <w:r>
         <w:rPr>
           <w:noProof/>
-          <w:lang w:val="es-CO" w:eastAsia="es-CO"/>
+          <w:lang w:val="es-419" w:eastAsia="es-419"/>
         </w:rPr>
         <w:drawing>
           <wp:inline distT="0" distB="0" distL="0" distR="0" wp14:anchorId="27B1D3E5" wp14:editId="6C1AAFB6">
@@ -105,23 +105,7 @@
           <w:rFonts w:eastAsia="Arial" w:cs="Arial"/>
           <w:szCs w:val="44"/>
         </w:rPr>
-        <w:t xml:space="preserve"> </w:t>
-      </w:r>
-      <w:proofErr w:type="spellStart"/>
-      <w:r>
-        <w:rPr>
-          <w:rFonts w:eastAsia="Arial" w:cs="Arial"/>
-          <w:szCs w:val="44"/>
-        </w:rPr>
-        <w:t>Fitness</w:t>
-      </w:r>
-      <w:proofErr w:type="spellEnd"/>
-      <w:r>
-        <w:rPr>
-          <w:rFonts w:eastAsia="Arial" w:cs="Arial"/>
-          <w:szCs w:val="44"/>
-        </w:rPr>
-        <w:t xml:space="preserve"> </w:t>
+        <w:t xml:space="preserve"> Fitness </w:t>
       </w:r>
       <w:proofErr w:type="spellStart"/>
       <w:r>
@@ -159,25 +143,7 @@
           <w:sz w:val="32"/>
           <w:szCs w:val="32"/>
         </w:rPr>
-        <w:t>&lt;&lt;</w:t>
-      </w:r>
-      <w:proofErr w:type="gramStart"/>
-      <w:r>
-        <w:rPr>
-          <w:rFonts w:eastAsia="Arial" w:cs="Arial"/>
-          <w:sz w:val="32"/>
-          <w:szCs w:val="32"/>
-        </w:rPr>
-        <w:t>versión</w:t>
-      </w:r>
-      <w:proofErr w:type="gramEnd"/>
-      <w:r>
-        <w:rPr>
-          <w:rFonts w:eastAsia="Arial" w:cs="Arial"/>
-          <w:sz w:val="32"/>
-          <w:szCs w:val="32"/>
-        </w:rPr>
-        <w:t xml:space="preserve"> 0.3</w:t>
+        <w:t>&lt;&lt;versión 0.5</w:t>
       </w:r>
       <w:r>
         <w:rPr>
@@ -669,7 +635,7 @@
       <w:sdtContent>
         <w:p>
           <w:pPr>
-            <w:pStyle w:val="TtulodeTDC"/>
+            <w:pStyle w:val="TtuloTDC"/>
           </w:pPr>
           <w:r>
             <w:rPr>
@@ -678,8 +644,6 @@
             <w:t>Contenido</w:t>
           </w:r>
         </w:p>
-        <w:bookmarkStart w:id="3" w:name="_GoBack"/>
-        <w:bookmarkEnd w:id="3"/>
         <w:p>
           <w:pPr>
             <w:pStyle w:val="TDC1"/>
@@ -2277,14 +2241,14 @@
           <w:rFonts w:cs="Arial"/>
         </w:rPr>
       </w:pPr>
-      <w:bookmarkStart w:id="4" w:name="_Toc499324978"/>
+      <w:bookmarkStart w:id="3" w:name="_Toc499324978"/>
       <w:r>
         <w:rPr>
           <w:rFonts w:cs="Arial"/>
         </w:rPr>
         <w:t>Introducción</w:t>
       </w:r>
-      <w:bookmarkEnd w:id="4"/>
+      <w:bookmarkEnd w:id="3"/>
     </w:p>
     <w:p>
       <w:pPr>
@@ -2393,7 +2357,7 @@
           <w:lang w:val="es-CO" w:eastAsia="es-CO"/>
         </w:rPr>
       </w:pPr>
-      <w:bookmarkStart w:id="5" w:name="_Toc499324979"/>
+      <w:bookmarkStart w:id="4" w:name="_Toc499324979"/>
       <w:r>
         <w:rPr>
           <w:rFonts w:cs="Arial"/>
@@ -2402,7 +2366,7 @@
         </w:rPr>
         <w:t>Propósito</w:t>
       </w:r>
-      <w:bookmarkEnd w:id="5"/>
+      <w:bookmarkEnd w:id="4"/>
     </w:p>
     <w:p>
       <w:pPr>
@@ -2507,14 +2471,14 @@
           <w:lang w:val="es-CO" w:eastAsia="es-CO"/>
         </w:rPr>
       </w:pPr>
-      <w:bookmarkStart w:id="6" w:name="_Toc499324980"/>
+      <w:bookmarkStart w:id="5" w:name="_Toc499324980"/>
       <w:r>
         <w:rPr>
           <w:lang w:val="es-CO" w:eastAsia="es-CO"/>
         </w:rPr>
         <w:t>Alcance</w:t>
       </w:r>
-      <w:bookmarkEnd w:id="6"/>
+      <w:bookmarkEnd w:id="5"/>
     </w:p>
     <w:p>
       <w:pPr>
@@ -2560,14 +2524,14 @@
           <w:lang w:val="es-CO" w:eastAsia="es-CO"/>
         </w:rPr>
       </w:pPr>
-      <w:bookmarkStart w:id="7" w:name="_Toc499324981"/>
+      <w:bookmarkStart w:id="6" w:name="_Toc499324981"/>
       <w:r>
         <w:rPr>
           <w:lang w:val="es-CO" w:eastAsia="es-CO"/>
         </w:rPr>
         <w:t>Glosario de términos</w:t>
       </w:r>
-      <w:bookmarkEnd w:id="7"/>
+      <w:bookmarkEnd w:id="6"/>
     </w:p>
     <w:p>
       <w:pPr>
@@ -2638,14 +2602,14 @@
           <w:lang w:val="es-CO" w:eastAsia="es-CO"/>
         </w:rPr>
       </w:pPr>
-      <w:bookmarkStart w:id="8" w:name="_Toc499324982"/>
+      <w:bookmarkStart w:id="7" w:name="_Toc499324982"/>
       <w:r>
         <w:rPr>
           <w:lang w:val="es-CO" w:eastAsia="es-CO"/>
         </w:rPr>
         <w:t>Organización del documento</w:t>
       </w:r>
-      <w:bookmarkEnd w:id="8"/>
+      <w:bookmarkEnd w:id="7"/>
     </w:p>
     <w:p>
       <w:pPr>
@@ -2765,11 +2729,11 @@
           <w:numId w:val="1"/>
         </w:numPr>
       </w:pPr>
-      <w:bookmarkStart w:id="9" w:name="_Toc499324983"/>
+      <w:bookmarkStart w:id="8" w:name="_Toc499324983"/>
       <w:r>
         <w:t>Representación de la Arquitectura.</w:t>
       </w:r>
-      <w:bookmarkEnd w:id="9"/>
+      <w:bookmarkEnd w:id="8"/>
     </w:p>
     <w:p>
       <w:pPr>
@@ -2924,7 +2888,7 @@
       <w:r>
         <w:rPr>
           <w:noProof/>
-          <w:lang w:val="es-CO" w:eastAsia="es-CO"/>
+          <w:lang w:val="es-419" w:eastAsia="es-419"/>
         </w:rPr>
         <w:drawing>
           <wp:inline distT="0" distB="0" distL="0" distR="0">
@@ -3485,11 +3449,11 @@
           <w:numId w:val="1"/>
         </w:numPr>
       </w:pPr>
-      <w:bookmarkStart w:id="10" w:name="_Toc499324984"/>
+      <w:bookmarkStart w:id="9" w:name="_Toc499324984"/>
       <w:r>
         <w:t>Objetivos y Restricciones</w:t>
       </w:r>
-      <w:bookmarkEnd w:id="10"/>
+      <w:bookmarkEnd w:id="9"/>
     </w:p>
     <w:p>
       <w:pPr>
@@ -3833,11 +3797,11 @@
           <w:numId w:val="1"/>
         </w:numPr>
       </w:pPr>
-      <w:bookmarkStart w:id="11" w:name="_Toc499324985"/>
+      <w:bookmarkStart w:id="10" w:name="_Toc499324985"/>
       <w:r>
         <w:t>Vista de Casos de Uso</w:t>
       </w:r>
-      <w:bookmarkEnd w:id="11"/>
+      <w:bookmarkEnd w:id="10"/>
     </w:p>
     <w:p>
       <w:pPr>
@@ -3847,11 +3811,11 @@
           <w:numId w:val="1"/>
         </w:numPr>
       </w:pPr>
-      <w:bookmarkStart w:id="12" w:name="_Toc499324986"/>
+      <w:bookmarkStart w:id="11" w:name="_Toc499324986"/>
       <w:r>
         <w:t>Vista Lógica</w:t>
       </w:r>
-      <w:bookmarkEnd w:id="12"/>
+      <w:bookmarkEnd w:id="11"/>
     </w:p>
     <w:p>
       <w:pPr>
@@ -3903,11 +3867,11 @@
           <w:numId w:val="1"/>
         </w:numPr>
       </w:pPr>
-      <w:bookmarkStart w:id="13" w:name="_Toc499324987"/>
+      <w:bookmarkStart w:id="12" w:name="_Toc499324987"/>
       <w:r>
         <w:t>Diseño de subsistemas</w:t>
       </w:r>
-      <w:bookmarkEnd w:id="13"/>
+      <w:bookmarkEnd w:id="12"/>
     </w:p>
     <w:p>
       <w:pPr>
@@ -3946,11 +3910,11 @@
           <w:numId w:val="1"/>
         </w:numPr>
       </w:pPr>
-      <w:bookmarkStart w:id="14" w:name="_Toc499324988"/>
+      <w:bookmarkStart w:id="13" w:name="_Toc499324988"/>
       <w:r>
         <w:t>Módulo de usuarios</w:t>
       </w:r>
-      <w:bookmarkEnd w:id="14"/>
+      <w:bookmarkEnd w:id="13"/>
     </w:p>
     <w:p/>
     <w:p>
@@ -4001,7 +3965,7 @@
       <w:r>
         <w:rPr>
           <w:noProof/>
-          <w:lang w:val="es-CO" w:eastAsia="es-CO"/>
+          <w:lang w:val="es-419" w:eastAsia="es-419"/>
         </w:rPr>
         <w:drawing>
           <wp:inline distT="0" distB="0" distL="0" distR="0" wp14:anchorId="27F9EB0C" wp14:editId="055AFA86">
@@ -4246,7 +4210,7 @@
       <w:r>
         <w:rPr>
           <w:noProof/>
-          <w:lang w:val="es-CO" w:eastAsia="es-CO"/>
+          <w:lang w:val="es-419" w:eastAsia="es-419"/>
         </w:rPr>
         <w:drawing>
           <wp:inline distT="0" distB="0" distL="0" distR="0" wp14:anchorId="472EB9B3" wp14:editId="6696EFA7">
@@ -4369,7 +4333,7 @@
       <w:r>
         <w:rPr>
           <w:noProof/>
-          <w:lang w:val="es-CO" w:eastAsia="es-CO"/>
+          <w:lang w:val="es-419" w:eastAsia="es-419"/>
         </w:rPr>
         <w:lastRenderedPageBreak/>
         <w:drawing>
@@ -4502,7 +4466,7 @@
           <w:rFonts w:cs="Arial"/>
           <w:noProof/>
           <w:szCs w:val="24"/>
-          <w:lang w:val="es-CO" w:eastAsia="es-CO"/>
+          <w:lang w:val="es-419" w:eastAsia="es-419"/>
         </w:rPr>
         <w:lastRenderedPageBreak/>
         <w:drawing>
@@ -4678,14 +4642,14 @@
           <w:rFonts w:ascii="Myriad Pro Light" w:hAnsi="Myriad Pro Light"/>
         </w:rPr>
       </w:pPr>
-      <w:bookmarkStart w:id="15" w:name="_Toc499324989"/>
+      <w:bookmarkStart w:id="14" w:name="_Toc499324989"/>
       <w:r>
         <w:rPr>
           <w:rFonts w:cs="Arial"/>
         </w:rPr>
         <w:t>Módulo de Servicios</w:t>
       </w:r>
-      <w:bookmarkEnd w:id="15"/>
+      <w:bookmarkEnd w:id="14"/>
     </w:p>
     <w:p/>
     <w:p>
@@ -4729,7 +4693,7 @@
       <w:r>
         <w:rPr>
           <w:noProof/>
-          <w:lang w:val="es-CO" w:eastAsia="es-CO"/>
+          <w:lang w:val="es-419" w:eastAsia="es-419"/>
         </w:rPr>
         <w:lastRenderedPageBreak/>
         <w:drawing>
@@ -4952,7 +4916,7 @@
           <w:lang w:val="es-CO"/>
         </w:rPr>
       </w:pPr>
-      <w:bookmarkStart w:id="16" w:name="_Toc499324990"/>
+      <w:bookmarkStart w:id="15" w:name="_Toc499324990"/>
       <w:r>
         <w:rPr>
           <w:lang w:val="es-CO"/>
@@ -4984,7 +4948,7 @@
         </w:rPr>
         <w:t>ontabilidad</w:t>
       </w:r>
-      <w:bookmarkEnd w:id="16"/>
+      <w:bookmarkEnd w:id="15"/>
     </w:p>
     <w:p>
       <w:pPr>
@@ -5048,7 +5012,7 @@
       <w:r>
         <w:rPr>
           <w:noProof/>
-          <w:lang w:val="es-CO" w:eastAsia="es-CO"/>
+          <w:lang w:val="es-419" w:eastAsia="es-419"/>
         </w:rPr>
         <w:drawing>
           <wp:inline distT="0" distB="0" distL="0" distR="0" wp14:anchorId="17358E5A" wp14:editId="00E5ED1D">
@@ -5194,7 +5158,7 @@
       <w:r>
         <w:rPr>
           <w:noProof/>
-          <w:lang w:val="es-CO" w:eastAsia="es-CO"/>
+          <w:lang w:val="es-419" w:eastAsia="es-419"/>
         </w:rPr>
         <w:lastRenderedPageBreak/>
         <w:drawing>
@@ -5450,7 +5414,7 @@
           <w:rFonts w:cs="Arial"/>
           <w:noProof/>
           <w:szCs w:val="24"/>
-          <w:lang w:val="es-CO" w:eastAsia="es-CO"/>
+          <w:lang w:val="es-419" w:eastAsia="es-419"/>
         </w:rPr>
         <w:lastRenderedPageBreak/>
         <w:drawing>
@@ -5574,7 +5538,7 @@
           <w:rFonts w:cs="Arial"/>
           <w:noProof/>
           <w:szCs w:val="24"/>
-          <w:lang w:val="es-CO" w:eastAsia="es-CO"/>
+          <w:lang w:val="es-419" w:eastAsia="es-419"/>
         </w:rPr>
         <w:drawing>
           <wp:inline distT="0" distB="0" distL="0" distR="0">
@@ -5727,12 +5691,12 @@
           <w:numId w:val="1"/>
         </w:numPr>
       </w:pPr>
-      <w:bookmarkStart w:id="17" w:name="_Toc499324991"/>
+      <w:bookmarkStart w:id="16" w:name="_Toc499324991"/>
       <w:r>
         <w:lastRenderedPageBreak/>
         <w:t>Módulo de Suscripciones</w:t>
       </w:r>
-      <w:bookmarkEnd w:id="17"/>
+      <w:bookmarkEnd w:id="16"/>
     </w:p>
     <w:p>
       <w:pPr>
@@ -5788,7 +5752,7 @@
       <w:r>
         <w:rPr>
           <w:noProof/>
-          <w:lang w:val="es-CO" w:eastAsia="es-CO"/>
+          <w:lang w:val="es-419" w:eastAsia="es-419"/>
         </w:rPr>
         <w:drawing>
           <wp:inline distT="0" distB="0" distL="0" distR="0" wp14:anchorId="73E978AE" wp14:editId="1AAC8A82">
@@ -5963,7 +5927,7 @@
       <w:r>
         <w:rPr>
           <w:noProof/>
-          <w:lang w:val="es-CO" w:eastAsia="es-CO"/>
+          <w:lang w:val="es-419" w:eastAsia="es-419"/>
         </w:rPr>
         <w:drawing>
           <wp:inline distT="0" distB="0" distL="0" distR="0" wp14:anchorId="4F8E429E" wp14:editId="1F9E9732">
@@ -6121,6 +6085,7 @@
           <w:szCs w:val="24"/>
         </w:rPr>
       </w:pPr>
+      <w:bookmarkStart w:id="17" w:name="_GoBack"/>
       <w:r>
         <w:rPr>
           <w:rFonts w:cs="Arial"/>
@@ -6147,11 +6112,12 @@
             <v:path o:extrusionok="f" gradientshapeok="t" o:connecttype="rect"/>
             <o:lock v:ext="edit" aspectratio="t"/>
           </v:shapetype>
-          <v:shape id="_x0000_i1025" type="#_x0000_t75" style="width:441pt;height:186.75pt">
+          <v:shape id="_x0000_i1025" type="#_x0000_t75" style="width:441.3pt;height:186.85pt">
             <v:imagedata r:id="rId21" o:title="DC_005_Registro_Suscripcion"/>
           </v:shape>
         </w:pict>
       </w:r>
+      <w:bookmarkEnd w:id="17"/>
     </w:p>
     <w:p>
       <w:pPr>
@@ -6217,6 +6183,116 @@
           <w:ilvl w:val="1"/>
           <w:numId w:val="1"/>
         </w:numPr>
+      </w:pPr>
+      <w:r>
+        <w:t>Modelo de Datos</w:t>
+      </w:r>
+    </w:p>
+    <w:p>
+      <w:pPr>
+        <w:ind w:left="708"/>
+        <w:jc w:val="both"/>
+      </w:pPr>
+      <w:r>
+        <w:rPr>
+          <w:noProof/>
+          <w:lang w:val="es-419" w:eastAsia="es-419"/>
+        </w:rPr>
+        <w:drawing>
+          <wp:inline distT="0" distB="0" distL="0" distR="0">
+            <wp:extent cx="5611812" cy="4352925"/>
+            <wp:effectExtent l="0" t="0" r="8255" b="0"/>
+            <wp:docPr id="14" name="Imagen 14" descr="D:\Documentos\GitHub\BFGProject\06_Arquitectura_Modelo_4+1_Vistas\Diagramas UML\BFG_CDM.jpg"/>
+            <wp:cNvGraphicFramePr>
+              <a:graphicFrameLocks xmlns:a="http://schemas.openxmlformats.org/drawingml/2006/main" noChangeAspect="1"/>
+            </wp:cNvGraphicFramePr>
+            <a:graphic xmlns:a="http://schemas.openxmlformats.org/drawingml/2006/main">
+              <a:graphicData uri="http://schemas.openxmlformats.org/drawingml/2006/picture">
+                <pic:pic xmlns:pic="http://schemas.openxmlformats.org/drawingml/2006/picture">
+                  <pic:nvPicPr>
+                    <pic:cNvPr id="0" name="Picture 2" descr="D:\Documentos\GitHub\BFGProject\06_Arquitectura_Modelo_4+1_Vistas\Diagramas UML\BFG_CDM.jpg"/>
+                    <pic:cNvPicPr>
+                      <a:picLocks noChangeAspect="1" noChangeArrowheads="1"/>
+                    </pic:cNvPicPr>
+                  </pic:nvPicPr>
+                  <pic:blipFill>
+                    <a:blip r:embed="rId22">
+                      <a:extLst>
+                        <a:ext uri="{28A0092B-C50C-407E-A947-70E740481C1C}">
+                          <a14:useLocalDpi xmlns:a14="http://schemas.microsoft.com/office/drawing/2010/main" val="0"/>
+                        </a:ext>
+                      </a:extLst>
+                    </a:blip>
+                    <a:srcRect/>
+                    <a:stretch>
+                      <a:fillRect/>
+                    </a:stretch>
+                  </pic:blipFill>
+                  <pic:spPr bwMode="auto">
+                    <a:xfrm>
+                      <a:off x="0" y="0"/>
+                      <a:ext cx="5614983" cy="4355385"/>
+                    </a:xfrm>
+                    <a:prstGeom prst="rect">
+                      <a:avLst/>
+                    </a:prstGeom>
+                    <a:noFill/>
+                    <a:ln>
+                      <a:noFill/>
+                    </a:ln>
+                  </pic:spPr>
+                </pic:pic>
+              </a:graphicData>
+            </a:graphic>
+          </wp:inline>
+        </w:drawing>
+      </w:r>
+    </w:p>
+    <w:p>
+      <w:pPr>
+        <w:ind w:left="360"/>
+        <w:jc w:val="center"/>
+        <w:rPr>
+          <w:sz w:val="18"/>
+          <w:lang w:val="es-CO"/>
+        </w:rPr>
+      </w:pPr>
+      <w:r>
+        <w:rPr>
+          <w:sz w:val="18"/>
+          <w:lang w:val="es-CO"/>
+        </w:rPr>
+        <w:t>Figura. Modelo conceptual de datos</w:t>
+      </w:r>
+      <w:r>
+        <w:rPr>
+          <w:sz w:val="18"/>
+          <w:lang w:val="es-CO"/>
+        </w:rPr>
+        <w:t>. Fuente: Autores</w:t>
+      </w:r>
+    </w:p>
+    <w:p>
+      <w:pPr>
+        <w:ind w:left="708"/>
+        <w:jc w:val="both"/>
+      </w:pPr>
+    </w:p>
+    <w:p>
+      <w:pPr>
+        <w:jc w:val="both"/>
+      </w:pPr>
+      <w:r>
+        <w:tab/>
+      </w:r>
+    </w:p>
+    <w:p>
+      <w:pPr>
+        <w:pStyle w:val="Ttulo2"/>
+        <w:numPr>
+          <w:ilvl w:val="1"/>
+          <w:numId w:val="1"/>
+        </w:numPr>
         <w:rPr>
           <w:lang w:val="es-CO" w:eastAsia="es-CO"/>
         </w:rPr>
@@ -6371,15 +6447,7 @@
           <w:rFonts w:cs="Arial"/>
           <w:szCs w:val="24"/>
         </w:rPr>
-        <w:t xml:space="preserve">La aplicación de este patrón se ve representada en la jerarquía superior del sistema. Dado que se mantienen una serie de módulos específicos los cuales son administrados por unos Managers, se ve la necesidad de utilizar una fachada mediante la cual se puedan realizar llamadas a cada uno de los managers sin la necesidad de crear instancias separadas en tiempo de ejecución. Asimismo, de forma parametrizada, se permite el direccionamiento de las acciones a cada uno de los managers de manera dinámica mediante la fachada, ya que esta tiene sus referencias. A nivel del </w:t>
-      </w:r>
-      <w:r>
-        <w:rPr>
-          <w:rFonts w:cs="Arial"/>
-          <w:szCs w:val="24"/>
-        </w:rPr>
-        <w:lastRenderedPageBreak/>
-        <w:t>sistema, permite que una clase tenga el control total en cada uno de sus módulos, así como elevar la abstracción del proceso de realizar acciones simples (CRUD) sin tener que preocuparse por lo que sucede en niveles inferiores de la jerarquía.</w:t>
+        <w:t>La aplicación de este patrón se ve representada en la jerarquía superior del sistema. Dado que se mantienen una serie de módulos específicos los cuales son administrados por unos Managers, se ve la necesidad de utilizar una fachada mediante la cual se puedan realizar llamadas a cada uno de los managers sin la necesidad de crear instancias separadas en tiempo de ejecución. Asimismo, de forma parametrizada, se permite el direccionamiento de las acciones a cada uno de los managers de manera dinámica mediante la fachada, ya que esta tiene sus referencias. A nivel del sistema, permite que una clase tenga el control total en cada uno de sus módulos, así como elevar la abstracción del proceso de realizar acciones simples (CRUD) sin tener que preocuparse por lo que sucede en niveles inferiores de la jerarquía.</w:t>
       </w:r>
     </w:p>
     <w:p>
@@ -6438,7 +6506,16 @@
           <w:szCs w:val="24"/>
           <w:lang w:val="es-CO" w:eastAsia="es-CO"/>
         </w:rPr>
-        <w:t xml:space="preserve">de la vista lógica, el alcance de los diagramas mostrados a continuación no se limita a los componentes propios del negocio sino que también aborda subsistemas o </w:t>
+        <w:t xml:space="preserve">de la vista lógica, el alcance de los diagramas mostrados a continuación no se limita a los </w:t>
+      </w:r>
+      <w:r>
+        <w:rPr>
+          <w:rFonts w:cs="Arial"/>
+          <w:szCs w:val="24"/>
+          <w:lang w:val="es-CO" w:eastAsia="es-CO"/>
+        </w:rPr>
+        <w:lastRenderedPageBreak/>
+        <w:t xml:space="preserve">componentes propios del negocio sino que también aborda subsistemas o </w:t>
       </w:r>
       <w:r>
         <w:rPr>
@@ -6483,12 +6560,12 @@
           <w:rFonts w:cs="Arial"/>
           <w:noProof/>
           <w:szCs w:val="24"/>
-          <w:lang w:val="es-CO" w:eastAsia="es-CO"/>
+          <w:lang w:val="es-419" w:eastAsia="es-419"/>
         </w:rPr>
         <w:drawing>
           <wp:inline distT="0" distB="0" distL="0" distR="0">
-            <wp:extent cx="5612130" cy="1939055"/>
-            <wp:effectExtent l="0" t="0" r="7620" b="4445"/>
+            <wp:extent cx="6036945" cy="2209800"/>
+            <wp:effectExtent l="0" t="0" r="1905" b="0"/>
             <wp:docPr id="7" name="Imagen 7" descr="C:\Users\user\Downloads\DCM_001 (1).png"/>
             <wp:cNvGraphicFramePr>
               <a:graphicFrameLocks xmlns:a="http://schemas.openxmlformats.org/drawingml/2006/main" noChangeAspect="1"/>
@@ -6503,7 +6580,7 @@
                     </pic:cNvPicPr>
                   </pic:nvPicPr>
                   <pic:blipFill>
-                    <a:blip r:embed="rId22" cstate="print">
+                    <a:blip r:embed="rId23" cstate="print">
                       <a:extLst>
                         <a:ext uri="{28A0092B-C50C-407E-A947-70E740481C1C}">
                           <a14:useLocalDpi xmlns:a14="http://schemas.microsoft.com/office/drawing/2010/main" val="0"/>
@@ -6518,7 +6595,7 @@
                   <pic:spPr bwMode="auto">
                     <a:xfrm>
                       <a:off x="0" y="0"/>
-                      <a:ext cx="5612130" cy="1939055"/>
+                      <a:ext cx="6047669" cy="2213725"/>
                     </a:xfrm>
                     <a:prstGeom prst="rect">
                       <a:avLst/>
@@ -6804,16 +6881,7 @@
           <w:szCs w:val="24"/>
           <w:lang w:val="es-CO" w:eastAsia="es-CO"/>
         </w:rPr>
-        <w:t xml:space="preserve">, este diagrama permite obtener un panorama más amplio en la estructura del sistema en unidades lógicas mayores denominadas paquetes. Por esto último </w:t>
-      </w:r>
-      <w:r>
-        <w:rPr>
-          <w:rFonts w:cs="Arial"/>
-          <w:szCs w:val="24"/>
-          <w:lang w:val="es-CO" w:eastAsia="es-CO"/>
-        </w:rPr>
-        <w:lastRenderedPageBreak/>
-        <w:t xml:space="preserve">es que es posible identificar partes del sistema externas a la capa de lógica del negocio, mostrando tanto el componente visual que comprende la trinidad </w:t>
+        <w:t xml:space="preserve">, este diagrama permite obtener un panorama más amplio en la estructura del sistema en unidades lógicas mayores denominadas paquetes. Por esto último es que es posible identificar partes del sistema externas a la capa de lógica del negocio, mostrando tanto el componente visual que comprende la trinidad </w:t>
       </w:r>
       <w:r>
         <w:rPr>
@@ -6908,8 +6976,9 @@
           <w:rFonts w:cs="Arial"/>
           <w:noProof/>
           <w:szCs w:val="24"/>
-          <w:lang w:val="es-CO" w:eastAsia="es-CO"/>
-        </w:rPr>
+          <w:lang w:val="es-419" w:eastAsia="es-419"/>
+        </w:rPr>
+        <w:lastRenderedPageBreak/>
         <w:drawing>
           <wp:inline distT="0" distB="0" distL="0" distR="0">
             <wp:extent cx="4298513" cy="3067050"/>
@@ -6928,7 +6997,7 @@
                     </pic:cNvPicPr>
                   </pic:nvPicPr>
                   <pic:blipFill rotWithShape="1">
-                    <a:blip r:embed="rId23">
+                    <a:blip r:embed="rId24">
                       <a:extLst>
                         <a:ext uri="{28A0092B-C50C-407E-A947-70E740481C1C}">
                           <a14:useLocalDpi xmlns:a14="http://schemas.microsoft.com/office/drawing/2010/main" val="0"/>
@@ -6977,27 +7046,13 @@
           <w:sz w:val="18"/>
           <w:lang w:val="es-CO"/>
         </w:rPr>
-        <w:t>Figura. Diagrama de paquetes</w:t>
+        <w:t>Figura. Diagrama de paquetes – Paquete UI</w:t>
       </w:r>
       <w:r>
         <w:rPr>
           <w:sz w:val="18"/>
           <w:lang w:val="es-CO"/>
         </w:rPr>
-        <w:t xml:space="preserve"> –</w:t>
-      </w:r>
-      <w:r>
-        <w:rPr>
-          <w:sz w:val="18"/>
-          <w:lang w:val="es-CO"/>
-        </w:rPr>
-        <w:t xml:space="preserve"> Paquete UI</w:t>
-      </w:r>
-      <w:r>
-        <w:rPr>
-          <w:sz w:val="18"/>
-          <w:lang w:val="es-CO"/>
-        </w:rPr>
         <w:t>. Fuente: Autores</w:t>
       </w:r>
     </w:p>
@@ -7028,7 +7083,7 @@
           <w:rFonts w:cs="Arial"/>
           <w:noProof/>
           <w:szCs w:val="24"/>
-          <w:lang w:val="es-CO" w:eastAsia="es-CO"/>
+          <w:lang w:val="es-419" w:eastAsia="es-419"/>
         </w:rPr>
         <w:lastRenderedPageBreak/>
         <w:drawing>
@@ -7049,7 +7104,7 @@
                     </pic:cNvPicPr>
                   </pic:nvPicPr>
                   <pic:blipFill rotWithShape="1">
-                    <a:blip r:embed="rId24" cstate="print">
+                    <a:blip r:embed="rId25" cstate="print">
                       <a:extLst>
                         <a:ext uri="{28A0092B-C50C-407E-A947-70E740481C1C}">
                           <a14:useLocalDpi xmlns:a14="http://schemas.microsoft.com/office/drawing/2010/main" val="0"/>
@@ -7098,20 +7153,13 @@
           <w:sz w:val="18"/>
           <w:lang w:val="es-CO"/>
         </w:rPr>
-        <w:t>Figura. Diagrama de paquetes –</w:t>
+        <w:t>Figura. Diagrama de paquetes – Paquete Business</w:t>
       </w:r>
       <w:r>
         <w:rPr>
           <w:sz w:val="18"/>
           <w:lang w:val="es-CO"/>
         </w:rPr>
-        <w:t xml:space="preserve"> Paquete Business</w:t>
-      </w:r>
-      <w:r>
-        <w:rPr>
-          <w:sz w:val="18"/>
-          <w:lang w:val="es-CO"/>
-        </w:rPr>
         <w:t>. Fuente: Autores</w:t>
       </w:r>
     </w:p>
@@ -7172,7 +7220,7 @@
           <w:rFonts w:cs="Arial"/>
           <w:noProof/>
           <w:szCs w:val="24"/>
-          <w:lang w:val="es-CO" w:eastAsia="es-CO"/>
+          <w:lang w:val="es-419" w:eastAsia="es-419"/>
         </w:rPr>
         <w:lastRenderedPageBreak/>
         <w:drawing>
@@ -7193,7 +7241,7 @@
                     </pic:cNvPicPr>
                   </pic:nvPicPr>
                   <pic:blipFill rotWithShape="1">
-                    <a:blip r:embed="rId23">
+                    <a:blip r:embed="rId24">
                       <a:extLst>
                         <a:ext uri="{28A0092B-C50C-407E-A947-70E740481C1C}">
                           <a14:useLocalDpi xmlns:a14="http://schemas.microsoft.com/office/drawing/2010/main" val="0"/>
@@ -7242,20 +7290,13 @@
           <w:sz w:val="18"/>
           <w:lang w:val="es-CO"/>
         </w:rPr>
-        <w:t>Figura. Diagrama de paquetes –</w:t>
+        <w:t>Figura. Diagrama de paquetes – Paquete Data</w:t>
       </w:r>
       <w:r>
         <w:rPr>
           <w:sz w:val="18"/>
           <w:lang w:val="es-CO"/>
         </w:rPr>
-        <w:t xml:space="preserve"> Paquete Data</w:t>
-      </w:r>
-      <w:r>
-        <w:rPr>
-          <w:sz w:val="18"/>
-          <w:lang w:val="es-CO"/>
-        </w:rPr>
         <w:t>. Fuente: Autores</w:t>
       </w:r>
     </w:p>
@@ -7305,6 +7346,7 @@
         <w:ind w:left="708" w:hanging="708"/>
         <w:rPr>
           <w:rFonts w:cs="Arial"/>
+          <w:lang w:val="en-US"/>
         </w:rPr>
       </w:pPr>
       <w:r>
@@ -7395,37 +7437,62 @@
       <w:r>
         <w:rPr>
           <w:rFonts w:cs="Arial"/>
+          <w:lang w:val="en-US"/>
         </w:rPr>
         <w:t>42-50.</w:t>
       </w:r>
     </w:p>
     <w:p>
-      <w:r>
+      <w:pPr>
+        <w:rPr>
+          <w:lang w:val="en-US"/>
+        </w:rPr>
+      </w:pPr>
+      <w:r>
+        <w:rPr>
+          <w:lang w:val="en-US"/>
+        </w:rPr>
         <w:t>[2]</w:t>
       </w:r>
       <w:r>
+        <w:rPr>
+          <w:lang w:val="en-US"/>
+        </w:rPr>
         <w:tab/>
       </w:r>
-      <w:hyperlink r:id="rId25" w:history="1">
+      <w:hyperlink r:id="rId26" w:history="1">
         <w:r>
           <w:rPr>
             <w:rStyle w:val="Hipervnculo"/>
+            <w:lang w:val="en-US"/>
           </w:rPr>
           <w:t>https://jarroba.com/modelo-41-vistas-de-kruchten-para-dummies/</w:t>
         </w:r>
       </w:hyperlink>
     </w:p>
     <w:p>
-      <w:r>
+      <w:pPr>
+        <w:rPr>
+          <w:lang w:val="en-US"/>
+        </w:rPr>
+      </w:pPr>
+      <w:r>
+        <w:rPr>
+          <w:lang w:val="en-US"/>
+        </w:rPr>
         <w:t>[3]</w:t>
       </w:r>
       <w:r>
+        <w:rPr>
+          <w:lang w:val="en-US"/>
+        </w:rPr>
         <w:tab/>
       </w:r>
-      <w:hyperlink r:id="rId26" w:history="1">
+      <w:hyperlink r:id="rId27" w:history="1">
         <w:r>
           <w:rPr>
             <w:rStyle w:val="Hipervnculo"/>
+            <w:lang w:val="en-US"/>
           </w:rPr>
           <w:t>http://docente.ucol.mx/almoradi/public_html/Respaldo/resumen3.htm</w:t>
         </w:r>
@@ -7434,17 +7501,27 @@
     <w:p>
       <w:pPr>
         <w:ind w:left="705" w:hanging="705"/>
-      </w:pPr>
-      <w:r>
+        <w:rPr>
+          <w:lang w:val="en-US"/>
+        </w:rPr>
+      </w:pPr>
+      <w:r>
+        <w:rPr>
+          <w:lang w:val="en-US"/>
+        </w:rPr>
         <w:t>[4]</w:t>
       </w:r>
       <w:r>
+        <w:rPr>
+          <w:lang w:val="en-US"/>
+        </w:rPr>
         <w:tab/>
       </w:r>
-      <w:hyperlink r:id="rId27" w:anchor="cite_note-Kontio05-2" w:history="1">
+      <w:hyperlink r:id="rId28" w:anchor="cite_note-Kontio05-2" w:history="1">
         <w:r>
           <w:rPr>
             <w:rStyle w:val="Hipervnculo"/>
+            <w:lang w:val="en-US"/>
           </w:rPr>
           <w:t>https://en.wikipedia.org/wiki/4%2B1_architectural_view_model#cite_note-Kontio05-2</w:t>
         </w:r>
@@ -7453,21 +7530,30 @@
     <w:p>
       <w:pPr>
         <w:ind w:left="705" w:hanging="705"/>
-      </w:pPr>
-    </w:p>
-    <w:p/>
-    <w:p>
-      <w:pPr>
-        <w:jc w:val="both"/>
-        <w:rPr>
-          <w:rFonts w:cs="Arial"/>
-          <w:szCs w:val="24"/>
-          <w:lang w:val="es-CO" w:eastAsia="es-CO"/>
+        <w:rPr>
+          <w:lang w:val="en-US"/>
+        </w:rPr>
+      </w:pPr>
+    </w:p>
+    <w:p>
+      <w:pPr>
+        <w:rPr>
+          <w:lang w:val="en-US"/>
+        </w:rPr>
+      </w:pPr>
+    </w:p>
+    <w:p>
+      <w:pPr>
+        <w:jc w:val="both"/>
+        <w:rPr>
+          <w:rFonts w:cs="Arial"/>
+          <w:szCs w:val="24"/>
+          <w:lang w:val="en-US" w:eastAsia="es-CO"/>
         </w:rPr>
       </w:pPr>
     </w:p>
     <w:sectPr>
-      <w:headerReference w:type="default" r:id="rId28"/>
+      <w:headerReference w:type="default" r:id="rId29"/>
       <w:pgSz w:w="12240" w:h="15840"/>
       <w:pgMar w:top="1417" w:right="1701" w:bottom="1417" w:left="1701" w:header="708" w:footer="708" w:gutter="0"/>
       <w:cols w:space="708"/>
@@ -7478,7 +7564,7 @@
 </file>
 
 <file path=word/endnotes.xml><?xml version="1.0" encoding="utf-8"?>
-<w:endnotes xmlns:wpc="http://schemas.microsoft.com/office/word/2010/wordprocessingCanvas" xmlns:mc="http://schemas.openxmlformats.org/markup-compatibility/2006" xmlns:o="urn:schemas-microsoft-com:office:office" xmlns:r="http://schemas.openxmlformats.org/officeDocument/2006/relationships" xmlns:m="http://schemas.openxmlformats.org/officeDocument/2006/math" xmlns:v="urn:schemas-microsoft-com:vml" xmlns:wp14="http://schemas.microsoft.com/office/word/2010/wordprocessingDrawing" xmlns:wp="http://schemas.openxmlformats.org/drawingml/2006/wordprocessingDrawing" xmlns:w10="urn:schemas-microsoft-com:office:word" xmlns:w="http://schemas.openxmlformats.org/wordprocessingml/2006/main" xmlns:w14="http://schemas.microsoft.com/office/word/2010/wordml" xmlns:w15="http://schemas.microsoft.com/office/word/2012/wordml" xmlns:wpg="http://schemas.microsoft.com/office/word/2010/wordprocessingGroup" xmlns:wpi="http://schemas.microsoft.com/office/word/2010/wordprocessingInk" xmlns:wne="http://schemas.microsoft.com/office/word/2006/wordml" xmlns:wps="http://schemas.microsoft.com/office/word/2010/wordprocessingShape" mc:Ignorable="w14 w15 wp14">
+<w:endnotes xmlns:wpc="http://schemas.microsoft.com/office/word/2010/wordprocessingCanvas" xmlns:cx="http://schemas.microsoft.com/office/drawing/2014/chartex" xmlns:mc="http://schemas.openxmlformats.org/markup-compatibility/2006" xmlns:o="urn:schemas-microsoft-com:office:office" xmlns:r="http://schemas.openxmlformats.org/officeDocument/2006/relationships" xmlns:m="http://schemas.openxmlformats.org/officeDocument/2006/math" xmlns:v="urn:schemas-microsoft-com:vml" xmlns:wp14="http://schemas.microsoft.com/office/word/2010/wordprocessingDrawing" xmlns:wp="http://schemas.openxmlformats.org/drawingml/2006/wordprocessingDrawing" xmlns:w10="urn:schemas-microsoft-com:office:word" xmlns:w="http://schemas.openxmlformats.org/wordprocessingml/2006/main" xmlns:w14="http://schemas.microsoft.com/office/word/2010/wordml" xmlns:w15="http://schemas.microsoft.com/office/word/2012/wordml" xmlns:w16se="http://schemas.microsoft.com/office/word/2015/wordml/symex" xmlns:wpg="http://schemas.microsoft.com/office/word/2010/wordprocessingGroup" xmlns:wpi="http://schemas.microsoft.com/office/word/2010/wordprocessingInk" xmlns:wne="http://schemas.microsoft.com/office/word/2006/wordml" xmlns:wps="http://schemas.microsoft.com/office/word/2010/wordprocessingShape" mc:Ignorable="w14 w15 w16se wp14">
   <w:endnote w:type="separator" w:id="-1">
     <w:p>
       <w:pPr>
@@ -7503,7 +7589,7 @@
 </file>
 
 <file path=word/footnotes.xml><?xml version="1.0" encoding="utf-8"?>
-<w:footnotes xmlns:wpc="http://schemas.microsoft.com/office/word/2010/wordprocessingCanvas" xmlns:mc="http://schemas.openxmlformats.org/markup-compatibility/2006" xmlns:o="urn:schemas-microsoft-com:office:office" xmlns:r="http://schemas.openxmlformats.org/officeDocument/2006/relationships" xmlns:m="http://schemas.openxmlformats.org/officeDocument/2006/math" xmlns:v="urn:schemas-microsoft-com:vml" xmlns:wp14="http://schemas.microsoft.com/office/word/2010/wordprocessingDrawing" xmlns:wp="http://schemas.openxmlformats.org/drawingml/2006/wordprocessingDrawing" xmlns:w10="urn:schemas-microsoft-com:office:word" xmlns:w="http://schemas.openxmlformats.org/wordprocessingml/2006/main" xmlns:w14="http://schemas.microsoft.com/office/word/2010/wordml" xmlns:w15="http://schemas.microsoft.com/office/word/2012/wordml" xmlns:wpg="http://schemas.microsoft.com/office/word/2010/wordprocessingGroup" xmlns:wpi="http://schemas.microsoft.com/office/word/2010/wordprocessingInk" xmlns:wne="http://schemas.microsoft.com/office/word/2006/wordml" xmlns:wps="http://schemas.microsoft.com/office/word/2010/wordprocessingShape" mc:Ignorable="w14 w15 wp14">
+<w:footnotes xmlns:wpc="http://schemas.microsoft.com/office/word/2010/wordprocessingCanvas" xmlns:cx="http://schemas.microsoft.com/office/drawing/2014/chartex" xmlns:mc="http://schemas.openxmlformats.org/markup-compatibility/2006" xmlns:o="urn:schemas-microsoft-com:office:office" xmlns:r="http://schemas.openxmlformats.org/officeDocument/2006/relationships" xmlns:m="http://schemas.openxmlformats.org/officeDocument/2006/math" xmlns:v="urn:schemas-microsoft-com:vml" xmlns:wp14="http://schemas.microsoft.com/office/word/2010/wordprocessingDrawing" xmlns:wp="http://schemas.openxmlformats.org/drawingml/2006/wordprocessingDrawing" xmlns:w10="urn:schemas-microsoft-com:office:word" xmlns:w="http://schemas.openxmlformats.org/wordprocessingml/2006/main" xmlns:w14="http://schemas.microsoft.com/office/word/2010/wordml" xmlns:w15="http://schemas.microsoft.com/office/word/2012/wordml" xmlns:w16se="http://schemas.microsoft.com/office/word/2015/wordml/symex" xmlns:wpg="http://schemas.microsoft.com/office/word/2010/wordprocessingGroup" xmlns:wpi="http://schemas.microsoft.com/office/word/2010/wordprocessingInk" xmlns:wne="http://schemas.microsoft.com/office/word/2006/wordml" xmlns:wps="http://schemas.microsoft.com/office/word/2010/wordprocessingShape" mc:Ignorable="w14 w15 w16se wp14">
   <w:footnote w:type="separator" w:id="-1">
     <w:p>
       <w:pPr>
@@ -7528,7 +7614,7 @@
 </file>
 
 <file path=word/header1.xml><?xml version="1.0" encoding="utf-8"?>
-<w:hdr xmlns:wpc="http://schemas.microsoft.com/office/word/2010/wordprocessingCanvas" xmlns:mc="http://schemas.openxmlformats.org/markup-compatibility/2006" xmlns:o="urn:schemas-microsoft-com:office:office" xmlns:r="http://schemas.openxmlformats.org/officeDocument/2006/relationships" xmlns:m="http://schemas.openxmlformats.org/officeDocument/2006/math" xmlns:v="urn:schemas-microsoft-com:vml" xmlns:wp14="http://schemas.microsoft.com/office/word/2010/wordprocessingDrawing" xmlns:wp="http://schemas.openxmlformats.org/drawingml/2006/wordprocessingDrawing" xmlns:w10="urn:schemas-microsoft-com:office:word" xmlns:w="http://schemas.openxmlformats.org/wordprocessingml/2006/main" xmlns:w14="http://schemas.microsoft.com/office/word/2010/wordml" xmlns:w15="http://schemas.microsoft.com/office/word/2012/wordml" xmlns:wpg="http://schemas.microsoft.com/office/word/2010/wordprocessingGroup" xmlns:wpi="http://schemas.microsoft.com/office/word/2010/wordprocessingInk" xmlns:wne="http://schemas.microsoft.com/office/word/2006/wordml" xmlns:wps="http://schemas.microsoft.com/office/word/2010/wordprocessingShape" mc:Ignorable="w14 w15 wp14">
+<w:hdr xmlns:wpc="http://schemas.microsoft.com/office/word/2010/wordprocessingCanvas" xmlns:cx="http://schemas.microsoft.com/office/drawing/2014/chartex" xmlns:mc="http://schemas.openxmlformats.org/markup-compatibility/2006" xmlns:o="urn:schemas-microsoft-com:office:office" xmlns:r="http://schemas.openxmlformats.org/officeDocument/2006/relationships" xmlns:m="http://schemas.openxmlformats.org/officeDocument/2006/math" xmlns:v="urn:schemas-microsoft-com:vml" xmlns:wp14="http://schemas.microsoft.com/office/word/2010/wordprocessingDrawing" xmlns:wp="http://schemas.openxmlformats.org/drawingml/2006/wordprocessingDrawing" xmlns:w10="urn:schemas-microsoft-com:office:word" xmlns:w="http://schemas.openxmlformats.org/wordprocessingml/2006/main" xmlns:w14="http://schemas.microsoft.com/office/word/2010/wordml" xmlns:w15="http://schemas.microsoft.com/office/word/2012/wordml" xmlns:w16se="http://schemas.microsoft.com/office/word/2015/wordml/symex" xmlns:wpg="http://schemas.microsoft.com/office/word/2010/wordprocessingGroup" xmlns:wpi="http://schemas.microsoft.com/office/word/2010/wordprocessingInk" xmlns:wne="http://schemas.microsoft.com/office/word/2006/wordml" xmlns:wps="http://schemas.microsoft.com/office/word/2010/wordprocessingShape" mc:Ignorable="w14 w15 w16se wp14">
   <w:tbl>
     <w:tblPr>
       <w:tblStyle w:val="Tablaconcuadrcula"/>
@@ -7623,21 +7709,7 @@
             <w:rPr>
               <w:rFonts w:eastAsia="Arial" w:cs="Arial"/>
             </w:rPr>
-            <w:t xml:space="preserve"> </w:t>
-          </w:r>
-          <w:proofErr w:type="spellStart"/>
-          <w:r>
-            <w:rPr>
-              <w:rFonts w:eastAsia="Arial" w:cs="Arial"/>
-            </w:rPr>
-            <w:t>Fitness</w:t>
-          </w:r>
-          <w:proofErr w:type="spellEnd"/>
-          <w:r>
-            <w:rPr>
-              <w:rFonts w:eastAsia="Arial" w:cs="Arial"/>
-            </w:rPr>
-            <w:t xml:space="preserve"> </w:t>
+            <w:t xml:space="preserve"> Fitness </w:t>
           </w:r>
           <w:proofErr w:type="spellStart"/>
           <w:r>
@@ -7685,7 +7757,7 @@
 </file>
 
 <file path=word/numbering.xml><?xml version="1.0" encoding="utf-8"?>
-<w:numbering xmlns:wpc="http://schemas.microsoft.com/office/word/2010/wordprocessingCanvas" xmlns:mc="http://schemas.openxmlformats.org/markup-compatibility/2006" xmlns:o="urn:schemas-microsoft-com:office:office" xmlns:r="http://schemas.openxmlformats.org/officeDocument/2006/relationships" xmlns:m="http://schemas.openxmlformats.org/officeDocument/2006/math" xmlns:v="urn:schemas-microsoft-com:vml" xmlns:wp14="http://schemas.microsoft.com/office/word/2010/wordprocessingDrawing" xmlns:wp="http://schemas.openxmlformats.org/drawingml/2006/wordprocessingDrawing" xmlns:w10="urn:schemas-microsoft-com:office:word" xmlns:w="http://schemas.openxmlformats.org/wordprocessingml/2006/main" xmlns:w14="http://schemas.microsoft.com/office/word/2010/wordml" xmlns:w15="http://schemas.microsoft.com/office/word/2012/wordml" xmlns:wpg="http://schemas.microsoft.com/office/word/2010/wordprocessingGroup" xmlns:wpi="http://schemas.microsoft.com/office/word/2010/wordprocessingInk" xmlns:wne="http://schemas.microsoft.com/office/word/2006/wordml" xmlns:wps="http://schemas.microsoft.com/office/word/2010/wordprocessingShape" mc:Ignorable="w14 w15 wp14">
+<w:numbering xmlns:wpc="http://schemas.microsoft.com/office/word/2010/wordprocessingCanvas" xmlns:cx="http://schemas.microsoft.com/office/drawing/2014/chartex" xmlns:mc="http://schemas.openxmlformats.org/markup-compatibility/2006" xmlns:o="urn:schemas-microsoft-com:office:office" xmlns:r="http://schemas.openxmlformats.org/officeDocument/2006/relationships" xmlns:m="http://schemas.openxmlformats.org/officeDocument/2006/math" xmlns:v="urn:schemas-microsoft-com:vml" xmlns:wp14="http://schemas.microsoft.com/office/word/2010/wordprocessingDrawing" xmlns:wp="http://schemas.openxmlformats.org/drawingml/2006/wordprocessingDrawing" xmlns:w10="urn:schemas-microsoft-com:office:word" xmlns:w="http://schemas.openxmlformats.org/wordprocessingml/2006/main" xmlns:w14="http://schemas.microsoft.com/office/word/2010/wordml" xmlns:w15="http://schemas.microsoft.com/office/word/2012/wordml" xmlns:w16se="http://schemas.microsoft.com/office/word/2015/wordml/symex" xmlns:wpg="http://schemas.microsoft.com/office/word/2010/wordprocessingGroup" xmlns:wpi="http://schemas.microsoft.com/office/word/2010/wordprocessingInk" xmlns:wne="http://schemas.microsoft.com/office/word/2006/wordml" xmlns:wps="http://schemas.microsoft.com/office/word/2010/wordprocessingShape" mc:Ignorable="w14 w15 w16se wp14">
   <w:abstractNum w:abstractNumId="0" w15:restartNumberingAfterBreak="0">
     <w:nsid w:val="16B72D3A"/>
     <w:multiLevelType w:val="hybridMultilevel"/>
@@ -8456,7 +8528,7 @@
 </file>
 
 <file path=word/styles.xml><?xml version="1.0" encoding="utf-8"?>
-<w:styles xmlns:mc="http://schemas.openxmlformats.org/markup-compatibility/2006" xmlns:r="http://schemas.openxmlformats.org/officeDocument/2006/relationships" xmlns:w="http://schemas.openxmlformats.org/wordprocessingml/2006/main" xmlns:w14="http://schemas.microsoft.com/office/word/2010/wordml" xmlns:w15="http://schemas.microsoft.com/office/word/2012/wordml" mc:Ignorable="w14 w15">
+<w:styles xmlns:mc="http://schemas.openxmlformats.org/markup-compatibility/2006" xmlns:r="http://schemas.openxmlformats.org/officeDocument/2006/relationships" xmlns:w="http://schemas.openxmlformats.org/wordprocessingml/2006/main" xmlns:w14="http://schemas.microsoft.com/office/word/2010/wordml" xmlns:w15="http://schemas.microsoft.com/office/word/2012/wordml" xmlns:w16se="http://schemas.microsoft.com/office/word/2015/wordml/symex" mc:Ignorable="w14 w15 w16se">
   <w:docDefaults>
     <w:rPrDefault>
       <w:rPr>
@@ -9096,7 +9168,7 @@
       <w:lang w:val="es-ES"/>
     </w:rPr>
   </w:style>
-  <w:style w:type="paragraph" w:styleId="TtulodeTDC">
+  <w:style w:type="paragraph" w:styleId="TtuloTDC">
     <w:name w:val="TOC Heading"/>
     <w:basedOn w:val="Ttulo1"/>
     <w:next w:val="Normal"/>
@@ -9462,7 +9534,7 @@
 </file>
 
 <file path=customXml/itemProps1.xml><?xml version="1.0" encoding="utf-8"?>
-<ds:datastoreItem xmlns:ds="http://schemas.openxmlformats.org/officeDocument/2006/customXml" ds:itemID="{2C91F973-2C1A-4D32-AB99-D8670BEEABD0}">
+<ds:datastoreItem xmlns:ds="http://schemas.openxmlformats.org/officeDocument/2006/customXml" ds:itemID="{3E02C628-1296-4241-A9B9-E9231F496FBC}">
   <ds:schemaRefs>
     <ds:schemaRef ds:uri="http://schemas.openxmlformats.org/officeDocument/2006/bibliography"/>
   </ds:schemaRefs>

</xml_diff>

<commit_message>
Todo listo, falta vista de escenarios
</commit_message>
<xml_diff>
--- a/06_Arquitectura_Modelo_4+1_Vistas/Documento_Arquitectura_Modelo_4+1_Vistas_BODY_FITNESS_GYM.docx
+++ b/06_Arquitectura_Modelo_4+1_Vistas/Documento_Arquitectura_Modelo_4+1_Vistas_BODY_FITNESS_GYM.docx
@@ -2519,21 +2519,7 @@
                 <w:rStyle w:val="Hipervnculo"/>
                 <w:noProof/>
               </w:rPr>
-              <w:t xml:space="preserve">Modelo de </w:t>
-            </w:r>
-            <w:r>
-              <w:rPr>
-                <w:rStyle w:val="Hipervnculo"/>
-                <w:noProof/>
-              </w:rPr>
-              <w:t>D</w:t>
-            </w:r>
-            <w:r>
-              <w:rPr>
-                <w:rStyle w:val="Hipervnculo"/>
-                <w:noProof/>
-              </w:rPr>
-              <w:t>atos</w:t>
+              <w:t>Modelo de Datos</w:t>
             </w:r>
             <w:r>
               <w:rPr>
@@ -6058,7 +6044,10 @@
       <w:bookmarkStart w:id="27" w:name="_Toc499324988"/>
       <w:bookmarkStart w:id="28" w:name="_Toc499477926"/>
       <w:r>
-        <w:t>Módulo de usuarios</w:t>
+        <w:t>Módulo de U</w:t>
+      </w:r>
+      <w:r>
+        <w:t>suarios</w:t>
       </w:r>
       <w:bookmarkEnd w:id="27"/>
       <w:bookmarkEnd w:id="28"/>
@@ -8929,12 +8918,7 @@
         <w:jc w:val="both"/>
       </w:pPr>
       <w:r>
-        <w:t>Para impedir la dependencia de la entidad INVOICE de la entidad BALANCE_SHEET, además del hecho de que los movimientos pueden estar presentes en múltiples balances, es necesario crear un rompimiento entre estas denotado como la entidad débil DETAIL</w:t>
-      </w:r>
-      <w:bookmarkStart w:id="36" w:name="_GoBack"/>
-      <w:bookmarkEnd w:id="36"/>
-      <w:r>
-        <w:t xml:space="preserve"> </w:t>
+        <w:t xml:space="preserve">Para impedir la dependencia de la entidad INVOICE de la entidad BALANCE_SHEET, además del hecho de que los movimientos pueden estar presentes en múltiples balances, es necesario crear un rompimiento entre estas denotado como la entidad débil DETAIL </w:t>
       </w:r>
       <w:r>
         <w:tab/>
@@ -8951,8 +8935,8 @@
           <w:lang w:val="es-CO" w:eastAsia="es-CO"/>
         </w:rPr>
       </w:pPr>
-      <w:bookmarkStart w:id="37" w:name="_Toc499324992"/>
-      <w:bookmarkStart w:id="38" w:name="_Toc499477931"/>
+      <w:bookmarkStart w:id="36" w:name="_Toc499324992"/>
+      <w:bookmarkStart w:id="37" w:name="_Toc499477931"/>
       <w:r>
         <w:rPr>
           <w:lang w:val="es-CO" w:eastAsia="es-CO"/>
@@ -8965,8 +8949,8 @@
         </w:rPr>
         <w:t xml:space="preserve"> Generales</w:t>
       </w:r>
+      <w:bookmarkEnd w:id="36"/>
       <w:bookmarkEnd w:id="37"/>
-      <w:bookmarkEnd w:id="38"/>
     </w:p>
     <w:p>
       <w:pPr>
@@ -9131,13 +9115,13 @@
           <w:numId w:val="1"/>
         </w:numPr>
       </w:pPr>
-      <w:bookmarkStart w:id="39" w:name="_Toc499324993"/>
-      <w:bookmarkStart w:id="40" w:name="_Toc499477932"/>
+      <w:bookmarkStart w:id="38" w:name="_Toc499324993"/>
+      <w:bookmarkStart w:id="39" w:name="_Toc499477932"/>
       <w:r>
         <w:t>Vista de Desarrollo o Despliegue</w:t>
       </w:r>
+      <w:bookmarkEnd w:id="38"/>
       <w:bookmarkEnd w:id="39"/>
-      <w:bookmarkEnd w:id="40"/>
     </w:p>
     <w:p>
       <w:pPr>
@@ -9985,11 +9969,11 @@
           <w:numId w:val="1"/>
         </w:numPr>
       </w:pPr>
-      <w:bookmarkStart w:id="41" w:name="_Toc499477933"/>
+      <w:bookmarkStart w:id="40" w:name="_Toc499477933"/>
       <w:r>
         <w:t>Vista de Proceso</w:t>
       </w:r>
-      <w:bookmarkEnd w:id="41"/>
+      <w:bookmarkEnd w:id="40"/>
     </w:p>
     <w:p>
       <w:pPr>
@@ -10100,39 +10084,638 @@
           <w:lang w:val="es-CO" w:eastAsia="es-CO"/>
         </w:rPr>
       </w:pPr>
-      <w:bookmarkStart w:id="42" w:name="_Toc499477934"/>
+      <w:bookmarkStart w:id="41" w:name="_Toc499477934"/>
       <w:r>
         <w:rPr>
           <w:lang w:val="es-CO" w:eastAsia="es-CO"/>
         </w:rPr>
         <w:t>Procesos del negocio</w:t>
       </w:r>
-      <w:bookmarkEnd w:id="42"/>
-    </w:p>
-    <w:p>
-      <w:pPr>
-        <w:rPr>
-          <w:lang w:val="es-CO" w:eastAsia="es-CO"/>
-        </w:rPr>
-      </w:pPr>
-    </w:p>
-    <w:p>
-      <w:pPr>
-        <w:rPr>
-          <w:lang w:val="es-CO" w:eastAsia="es-CO"/>
-        </w:rPr>
-      </w:pPr>
-      <w:r>
-        <w:rPr>
-          <w:lang w:val="es-CO" w:eastAsia="es-CO"/>
-        </w:rPr>
-        <w:t>[AQUÍ VA LO DE DIAGRAMAS DE ACTIVIDADES]</w:t>
-      </w:r>
-    </w:p>
-    <w:p>
-      <w:pPr>
-        <w:rPr>
-          <w:lang w:val="es-CO" w:eastAsia="es-CO"/>
+      <w:bookmarkEnd w:id="41"/>
+    </w:p>
+    <w:p>
+      <w:pPr>
+        <w:rPr>
+          <w:lang w:val="es-CO" w:eastAsia="es-CO"/>
+        </w:rPr>
+      </w:pPr>
+    </w:p>
+    <w:p>
+      <w:pPr>
+        <w:ind w:left="360"/>
+        <w:jc w:val="both"/>
+        <w:rPr>
+          <w:lang w:eastAsia="es-CO"/>
+        </w:rPr>
+      </w:pPr>
+      <w:r>
+        <w:rPr>
+          <w:lang w:eastAsia="es-CO"/>
+        </w:rPr>
+        <w:t xml:space="preserve">El negocio maneja unos procesos definidos que principalmente consisten en operaciones de tipo CRUD sobre diferentes entidades que pertenecen a módulos interdependientes. Tales procesos se ilustran mediante una serie de </w:t>
+      </w:r>
+      <w:r>
+        <w:rPr>
+          <w:b/>
+          <w:lang w:eastAsia="es-CO"/>
+        </w:rPr>
+        <w:t>diagramas de actividades</w:t>
+      </w:r>
+      <w:r>
+        <w:rPr>
+          <w:b/>
+          <w:lang w:eastAsia="es-CO"/>
+        </w:rPr>
+        <w:t xml:space="preserve">, </w:t>
+      </w:r>
+      <w:r>
+        <w:rPr>
+          <w:lang w:eastAsia="es-CO"/>
+        </w:rPr>
+        <w:t xml:space="preserve">estos </w:t>
+      </w:r>
+      <w:r>
+        <w:rPr>
+          <w:lang w:eastAsia="es-CO"/>
+        </w:rPr>
+        <w:t>muestra</w:t>
+      </w:r>
+      <w:r>
+        <w:rPr>
+          <w:lang w:eastAsia="es-CO"/>
+        </w:rPr>
+        <w:t>n</w:t>
+      </w:r>
+      <w:r>
+        <w:rPr>
+          <w:lang w:eastAsia="es-CO"/>
+        </w:rPr>
+        <w:t xml:space="preserve"> un proceso de negocio o un proceso de software como un flujo de trabajo a través de una serie de acciones</w:t>
+      </w:r>
+      <w:r>
+        <w:rPr>
+          <w:lang w:eastAsia="es-CO"/>
+        </w:rPr>
+        <w:t>.</w:t>
+      </w:r>
+    </w:p>
+    <w:p>
+      <w:pPr>
+        <w:ind w:left="360"/>
+        <w:jc w:val="both"/>
+        <w:rPr>
+          <w:lang w:eastAsia="es-CO"/>
+        </w:rPr>
+      </w:pPr>
+      <w:r>
+        <w:rPr>
+          <w:lang w:eastAsia="es-CO"/>
+        </w:rPr>
+        <w:lastRenderedPageBreak/>
+        <w:t>En lo que compete a esta sección, solo se hará énfasis en diagramas de actividades de procesos críticos del sistema. (Para ver todos los diagramas de actividades, véase carpeta “Anexos”).</w:t>
+      </w:r>
+    </w:p>
+    <w:p>
+      <w:pPr>
+        <w:jc w:val="both"/>
+        <w:rPr>
+          <w:lang w:eastAsia="es-CO"/>
+        </w:rPr>
+      </w:pPr>
+    </w:p>
+    <w:p>
+      <w:pPr>
+        <w:jc w:val="both"/>
+        <w:rPr>
+          <w:lang w:val="es-CO" w:eastAsia="es-CO"/>
+        </w:rPr>
+      </w:pPr>
+      <w:r>
+        <w:rPr>
+          <w:noProof/>
+          <w:lang w:val="es-CO" w:eastAsia="es-CO"/>
+        </w:rPr>
+        <w:drawing>
+          <wp:inline distT="0" distB="0" distL="0" distR="0">
+            <wp:extent cx="5612130" cy="3854853"/>
+            <wp:effectExtent l="0" t="0" r="7620" b="0"/>
+            <wp:docPr id="14" name="Imagen 14" descr="C:\Users\user\Desktop\BFGProject\06_Arquitectura_Modelo_4+1_Vistas\Diagramas UML\DA_001_login.png"/>
+            <wp:cNvGraphicFramePr>
+              <a:graphicFrameLocks xmlns:a="http://schemas.openxmlformats.org/drawingml/2006/main" noChangeAspect="1"/>
+            </wp:cNvGraphicFramePr>
+            <a:graphic xmlns:a="http://schemas.openxmlformats.org/drawingml/2006/main">
+              <a:graphicData uri="http://schemas.openxmlformats.org/drawingml/2006/picture">
+                <pic:pic xmlns:pic="http://schemas.openxmlformats.org/drawingml/2006/picture">
+                  <pic:nvPicPr>
+                    <pic:cNvPr id="0" name="Picture 2" descr="C:\Users\user\Desktop\BFGProject\06_Arquitectura_Modelo_4+1_Vistas\Diagramas UML\DA_001_login.png"/>
+                    <pic:cNvPicPr>
+                      <a:picLocks noChangeAspect="1" noChangeArrowheads="1"/>
+                    </pic:cNvPicPr>
+                  </pic:nvPicPr>
+                  <pic:blipFill>
+                    <a:blip r:embed="rId29">
+                      <a:extLst>
+                        <a:ext uri="{28A0092B-C50C-407E-A947-70E740481C1C}">
+                          <a14:useLocalDpi xmlns:a14="http://schemas.microsoft.com/office/drawing/2010/main" val="0"/>
+                        </a:ext>
+                      </a:extLst>
+                    </a:blip>
+                    <a:srcRect/>
+                    <a:stretch>
+                      <a:fillRect/>
+                    </a:stretch>
+                  </pic:blipFill>
+                  <pic:spPr bwMode="auto">
+                    <a:xfrm>
+                      <a:off x="0" y="0"/>
+                      <a:ext cx="5612130" cy="3854853"/>
+                    </a:xfrm>
+                    <a:prstGeom prst="rect">
+                      <a:avLst/>
+                    </a:prstGeom>
+                    <a:noFill/>
+                    <a:ln>
+                      <a:noFill/>
+                    </a:ln>
+                  </pic:spPr>
+                </pic:pic>
+              </a:graphicData>
+            </a:graphic>
+          </wp:inline>
+        </w:drawing>
+      </w:r>
+    </w:p>
+    <w:p>
+      <w:pPr>
+        <w:jc w:val="center"/>
+        <w:rPr>
+          <w:sz w:val="18"/>
+          <w:lang w:val="es-CO"/>
+        </w:rPr>
+      </w:pPr>
+      <w:r>
+        <w:rPr>
+          <w:sz w:val="18"/>
+          <w:lang w:val="es-CO"/>
+        </w:rPr>
+        <w:t xml:space="preserve">Figura. Diagrama </w:t>
+      </w:r>
+      <w:r>
+        <w:rPr>
+          <w:sz w:val="18"/>
+          <w:lang w:val="es-CO"/>
+        </w:rPr>
+        <w:t xml:space="preserve">de actividades – </w:t>
+      </w:r>
+      <w:proofErr w:type="spellStart"/>
+      <w:r>
+        <w:rPr>
+          <w:sz w:val="18"/>
+          <w:lang w:val="es-CO"/>
+        </w:rPr>
+        <w:t>Login</w:t>
+      </w:r>
+      <w:proofErr w:type="spellEnd"/>
+      <w:r>
+        <w:rPr>
+          <w:sz w:val="18"/>
+          <w:lang w:val="es-CO"/>
+        </w:rPr>
+        <w:t>. Fuente: Autores</w:t>
+      </w:r>
+    </w:p>
+    <w:p>
+      <w:pPr>
+        <w:jc w:val="both"/>
+        <w:rPr>
+          <w:sz w:val="18"/>
+          <w:lang w:val="es-CO"/>
+        </w:rPr>
+      </w:pPr>
+      <w:r>
+        <w:rPr>
+          <w:sz w:val="18"/>
+          <w:lang w:val="es-CO"/>
+        </w:rPr>
+        <w:tab/>
+      </w:r>
+    </w:p>
+    <w:p>
+      <w:pPr>
+        <w:ind w:left="360"/>
+        <w:jc w:val="both"/>
+        <w:rPr>
+          <w:lang w:val="es-CO"/>
+        </w:rPr>
+      </w:pPr>
+      <w:r>
+        <w:rPr>
+          <w:lang w:val="es-CO"/>
+        </w:rPr>
+        <w:t xml:space="preserve">Un proceso crucial que maneja la lógica </w:t>
+      </w:r>
+      <w:r>
+        <w:rPr>
+          <w:lang w:val="es-CO"/>
+        </w:rPr>
+        <w:t>del negocio</w:t>
+      </w:r>
+      <w:r>
+        <w:rPr>
+          <w:lang w:val="es-CO"/>
+        </w:rPr>
+        <w:t xml:space="preserve"> es que haya un control de </w:t>
+      </w:r>
+      <w:r>
+        <w:rPr>
+          <w:lang w:val="es-CO"/>
+        </w:rPr>
+        <w:t xml:space="preserve">acceso mediante cuentas con credenciales usuario/contraseña que permitan acceder al sistema. En el anterior diagrama de flujo, las credenciales son recibidas en la interfaz de usuario, enviadas por medio de una petición al servidor, el cual redirige dicha petición al paquete al componente de datos el cual por medio de una interfaz ejecuta una sentencia </w:t>
+      </w:r>
+      <w:r>
+        <w:rPr>
+          <w:b/>
+          <w:lang w:val="es-CO"/>
+        </w:rPr>
+        <w:t xml:space="preserve">SQL </w:t>
+      </w:r>
+      <w:r>
+        <w:rPr>
+          <w:lang w:val="es-CO"/>
+        </w:rPr>
+        <w:t xml:space="preserve">en el </w:t>
+      </w:r>
+      <w:r>
+        <w:rPr>
+          <w:b/>
+          <w:lang w:val="es-CO"/>
+        </w:rPr>
+        <w:t xml:space="preserve">DBMS, </w:t>
+      </w:r>
+      <w:r>
+        <w:rPr>
+          <w:lang w:val="es-CO"/>
+        </w:rPr>
+        <w:t xml:space="preserve">para saber si dicho usuario existe y según esta última condición se despliega o la página de inicio o un mensaje indicando “datos erróneos”. </w:t>
+      </w:r>
+    </w:p>
+    <w:p>
+      <w:pPr>
+        <w:ind w:left="360"/>
+        <w:jc w:val="both"/>
+        <w:rPr>
+          <w:lang w:val="es-CO"/>
+        </w:rPr>
+      </w:pPr>
+    </w:p>
+    <w:p>
+      <w:pPr>
+        <w:ind w:left="360"/>
+        <w:jc w:val="both"/>
+        <w:rPr>
+          <w:lang w:val="es-CO"/>
+        </w:rPr>
+      </w:pPr>
+      <w:r>
+        <w:rPr>
+          <w:noProof/>
+          <w:lang w:val="es-CO" w:eastAsia="es-CO"/>
+        </w:rPr>
+        <w:lastRenderedPageBreak/>
+        <w:drawing>
+          <wp:inline distT="0" distB="0" distL="0" distR="0">
+            <wp:extent cx="5612130" cy="3851025"/>
+            <wp:effectExtent l="0" t="0" r="7620" b="0"/>
+            <wp:docPr id="21" name="Imagen 21" descr="C:\Users\user\Desktop\BFGProject\06_Arquitectura_Modelo_4+1_Vistas\Diagramas UML\DA_002_RegistrarAlumno.png"/>
+            <wp:cNvGraphicFramePr>
+              <a:graphicFrameLocks xmlns:a="http://schemas.openxmlformats.org/drawingml/2006/main" noChangeAspect="1"/>
+            </wp:cNvGraphicFramePr>
+            <a:graphic xmlns:a="http://schemas.openxmlformats.org/drawingml/2006/main">
+              <a:graphicData uri="http://schemas.openxmlformats.org/drawingml/2006/picture">
+                <pic:pic xmlns:pic="http://schemas.openxmlformats.org/drawingml/2006/picture">
+                  <pic:nvPicPr>
+                    <pic:cNvPr id="0" name="Picture 3" descr="C:\Users\user\Desktop\BFGProject\06_Arquitectura_Modelo_4+1_Vistas\Diagramas UML\DA_002_RegistrarAlumno.png"/>
+                    <pic:cNvPicPr>
+                      <a:picLocks noChangeAspect="1" noChangeArrowheads="1"/>
+                    </pic:cNvPicPr>
+                  </pic:nvPicPr>
+                  <pic:blipFill>
+                    <a:blip r:embed="rId30">
+                      <a:extLst>
+                        <a:ext uri="{28A0092B-C50C-407E-A947-70E740481C1C}">
+                          <a14:useLocalDpi xmlns:a14="http://schemas.microsoft.com/office/drawing/2010/main" val="0"/>
+                        </a:ext>
+                      </a:extLst>
+                    </a:blip>
+                    <a:srcRect/>
+                    <a:stretch>
+                      <a:fillRect/>
+                    </a:stretch>
+                  </pic:blipFill>
+                  <pic:spPr bwMode="auto">
+                    <a:xfrm>
+                      <a:off x="0" y="0"/>
+                      <a:ext cx="5612130" cy="3851025"/>
+                    </a:xfrm>
+                    <a:prstGeom prst="rect">
+                      <a:avLst/>
+                    </a:prstGeom>
+                    <a:noFill/>
+                    <a:ln>
+                      <a:noFill/>
+                    </a:ln>
+                  </pic:spPr>
+                </pic:pic>
+              </a:graphicData>
+            </a:graphic>
+          </wp:inline>
+        </w:drawing>
+      </w:r>
+    </w:p>
+    <w:p>
+      <w:pPr>
+        <w:jc w:val="center"/>
+        <w:rPr>
+          <w:sz w:val="18"/>
+          <w:lang w:val="es-CO"/>
+        </w:rPr>
+      </w:pPr>
+      <w:r>
+        <w:rPr>
+          <w:sz w:val="18"/>
+          <w:lang w:val="es-CO"/>
+        </w:rPr>
+        <w:t xml:space="preserve">Figura. Diagrama </w:t>
+      </w:r>
+      <w:r>
+        <w:rPr>
+          <w:sz w:val="18"/>
+          <w:lang w:val="es-CO"/>
+        </w:rPr>
+        <w:t>de actividades – Agrega Alumno</w:t>
+      </w:r>
+      <w:r>
+        <w:rPr>
+          <w:sz w:val="18"/>
+          <w:lang w:val="es-CO"/>
+        </w:rPr>
+        <w:t>. Fuente: Autores</w:t>
+      </w:r>
+    </w:p>
+    <w:p>
+      <w:pPr>
+        <w:ind w:left="360"/>
+        <w:jc w:val="both"/>
+        <w:rPr>
+          <w:lang w:val="es-CO"/>
+        </w:rPr>
+      </w:pPr>
+      <w:r>
+        <w:rPr>
+          <w:lang w:val="es-CO"/>
+        </w:rPr>
+        <w:t>Otro proceso frecuentemente realizado en el negocio es el registro de nuevos alumnos, cuya acción es realizada por el usuario administrador. En resumen, el administrador ingresa los datos del alumno a ingresar y los envía a través de la interfaz gráfica al servidor, el cual delega dicha petición al asistente del componente Data para saber si el usuario aún no está registrado, de ser así, lo crea, lo guarda y muestra un mensaje indicando que el usuario ha sido creado, de no ser así, indica que el usuario ya existe.</w:t>
+      </w:r>
+    </w:p>
+    <w:p>
+      <w:pPr>
+        <w:ind w:left="360"/>
+        <w:jc w:val="center"/>
+        <w:rPr>
+          <w:lang w:val="es-CO"/>
+        </w:rPr>
+      </w:pPr>
+      <w:r>
+        <w:rPr>
+          <w:noProof/>
+          <w:lang w:val="es-CO" w:eastAsia="es-CO"/>
+        </w:rPr>
+        <w:lastRenderedPageBreak/>
+        <w:drawing>
+          <wp:inline distT="0" distB="0" distL="0" distR="0">
+            <wp:extent cx="4750551" cy="4726940"/>
+            <wp:effectExtent l="0" t="0" r="0" b="0"/>
+            <wp:docPr id="22" name="Imagen 22" descr="C:\Users\user\Desktop\BFGProject\06_Arquitectura_Modelo_4+1_Vistas\Diagramas UML\DA_005_Registrar_Suscripción_Alumno.png"/>
+            <wp:cNvGraphicFramePr>
+              <a:graphicFrameLocks xmlns:a="http://schemas.openxmlformats.org/drawingml/2006/main" noChangeAspect="1"/>
+            </wp:cNvGraphicFramePr>
+            <a:graphic xmlns:a="http://schemas.openxmlformats.org/drawingml/2006/main">
+              <a:graphicData uri="http://schemas.openxmlformats.org/drawingml/2006/picture">
+                <pic:pic xmlns:pic="http://schemas.openxmlformats.org/drawingml/2006/picture">
+                  <pic:nvPicPr>
+                    <pic:cNvPr id="0" name="Picture 4" descr="C:\Users\user\Desktop\BFGProject\06_Arquitectura_Modelo_4+1_Vistas\Diagramas UML\DA_005_Registrar_Suscripción_Alumno.png"/>
+                    <pic:cNvPicPr>
+                      <a:picLocks noChangeAspect="1" noChangeArrowheads="1"/>
+                    </pic:cNvPicPr>
+                  </pic:nvPicPr>
+                  <pic:blipFill>
+                    <a:blip r:embed="rId31">
+                      <a:extLst>
+                        <a:ext uri="{28A0092B-C50C-407E-A947-70E740481C1C}">
+                          <a14:useLocalDpi xmlns:a14="http://schemas.microsoft.com/office/drawing/2010/main" val="0"/>
+                        </a:ext>
+                      </a:extLst>
+                    </a:blip>
+                    <a:srcRect/>
+                    <a:stretch>
+                      <a:fillRect/>
+                    </a:stretch>
+                  </pic:blipFill>
+                  <pic:spPr bwMode="auto">
+                    <a:xfrm>
+                      <a:off x="0" y="0"/>
+                      <a:ext cx="4754097" cy="4730468"/>
+                    </a:xfrm>
+                    <a:prstGeom prst="rect">
+                      <a:avLst/>
+                    </a:prstGeom>
+                    <a:noFill/>
+                    <a:ln>
+                      <a:noFill/>
+                    </a:ln>
+                  </pic:spPr>
+                </pic:pic>
+              </a:graphicData>
+            </a:graphic>
+          </wp:inline>
+        </w:drawing>
+      </w:r>
+    </w:p>
+    <w:p>
+      <w:pPr>
+        <w:jc w:val="center"/>
+        <w:rPr>
+          <w:sz w:val="18"/>
+          <w:lang w:val="es-CO"/>
+        </w:rPr>
+      </w:pPr>
+      <w:r>
+        <w:rPr>
+          <w:sz w:val="18"/>
+          <w:lang w:val="es-CO"/>
+        </w:rPr>
+        <w:t xml:space="preserve">Figura. Diagrama </w:t>
+      </w:r>
+      <w:r>
+        <w:rPr>
+          <w:sz w:val="18"/>
+          <w:lang w:val="es-CO"/>
+        </w:rPr>
+        <w:t>de actividades – Agrega Suscripción</w:t>
+      </w:r>
+      <w:r>
+        <w:rPr>
+          <w:sz w:val="18"/>
+          <w:lang w:val="es-CO"/>
+        </w:rPr>
+        <w:t>. Fuente: Autores</w:t>
+      </w:r>
+    </w:p>
+    <w:p>
+      <w:pPr>
+        <w:ind w:left="360"/>
+        <w:jc w:val="both"/>
+        <w:rPr>
+          <w:lang w:val="es-CO"/>
+        </w:rPr>
+      </w:pPr>
+      <w:r>
+        <w:rPr>
+          <w:lang w:val="es-CO"/>
+        </w:rPr>
+        <w:t>Otra de las actividades que “mueve” el negocio es el registro de suscripciones a alumnos, esto involucra la dependencia entre todos los módulos del sistema ya que se crea una suscripción (módulo suscripciones) referente a un alumno (módulo usuarios) para tener acceso a una serie a una serie de programas (módulo servicios) la cual tiene un precio (módulo contabilidad). Sin embargo, siguiendo la línea de las operaciones CRUD, se tiene que la suscripción se crea y se guarda en el sistema de forma similar a como sucede con otras entidades.</w:t>
+      </w:r>
+    </w:p>
+    <w:p>
+      <w:pPr>
+        <w:ind w:left="360"/>
+        <w:jc w:val="both"/>
+        <w:rPr>
+          <w:lang w:val="es-CO"/>
+        </w:rPr>
+      </w:pPr>
+    </w:p>
+    <w:p>
+      <w:pPr>
+        <w:ind w:left="360"/>
+        <w:jc w:val="both"/>
+        <w:rPr>
+          <w:lang w:val="es-CO"/>
+        </w:rPr>
+      </w:pPr>
+      <w:r>
+        <w:rPr>
+          <w:noProof/>
+          <w:lang w:val="es-CO" w:eastAsia="es-CO"/>
+        </w:rPr>
+        <w:lastRenderedPageBreak/>
+        <w:drawing>
+          <wp:inline distT="0" distB="0" distL="0" distR="0">
+            <wp:extent cx="5612130" cy="3854853"/>
+            <wp:effectExtent l="0" t="0" r="7620" b="0"/>
+            <wp:docPr id="23" name="Imagen 23" descr="C:\Users\user\Desktop\BFGProject\06_Arquitectura_Modelo_4+1_Vistas\Diagramas UML\DA_016_Filtrar_Movimientos.png"/>
+            <wp:cNvGraphicFramePr>
+              <a:graphicFrameLocks xmlns:a="http://schemas.openxmlformats.org/drawingml/2006/main" noChangeAspect="1"/>
+            </wp:cNvGraphicFramePr>
+            <a:graphic xmlns:a="http://schemas.openxmlformats.org/drawingml/2006/main">
+              <a:graphicData uri="http://schemas.openxmlformats.org/drawingml/2006/picture">
+                <pic:pic xmlns:pic="http://schemas.openxmlformats.org/drawingml/2006/picture">
+                  <pic:nvPicPr>
+                    <pic:cNvPr id="0" name="Picture 5" descr="C:\Users\user\Desktop\BFGProject\06_Arquitectura_Modelo_4+1_Vistas\Diagramas UML\DA_016_Filtrar_Movimientos.png"/>
+                    <pic:cNvPicPr>
+                      <a:picLocks noChangeAspect="1" noChangeArrowheads="1"/>
+                    </pic:cNvPicPr>
+                  </pic:nvPicPr>
+                  <pic:blipFill>
+                    <a:blip r:embed="rId32">
+                      <a:extLst>
+                        <a:ext uri="{28A0092B-C50C-407E-A947-70E740481C1C}">
+                          <a14:useLocalDpi xmlns:a14="http://schemas.microsoft.com/office/drawing/2010/main" val="0"/>
+                        </a:ext>
+                      </a:extLst>
+                    </a:blip>
+                    <a:srcRect/>
+                    <a:stretch>
+                      <a:fillRect/>
+                    </a:stretch>
+                  </pic:blipFill>
+                  <pic:spPr bwMode="auto">
+                    <a:xfrm>
+                      <a:off x="0" y="0"/>
+                      <a:ext cx="5612130" cy="3854853"/>
+                    </a:xfrm>
+                    <a:prstGeom prst="rect">
+                      <a:avLst/>
+                    </a:prstGeom>
+                    <a:noFill/>
+                    <a:ln>
+                      <a:noFill/>
+                    </a:ln>
+                  </pic:spPr>
+                </pic:pic>
+              </a:graphicData>
+            </a:graphic>
+          </wp:inline>
+        </w:drawing>
+      </w:r>
+    </w:p>
+    <w:p>
+      <w:pPr>
+        <w:jc w:val="center"/>
+        <w:rPr>
+          <w:sz w:val="18"/>
+          <w:lang w:val="es-CO"/>
+        </w:rPr>
+      </w:pPr>
+      <w:r>
+        <w:rPr>
+          <w:sz w:val="18"/>
+          <w:lang w:val="es-CO"/>
+        </w:rPr>
+        <w:t xml:space="preserve">Figura. Diagrama de </w:t>
+      </w:r>
+      <w:r>
+        <w:rPr>
+          <w:sz w:val="18"/>
+          <w:lang w:val="es-CO"/>
+        </w:rPr>
+        <w:t>actividades – Filtrar Movimientos</w:t>
+      </w:r>
+      <w:r>
+        <w:rPr>
+          <w:sz w:val="18"/>
+          <w:lang w:val="es-CO"/>
+        </w:rPr>
+        <w:t>. Fuente: Autores</w:t>
+      </w:r>
+    </w:p>
+    <w:p>
+      <w:pPr>
+        <w:ind w:left="360"/>
+        <w:jc w:val="both"/>
+        <w:rPr>
+          <w:lang w:val="es-CO"/>
+        </w:rPr>
+      </w:pPr>
+      <w:r>
+        <w:rPr>
+          <w:lang w:val="es-CO"/>
+        </w:rPr>
+        <w:t>Para el área de contabilidad, una operación realizada en el negocio es la realizar informes periódicos</w:t>
+      </w:r>
+      <w:r>
+        <w:rPr>
+          <w:lang w:val="es-CO"/>
+        </w:rPr>
+        <w:t xml:space="preserve"> que sean potencialmente almacenados tanto en BD como en archivos de extensión específica, por lo que se consideró como requisito con alto nivel de prioridad. En el diagrama, el usuario administrador, da valores a los filtros disponibles y envía dichos valores a través de la interfaz hacia el servidor por medio de una petición, la cual es recibida, redirigida al módulo de contabilidad la cual indica al componente Data hacer dicha consulta en BD y retornar una lista de resultados que cumplen las restricciones de los filtros.</w:t>
+      </w:r>
+    </w:p>
+    <w:p>
+      <w:pPr>
+        <w:ind w:left="360"/>
+        <w:jc w:val="center"/>
+        <w:rPr>
+          <w:lang w:val="es-CO"/>
         </w:rPr>
       </w:pPr>
     </w:p>
@@ -10147,14 +10730,14 @@
           <w:lang w:val="es-CO" w:eastAsia="es-CO"/>
         </w:rPr>
       </w:pPr>
-      <w:bookmarkStart w:id="43" w:name="_Toc499477935"/>
+      <w:bookmarkStart w:id="42" w:name="_Toc499477935"/>
       <w:r>
         <w:rPr>
           <w:lang w:val="es-CO" w:eastAsia="es-CO"/>
         </w:rPr>
         <w:t>Cambios en el sistema a través del tiempo</w:t>
       </w:r>
-      <w:bookmarkEnd w:id="43"/>
+      <w:bookmarkEnd w:id="42"/>
     </w:p>
     <w:p>
       <w:pPr>
@@ -10181,34 +10764,28 @@
         <w:rPr>
           <w:lang w:val="es-CO" w:eastAsia="es-CO"/>
         </w:rPr>
-        <w:t xml:space="preserve">enta para el funcionamiento del software y, en un espectro más grande, las decisiones que toma el negocio respecto a </w:t>
-      </w:r>
+        <w:t>enta para el funcionamiento del software y, en un espectro más grande, las decisiones que toma el negocio respecto a determinado estímulo (interno o externo), es la identificación de entidades lógicas cuyo estado es variable. Uno de los factores más importantes, si no el más importante, es la variable del tiempo, la cual de cierta medida afect</w:t>
+      </w:r>
+      <w:r>
+        <w:rPr>
+          <w:lang w:val="es-CO" w:eastAsia="es-CO"/>
+        </w:rPr>
+        <w:t>a la integridad de entidades que existen en el sistema.</w:t>
+      </w:r>
+    </w:p>
+    <w:p>
+      <w:pPr>
+        <w:ind w:left="360"/>
+        <w:jc w:val="both"/>
+        <w:rPr>
+          <w:lang w:val="es-CO" w:eastAsia="es-CO"/>
+        </w:rPr>
+      </w:pPr>
       <w:r>
         <w:rPr>
           <w:lang w:val="es-CO" w:eastAsia="es-CO"/>
         </w:rPr>
         <w:lastRenderedPageBreak/>
-        <w:t>determinado estímulo (interno o externo), es la identificación de entidades lógicas cuyo estado es variable. Uno de los factores más importantes, si no el más importante, es la variable del tiempo, la cual de cierta medida afect</w:t>
-      </w:r>
-      <w:r>
-        <w:rPr>
-          <w:lang w:val="es-CO" w:eastAsia="es-CO"/>
-        </w:rPr>
-        <w:t>a la integridad de entidades que existen en el sistema.</w:t>
-      </w:r>
-    </w:p>
-    <w:p>
-      <w:pPr>
-        <w:ind w:left="360"/>
-        <w:jc w:val="both"/>
-        <w:rPr>
-          <w:lang w:val="es-CO" w:eastAsia="es-CO"/>
-        </w:rPr>
-      </w:pPr>
-      <w:r>
-        <w:rPr>
-          <w:lang w:val="es-CO" w:eastAsia="es-CO"/>
-        </w:rPr>
         <w:t xml:space="preserve">Para el caso de </w:t>
       </w:r>
       <w:proofErr w:type="spellStart"/>
@@ -10299,7 +10876,7 @@
                     </pic:cNvPicPr>
                   </pic:nvPicPr>
                   <pic:blipFill>
-                    <a:blip r:embed="rId29">
+                    <a:blip r:embed="rId33">
                       <a:extLst>
                         <a:ext uri="{28A0092B-C50C-407E-A947-70E740481C1C}">
                           <a14:useLocalDpi xmlns:a14="http://schemas.microsoft.com/office/drawing/2010/main" val="0"/>
@@ -10537,34 +11114,40 @@
           <w:numId w:val="1"/>
         </w:numPr>
       </w:pPr>
-      <w:bookmarkStart w:id="44" w:name="_Toc499477936"/>
-      <w:r>
+      <w:bookmarkStart w:id="43" w:name="_Toc499477936"/>
+      <w:r>
+        <w:t>Vista Física</w:t>
+      </w:r>
+      <w:bookmarkEnd w:id="43"/>
+    </w:p>
+    <w:p>
+      <w:pPr>
+        <w:jc w:val="both"/>
+        <w:rPr>
+          <w:lang w:val="es-CO" w:eastAsia="es-CO"/>
+        </w:rPr>
+      </w:pPr>
+    </w:p>
+    <w:p>
+      <w:pPr>
+        <w:ind w:left="360"/>
+        <w:jc w:val="both"/>
+        <w:rPr>
+          <w:lang w:val="es-CO" w:eastAsia="es-CO"/>
+        </w:rPr>
+      </w:pPr>
+      <w:r>
+        <w:rPr>
+          <w:lang w:val="es-CO" w:eastAsia="es-CO"/>
+        </w:rPr>
+        <w:t xml:space="preserve">Esta sección describe la configuración física necesaria para el despliegue, instalación y ejecución del software. Por medio de esta vista es posible </w:t>
+      </w:r>
+      <w:r>
+        <w:rPr>
+          <w:lang w:val="es-CO" w:eastAsia="es-CO"/>
+        </w:rPr>
         <w:lastRenderedPageBreak/>
-        <w:t>Vista Física</w:t>
-      </w:r>
-      <w:bookmarkEnd w:id="44"/>
-    </w:p>
-    <w:p>
-      <w:pPr>
-        <w:jc w:val="both"/>
-        <w:rPr>
-          <w:lang w:val="es-CO" w:eastAsia="es-CO"/>
-        </w:rPr>
-      </w:pPr>
-    </w:p>
-    <w:p>
-      <w:pPr>
-        <w:ind w:left="360"/>
-        <w:jc w:val="both"/>
-        <w:rPr>
-          <w:lang w:val="es-CO" w:eastAsia="es-CO"/>
-        </w:rPr>
-      </w:pPr>
-      <w:r>
-        <w:rPr>
-          <w:lang w:val="es-CO" w:eastAsia="es-CO"/>
-        </w:rPr>
-        <w:t xml:space="preserve">Esta sección describe la configuración física necesaria para el despliegue, instalación y ejecución del software. Por medio de esta vista es posible dimensionar el alcance del software respecto a los componentes físicos con los que tiene que interactuar para su funcionamiento. Para el caso de </w:t>
+        <w:t xml:space="preserve">dimensionar el alcance del software respecto a los componentes físicos con los que tiene que interactuar para su funcionamiento. Para el caso de </w:t>
       </w:r>
       <w:proofErr w:type="spellStart"/>
       <w:r>
@@ -10660,7 +11243,7 @@
                     </pic:cNvPicPr>
                   </pic:nvPicPr>
                   <pic:blipFill>
-                    <a:blip r:embed="rId30">
+                    <a:blip r:embed="rId34">
                       <a:extLst>
                         <a:ext uri="{28A0092B-C50C-407E-A947-70E740481C1C}">
                           <a14:useLocalDpi xmlns:a14="http://schemas.microsoft.com/office/drawing/2010/main" val="0"/>
@@ -10954,35 +11537,41 @@
           <w:b/>
           <w:lang w:val="es-CO" w:eastAsia="es-CO"/>
         </w:rPr>
+        <w:t>DataBase</w:t>
+      </w:r>
+      <w:proofErr w:type="spellEnd"/>
+      <w:r>
+        <w:rPr>
+          <w:b/>
+          <w:lang w:val="es-CO" w:eastAsia="es-CO"/>
+        </w:rPr>
+        <w:t xml:space="preserve"> Server: </w:t>
+      </w:r>
+      <w:r>
+        <w:rPr>
+          <w:lang w:val="es-CO" w:eastAsia="es-CO"/>
+        </w:rPr>
+        <w:t xml:space="preserve">representa un servidor de base de datos, que tiene conexión con el servidor web y provee una interfaz para la manipulación y almacenamiento de datos del sistema. A través del </w:t>
+      </w:r>
+      <w:r>
+        <w:rPr>
+          <w:b/>
+          <w:lang w:val="es-CO" w:eastAsia="es-CO"/>
+        </w:rPr>
+        <w:t>DBMS</w:t>
+      </w:r>
+      <w:r>
+        <w:rPr>
+          <w:lang w:val="es-CO" w:eastAsia="es-CO"/>
+        </w:rPr>
+        <w:t xml:space="preserve"> Oracle permite tener acceso a la base de datos y manipular sus datos respecto a operaciones tipo CRUD requeridas por el servidor web sobre los </w:t>
+      </w:r>
+      <w:r>
+        <w:rPr>
+          <w:lang w:val="es-CO" w:eastAsia="es-CO"/>
+        </w:rPr>
         <w:lastRenderedPageBreak/>
-        <w:t>DataBase</w:t>
-      </w:r>
-      <w:proofErr w:type="spellEnd"/>
-      <w:r>
-        <w:rPr>
-          <w:b/>
-          <w:lang w:val="es-CO" w:eastAsia="es-CO"/>
-        </w:rPr>
-        <w:t xml:space="preserve"> Server: </w:t>
-      </w:r>
-      <w:r>
-        <w:rPr>
-          <w:lang w:val="es-CO" w:eastAsia="es-CO"/>
-        </w:rPr>
-        <w:t xml:space="preserve">representa un servidor de base de datos, que tiene conexión con el servidor web y provee una interfaz para la manipulación y almacenamiento de datos del sistema. A través del </w:t>
-      </w:r>
-      <w:r>
-        <w:rPr>
-          <w:b/>
-          <w:lang w:val="es-CO" w:eastAsia="es-CO"/>
-        </w:rPr>
-        <w:t>DBMS</w:t>
-      </w:r>
-      <w:r>
-        <w:rPr>
-          <w:lang w:val="es-CO" w:eastAsia="es-CO"/>
-        </w:rPr>
-        <w:t xml:space="preserve"> Oracle permite tener acceso a la base de datos y manipular sus datos respecto a operaciones tipo CRUD requeridas por el servidor web sobre los diferentes módulos de trabajo así como la generación de reportes que son útiles para la toma de decisiones en el negocio.</w:t>
+        <w:t>diferentes módulos de trabajo así como la generación de reportes que son útiles para la toma de decisiones en el negocio.</w:t>
       </w:r>
     </w:p>
     <w:p>
@@ -11029,7 +11618,15 @@
         <w:rPr>
           <w:lang w:val="es-CO" w:eastAsia="es-CO"/>
         </w:rPr>
-        <w:t>representa un dispositivo que se encarga de la impresión de recibos, informes y documentos que pueda requerir el negocio. Tiene relación directa con el servidor web mediante protocolo TCP/IP.</w:t>
+        <w:t>representa un dispositivo que se encarga de la impresión de recibos, informes y documentos que pueda requerir el negocio. Tiene relación directa con el servidor web mediante prot</w:t>
+      </w:r>
+      <w:bookmarkStart w:id="44" w:name="_GoBack"/>
+      <w:bookmarkEnd w:id="44"/>
+      <w:r>
+        <w:rPr>
+          <w:lang w:val="es-CO" w:eastAsia="es-CO"/>
+        </w:rPr>
+        <w:t>ocolo TCP/IP.</w:t>
       </w:r>
     </w:p>
     <w:p>
@@ -11207,7 +11804,7 @@
         </w:rPr>
         <w:tab/>
       </w:r>
-      <w:hyperlink r:id="rId31" w:history="1">
+      <w:hyperlink r:id="rId35" w:history="1">
         <w:r>
           <w:rPr>
             <w:rStyle w:val="Hipervnculo"/>
@@ -11235,7 +11832,7 @@
         </w:rPr>
         <w:tab/>
       </w:r>
-      <w:hyperlink r:id="rId32" w:history="1">
+      <w:hyperlink r:id="rId36" w:history="1">
         <w:r>
           <w:rPr>
             <w:rStyle w:val="Hipervnculo"/>
@@ -11264,7 +11861,7 @@
         </w:rPr>
         <w:tab/>
       </w:r>
-      <w:hyperlink r:id="rId33" w:anchor="cite_note-Kontio05-2" w:history="1">
+      <w:hyperlink r:id="rId37" w:anchor="cite_note-Kontio05-2" w:history="1">
         <w:r>
           <w:rPr>
             <w:rStyle w:val="Hipervnculo"/>
@@ -11300,8 +11897,8 @@
       </w:pPr>
     </w:p>
     <w:sectPr>
-      <w:headerReference w:type="default" r:id="rId34"/>
-      <w:footerReference w:type="default" r:id="rId35"/>
+      <w:headerReference w:type="default" r:id="rId38"/>
+      <w:footerReference w:type="default" r:id="rId39"/>
       <w:pgSz w:w="12240" w:h="15840"/>
       <w:pgMar w:top="1417" w:right="1701" w:bottom="1417" w:left="1701" w:header="708" w:footer="708" w:gutter="0"/>
       <w:cols w:space="708"/>
@@ -14703,7 +15300,7 @@
 </file>
 
 <file path=customXml/itemProps1.xml><?xml version="1.0" encoding="utf-8"?>
-<ds:datastoreItem xmlns:ds="http://schemas.openxmlformats.org/officeDocument/2006/customXml" ds:itemID="{6D9A0CAA-FDE8-4A17-9A34-55D3697909A1}">
+<ds:datastoreItem xmlns:ds="http://schemas.openxmlformats.org/officeDocument/2006/customXml" ds:itemID="{AF08FD55-3DB2-417D-AE89-B261BDF01794}">
   <ds:schemaRefs>
     <ds:schemaRef ds:uri="http://schemas.openxmlformats.org/officeDocument/2006/bibliography"/>
   </ds:schemaRefs>

</xml_diff>

<commit_message>
Agregué diagramas de caso de uso, vista +1 completa
</commit_message>
<xml_diff>
--- a/06_Arquitectura_Modelo_4+1_Vistas/Documento_Arquitectura_Modelo_4+1_Vistas_BODY_FITNESS_GYM.docx
+++ b/06_Arquitectura_Modelo_4+1_Vistas/Documento_Arquitectura_Modelo_4+1_Vistas_BODY_FITNESS_GYM.docx
@@ -73,7 +73,7 @@
           <w:rFonts w:cs="Arial"/>
         </w:rPr>
       </w:pPr>
-      <w:bookmarkStart w:id="0" w:name="_Toc499671065"/>
+      <w:bookmarkStart w:id="0" w:name="_Toc499749250"/>
       <w:r>
         <w:rPr>
           <w:rFonts w:cs="Arial"/>
@@ -660,7 +660,7 @@
           <w:r>
             <w:fldChar w:fldCharType="separate"/>
           </w:r>
-          <w:hyperlink w:anchor="_Toc499671065" w:history="1">
+          <w:hyperlink w:anchor="_Toc499749250" w:history="1">
             <w:r>
               <w:rPr>
                 <w:rStyle w:val="Hipervnculo"/>
@@ -688,7 +688,7 @@
                 <w:noProof/>
                 <w:webHidden/>
               </w:rPr>
-              <w:instrText xml:space="preserve"> PAGEREF _Toc499671065 \h </w:instrText>
+              <w:instrText xml:space="preserve"> PAGEREF _Toc499749250 \h </w:instrText>
             </w:r>
             <w:r>
               <w:rPr>
@@ -734,7 +734,7 @@
               <w:lang w:val="es-CO" w:eastAsia="es-CO"/>
             </w:rPr>
           </w:pPr>
-          <w:hyperlink w:anchor="_Toc499671066" w:history="1">
+          <w:hyperlink w:anchor="_Toc499749251" w:history="1">
             <w:r>
               <w:rPr>
                 <w:rStyle w:val="Hipervnculo"/>
@@ -780,7 +780,7 @@
                 <w:noProof/>
                 <w:webHidden/>
               </w:rPr>
-              <w:instrText xml:space="preserve"> PAGEREF _Toc499671066 \h </w:instrText>
+              <w:instrText xml:space="preserve"> PAGEREF _Toc499749251 \h </w:instrText>
             </w:r>
             <w:r>
               <w:rPr>
@@ -800,7 +800,7 @@
                 <w:noProof/>
                 <w:webHidden/>
               </w:rPr>
-              <w:t>4</w:t>
+              <w:t>5</w:t>
             </w:r>
             <w:r>
               <w:rPr>
@@ -826,7 +826,7 @@
               <w:lang w:val="es-CO" w:eastAsia="es-CO"/>
             </w:rPr>
           </w:pPr>
-          <w:hyperlink w:anchor="_Toc499671067" w:history="1">
+          <w:hyperlink w:anchor="_Toc499749252" w:history="1">
             <w:r>
               <w:rPr>
                 <w:rStyle w:val="Hipervnculo"/>
@@ -874,7 +874,7 @@
                 <w:noProof/>
                 <w:webHidden/>
               </w:rPr>
-              <w:instrText xml:space="preserve"> PAGEREF _Toc499671067 \h </w:instrText>
+              <w:instrText xml:space="preserve"> PAGEREF _Toc499749252 \h </w:instrText>
             </w:r>
             <w:r>
               <w:rPr>
@@ -894,7 +894,7 @@
                 <w:noProof/>
                 <w:webHidden/>
               </w:rPr>
-              <w:t>4</w:t>
+              <w:t>5</w:t>
             </w:r>
             <w:r>
               <w:rPr>
@@ -920,7 +920,7 @@
               <w:lang w:val="es-CO" w:eastAsia="es-CO"/>
             </w:rPr>
           </w:pPr>
-          <w:hyperlink w:anchor="_Toc499671068" w:history="1">
+          <w:hyperlink w:anchor="_Toc499749253" w:history="1">
             <w:r>
               <w:rPr>
                 <w:rStyle w:val="Hipervnculo"/>
@@ -966,7 +966,7 @@
                 <w:noProof/>
                 <w:webHidden/>
               </w:rPr>
-              <w:instrText xml:space="preserve"> PAGEREF _Toc499671068 \h </w:instrText>
+              <w:instrText xml:space="preserve"> PAGEREF _Toc499749253 \h </w:instrText>
             </w:r>
             <w:r>
               <w:rPr>
@@ -986,7 +986,7 @@
                 <w:noProof/>
                 <w:webHidden/>
               </w:rPr>
-              <w:t>4</w:t>
+              <w:t>5</w:t>
             </w:r>
             <w:r>
               <w:rPr>
@@ -1012,7 +1012,7 @@
               <w:lang w:val="es-CO" w:eastAsia="es-CO"/>
             </w:rPr>
           </w:pPr>
-          <w:hyperlink w:anchor="_Toc499671069" w:history="1">
+          <w:hyperlink w:anchor="_Toc499749254" w:history="1">
             <w:r>
               <w:rPr>
                 <w:rStyle w:val="Hipervnculo"/>
@@ -1058,7 +1058,7 @@
                 <w:noProof/>
                 <w:webHidden/>
               </w:rPr>
-              <w:instrText xml:space="preserve"> PAGEREF _Toc499671069 \h </w:instrText>
+              <w:instrText xml:space="preserve"> PAGEREF _Toc499749254 \h </w:instrText>
             </w:r>
             <w:r>
               <w:rPr>
@@ -1104,7 +1104,7 @@
               <w:lang w:val="es-CO" w:eastAsia="es-CO"/>
             </w:rPr>
           </w:pPr>
-          <w:hyperlink w:anchor="_Toc499671070" w:history="1">
+          <w:hyperlink w:anchor="_Toc499749255" w:history="1">
             <w:r>
               <w:rPr>
                 <w:rStyle w:val="Hipervnculo"/>
@@ -1151,7 +1151,7 @@
                 <w:noProof/>
                 <w:webHidden/>
               </w:rPr>
-              <w:instrText xml:space="preserve"> PAGEREF _Toc499671070 \h </w:instrText>
+              <w:instrText xml:space="preserve"> PAGEREF _Toc499749255 \h </w:instrText>
             </w:r>
             <w:r>
               <w:rPr>
@@ -1171,7 +1171,7 @@
                 <w:noProof/>
                 <w:webHidden/>
               </w:rPr>
-              <w:t>5</w:t>
+              <w:t>6</w:t>
             </w:r>
             <w:r>
               <w:rPr>
@@ -1197,7 +1197,7 @@
               <w:lang w:val="es-CO" w:eastAsia="es-CO"/>
             </w:rPr>
           </w:pPr>
-          <w:hyperlink w:anchor="_Toc499671071" w:history="1">
+          <w:hyperlink w:anchor="_Toc499749256" w:history="1">
             <w:r>
               <w:rPr>
                 <w:rStyle w:val="Hipervnculo"/>
@@ -1221,7 +1221,7 @@
                 <w:rStyle w:val="Hipervnculo"/>
                 <w:noProof/>
               </w:rPr>
-              <w:t>Funcionamiento del Sistema</w:t>
+              <w:t>Procesos del Sistema</w:t>
             </w:r>
             <w:r>
               <w:rPr>
@@ -1242,7 +1242,7 @@
                 <w:noProof/>
                 <w:webHidden/>
               </w:rPr>
-              <w:instrText xml:space="preserve"> PAGEREF _Toc499671071 \h </w:instrText>
+              <w:instrText xml:space="preserve"> PAGEREF _Toc499749256 \h </w:instrText>
             </w:r>
             <w:r>
               <w:rPr>
@@ -1262,7 +1262,7 @@
                 <w:noProof/>
                 <w:webHidden/>
               </w:rPr>
-              <w:t>6</w:t>
+              <w:t>7</w:t>
             </w:r>
             <w:r>
               <w:rPr>
@@ -1288,7 +1288,7 @@
               <w:lang w:val="es-CO" w:eastAsia="es-CO"/>
             </w:rPr>
           </w:pPr>
-          <w:hyperlink w:anchor="_Toc499671072" w:history="1">
+          <w:hyperlink w:anchor="_Toc499749257" w:history="1">
             <w:r>
               <w:rPr>
                 <w:rStyle w:val="Hipervnculo"/>
@@ -1332,7 +1332,7 @@
                 <w:noProof/>
                 <w:webHidden/>
               </w:rPr>
-              <w:instrText xml:space="preserve"> PAGEREF _Toc499671072 \h </w:instrText>
+              <w:instrText xml:space="preserve"> PAGEREF _Toc499749257 \h </w:instrText>
             </w:r>
             <w:r>
               <w:rPr>
@@ -1352,7 +1352,7 @@
                 <w:noProof/>
                 <w:webHidden/>
               </w:rPr>
-              <w:t>6</w:t>
+              <w:t>7</w:t>
             </w:r>
             <w:r>
               <w:rPr>
@@ -1378,7 +1378,7 @@
               <w:lang w:val="es-CO" w:eastAsia="es-CO"/>
             </w:rPr>
           </w:pPr>
-          <w:hyperlink w:anchor="_Toc499671073" w:history="1">
+          <w:hyperlink w:anchor="_Toc499749258" w:history="1">
             <w:r>
               <w:rPr>
                 <w:rStyle w:val="Hipervnculo"/>
@@ -1424,97 +1424,7 @@
                 <w:noProof/>
                 <w:webHidden/>
               </w:rPr>
-              <w:instrText xml:space="preserve"> PAGEREF _Toc499671073 \h </w:instrText>
-            </w:r>
-            <w:r>
-              <w:rPr>
-                <w:noProof/>
-                <w:webHidden/>
-              </w:rPr>
-            </w:r>
-            <w:r>
-              <w:rPr>
-                <w:noProof/>
-                <w:webHidden/>
-              </w:rPr>
-              <w:fldChar w:fldCharType="separate"/>
-            </w:r>
-            <w:r>
-              <w:rPr>
-                <w:noProof/>
-                <w:webHidden/>
-              </w:rPr>
-              <w:t>7</w:t>
-            </w:r>
-            <w:r>
-              <w:rPr>
-                <w:noProof/>
-                <w:webHidden/>
-              </w:rPr>
-              <w:fldChar w:fldCharType="end"/>
-            </w:r>
-          </w:hyperlink>
-        </w:p>
-        <w:p>
-          <w:pPr>
-            <w:pStyle w:val="TDC4"/>
-            <w:tabs>
-              <w:tab w:val="left" w:pos="1760"/>
-              <w:tab w:val="right" w:leader="dot" w:pos="8828"/>
-            </w:tabs>
-            <w:rPr>
-              <w:rFonts w:asciiTheme="minorHAnsi" w:eastAsiaTheme="minorEastAsia" w:hAnsiTheme="minorHAnsi"/>
-              <w:noProof/>
-              <w:color w:val="auto"/>
-              <w:sz w:val="22"/>
-              <w:lang w:val="es-CO" w:eastAsia="es-CO"/>
-            </w:rPr>
-          </w:pPr>
-          <w:hyperlink w:anchor="_Toc499671074" w:history="1">
-            <w:r>
-              <w:rPr>
-                <w:rStyle w:val="Hipervnculo"/>
-                <w:noProof/>
-              </w:rPr>
-              <w:t>1.3.2.3.</w:t>
-            </w:r>
-            <w:r>
-              <w:rPr>
-                <w:rFonts w:asciiTheme="minorHAnsi" w:eastAsiaTheme="minorEastAsia" w:hAnsiTheme="minorHAnsi"/>
-                <w:noProof/>
-                <w:color w:val="auto"/>
-                <w:sz w:val="22"/>
-                <w:lang w:val="es-CO" w:eastAsia="es-CO"/>
-              </w:rPr>
-              <w:tab/>
-            </w:r>
-            <w:r>
-              <w:rPr>
-                <w:rStyle w:val="Hipervnculo"/>
-                <w:noProof/>
-              </w:rPr>
-              <w:t>Análisis del funcionamiento del sistema</w:t>
-            </w:r>
-            <w:r>
-              <w:rPr>
-                <w:noProof/>
-                <w:webHidden/>
-              </w:rPr>
-              <w:tab/>
-            </w:r>
-            <w:r>
-              <w:rPr>
-                <w:noProof/>
-                <w:webHidden/>
-              </w:rPr>
-              <w:fldChar w:fldCharType="begin"/>
-            </w:r>
-            <w:r>
-              <w:rPr>
-                <w:noProof/>
-                <w:webHidden/>
-              </w:rPr>
-              <w:instrText xml:space="preserve"> PAGEREF _Toc499671074 \h </w:instrText>
+              <w:instrText xml:space="preserve"> PAGEREF _Toc499749258 \h </w:instrText>
             </w:r>
             <w:r>
               <w:rPr>
@@ -1560,7 +1470,7 @@
               <w:lang w:val="es-CO" w:eastAsia="es-CO"/>
             </w:rPr>
           </w:pPr>
-          <w:hyperlink w:anchor="_Toc499671075" w:history="1">
+          <w:hyperlink w:anchor="_Toc499749259" w:history="1">
             <w:r>
               <w:rPr>
                 <w:rStyle w:val="Hipervnculo"/>
@@ -1606,7 +1516,7 @@
                 <w:noProof/>
                 <w:webHidden/>
               </w:rPr>
-              <w:instrText xml:space="preserve"> PAGEREF _Toc499671075 \h </w:instrText>
+              <w:instrText xml:space="preserve"> PAGEREF _Toc499749259 \h </w:instrText>
             </w:r>
             <w:r>
               <w:rPr>
@@ -1626,7 +1536,7 @@
                 <w:noProof/>
                 <w:webHidden/>
               </w:rPr>
-              <w:t>8</w:t>
+              <w:t>9</w:t>
             </w:r>
             <w:r>
               <w:rPr>
@@ -1652,7 +1562,7 @@
               <w:lang w:val="es-CO" w:eastAsia="es-CO"/>
             </w:rPr>
           </w:pPr>
-          <w:hyperlink w:anchor="_Toc499671076" w:history="1">
+          <w:hyperlink w:anchor="_Toc499749260" w:history="1">
             <w:r>
               <w:rPr>
                 <w:rStyle w:val="Hipervnculo"/>
@@ -1698,7 +1608,7 @@
                 <w:noProof/>
                 <w:webHidden/>
               </w:rPr>
-              <w:instrText xml:space="preserve"> PAGEREF _Toc499671076 \h </w:instrText>
+              <w:instrText xml:space="preserve"> PAGEREF _Toc499749260 \h </w:instrText>
             </w:r>
             <w:r>
               <w:rPr>
@@ -1718,7 +1628,7 @@
                 <w:noProof/>
                 <w:webHidden/>
               </w:rPr>
-              <w:t>8</w:t>
+              <w:t>9</w:t>
             </w:r>
             <w:r>
               <w:rPr>
@@ -1744,7 +1654,7 @@
               <w:lang w:val="es-CO" w:eastAsia="es-CO"/>
             </w:rPr>
           </w:pPr>
-          <w:hyperlink w:anchor="_Toc499671077" w:history="1">
+          <w:hyperlink w:anchor="_Toc499749261" w:history="1">
             <w:r>
               <w:rPr>
                 <w:rStyle w:val="Hipervnculo"/>
@@ -1767,7 +1677,21 @@
                 <w:rStyle w:val="Hipervnculo"/>
                 <w:noProof/>
               </w:rPr>
-              <w:t>Representación de la Arquitectura.</w:t>
+              <w:t>Represen</w:t>
+            </w:r>
+            <w:r>
+              <w:rPr>
+                <w:rStyle w:val="Hipervnculo"/>
+                <w:noProof/>
+              </w:rPr>
+              <w:t>t</w:t>
+            </w:r>
+            <w:r>
+              <w:rPr>
+                <w:rStyle w:val="Hipervnculo"/>
+                <w:noProof/>
+              </w:rPr>
+              <w:t>ación de la Arquitectura.</w:t>
             </w:r>
             <w:r>
               <w:rPr>
@@ -1788,7 +1712,7 @@
                 <w:noProof/>
                 <w:webHidden/>
               </w:rPr>
-              <w:instrText xml:space="preserve"> PAGEREF _Toc499671077 \h </w:instrText>
+              <w:instrText xml:space="preserve"> PAGEREF _Toc499749261 \h </w:instrText>
             </w:r>
             <w:r>
               <w:rPr>
@@ -1834,7 +1758,7 @@
               <w:lang w:val="es-CO" w:eastAsia="es-CO"/>
             </w:rPr>
           </w:pPr>
-          <w:hyperlink w:anchor="_Toc499671078" w:history="1">
+          <w:hyperlink w:anchor="_Toc499749262" w:history="1">
             <w:r>
               <w:rPr>
                 <w:rStyle w:val="Hipervnculo"/>
@@ -1878,7 +1802,7 @@
                 <w:noProof/>
                 <w:webHidden/>
               </w:rPr>
-              <w:instrText xml:space="preserve"> PAGEREF _Toc499671078 \h </w:instrText>
+              <w:instrText xml:space="preserve"> PAGEREF _Toc499749262 \h </w:instrText>
             </w:r>
             <w:r>
               <w:rPr>
@@ -1898,7 +1822,7 @@
                 <w:noProof/>
                 <w:webHidden/>
               </w:rPr>
-              <w:t>10</w:t>
+              <w:t>11</w:t>
             </w:r>
             <w:r>
               <w:rPr>
@@ -1924,7 +1848,7 @@
               <w:lang w:val="es-CO" w:eastAsia="es-CO"/>
             </w:rPr>
           </w:pPr>
-          <w:hyperlink w:anchor="_Toc499671079" w:history="1">
+          <w:hyperlink w:anchor="_Toc499749263" w:history="1">
             <w:r>
               <w:rPr>
                 <w:rStyle w:val="Hipervnculo"/>
@@ -1968,7 +1892,7 @@
                 <w:noProof/>
                 <w:webHidden/>
               </w:rPr>
-              <w:instrText xml:space="preserve"> PAGEREF _Toc499671079 \h </w:instrText>
+              <w:instrText xml:space="preserve"> PAGEREF _Toc499749263 \h </w:instrText>
             </w:r>
             <w:r>
               <w:rPr>
@@ -1988,7 +1912,7 @@
                 <w:noProof/>
                 <w:webHidden/>
               </w:rPr>
-              <w:t>11</w:t>
+              <w:t>12</w:t>
             </w:r>
             <w:r>
               <w:rPr>
@@ -2014,7 +1938,7 @@
               <w:lang w:val="es-CO" w:eastAsia="es-CO"/>
             </w:rPr>
           </w:pPr>
-          <w:hyperlink w:anchor="_Toc499671080" w:history="1">
+          <w:hyperlink w:anchor="_Toc499749264" w:history="1">
             <w:r>
               <w:rPr>
                 <w:rStyle w:val="Hipervnculo"/>
@@ -2060,7 +1984,7 @@
                 <w:noProof/>
                 <w:webHidden/>
               </w:rPr>
-              <w:instrText xml:space="preserve"> PAGEREF _Toc499671080 \h </w:instrText>
+              <w:instrText xml:space="preserve"> PAGEREF _Toc499749264 \h </w:instrText>
             </w:r>
             <w:r>
               <w:rPr>
@@ -2080,7 +2004,7 @@
                 <w:noProof/>
                 <w:webHidden/>
               </w:rPr>
-              <w:t>11</w:t>
+              <w:t>12</w:t>
             </w:r>
             <w:r>
               <w:rPr>
@@ -2106,7 +2030,7 @@
               <w:lang w:val="es-CO" w:eastAsia="es-CO"/>
             </w:rPr>
           </w:pPr>
-          <w:hyperlink w:anchor="_Toc499671081" w:history="1">
+          <w:hyperlink w:anchor="_Toc499749265" w:history="1">
             <w:r>
               <w:rPr>
                 <w:rStyle w:val="Hipervnculo"/>
@@ -2152,7 +2076,7 @@
                 <w:noProof/>
                 <w:webHidden/>
               </w:rPr>
-              <w:instrText xml:space="preserve"> PAGEREF _Toc499671081 \h </w:instrText>
+              <w:instrText xml:space="preserve"> PAGEREF _Toc499749265 \h </w:instrText>
             </w:r>
             <w:r>
               <w:rPr>
@@ -2172,7 +2096,100 @@
                 <w:noProof/>
                 <w:webHidden/>
               </w:rPr>
-              <w:t>12</w:t>
+              <w:t>13</w:t>
+            </w:r>
+            <w:r>
+              <w:rPr>
+                <w:noProof/>
+                <w:webHidden/>
+              </w:rPr>
+              <w:fldChar w:fldCharType="end"/>
+            </w:r>
+          </w:hyperlink>
+        </w:p>
+        <w:p>
+          <w:pPr>
+            <w:pStyle w:val="TDC3"/>
+            <w:tabs>
+              <w:tab w:val="left" w:pos="1320"/>
+              <w:tab w:val="right" w:leader="dot" w:pos="8828"/>
+            </w:tabs>
+            <w:rPr>
+              <w:rFonts w:asciiTheme="minorHAnsi" w:eastAsiaTheme="minorEastAsia" w:hAnsiTheme="minorHAnsi"/>
+              <w:noProof/>
+              <w:color w:val="auto"/>
+              <w:sz w:val="22"/>
+              <w:lang w:val="es-CO" w:eastAsia="es-CO"/>
+            </w:rPr>
+          </w:pPr>
+          <w:hyperlink w:anchor="_Toc499749266" w:history="1">
+            <w:r>
+              <w:rPr>
+                <w:rStyle w:val="Hipervnculo"/>
+                <w:rFonts w:cs="Arial"/>
+                <w:noProof/>
+                <w:lang w:val="es-CO" w:eastAsia="es-CO"/>
+              </w:rPr>
+              <w:t>4.2.1.</w:t>
+            </w:r>
+            <w:r>
+              <w:rPr>
+                <w:rFonts w:asciiTheme="minorHAnsi" w:eastAsiaTheme="minorEastAsia" w:hAnsiTheme="minorHAnsi"/>
+                <w:noProof/>
+                <w:color w:val="auto"/>
+                <w:sz w:val="22"/>
+                <w:lang w:val="es-CO" w:eastAsia="es-CO"/>
+              </w:rPr>
+              <w:tab/>
+            </w:r>
+            <w:r>
+              <w:rPr>
+                <w:rStyle w:val="Hipervnculo"/>
+                <w:noProof/>
+                <w:lang w:val="es-CO" w:eastAsia="es-CO"/>
+              </w:rPr>
+              <w:t>Ingreso al sistema (Log In)</w:t>
+            </w:r>
+            <w:r>
+              <w:rPr>
+                <w:noProof/>
+                <w:webHidden/>
+              </w:rPr>
+              <w:tab/>
+            </w:r>
+            <w:r>
+              <w:rPr>
+                <w:noProof/>
+                <w:webHidden/>
+              </w:rPr>
+              <w:fldChar w:fldCharType="begin"/>
+            </w:r>
+            <w:r>
+              <w:rPr>
+                <w:noProof/>
+                <w:webHidden/>
+              </w:rPr>
+              <w:instrText xml:space="preserve"> PAGEREF _Toc499749266 \h </w:instrText>
+            </w:r>
+            <w:r>
+              <w:rPr>
+                <w:noProof/>
+                <w:webHidden/>
+              </w:rPr>
+            </w:r>
+            <w:r>
+              <w:rPr>
+                <w:noProof/>
+                <w:webHidden/>
+              </w:rPr>
+              <w:fldChar w:fldCharType="separate"/>
+            </w:r>
+            <w:r>
+              <w:rPr>
+                <w:noProof/>
+                <w:webHidden/>
+              </w:rPr>
+              <w:t>13</w:t>
             </w:r>
             <w:r>
               <w:rPr>
@@ -2198,7 +2215,7 @@
               <w:lang w:val="es-CO" w:eastAsia="es-CO"/>
             </w:rPr>
           </w:pPr>
-          <w:hyperlink w:anchor="_Toc499671082" w:history="1">
+          <w:hyperlink w:anchor="_Toc499749267" w:history="1">
             <w:r>
               <w:rPr>
                 <w:rStyle w:val="Hipervnculo"/>
@@ -2242,7 +2259,7 @@
                 <w:noProof/>
                 <w:webHidden/>
               </w:rPr>
-              <w:instrText xml:space="preserve"> PAGEREF _Toc499671082 \h </w:instrText>
+              <w:instrText xml:space="preserve"> PAGEREF _Toc499749267 \h </w:instrText>
             </w:r>
             <w:r>
               <w:rPr>
@@ -2262,7 +2279,7 @@
                 <w:noProof/>
                 <w:webHidden/>
               </w:rPr>
-              <w:t>12</w:t>
+              <w:t>17</w:t>
             </w:r>
             <w:r>
               <w:rPr>
@@ -2288,7 +2305,7 @@
               <w:lang w:val="es-CO" w:eastAsia="es-CO"/>
             </w:rPr>
           </w:pPr>
-          <w:hyperlink w:anchor="_Toc499671083" w:history="1">
+          <w:hyperlink w:anchor="_Toc499749268" w:history="1">
             <w:r>
               <w:rPr>
                 <w:rStyle w:val="Hipervnculo"/>
@@ -2332,7 +2349,7 @@
                 <w:noProof/>
                 <w:webHidden/>
               </w:rPr>
-              <w:instrText xml:space="preserve"> PAGEREF _Toc499671083 \h </w:instrText>
+              <w:instrText xml:space="preserve"> PAGEREF _Toc499749268 \h </w:instrText>
             </w:r>
             <w:r>
               <w:rPr>
@@ -2352,7 +2369,7 @@
                 <w:noProof/>
                 <w:webHidden/>
               </w:rPr>
-              <w:t>12</w:t>
+              <w:t>17</w:t>
             </w:r>
             <w:r>
               <w:rPr>
@@ -2378,7 +2395,7 @@
               <w:lang w:val="es-CO" w:eastAsia="es-CO"/>
             </w:rPr>
           </w:pPr>
-          <w:hyperlink w:anchor="_Toc499671084" w:history="1">
+          <w:hyperlink w:anchor="_Toc499749269" w:history="1">
             <w:r>
               <w:rPr>
                 <w:rStyle w:val="Hipervnculo"/>
@@ -2423,7 +2440,7 @@
                 <w:noProof/>
                 <w:webHidden/>
               </w:rPr>
-              <w:instrText xml:space="preserve"> PAGEREF _Toc499671084 \h </w:instrText>
+              <w:instrText xml:space="preserve"> PAGEREF _Toc499749269 \h </w:instrText>
             </w:r>
             <w:r>
               <w:rPr>
@@ -2443,7 +2460,7 @@
                 <w:noProof/>
                 <w:webHidden/>
               </w:rPr>
-              <w:t>13</w:t>
+              <w:t>17</w:t>
             </w:r>
             <w:r>
               <w:rPr>
@@ -2469,7 +2486,7 @@
               <w:lang w:val="es-CO" w:eastAsia="es-CO"/>
             </w:rPr>
           </w:pPr>
-          <w:hyperlink w:anchor="_Toc499671085" w:history="1">
+          <w:hyperlink w:anchor="_Toc499749270" w:history="1">
             <w:r>
               <w:rPr>
                 <w:rStyle w:val="Hipervnculo"/>
@@ -2515,7 +2532,7 @@
                 <w:noProof/>
                 <w:webHidden/>
               </w:rPr>
-              <w:instrText xml:space="preserve"> PAGEREF _Toc499671085 \h </w:instrText>
+              <w:instrText xml:space="preserve"> PAGEREF _Toc499749270 \h </w:instrText>
             </w:r>
             <w:r>
               <w:rPr>
@@ -2535,7 +2552,7 @@
                 <w:noProof/>
                 <w:webHidden/>
               </w:rPr>
-              <w:t>17</w:t>
+              <w:t>21</w:t>
             </w:r>
             <w:r>
               <w:rPr>
@@ -2561,7 +2578,7 @@
               <w:lang w:val="es-CO" w:eastAsia="es-CO"/>
             </w:rPr>
           </w:pPr>
-          <w:hyperlink w:anchor="_Toc499671086" w:history="1">
+          <w:hyperlink w:anchor="_Toc499749271" w:history="1">
             <w:r>
               <w:rPr>
                 <w:rStyle w:val="Hipervnculo"/>
@@ -2608,7 +2625,7 @@
                 <w:noProof/>
                 <w:webHidden/>
               </w:rPr>
-              <w:instrText xml:space="preserve"> PAGEREF _Toc499671086 \h </w:instrText>
+              <w:instrText xml:space="preserve"> PAGEREF _Toc499749271 \h </w:instrText>
             </w:r>
             <w:r>
               <w:rPr>
@@ -2628,7 +2645,7 @@
                 <w:noProof/>
                 <w:webHidden/>
               </w:rPr>
-              <w:t>20</w:t>
+              <w:t>24</w:t>
             </w:r>
             <w:r>
               <w:rPr>
@@ -2654,7 +2671,7 @@
               <w:lang w:val="es-CO" w:eastAsia="es-CO"/>
             </w:rPr>
           </w:pPr>
-          <w:hyperlink w:anchor="_Toc499671087" w:history="1">
+          <w:hyperlink w:anchor="_Toc499749272" w:history="1">
             <w:r>
               <w:rPr>
                 <w:rStyle w:val="Hipervnculo"/>
@@ -2699,7 +2716,7 @@
                 <w:noProof/>
                 <w:webHidden/>
               </w:rPr>
-              <w:instrText xml:space="preserve"> PAGEREF _Toc499671087 \h </w:instrText>
+              <w:instrText xml:space="preserve"> PAGEREF _Toc499749272 \h </w:instrText>
             </w:r>
             <w:r>
               <w:rPr>
@@ -2719,7 +2736,7 @@
                 <w:noProof/>
                 <w:webHidden/>
               </w:rPr>
-              <w:t>25</w:t>
+              <w:t>29</w:t>
             </w:r>
             <w:r>
               <w:rPr>
@@ -2745,7 +2762,7 @@
               <w:lang w:val="es-CO" w:eastAsia="es-CO"/>
             </w:rPr>
           </w:pPr>
-          <w:hyperlink w:anchor="_Toc499671088" w:history="1">
+          <w:hyperlink w:anchor="_Toc499749273" w:history="1">
             <w:r>
               <w:rPr>
                 <w:rStyle w:val="Hipervnculo"/>
@@ -2789,7 +2806,7 @@
                 <w:noProof/>
                 <w:webHidden/>
               </w:rPr>
-              <w:instrText xml:space="preserve"> PAGEREF _Toc499671088 \h </w:instrText>
+              <w:instrText xml:space="preserve"> PAGEREF _Toc499749273 \h </w:instrText>
             </w:r>
             <w:r>
               <w:rPr>
@@ -2809,7 +2826,7 @@
                 <w:noProof/>
                 <w:webHidden/>
               </w:rPr>
-              <w:t>27</w:t>
+              <w:t>31</w:t>
             </w:r>
             <w:r>
               <w:rPr>
@@ -2835,7 +2852,7 @@
               <w:lang w:val="es-CO" w:eastAsia="es-CO"/>
             </w:rPr>
           </w:pPr>
-          <w:hyperlink w:anchor="_Toc499671089" w:history="1">
+          <w:hyperlink w:anchor="_Toc499749274" w:history="1">
             <w:r>
               <w:rPr>
                 <w:rStyle w:val="Hipervnculo"/>
@@ -2881,7 +2898,7 @@
                 <w:noProof/>
                 <w:webHidden/>
               </w:rPr>
-              <w:instrText xml:space="preserve"> PAGEREF _Toc499671089 \h </w:instrText>
+              <w:instrText xml:space="preserve"> PAGEREF _Toc499749274 \h </w:instrText>
             </w:r>
             <w:r>
               <w:rPr>
@@ -2901,7 +2918,7 @@
                 <w:noProof/>
                 <w:webHidden/>
               </w:rPr>
-              <w:t>28</w:t>
+              <w:t>32</w:t>
             </w:r>
             <w:r>
               <w:rPr>
@@ -2927,7 +2944,7 @@
               <w:lang w:val="es-CO" w:eastAsia="es-CO"/>
             </w:rPr>
           </w:pPr>
-          <w:hyperlink w:anchor="_Toc499671090" w:history="1">
+          <w:hyperlink w:anchor="_Toc499749275" w:history="1">
             <w:r>
               <w:rPr>
                 <w:rStyle w:val="Hipervnculo"/>
@@ -2971,7 +2988,7 @@
                 <w:noProof/>
                 <w:webHidden/>
               </w:rPr>
-              <w:instrText xml:space="preserve"> PAGEREF _Toc499671090 \h </w:instrText>
+              <w:instrText xml:space="preserve"> PAGEREF _Toc499749275 \h </w:instrText>
             </w:r>
             <w:r>
               <w:rPr>
@@ -2991,7 +3008,7 @@
                 <w:noProof/>
                 <w:webHidden/>
               </w:rPr>
-              <w:t>29</w:t>
+              <w:t>33</w:t>
             </w:r>
             <w:r>
               <w:rPr>
@@ -3017,7 +3034,7 @@
               <w:lang w:val="es-CO" w:eastAsia="es-CO"/>
             </w:rPr>
           </w:pPr>
-          <w:hyperlink w:anchor="_Toc499671091" w:history="1">
+          <w:hyperlink w:anchor="_Toc499749276" w:history="1">
             <w:r>
               <w:rPr>
                 <w:rStyle w:val="Hipervnculo"/>
@@ -3061,7 +3078,7 @@
                 <w:noProof/>
                 <w:webHidden/>
               </w:rPr>
-              <w:instrText xml:space="preserve"> PAGEREF _Toc499671091 \h </w:instrText>
+              <w:instrText xml:space="preserve"> PAGEREF _Toc499749276 \h </w:instrText>
             </w:r>
             <w:r>
               <w:rPr>
@@ -3081,7 +3098,7 @@
                 <w:noProof/>
                 <w:webHidden/>
               </w:rPr>
-              <w:t>33</w:t>
+              <w:t>37</w:t>
             </w:r>
             <w:r>
               <w:rPr>
@@ -3107,7 +3124,7 @@
               <w:lang w:val="es-CO" w:eastAsia="es-CO"/>
             </w:rPr>
           </w:pPr>
-          <w:hyperlink w:anchor="_Toc499671092" w:history="1">
+          <w:hyperlink w:anchor="_Toc499749277" w:history="1">
             <w:r>
               <w:rPr>
                 <w:rStyle w:val="Hipervnculo"/>
@@ -3153,7 +3170,7 @@
                 <w:noProof/>
                 <w:webHidden/>
               </w:rPr>
-              <w:instrText xml:space="preserve"> PAGEREF _Toc499671092 \h </w:instrText>
+              <w:instrText xml:space="preserve"> PAGEREF _Toc499749277 \h </w:instrText>
             </w:r>
             <w:r>
               <w:rPr>
@@ -3173,7 +3190,7 @@
                 <w:noProof/>
                 <w:webHidden/>
               </w:rPr>
-              <w:t>33</w:t>
+              <w:t>37</w:t>
             </w:r>
             <w:r>
               <w:rPr>
@@ -3199,7 +3216,7 @@
               <w:lang w:val="es-CO" w:eastAsia="es-CO"/>
             </w:rPr>
           </w:pPr>
-          <w:hyperlink w:anchor="_Toc499671093" w:history="1">
+          <w:hyperlink w:anchor="_Toc499749278" w:history="1">
             <w:r>
               <w:rPr>
                 <w:rStyle w:val="Hipervnculo"/>
@@ -3245,7 +3262,7 @@
                 <w:noProof/>
                 <w:webHidden/>
               </w:rPr>
-              <w:instrText xml:space="preserve"> PAGEREF _Toc499671093 \h </w:instrText>
+              <w:instrText xml:space="preserve"> PAGEREF _Toc499749278 \h </w:instrText>
             </w:r>
             <w:r>
               <w:rPr>
@@ -3265,7 +3282,7 @@
                 <w:noProof/>
                 <w:webHidden/>
               </w:rPr>
-              <w:t>37</w:t>
+              <w:t>41</w:t>
             </w:r>
             <w:r>
               <w:rPr>
@@ -3291,7 +3308,7 @@
               <w:lang w:val="es-CO" w:eastAsia="es-CO"/>
             </w:rPr>
           </w:pPr>
-          <w:hyperlink w:anchor="_Toc499671094" w:history="1">
+          <w:hyperlink w:anchor="_Toc499749279" w:history="1">
             <w:r>
               <w:rPr>
                 <w:rStyle w:val="Hipervnculo"/>
@@ -3335,7 +3352,7 @@
                 <w:noProof/>
                 <w:webHidden/>
               </w:rPr>
-              <w:instrText xml:space="preserve"> PAGEREF _Toc499671094 \h </w:instrText>
+              <w:instrText xml:space="preserve"> PAGEREF _Toc499749279 \h </w:instrText>
             </w:r>
             <w:r>
               <w:rPr>
@@ -3355,7 +3372,7 @@
                 <w:noProof/>
                 <w:webHidden/>
               </w:rPr>
-              <w:t>38</w:t>
+              <w:t>42</w:t>
             </w:r>
             <w:r>
               <w:rPr>
@@ -3409,7 +3426,7 @@
         </w:rPr>
       </w:pPr>
       <w:bookmarkStart w:id="1" w:name="_Toc499324978"/>
-      <w:bookmarkStart w:id="2" w:name="_Toc499671066"/>
+      <w:bookmarkStart w:id="2" w:name="_Toc499749251"/>
       <w:r>
         <w:rPr>
           <w:rFonts w:cs="Arial"/>
@@ -3541,7 +3558,7 @@
         </w:rPr>
       </w:pPr>
       <w:bookmarkStart w:id="3" w:name="_Toc499324979"/>
-      <w:bookmarkStart w:id="4" w:name="_Toc499671067"/>
+      <w:bookmarkStart w:id="4" w:name="_Toc499749252"/>
       <w:r>
         <w:rPr>
           <w:rFonts w:cs="Arial"/>
@@ -3657,7 +3674,7 @@
         </w:rPr>
       </w:pPr>
       <w:bookmarkStart w:id="5" w:name="_Toc499324980"/>
-      <w:bookmarkStart w:id="6" w:name="_Toc499671068"/>
+      <w:bookmarkStart w:id="6" w:name="_Toc499749253"/>
       <w:r>
         <w:rPr>
           <w:lang w:val="es-CO" w:eastAsia="es-CO"/>
@@ -3712,7 +3729,7 @@
           <w:lang w:val="es-CO" w:eastAsia="es-CO"/>
         </w:rPr>
       </w:pPr>
-      <w:bookmarkStart w:id="7" w:name="_Toc499671069"/>
+      <w:bookmarkStart w:id="7" w:name="_Toc499749254"/>
       <w:r>
         <w:rPr>
           <w:lang w:val="es-CO" w:eastAsia="es-CO"/>
@@ -3784,7 +3801,7 @@
           <w:lang w:val="es-CO" w:eastAsia="es-CO"/>
         </w:rPr>
       </w:pPr>
-      <w:bookmarkStart w:id="8" w:name="_Toc499671070"/>
+      <w:bookmarkStart w:id="8" w:name="_Toc499749255"/>
       <w:r>
         <w:rPr>
           <w:lang w:val="es-CO" w:eastAsia="es-CO"/>
@@ -4232,9 +4249,12 @@
           <w:numId w:val="1"/>
         </w:numPr>
       </w:pPr>
-      <w:bookmarkStart w:id="9" w:name="_Toc499671071"/>
-      <w:r>
-        <w:t>Funcionamiento del Sistema</w:t>
+      <w:bookmarkStart w:id="9" w:name="_Toc499749256"/>
+      <w:r>
+        <w:t>Procesos</w:t>
+      </w:r>
+      <w:r>
+        <w:t xml:space="preserve"> del Sistema</w:t>
       </w:r>
       <w:bookmarkEnd w:id="9"/>
     </w:p>
@@ -4256,7 +4276,7 @@
           <w:numId w:val="1"/>
         </w:numPr>
       </w:pPr>
-      <w:bookmarkStart w:id="10" w:name="_Toc499671072"/>
+      <w:bookmarkStart w:id="10" w:name="_Toc499749257"/>
       <w:r>
         <w:t>Caracterización de módulos</w:t>
       </w:r>
@@ -4275,6 +4295,12 @@
       <w:r>
         <w:t>A continuación se hace una descomposición del sistema por paquetes lógicos bien definidos. Tras haber hecho un análisis del mismo, se pudieron identificar dos paquetes: pagos y servicios.</w:t>
       </w:r>
+    </w:p>
+    <w:p>
+      <w:pPr>
+        <w:ind w:left="360"/>
+        <w:jc w:val="both"/>
+      </w:pPr>
     </w:p>
     <w:p>
       <w:pPr>
@@ -4493,6 +4519,17 @@
     </w:p>
     <w:p>
       <w:pPr>
+        <w:pStyle w:val="Prrafodelista"/>
+        <w:ind w:left="1080"/>
+        <w:jc w:val="both"/>
+        <w:rPr>
+          <w:rFonts w:cs="Arial"/>
+          <w:szCs w:val="24"/>
+        </w:rPr>
+      </w:pPr>
+    </w:p>
+    <w:p>
+      <w:pPr>
         <w:pStyle w:val="Ttulo5"/>
         <w:numPr>
           <w:ilvl w:val="4"/>
@@ -4548,6 +4585,7 @@
         <w:jc w:val="both"/>
       </w:pPr>
       <w:r>
+        <w:lastRenderedPageBreak/>
         <w:t>Servicios personalizados:</w:t>
       </w:r>
       <w:r>
@@ -4705,7 +4743,7 @@
           <w:lang w:val="es-CO" w:eastAsia="es-CO"/>
         </w:rPr>
       </w:pPr>
-      <w:bookmarkStart w:id="11" w:name="_Toc499671073"/>
+      <w:bookmarkStart w:id="11" w:name="_Toc499749258"/>
       <w:r>
         <w:rPr>
           <w:lang w:val="es-CO" w:eastAsia="es-CO"/>
@@ -4905,7 +4943,14 @@
         <w:rPr>
           <w:rFonts w:eastAsia="Arial" w:cs="Arial"/>
         </w:rPr>
-        <w:t>El estado de una suscripción cambiara de activo a inactivo cuando se haya agotado el tiempo de suscripción o el paquete de sesiones adquirido, o cuando la administración del gimnasio decida no seguir brindando el servicio al alumno por el incumplimiento de alguna cláusula que permita la terminación del contrato de prestación de servicios (ver Marco legal – Contrato para la prestación de servicios).</w:t>
+        <w:t xml:space="preserve">El estado de una suscripción cambiara de activo a inactivo cuando se haya agotado el tiempo de suscripción o el paquete de sesiones adquirido, o cuando la administración del gimnasio decida no seguir brindando el servicio al alumno por el incumplimiento de alguna cláusula que permita la </w:t>
+      </w:r>
+      <w:r>
+        <w:rPr>
+          <w:rFonts w:eastAsia="Arial" w:cs="Arial"/>
+        </w:rPr>
+        <w:lastRenderedPageBreak/>
+        <w:t>terminación del contrato de prestación de servicios (ver Marco legal – Contrato para la prestación de servicios).</w:t>
       </w:r>
     </w:p>
     <w:p>
@@ -4929,7 +4974,6 @@
         <w:rPr>
           <w:rFonts w:eastAsia="Arial" w:cs="Arial"/>
         </w:rPr>
-        <w:lastRenderedPageBreak/>
         <w:t>Se puede renovar una suscripción cuando el usuario lo desee, sin importar si se tiene una suscripción activa o inactiva, en caso de que se tenga una suscripción activa, la nueva suscripción iniciará una vez se haya agotado la que tuvo anteriormente.</w:t>
       </w:r>
     </w:p>
@@ -4947,32 +4991,6 @@
       <w:r>
         <w:t>(Véase documento Reglas_del_Negocio_Body_Fitness_Gym)</w:t>
       </w:r>
-    </w:p>
-    <w:p>
-      <w:pPr>
-        <w:spacing w:line="300" w:lineRule="exact"/>
-        <w:ind w:left="360"/>
-        <w:jc w:val="both"/>
-      </w:pPr>
-    </w:p>
-    <w:p>
-      <w:pPr>
-        <w:pStyle w:val="Ttulo4"/>
-        <w:numPr>
-          <w:ilvl w:val="3"/>
-          <w:numId w:val="1"/>
-        </w:numPr>
-      </w:pPr>
-      <w:bookmarkStart w:id="12" w:name="_Toc499671074"/>
-      <w:r>
-        <w:t>Análisis del funcionamiento del sistema</w:t>
-      </w:r>
-      <w:bookmarkEnd w:id="12"/>
-    </w:p>
-    <w:p>
-      <w:pPr>
-        <w:jc w:val="both"/>
-      </w:pPr>
     </w:p>
     <w:p>
       <w:pPr>
@@ -4995,16 +5013,16 @@
           <w:lang w:val="es-CO" w:eastAsia="es-CO"/>
         </w:rPr>
       </w:pPr>
-      <w:bookmarkStart w:id="13" w:name="_Toc499324981"/>
-      <w:bookmarkStart w:id="14" w:name="_Toc499671075"/>
+      <w:bookmarkStart w:id="12" w:name="_Toc499324981"/>
+      <w:bookmarkStart w:id="13" w:name="_Toc499749259"/>
       <w:r>
         <w:rPr>
           <w:lang w:val="es-CO" w:eastAsia="es-CO"/>
         </w:rPr>
         <w:t>Glosario de términos</w:t>
       </w:r>
+      <w:bookmarkEnd w:id="12"/>
       <w:bookmarkEnd w:id="13"/>
-      <w:bookmarkEnd w:id="14"/>
     </w:p>
     <w:p>
       <w:pPr>
@@ -5061,16 +5079,16 @@
           <w:lang w:val="es-CO" w:eastAsia="es-CO"/>
         </w:rPr>
       </w:pPr>
-      <w:bookmarkStart w:id="15" w:name="_Toc499324982"/>
-      <w:bookmarkStart w:id="16" w:name="_Toc499671076"/>
+      <w:bookmarkStart w:id="14" w:name="_Toc499324982"/>
+      <w:bookmarkStart w:id="15" w:name="_Toc499749260"/>
       <w:r>
         <w:rPr>
           <w:lang w:val="es-CO" w:eastAsia="es-CO"/>
         </w:rPr>
         <w:t>Organización del documento</w:t>
       </w:r>
+      <w:bookmarkEnd w:id="14"/>
       <w:bookmarkEnd w:id="15"/>
-      <w:bookmarkEnd w:id="16"/>
     </w:p>
     <w:p>
       <w:pPr>
@@ -5220,13 +5238,13 @@
           <w:numId w:val="1"/>
         </w:numPr>
       </w:pPr>
-      <w:bookmarkStart w:id="17" w:name="_Toc499324983"/>
-      <w:bookmarkStart w:id="18" w:name="_Toc499671077"/>
+      <w:bookmarkStart w:id="16" w:name="_Toc499324983"/>
+      <w:bookmarkStart w:id="17" w:name="_Toc499749261"/>
       <w:r>
         <w:t>Representación de la Arquitectura.</w:t>
       </w:r>
+      <w:bookmarkEnd w:id="16"/>
       <w:bookmarkEnd w:id="17"/>
-      <w:bookmarkEnd w:id="18"/>
     </w:p>
     <w:p>
       <w:pPr>
@@ -5259,7 +5277,22 @@
           <w:rFonts w:cs="Arial"/>
           <w:lang w:val="es-CO" w:eastAsia="es-CO"/>
         </w:rPr>
-        <w:t xml:space="preserve">El modelo de vistas múltiples, organiza una descripción de la arquitectura de software utilizando cinco vistas concurrentes, las cuales permiten aproximar de </w:t>
+        <w:t xml:space="preserve">El modelo de vistas múltiples, organiza una descripción de la arquitectura de software utilizando cinco vistas concurrentes, las cuales permiten aproximar de manera aislada los intereses de los diferentes </w:t>
+      </w:r>
+      <w:r>
+        <w:rPr>
+          <w:rFonts w:cs="Arial"/>
+          <w:i/>
+          <w:lang w:val="es-CO" w:eastAsia="es-CO"/>
+        </w:rPr>
+        <w:t xml:space="preserve">stakeholders </w:t>
+      </w:r>
+      <w:r>
+        <w:rPr>
+          <w:rFonts w:cs="Arial"/>
+          <w:lang w:val="es-CO" w:eastAsia="es-CO"/>
+        </w:rPr>
+        <w:t xml:space="preserve">de la arquitectura: </w:t>
       </w:r>
       <w:r>
         <w:rPr>
@@ -5267,22 +5300,7 @@
           <w:lang w:val="es-CO" w:eastAsia="es-CO"/>
         </w:rPr>
         <w:lastRenderedPageBreak/>
-        <w:t xml:space="preserve">manera aislada los intereses de los diferentes </w:t>
-      </w:r>
-      <w:r>
-        <w:rPr>
-          <w:rFonts w:cs="Arial"/>
-          <w:i/>
-          <w:lang w:val="es-CO" w:eastAsia="es-CO"/>
-        </w:rPr>
-        <w:t xml:space="preserve">stakeholders </w:t>
-      </w:r>
-      <w:r>
-        <w:rPr>
-          <w:rFonts w:cs="Arial"/>
-          <w:lang w:val="es-CO" w:eastAsia="es-CO"/>
-        </w:rPr>
-        <w:t xml:space="preserve">de la arquitectura: los usuarios finales, los desarrolladores, entre otros; y manejar de manera separada los </w:t>
+        <w:t xml:space="preserve">los usuarios finales, los desarrolladores, entre otros; y manejar de manera separada los </w:t>
       </w:r>
       <w:r>
         <w:rPr>
@@ -5788,6 +5806,7 @@
           <w:b/>
           <w:lang w:val="es-CO" w:eastAsia="es-CO"/>
         </w:rPr>
+        <w:lastRenderedPageBreak/>
         <w:t xml:space="preserve">Vista </w:t>
       </w:r>
       <w:r>
@@ -6002,13 +6021,13 @@
           <w:numId w:val="1"/>
         </w:numPr>
       </w:pPr>
-      <w:bookmarkStart w:id="19" w:name="_Toc499324984"/>
-      <w:bookmarkStart w:id="20" w:name="_Toc499671078"/>
+      <w:bookmarkStart w:id="18" w:name="_Toc499324984"/>
+      <w:bookmarkStart w:id="19" w:name="_Toc499749262"/>
       <w:r>
         <w:t>Objetivos y Restricciones</w:t>
       </w:r>
+      <w:bookmarkEnd w:id="18"/>
       <w:bookmarkEnd w:id="19"/>
-      <w:bookmarkEnd w:id="20"/>
     </w:p>
     <w:p>
       <w:pPr>
@@ -6312,13 +6331,14 @@
           <w:numId w:val="1"/>
         </w:numPr>
       </w:pPr>
-      <w:bookmarkStart w:id="21" w:name="_Toc499324985"/>
-      <w:bookmarkStart w:id="22" w:name="_Toc499671079"/>
-      <w:r>
+      <w:bookmarkStart w:id="20" w:name="_Toc499324985"/>
+      <w:bookmarkStart w:id="21" w:name="_Toc499749263"/>
+      <w:r>
+        <w:lastRenderedPageBreak/>
         <w:t>Vista de Casos de Uso</w:t>
       </w:r>
+      <w:bookmarkEnd w:id="20"/>
       <w:bookmarkEnd w:id="21"/>
-      <w:bookmarkEnd w:id="22"/>
     </w:p>
     <w:p>
       <w:pPr>
@@ -6450,14 +6470,14 @@
           <w:lang w:val="es-CO" w:eastAsia="es-CO"/>
         </w:rPr>
       </w:pPr>
-      <w:bookmarkStart w:id="23" w:name="_Toc499671080"/>
+      <w:bookmarkStart w:id="22" w:name="_Toc499749264"/>
       <w:r>
         <w:rPr>
           <w:lang w:val="es-CO" w:eastAsia="es-CO"/>
         </w:rPr>
         <w:t>Identificación de usuarios del sistema</w:t>
       </w:r>
-      <w:bookmarkEnd w:id="23"/>
+      <w:bookmarkEnd w:id="22"/>
     </w:p>
     <w:p>
       <w:pPr>
@@ -6567,7 +6587,7 @@
       </w:r>
       <w:r>
         <w:rPr>
-          <w:color w:val="FF0000"/>
+          <w:color w:val="auto"/>
           <w:lang w:val="es-CO" w:eastAsia="es-CO"/>
         </w:rPr>
         <w:t>progresos</w:t>
@@ -6612,13 +6632,37 @@
         <w:rPr>
           <w:lang w:val="es-CO" w:eastAsia="es-CO"/>
         </w:rPr>
-        <w:t>Este usuario tiene acceso al sistema y participa activam</w:t>
-      </w:r>
-      <w:r>
-        <w:rPr>
-          <w:lang w:val="es-CO" w:eastAsia="es-CO"/>
-        </w:rPr>
-        <w:t>ente sobre él. En el negocio, el entrenador es el encargado de coordinar las clases de los programas que le son asignados, así como de llevar control de los alumnos que tiene a su cargo y que lo requieren, sin embargo, en el sistema, solo tiene la función de registrar los progresos físicos de los alumnos.</w:t>
+        <w:t xml:space="preserve">Este usuario tiene </w:t>
+      </w:r>
+      <w:r>
+        <w:rPr>
+          <w:lang w:val="es-CO" w:eastAsia="es-CO"/>
+        </w:rPr>
+        <w:t xml:space="preserve">no </w:t>
+      </w:r>
+      <w:r>
+        <w:rPr>
+          <w:lang w:val="es-CO" w:eastAsia="es-CO"/>
+        </w:rPr>
+        <w:t>acces</w:t>
+      </w:r>
+      <w:r>
+        <w:rPr>
+          <w:lang w:val="es-CO" w:eastAsia="es-CO"/>
+        </w:rPr>
+        <w:t>o al sistema y participa pasivamente sobre éste</w:t>
+      </w:r>
+      <w:r>
+        <w:rPr>
+          <w:lang w:val="es-CO" w:eastAsia="es-CO"/>
+        </w:rPr>
+        <w:t xml:space="preserve">. En el negocio, el entrenador es el encargado de coordinar las clases de los programas que le son asignados, así como de llevar control de los alumnos que tiene a su cargo y que lo requieren, sin embargo, en el sistema, </w:t>
+      </w:r>
+      <w:r>
+        <w:rPr>
+          <w:lang w:val="es-CO" w:eastAsia="es-CO"/>
+        </w:rPr>
+        <w:t>solo es tenido en cuenta para ser visualizado tanto por los alumnos como por el administrador.</w:t>
       </w:r>
     </w:p>
     <w:p>
@@ -6648,11 +6692,14 @@
           <w:b/>
           <w:lang w:val="es-CO" w:eastAsia="es-CO"/>
         </w:rPr>
+        <w:t xml:space="preserve">Administrador: </w:t>
+      </w:r>
+      <w:r>
+        <w:t xml:space="preserve">Es el usuario principal del sistema. Tiene acceso a todas las acciones y recursos del sistema, lo que comprende: operaciones </w:t>
+      </w:r>
+      <w:r>
         <w:lastRenderedPageBreak/>
-        <w:t xml:space="preserve">Administrador: </w:t>
-      </w:r>
-      <w:r>
-        <w:t>Es el usuario principal del sistema. Tiene acceso a todas las acciones y recursos del sistema, lo que comprende: operaciones CRUD de usuarios, asignación de roles, control de contabilidad, programas que ofrece el negocio y suscripciones a alumnos. Al igual que el entrenador, tiene acceso a los progresos de los alumnos con posibilidad de manipulación de sus datos.</w:t>
+        <w:t>CRUD de usuarios, asignación de roles, control de contabilidad, programas que ofrece el negocio y suscripciones a alumnos. Al igual que el entrenador, tiene acceso a los progresos de los alumnos con posibilidad de manipulación de sus datos.</w:t>
       </w:r>
     </w:p>
     <w:p>
@@ -6717,13 +6764,84 @@
           <w:lang w:val="es-CO" w:eastAsia="es-CO"/>
         </w:rPr>
       </w:pPr>
-      <w:bookmarkStart w:id="24" w:name="_Toc499671081"/>
+      <w:bookmarkStart w:id="23" w:name="_Toc499749265"/>
       <w:r>
         <w:rPr>
           <w:lang w:val="es-CO" w:eastAsia="es-CO"/>
         </w:rPr>
         <w:t>Identificación de casos de uso relevantes para la arquitectura</w:t>
       </w:r>
+      <w:bookmarkEnd w:id="23"/>
+    </w:p>
+    <w:p>
+      <w:pPr>
+        <w:rPr>
+          <w:lang w:val="es-CO" w:eastAsia="es-CO"/>
+        </w:rPr>
+      </w:pPr>
+    </w:p>
+    <w:p>
+      <w:pPr>
+        <w:ind w:left="360"/>
+        <w:jc w:val="both"/>
+        <w:rPr>
+          <w:lang w:val="es-CO" w:eastAsia="es-CO"/>
+        </w:rPr>
+      </w:pPr>
+      <w:r>
+        <w:rPr>
+          <w:lang w:val="es-CO" w:eastAsia="es-CO"/>
+        </w:rPr>
+        <w:t>A continuación se describen los escenarios relevantes tanto para el diseño de la arquitectura como para el cumplimiento de los requisitos funcional</w:t>
+      </w:r>
+      <w:r>
+        <w:rPr>
+          <w:lang w:val="es-CO" w:eastAsia="es-CO"/>
+        </w:rPr>
+        <w:t>es de alto grado de importancia. Véase la carpeta ‘Casos de Uso’ y el archivo ‘</w:t>
+      </w:r>
+      <w:proofErr w:type="spellStart"/>
+      <w:r>
+        <w:rPr>
+          <w:lang w:val="es-CO" w:eastAsia="es-CO"/>
+        </w:rPr>
+        <w:t>Especificación_Detallada_Casos_de_Uso_Body_Fitness_Gym</w:t>
+      </w:r>
+      <w:proofErr w:type="spellEnd"/>
+      <w:r>
+        <w:rPr>
+          <w:lang w:val="es-CO" w:eastAsia="es-CO"/>
+        </w:rPr>
+        <w:t>’.</w:t>
+      </w:r>
+    </w:p>
+    <w:p>
+      <w:pPr>
+        <w:ind w:left="360"/>
+        <w:jc w:val="both"/>
+        <w:rPr>
+          <w:lang w:val="es-CO" w:eastAsia="es-CO"/>
+        </w:rPr>
+      </w:pPr>
+    </w:p>
+    <w:p>
+      <w:pPr>
+        <w:pStyle w:val="Ttulo3"/>
+        <w:numPr>
+          <w:ilvl w:val="2"/>
+          <w:numId w:val="1"/>
+        </w:numPr>
+        <w:rPr>
+          <w:lang w:val="es-CO" w:eastAsia="es-CO"/>
+        </w:rPr>
+      </w:pPr>
+      <w:bookmarkStart w:id="24" w:name="_Toc499749266"/>
+      <w:r>
+        <w:rPr>
+          <w:lang w:val="es-CO" w:eastAsia="es-CO"/>
+        </w:rPr>
+        <w:t>Ingreso al sistema (Log In)</w:t>
+      </w:r>
       <w:bookmarkEnd w:id="24"/>
     </w:p>
     <w:p>
@@ -6735,14 +6853,49 @@
     </w:p>
     <w:p>
       <w:pPr>
-        <w:ind w:left="360"/>
-        <w:jc w:val="both"/>
-        <w:rPr>
-          <w:lang w:val="es-CO" w:eastAsia="es-CO"/>
-        </w:rPr>
-      </w:pPr>
-      <w:bookmarkStart w:id="25" w:name="_GoBack"/>
-      <w:bookmarkEnd w:id="25"/>
+        <w:jc w:val="both"/>
+        <w:rPr>
+          <w:lang w:val="es-CO" w:eastAsia="es-CO"/>
+        </w:rPr>
+      </w:pPr>
+      <w:r>
+        <w:rPr>
+          <w:lang w:val="es-CO" w:eastAsia="es-CO"/>
+        </w:rPr>
+        <w:t>Aunque pueda considerarse una operación muy trivial con respecto a las operaciones del sistema</w:t>
+      </w:r>
+      <w:r>
+        <w:rPr>
+          <w:lang w:val="es-CO" w:eastAsia="es-CO"/>
+        </w:rPr>
+        <w:t>, es importante tener en cuenta que según los requisitos no funcionales que hacen referencia a la disponibilidad, concurrencia y portabilidad y que son plasmados con mayor claridad en los diagramas de despliegue de la vista lógica, el sistema debe permitir el acceso de usuarios desde diferentes tipos de dispositivos que usan diferentes tecnologías, que tengan conexión internet.</w:t>
+      </w:r>
+    </w:p>
+    <w:p>
+      <w:pPr>
+        <w:jc w:val="both"/>
+        <w:rPr>
+          <w:lang w:val="es-CO" w:eastAsia="es-CO"/>
+        </w:rPr>
+      </w:pPr>
+      <w:r>
+        <w:rPr>
+          <w:lang w:val="es-CO" w:eastAsia="es-CO"/>
+        </w:rPr>
+        <w:t>Esto siendo razón a si bien es una operación sencilla del negocio, abarca condiciones y restricciones que justifican la arq</w:t>
+      </w:r>
+      <w:r>
+        <w:rPr>
+          <w:lang w:val="es-CO" w:eastAsia="es-CO"/>
+        </w:rPr>
+        <w:t>uitectura a usar en el sistema.</w:t>
+      </w:r>
+      <w:r>
+        <w:rPr>
+          <w:lang w:val="es-CO" w:eastAsia="es-CO"/>
+        </w:rPr>
+        <w:t xml:space="preserve"> </w:t>
+      </w:r>
     </w:p>
     <w:p>
       <w:pPr>
@@ -6763,6 +6916,7 @@
           <w:noProof/>
           <w:lang w:val="es-CO" w:eastAsia="es-CO"/>
         </w:rPr>
+        <w:lastRenderedPageBreak/>
         <w:drawing>
           <wp:inline distT="0" distB="0" distL="0" distR="0">
             <wp:extent cx="3695700" cy="3010596"/>
@@ -6818,6 +6972,72 @@
         <w:ind w:left="360"/>
         <w:jc w:val="center"/>
         <w:rPr>
+          <w:rFonts w:cs="Arial"/>
+          <w:sz w:val="18"/>
+          <w:lang w:val="es-CO" w:eastAsia="es-CO"/>
+        </w:rPr>
+      </w:pPr>
+      <w:r>
+        <w:rPr>
+          <w:rFonts w:cs="Arial"/>
+          <w:sz w:val="18"/>
+          <w:lang w:val="es-CO" w:eastAsia="es-CO"/>
+        </w:rPr>
+        <w:t>Figura. Diagrama de Casos de Uso CU_001 – Módulo Usuarios</w:t>
+      </w:r>
+      <w:r>
+        <w:rPr>
+          <w:rFonts w:cs="Arial"/>
+          <w:sz w:val="18"/>
+          <w:lang w:val="es-CO" w:eastAsia="es-CO"/>
+        </w:rPr>
+        <w:t>. Fuente: Autores</w:t>
+      </w:r>
+    </w:p>
+    <w:p>
+      <w:pPr>
+        <w:pStyle w:val="Ttulo3"/>
+        <w:numPr>
+          <w:ilvl w:val="2"/>
+          <w:numId w:val="1"/>
+        </w:numPr>
+        <w:rPr>
+          <w:lang w:val="es-CO" w:eastAsia="es-CO"/>
+        </w:rPr>
+      </w:pPr>
+      <w:r>
+        <w:rPr>
+          <w:lang w:val="es-CO" w:eastAsia="es-CO"/>
+        </w:rPr>
+        <w:t>Recuperación de Contraseña</w:t>
+      </w:r>
+    </w:p>
+    <w:p>
+      <w:pPr>
+        <w:rPr>
+          <w:lang w:val="es-CO" w:eastAsia="es-CO"/>
+        </w:rPr>
+      </w:pPr>
+    </w:p>
+    <w:p>
+      <w:pPr>
+        <w:jc w:val="both"/>
+        <w:rPr>
+          <w:lang w:val="es-CO" w:eastAsia="es-CO"/>
+        </w:rPr>
+      </w:pPr>
+      <w:r>
+        <w:rPr>
+          <w:lang w:val="es-CO" w:eastAsia="es-CO"/>
+        </w:rPr>
+        <w:t>Como mecanismo para la recuperación de las cuentas de los usuarios que ingresan al sistema, se requiere que se tenga una función que permita la recuperación de la contraseña de la cuenta mediante notificación por correo electrónico. Esto es importante en la medida que indica que el sistema mantenga cierto nivel de interoperabilidad con otros sistemas para cumplir dicha función.</w:t>
+      </w:r>
+    </w:p>
+    <w:p>
+      <w:pPr>
+        <w:ind w:left="360"/>
+        <w:jc w:val="center"/>
+        <w:rPr>
           <w:lang w:val="es-CO" w:eastAsia="es-CO"/>
         </w:rPr>
       </w:pPr>
@@ -6826,10 +7046,9 @@
           <w:noProof/>
           <w:lang w:val="es-CO" w:eastAsia="es-CO"/>
         </w:rPr>
-        <w:lastRenderedPageBreak/>
         <w:drawing>
           <wp:inline distT="0" distB="0" distL="0" distR="0">
-            <wp:extent cx="2114085" cy="2971800"/>
+            <wp:extent cx="2113915" cy="2857500"/>
             <wp:effectExtent l="0" t="0" r="635" b="0"/>
             <wp:docPr id="24" name="Imagen 24" descr="C:\Users\user\Desktop\BFGProject\02_Diseño\Casos de uso\CU_002_Olvido_Contraseña.jpg"/>
             <wp:cNvGraphicFramePr>
@@ -6860,7 +7079,7 @@
                   <pic:spPr bwMode="auto">
                     <a:xfrm>
                       <a:off x="0" y="0"/>
-                      <a:ext cx="2124741" cy="2986779"/>
+                      <a:ext cx="2124743" cy="2872137"/>
                     </a:xfrm>
                     <a:prstGeom prst="rect">
                       <a:avLst/>
@@ -6893,8 +7112,145 @@
           <w:sz w:val="18"/>
           <w:lang w:val="es-CO" w:eastAsia="es-CO"/>
         </w:rPr>
-        <w:t>Figura. Diagrama de clases – Módulo Contabilidad. Fuente: Autores</w:t>
-      </w:r>
+        <w:lastRenderedPageBreak/>
+        <w:t>Figura. Diagrama</w:t>
+      </w:r>
+      <w:r>
+        <w:rPr>
+          <w:rFonts w:cs="Arial"/>
+          <w:sz w:val="18"/>
+          <w:lang w:val="es-CO" w:eastAsia="es-CO"/>
+        </w:rPr>
+        <w:t xml:space="preserve"> de Casos de Uso CU_002 – Módulo Usuarios</w:t>
+      </w:r>
+      <w:r>
+        <w:rPr>
+          <w:rFonts w:cs="Arial"/>
+          <w:sz w:val="18"/>
+          <w:lang w:val="es-CO" w:eastAsia="es-CO"/>
+        </w:rPr>
+        <w:t>. Fuente: Autores</w:t>
+      </w:r>
+    </w:p>
+    <w:p>
+      <w:pPr>
+        <w:ind w:left="360"/>
+        <w:jc w:val="center"/>
+        <w:rPr>
+          <w:rFonts w:cs="Arial"/>
+          <w:sz w:val="18"/>
+          <w:lang w:val="es-CO" w:eastAsia="es-CO"/>
+        </w:rPr>
+      </w:pPr>
+    </w:p>
+    <w:p>
+      <w:pPr>
+        <w:pStyle w:val="Ttulo3"/>
+        <w:numPr>
+          <w:ilvl w:val="2"/>
+          <w:numId w:val="1"/>
+        </w:numPr>
+        <w:rPr>
+          <w:lang w:val="es-CO" w:eastAsia="es-CO"/>
+        </w:rPr>
+      </w:pPr>
+      <w:r>
+        <w:rPr>
+          <w:lang w:val="es-CO" w:eastAsia="es-CO"/>
+        </w:rPr>
+        <w:t>Gestión Usuarios</w:t>
+      </w:r>
+    </w:p>
+    <w:p>
+      <w:pPr>
+        <w:rPr>
+          <w:lang w:val="es-CO" w:eastAsia="es-CO"/>
+        </w:rPr>
+      </w:pPr>
+    </w:p>
+    <w:p>
+      <w:pPr>
+        <w:ind w:left="360"/>
+        <w:jc w:val="both"/>
+        <w:rPr>
+          <w:rFonts w:cs="Arial"/>
+          <w:lang w:val="es-CO" w:eastAsia="es-CO"/>
+        </w:rPr>
+      </w:pPr>
+      <w:r>
+        <w:rPr>
+          <w:rFonts w:cs="Arial"/>
+          <w:lang w:val="es-CO" w:eastAsia="es-CO"/>
+        </w:rPr>
+        <w:t xml:space="preserve">La gestión de los usuarios del sistema por el administrador constituye una de las operaciones más importantes que debe </w:t>
+      </w:r>
+      <w:r>
+        <w:rPr>
+          <w:rFonts w:cs="Arial"/>
+          <w:lang w:val="es-CO" w:eastAsia="es-CO"/>
+        </w:rPr>
+        <w:t>hacer el sistema. Si bien la parte principal se relaciona con operaciones tipo CRUD, sobre cada usuario se manejan algunas operaciones exclusivas, por lo que se crea un escenario de casos de uso para cada uno.</w:t>
+      </w:r>
+    </w:p>
+    <w:p>
+      <w:pPr>
+        <w:ind w:left="360"/>
+        <w:jc w:val="both"/>
+        <w:rPr>
+          <w:rFonts w:cs="Arial"/>
+          <w:lang w:val="es-CO" w:eastAsia="es-CO"/>
+        </w:rPr>
+      </w:pPr>
+    </w:p>
+    <w:p>
+      <w:pPr>
+        <w:pStyle w:val="Ttulo4"/>
+        <w:numPr>
+          <w:ilvl w:val="3"/>
+          <w:numId w:val="1"/>
+        </w:numPr>
+        <w:rPr>
+          <w:lang w:val="es-CO" w:eastAsia="es-CO"/>
+        </w:rPr>
+      </w:pPr>
+      <w:r>
+        <w:rPr>
+          <w:lang w:val="es-CO" w:eastAsia="es-CO"/>
+        </w:rPr>
+        <w:t>Gestión Alumnos</w:t>
+      </w:r>
+    </w:p>
+    <w:p>
+      <w:pPr>
+        <w:rPr>
+          <w:lang w:val="es-CO" w:eastAsia="es-CO"/>
+        </w:rPr>
+      </w:pPr>
+    </w:p>
+    <w:p>
+      <w:pPr>
+        <w:ind w:left="360"/>
+        <w:jc w:val="both"/>
+        <w:rPr>
+          <w:lang w:val="es-CO" w:eastAsia="es-CO"/>
+        </w:rPr>
+      </w:pPr>
+      <w:r>
+        <w:rPr>
+          <w:lang w:val="es-CO" w:eastAsia="es-CO"/>
+        </w:rPr>
+        <w:t>En lo que respecta a la gestión de alumnos, los requisitos funcionales especifican que se deba guardar los progresos físicos del alumno en un determinado rango de tiempo con unas métricas definidas por el negocio. De dicha gestión se encarga exclusivamente el administrador, mientras que el usuario solo interactúa en este escenario visualizando sus datos personales y sus progresos.</w:t>
+      </w:r>
+    </w:p>
+    <w:p>
+      <w:pPr>
+        <w:ind w:left="360"/>
+        <w:jc w:val="both"/>
+        <w:rPr>
+          <w:rFonts w:cs="Arial"/>
+          <w:lang w:val="es-CO" w:eastAsia="es-CO"/>
+        </w:rPr>
+      </w:pPr>
     </w:p>
     <w:p>
       <w:pPr>
@@ -6984,7 +7340,23 @@
           <w:sz w:val="18"/>
           <w:lang w:val="es-CO" w:eastAsia="es-CO"/>
         </w:rPr>
-        <w:t>Figura. Diagrama de clases – Módulo Contabilidad. Fuente: Autores</w:t>
+        <w:t>Figura. Diagrama de Casos de Uso CU_007</w:t>
+      </w:r>
+      <w:r>
+        <w:rPr>
+          <w:rFonts w:cs="Arial"/>
+          <w:sz w:val="18"/>
+          <w:lang w:val="es-CO" w:eastAsia="es-CO"/>
+        </w:rPr>
+        <w:t xml:space="preserve"> – Módulo Usuarios</w:t>
+      </w:r>
+      <w:r>
+        <w:rPr>
+          <w:rFonts w:cs="Arial"/>
+          <w:sz w:val="18"/>
+          <w:lang w:val="es-CO" w:eastAsia="es-CO"/>
+        </w:rPr>
+        <w:t>. Fuente: Autores</w:t>
       </w:r>
     </w:p>
     <w:p>
@@ -6992,9 +7364,80 @@
         <w:ind w:left="360"/>
         <w:jc w:val="center"/>
         <w:rPr>
-          <w:lang w:val="es-CO" w:eastAsia="es-CO"/>
-        </w:rPr>
-      </w:pPr>
+          <w:rFonts w:cs="Arial"/>
+          <w:sz w:val="18"/>
+          <w:lang w:val="es-CO" w:eastAsia="es-CO"/>
+        </w:rPr>
+      </w:pPr>
+    </w:p>
+    <w:p>
+      <w:pPr>
+        <w:ind w:left="360"/>
+        <w:jc w:val="both"/>
+        <w:rPr>
+          <w:rFonts w:cs="Arial"/>
+          <w:lang w:val="es-CO" w:eastAsia="es-CO"/>
+        </w:rPr>
+      </w:pPr>
+    </w:p>
+    <w:p>
+      <w:pPr>
+        <w:ind w:left="360"/>
+        <w:jc w:val="both"/>
+        <w:rPr>
+          <w:rFonts w:cs="Arial"/>
+          <w:lang w:val="es-CO" w:eastAsia="es-CO"/>
+        </w:rPr>
+      </w:pPr>
+    </w:p>
+    <w:p>
+      <w:pPr>
+        <w:pStyle w:val="Ttulo4"/>
+        <w:numPr>
+          <w:ilvl w:val="3"/>
+          <w:numId w:val="1"/>
+        </w:numPr>
+        <w:rPr>
+          <w:lang w:val="es-CO" w:eastAsia="es-CO"/>
+        </w:rPr>
+      </w:pPr>
+      <w:r>
+        <w:rPr>
+          <w:lang w:val="es-CO" w:eastAsia="es-CO"/>
+        </w:rPr>
+        <w:t>Gestión Entrenadores</w:t>
+      </w:r>
+    </w:p>
+    <w:p>
+      <w:pPr>
+        <w:rPr>
+          <w:lang w:val="es-CO" w:eastAsia="es-CO"/>
+        </w:rPr>
+      </w:pPr>
+    </w:p>
+    <w:p>
+      <w:pPr>
+        <w:ind w:left="360"/>
+        <w:jc w:val="both"/>
+        <w:rPr>
+          <w:rFonts w:cs="Arial"/>
+          <w:lang w:val="es-CO" w:eastAsia="es-CO"/>
+        </w:rPr>
+      </w:pPr>
+      <w:r>
+        <w:rPr>
+          <w:rFonts w:cs="Arial"/>
+          <w:lang w:val="es-CO" w:eastAsia="es-CO"/>
+        </w:rPr>
+        <w:t>Para el caso de los entrenadores, su única acción exclusiva dentro del escenario de su gestión por parte del administrador es la asignación de programas</w:t>
+      </w:r>
+      <w:r>
+        <w:rPr>
+          <w:rFonts w:cs="Arial"/>
+          <w:lang w:val="es-CO" w:eastAsia="es-CO"/>
+        </w:rPr>
+        <w:t xml:space="preserve"> que se ofrecen, de forma que se pueda observar qué cursos dirige qué entrenador en el calendario semanal manejado en el negocio</w:t>
+      </w:r>
     </w:p>
     <w:p>
       <w:pPr>
@@ -7009,7 +7452,6 @@
           <w:noProof/>
           <w:lang w:val="es-CO" w:eastAsia="es-CO"/>
         </w:rPr>
-        <w:lastRenderedPageBreak/>
         <w:drawing>
           <wp:inline distT="0" distB="0" distL="0" distR="0">
             <wp:extent cx="3780882" cy="2832735"/>
@@ -7076,7 +7518,69 @@
           <w:sz w:val="18"/>
           <w:lang w:val="es-CO" w:eastAsia="es-CO"/>
         </w:rPr>
-        <w:t>Figura. Diagrama de clases – Módulo Contabilidad. Fuente: Autores</w:t>
+        <w:t>Figura. Diagrama de Casos de Uso CU_013</w:t>
+      </w:r>
+      <w:r>
+        <w:rPr>
+          <w:rFonts w:cs="Arial"/>
+          <w:sz w:val="18"/>
+          <w:lang w:val="es-CO" w:eastAsia="es-CO"/>
+        </w:rPr>
+        <w:t xml:space="preserve"> – Módulo Contabilidad. Fuente: Autores</w:t>
+      </w:r>
+    </w:p>
+    <w:p>
+      <w:pPr>
+        <w:ind w:left="360"/>
+        <w:jc w:val="both"/>
+        <w:rPr>
+          <w:noProof/>
+          <w:lang w:val="es-CO" w:eastAsia="es-CO"/>
+        </w:rPr>
+      </w:pPr>
+    </w:p>
+    <w:p>
+      <w:pPr>
+        <w:pStyle w:val="Ttulo3"/>
+        <w:numPr>
+          <w:ilvl w:val="2"/>
+          <w:numId w:val="1"/>
+        </w:numPr>
+        <w:rPr>
+          <w:noProof/>
+          <w:lang w:val="es-CO" w:eastAsia="es-CO"/>
+        </w:rPr>
+      </w:pPr>
+      <w:r>
+        <w:rPr>
+          <w:noProof/>
+          <w:lang w:val="es-CO" w:eastAsia="es-CO"/>
+        </w:rPr>
+        <w:t>Gestión Contabilidad</w:t>
+      </w:r>
+    </w:p>
+    <w:p>
+      <w:pPr>
+        <w:rPr>
+          <w:lang w:val="es-CO" w:eastAsia="es-CO"/>
+        </w:rPr>
+      </w:pPr>
+    </w:p>
+    <w:p>
+      <w:pPr>
+        <w:ind w:left="360"/>
+        <w:jc w:val="both"/>
+        <w:rPr>
+          <w:noProof/>
+          <w:lang w:val="es-CO" w:eastAsia="es-CO"/>
+        </w:rPr>
+      </w:pPr>
+      <w:r>
+        <w:rPr>
+          <w:noProof/>
+          <w:lang w:val="es-CO" w:eastAsia="es-CO"/>
+        </w:rPr>
+        <w:t xml:space="preserve">La gestión de la contabilidad tiene alto impacto en los procesos del negocio, ya que sobre esta converge la asociación entre alumnos, servicios y suscripciones. Es por eso que un requisito de alto nivel de importancia es que el sistema permita la generación de balances periódicos que sirvan de referencia para la proyeccción de ganancias/pérdidas en un lapso de tiempo determinado </w:t>
       </w:r>
     </w:p>
     <w:p>
@@ -7087,30 +7591,12 @@
           <w:lang w:val="es-CO" w:eastAsia="es-CO"/>
         </w:rPr>
       </w:pPr>
-    </w:p>
-    <w:p>
-      <w:pPr>
-        <w:ind w:left="360"/>
-        <w:jc w:val="both"/>
+      <w:r>
         <w:rPr>
           <w:noProof/>
           <w:lang w:val="es-CO" w:eastAsia="es-CO"/>
         </w:rPr>
-      </w:pPr>
-    </w:p>
-    <w:p>
-      <w:pPr>
-        <w:ind w:left="360"/>
-        <w:jc w:val="center"/>
-        <w:rPr>
-          <w:lang w:val="es-CO" w:eastAsia="es-CO"/>
-        </w:rPr>
-      </w:pPr>
-      <w:r>
-        <w:rPr>
-          <w:noProof/>
-          <w:lang w:val="es-CO" w:eastAsia="es-CO"/>
-        </w:rPr>
+        <w:lastRenderedPageBreak/>
         <w:drawing>
           <wp:inline distT="0" distB="0" distL="0" distR="0">
             <wp:extent cx="4486275" cy="3257550"/>
@@ -7180,7 +7666,29 @@
           <w:sz w:val="18"/>
           <w:lang w:val="es-CO" w:eastAsia="es-CO"/>
         </w:rPr>
-        <w:t>Figura. Diagrama de clases – Módulo Contabilidad. Fuente: Autores</w:t>
+        <w:t>Figura. Diagrama de Casos de Uso CU_014</w:t>
+      </w:r>
+      <w:r>
+        <w:rPr>
+          <w:rFonts w:cs="Arial"/>
+          <w:sz w:val="18"/>
+          <w:lang w:val="es-CO" w:eastAsia="es-CO"/>
+        </w:rPr>
+        <w:t xml:space="preserve"> – Módulo Contabilidad. Fuente: Autores</w:t>
+      </w:r>
+    </w:p>
+    <w:p>
+      <w:pPr>
+        <w:jc w:val="both"/>
+        <w:rPr>
+          <w:lang w:val="es-CO" w:eastAsia="es-CO"/>
+        </w:rPr>
+      </w:pPr>
+      <w:r>
+        <w:rPr>
+          <w:lang w:val="es-CO" w:eastAsia="es-CO"/>
+        </w:rPr>
+        <w:tab/>
       </w:r>
     </w:p>
     <w:p>
@@ -7191,21 +7699,11 @@
           <w:lang w:val="es-CO" w:eastAsia="es-CO"/>
         </w:rPr>
       </w:pPr>
-    </w:p>
-    <w:p>
-      <w:pPr>
-        <w:ind w:left="360"/>
-        <w:jc w:val="center"/>
-        <w:rPr>
-          <w:lang w:val="es-CO" w:eastAsia="es-CO"/>
-        </w:rPr>
-      </w:pPr>
       <w:r>
         <w:rPr>
           <w:noProof/>
           <w:lang w:val="es-CO" w:eastAsia="es-CO"/>
         </w:rPr>
-        <w:lastRenderedPageBreak/>
         <w:drawing>
           <wp:inline distT="0" distB="0" distL="0" distR="0">
             <wp:extent cx="3778672" cy="2787650"/>
@@ -7272,7 +7770,15 @@
           <w:sz w:val="18"/>
           <w:lang w:val="es-CO" w:eastAsia="es-CO"/>
         </w:rPr>
-        <w:t>Figura. Diagrama de clases – Módulo Contabilidad. Fuente: Autores</w:t>
+        <w:t>Figura. Diagrama de Casos de Uso CU_016 – Múltiples módulos</w:t>
+      </w:r>
+      <w:r>
+        <w:rPr>
+          <w:rFonts w:cs="Arial"/>
+          <w:sz w:val="18"/>
+          <w:lang w:val="es-CO" w:eastAsia="es-CO"/>
+        </w:rPr>
+        <w:t>. Fuente: Autores</w:t>
       </w:r>
     </w:p>
     <w:p>
@@ -7283,6 +7789,17 @@
           <w:lang w:val="es-CO" w:eastAsia="es-CO"/>
         </w:rPr>
       </w:pPr>
+    </w:p>
+    <w:p>
+      <w:pPr>
+        <w:ind w:left="360"/>
+        <w:jc w:val="center"/>
+        <w:rPr>
+          <w:lang w:val="es-CO" w:eastAsia="es-CO"/>
+        </w:rPr>
+      </w:pPr>
+      <w:bookmarkStart w:id="25" w:name="_GoBack"/>
+      <w:bookmarkEnd w:id="25"/>
     </w:p>
     <w:p>
       <w:pPr>
@@ -7292,8 +7809,9 @@
           <w:numId w:val="1"/>
         </w:numPr>
       </w:pPr>
-      <w:bookmarkStart w:id="26" w:name="_Toc499671082"/>
-      <w:r>
+      <w:bookmarkStart w:id="26" w:name="_Toc499749267"/>
+      <w:r>
+        <w:lastRenderedPageBreak/>
         <w:t>Vista Lógica</w:t>
       </w:r>
       <w:bookmarkEnd w:id="26"/>
@@ -7382,7 +7900,7 @@
         </w:numPr>
       </w:pPr>
       <w:bookmarkStart w:id="27" w:name="_Toc499324987"/>
-      <w:bookmarkStart w:id="28" w:name="_Toc499671083"/>
+      <w:bookmarkStart w:id="28" w:name="_Toc499749268"/>
       <w:r>
         <w:t>Diseño de subsistemas</w:t>
       </w:r>
@@ -7427,7 +7945,7 @@
         </w:numPr>
       </w:pPr>
       <w:bookmarkStart w:id="29" w:name="_Toc499324988"/>
-      <w:bookmarkStart w:id="30" w:name="_Toc499671084"/>
+      <w:bookmarkStart w:id="30" w:name="_Toc499749269"/>
       <w:r>
         <w:t>Módulo de U</w:t>
       </w:r>
@@ -7459,41 +7977,41 @@
         <w:rPr>
           <w:b/>
         </w:rPr>
+        <w:t>estudiante, entrenador y administrador</w:t>
+      </w:r>
+      <w:r>
+        <w:rPr>
+          <w:b/>
+        </w:rPr>
+        <w:t xml:space="preserve"> </w:t>
+      </w:r>
+      <w:r>
+        <w:t xml:space="preserve"> donde el administrador es el que tiene el control total sobre el sistema, tanto dentro del módulo que lo contiene como de los demás módulos que existen el sistema.</w:t>
+      </w:r>
+      <w:r>
+        <w:t xml:space="preserve"> El </w:t>
+      </w:r>
+      <w:r>
+        <w:rPr>
+          <w:b/>
+        </w:rPr>
+        <w:t>diagrama de clases</w:t>
+      </w:r>
+      <w:r>
+        <w:t xml:space="preserve"> que representa este módulo se muestra a continuación</w:t>
+      </w:r>
+    </w:p>
+    <w:p>
+      <w:pPr>
+        <w:ind w:left="360"/>
+        <w:jc w:val="both"/>
+      </w:pPr>
+      <w:r>
+        <w:rPr>
+          <w:noProof/>
+          <w:lang w:val="es-CO" w:eastAsia="es-CO"/>
+        </w:rPr>
         <w:lastRenderedPageBreak/>
-        <w:t>estudiante, entrenador y administrador</w:t>
-      </w:r>
-      <w:r>
-        <w:rPr>
-          <w:b/>
-        </w:rPr>
-        <w:t xml:space="preserve"> </w:t>
-      </w:r>
-      <w:r>
-        <w:t xml:space="preserve"> donde el administrador es el que tiene el control total sobre el sistema, tanto dentro del módulo que lo contiene como de los demás módulos que existen el sistema.</w:t>
-      </w:r>
-      <w:r>
-        <w:t xml:space="preserve"> El </w:t>
-      </w:r>
-      <w:r>
-        <w:rPr>
-          <w:b/>
-        </w:rPr>
-        <w:t>diagrama de clases</w:t>
-      </w:r>
-      <w:r>
-        <w:t xml:space="preserve"> que representa este módulo se muestra a continuación</w:t>
-      </w:r>
-    </w:p>
-    <w:p>
-      <w:pPr>
-        <w:ind w:left="360"/>
-        <w:jc w:val="both"/>
-      </w:pPr>
-      <w:r>
-        <w:rPr>
-          <w:noProof/>
-          <w:lang w:val="es-CO" w:eastAsia="es-CO"/>
-        </w:rPr>
         <w:drawing>
           <wp:inline distT="0" distB="0" distL="0" distR="0" wp14:anchorId="27F9EB0C" wp14:editId="055AFA86">
             <wp:extent cx="5343525" cy="3955344"/>
@@ -7699,41 +8217,41 @@
           <w:rFonts w:cs="Arial"/>
           <w:szCs w:val="24"/>
         </w:rPr>
+        <w:t xml:space="preserve">Las operaciones en este módulo se ilustran a un alto nivel mediante el siguiente </w:t>
+      </w:r>
+      <w:r>
+        <w:rPr>
+          <w:rFonts w:cs="Arial"/>
+          <w:b/>
+          <w:szCs w:val="24"/>
+        </w:rPr>
+        <w:t>diagrama de secuencia</w:t>
+      </w:r>
+    </w:p>
+    <w:p>
+      <w:pPr>
+        <w:jc w:val="center"/>
+        <w:rPr>
+          <w:noProof/>
+          <w:lang w:val="es-CO" w:eastAsia="es-CO"/>
+        </w:rPr>
+      </w:pPr>
+    </w:p>
+    <w:p>
+      <w:pPr>
+        <w:jc w:val="center"/>
+        <w:rPr>
+          <w:rFonts w:cs="Arial"/>
+          <w:b/>
+          <w:szCs w:val="24"/>
+        </w:rPr>
+      </w:pPr>
+      <w:r>
+        <w:rPr>
+          <w:noProof/>
+          <w:lang w:val="es-CO" w:eastAsia="es-CO"/>
+        </w:rPr>
         <w:lastRenderedPageBreak/>
-        <w:t xml:space="preserve">Las operaciones en este módulo se ilustran a un alto nivel mediante el siguiente </w:t>
-      </w:r>
-      <w:r>
-        <w:rPr>
-          <w:rFonts w:cs="Arial"/>
-          <w:b/>
-          <w:szCs w:val="24"/>
-        </w:rPr>
-        <w:t>diagrama de secuencia</w:t>
-      </w:r>
-    </w:p>
-    <w:p>
-      <w:pPr>
-        <w:jc w:val="center"/>
-        <w:rPr>
-          <w:noProof/>
-          <w:lang w:val="es-CO" w:eastAsia="es-CO"/>
-        </w:rPr>
-      </w:pPr>
-    </w:p>
-    <w:p>
-      <w:pPr>
-        <w:jc w:val="center"/>
-        <w:rPr>
-          <w:rFonts w:cs="Arial"/>
-          <w:b/>
-          <w:szCs w:val="24"/>
-        </w:rPr>
-      </w:pPr>
-      <w:r>
-        <w:rPr>
-          <w:noProof/>
-          <w:lang w:val="es-CO" w:eastAsia="es-CO"/>
-        </w:rPr>
         <w:drawing>
           <wp:inline distT="0" distB="0" distL="0" distR="0" wp14:anchorId="472EB9B3" wp14:editId="6696EFA7">
             <wp:extent cx="5191125" cy="4676775"/>
@@ -8222,7 +8740,7 @@
         </w:rPr>
       </w:pPr>
       <w:bookmarkStart w:id="31" w:name="_Toc499324989"/>
-      <w:bookmarkStart w:id="32" w:name="_Toc499671085"/>
+      <w:bookmarkStart w:id="32" w:name="_Toc499749270"/>
       <w:r>
         <w:rPr>
           <w:rFonts w:cs="Arial"/>
@@ -8348,7 +8866,23 @@
           <w:sz w:val="18"/>
           <w:lang w:val="es-CO" w:eastAsia="es-CO"/>
         </w:rPr>
-        <w:t xml:space="preserve"> Diagrama de clases – Módulo Usuarios. Fuente: Autores</w:t>
+        <w:t xml:space="preserve"> Diag</w:t>
+      </w:r>
+      <w:r>
+        <w:rPr>
+          <w:rFonts w:cs="Arial"/>
+          <w:sz w:val="18"/>
+          <w:lang w:val="es-CO" w:eastAsia="es-CO"/>
+        </w:rPr>
+        <w:t>rama de clases – Módulo Servicios</w:t>
+      </w:r>
+      <w:r>
+        <w:rPr>
+          <w:rFonts w:cs="Arial"/>
+          <w:sz w:val="18"/>
+          <w:lang w:val="es-CO" w:eastAsia="es-CO"/>
+        </w:rPr>
+        <w:t>. Fuente: Autores</w:t>
       </w:r>
     </w:p>
     <w:p/>
@@ -8629,7 +9163,7 @@
         </w:rPr>
       </w:pPr>
       <w:bookmarkStart w:id="33" w:name="_Toc499324990"/>
-      <w:bookmarkStart w:id="34" w:name="_Toc499671086"/>
+      <w:bookmarkStart w:id="34" w:name="_Toc499749271"/>
       <w:r>
         <w:rPr>
           <w:lang w:val="es-CO"/>
@@ -9462,16 +9996,13 @@
         </w:rPr>
         <w:t xml:space="preserve">En la figura # se puede apreciar que el </w:t>
       </w:r>
-      <w:proofErr w:type="spellStart"/>
-      <w:r>
-        <w:rPr>
-          <w:rFonts w:cs="Arial"/>
-          <w:b/>
-          <w:szCs w:val="24"/>
-        </w:rPr>
-        <w:t>scope</w:t>
-      </w:r>
-      <w:proofErr w:type="spellEnd"/>
+      <w:r>
+        <w:rPr>
+          <w:rFonts w:cs="Arial"/>
+          <w:szCs w:val="24"/>
+        </w:rPr>
+        <w:t>alcance</w:t>
+      </w:r>
       <w:r>
         <w:rPr>
           <w:rFonts w:cs="Arial"/>
@@ -9531,7 +10062,7 @@
         </w:numPr>
       </w:pPr>
       <w:bookmarkStart w:id="35" w:name="_Toc499324991"/>
-      <w:bookmarkStart w:id="36" w:name="_Toc499671087"/>
+      <w:bookmarkStart w:id="36" w:name="_Toc499749272"/>
       <w:r>
         <w:lastRenderedPageBreak/>
         <w:t>Módulo de Suscripciones</w:t>
@@ -9866,24 +10397,6 @@
         <w:jc w:val="both"/>
         <w:rPr>
           <w:rFonts w:cs="Arial"/>
-          <w:color w:val="FF0000"/>
-          <w:szCs w:val="24"/>
-        </w:rPr>
-      </w:pPr>
-      <w:r>
-        <w:rPr>
-          <w:rFonts w:cs="Arial"/>
-          <w:color w:val="FF0000"/>
-          <w:szCs w:val="24"/>
-        </w:rPr>
-        <w:t>[FALTA EDITAR NOMBRES Y AGREGAR OTROS PROCEDIMIENTOS]</w:t>
-      </w:r>
-    </w:p>
-    <w:p>
-      <w:pPr>
-        <w:jc w:val="both"/>
-        <w:rPr>
-          <w:rFonts w:cs="Arial"/>
           <w:szCs w:val="24"/>
         </w:rPr>
       </w:pPr>
@@ -10025,7 +10538,7 @@
           <w:numId w:val="1"/>
         </w:numPr>
       </w:pPr>
-      <w:bookmarkStart w:id="37" w:name="_Toc499671088"/>
+      <w:bookmarkStart w:id="37" w:name="_Toc499749273"/>
       <w:r>
         <w:t>Modelo de Datos</w:t>
       </w:r>
@@ -10127,7 +10640,14 @@
           <w:sz w:val="18"/>
           <w:lang w:val="es-CO"/>
         </w:rPr>
-        <w:t>Figura. Modelo conceptual de datos</w:t>
+        <w:t>Figura. Modelo Conceptual de D</w:t>
+      </w:r>
+      <w:r>
+        <w:rPr>
+          <w:sz w:val="18"/>
+          <w:lang w:val="es-CO"/>
+        </w:rPr>
+        <w:t>atos</w:t>
       </w:r>
       <w:r>
         <w:rPr>
@@ -10279,7 +10799,7 @@
         </w:rPr>
       </w:pPr>
       <w:bookmarkStart w:id="38" w:name="_Toc499324992"/>
-      <w:bookmarkStart w:id="39" w:name="_Toc499671089"/>
+      <w:bookmarkStart w:id="39" w:name="_Toc499749274"/>
       <w:r>
         <w:rPr>
           <w:lang w:val="es-CO" w:eastAsia="es-CO"/>
@@ -10479,7 +10999,7 @@
         </w:numPr>
       </w:pPr>
       <w:bookmarkStart w:id="40" w:name="_Toc499324993"/>
-      <w:bookmarkStart w:id="41" w:name="_Toc499671090"/>
+      <w:bookmarkStart w:id="41" w:name="_Toc499749275"/>
       <w:r>
         <w:t>Vista de Desarrollo o Despliegue</w:t>
       </w:r>
@@ -10712,27 +11232,23 @@
           <w:szCs w:val="24"/>
           <w:lang w:val="es-CO" w:eastAsia="es-CO"/>
         </w:rPr>
-        <w:t xml:space="preserve">a alto nivel. El </w:t>
-      </w:r>
-      <w:proofErr w:type="spellStart"/>
-      <w:r>
-        <w:rPr>
-          <w:rFonts w:cs="Arial"/>
-          <w:b/>
-          <w:i/>
-          <w:szCs w:val="24"/>
-          <w:lang w:val="es-CO" w:eastAsia="es-CO"/>
-        </w:rPr>
-        <w:t>core</w:t>
-      </w:r>
-      <w:proofErr w:type="spellEnd"/>
-      <w:r>
-        <w:rPr>
-          <w:rFonts w:cs="Arial"/>
-          <w:szCs w:val="24"/>
-          <w:lang w:val="es-CO" w:eastAsia="es-CO"/>
-        </w:rPr>
-        <w:t xml:space="preserve"> del sistema radica en el componente del </w:t>
+        <w:t xml:space="preserve">a alto nivel. </w:t>
+      </w:r>
+      <w:r>
+        <w:rPr>
+          <w:rFonts w:cs="Arial"/>
+          <w:szCs w:val="24"/>
+          <w:lang w:val="es-CO" w:eastAsia="es-CO"/>
+        </w:rPr>
+        <w:t xml:space="preserve">La aplicación está centrada en la parte </w:t>
+      </w:r>
+      <w:r>
+        <w:rPr>
+          <w:rFonts w:cs="Arial"/>
+          <w:szCs w:val="24"/>
+          <w:lang w:val="es-CO" w:eastAsia="es-CO"/>
+        </w:rPr>
+        <w:t xml:space="preserve">del </w:t>
       </w:r>
       <w:r>
         <w:rPr>
@@ -11366,7 +11882,7 @@
           <w:numId w:val="1"/>
         </w:numPr>
       </w:pPr>
-      <w:bookmarkStart w:id="42" w:name="_Toc499671091"/>
+      <w:bookmarkStart w:id="42" w:name="_Toc499749276"/>
       <w:r>
         <w:t>Vista de Proceso</w:t>
       </w:r>
@@ -11481,7 +11997,7 @@
           <w:lang w:val="es-CO" w:eastAsia="es-CO"/>
         </w:rPr>
       </w:pPr>
-      <w:bookmarkStart w:id="43" w:name="_Toc499671092"/>
+      <w:bookmarkStart w:id="43" w:name="_Toc499749277"/>
       <w:r>
         <w:rPr>
           <w:lang w:val="es-CO" w:eastAsia="es-CO"/>
@@ -12099,7 +12615,7 @@
           <w:lang w:val="es-CO" w:eastAsia="es-CO"/>
         </w:rPr>
       </w:pPr>
-      <w:bookmarkStart w:id="44" w:name="_Toc499671093"/>
+      <w:bookmarkStart w:id="44" w:name="_Toc499749278"/>
       <w:r>
         <w:rPr>
           <w:lang w:val="es-CO" w:eastAsia="es-CO"/>
@@ -12483,7 +12999,7 @@
           <w:numId w:val="1"/>
         </w:numPr>
       </w:pPr>
-      <w:bookmarkStart w:id="45" w:name="_Toc499671094"/>
+      <w:bookmarkStart w:id="45" w:name="_Toc499749279"/>
       <w:r>
         <w:t>Vista Física</w:t>
       </w:r>
@@ -12564,21 +13080,19 @@
         <w:rPr>
           <w:lang w:val="es-CO" w:eastAsia="es-CO"/>
         </w:rPr>
-        <w:t xml:space="preserve">e describe el escenario general esperado, se menciona la función de cada uno de sus componentes y cómo están </w:t>
-      </w:r>
-      <w:proofErr w:type="spellStart"/>
-      <w:r>
-        <w:rPr>
-          <w:lang w:val="es-CO" w:eastAsia="es-CO"/>
-        </w:rPr>
-        <w:t>interrelacionados.Según</w:t>
-      </w:r>
-      <w:proofErr w:type="spellEnd"/>
-      <w:r>
-        <w:rPr>
-          <w:lang w:val="es-CO" w:eastAsia="es-CO"/>
-        </w:rPr>
-        <w:t xml:space="preserve"> la figura #, la distribución del sistema está orientada a un entorno web, por lo que se espera que los componentes tengan conexión a internet.</w:t>
+        <w:t>e describe el escenario general esperado, se menciona la función de cada uno de sus componentes y cómo están interrelacionados.</w:t>
+      </w:r>
+      <w:r>
+        <w:rPr>
+          <w:lang w:val="es-CO" w:eastAsia="es-CO"/>
+        </w:rPr>
+        <w:t xml:space="preserve"> </w:t>
+      </w:r>
+      <w:r>
+        <w:rPr>
+          <w:lang w:val="es-CO" w:eastAsia="es-CO"/>
+        </w:rPr>
+        <w:t>Según la figura #, la distribución del sistema está orientada a un entorno web, por lo que se espera que los componentes tengan conexión a internet.</w:t>
       </w:r>
     </w:p>
     <w:p>
@@ -16774,7 +17288,7 @@
 </file>
 
 <file path=customXml/itemProps1.xml><?xml version="1.0" encoding="utf-8"?>
-<ds:datastoreItem xmlns:ds="http://schemas.openxmlformats.org/officeDocument/2006/customXml" ds:itemID="{6C33D2AB-5AB7-408D-AB93-2B5E9E1C712B}">
+<ds:datastoreItem xmlns:ds="http://schemas.openxmlformats.org/officeDocument/2006/customXml" ds:itemID="{04957F35-2EF9-4FAA-9F92-DFDD9473631D}">
   <ds:schemaRefs>
     <ds:schemaRef ds:uri="http://schemas.openxmlformats.org/officeDocument/2006/bibliography"/>
   </ds:schemaRefs>

</xml_diff>

<commit_message>
Agregué características de la arquitectura
</commit_message>
<xml_diff>
--- a/06_Arquitectura_Modelo_4+1_Vistas/Documento_Arquitectura_Modelo_4+1_Vistas_BODY_FITNESS_GYM.docx
+++ b/06_Arquitectura_Modelo_4+1_Vistas/Documento_Arquitectura_Modelo_4+1_Vistas_BODY_FITNESS_GYM.docx
@@ -76,7 +76,7 @@
           <w:rFonts w:cs="Arial"/>
         </w:rPr>
       </w:pPr>
-      <w:bookmarkStart w:id="0" w:name="_Toc499760060"/>
+      <w:bookmarkStart w:id="0" w:name="_Toc499816423"/>
       <w:r>
         <w:rPr>
           <w:rFonts w:cs="Arial"/>
@@ -747,111 +747,64 @@
           <w:r>
             <w:fldChar w:fldCharType="separate"/>
           </w:r>
-          <w:bookmarkStart w:id="1" w:name="_GoBack"/>
-          <w:bookmarkEnd w:id="1"/>
-          <w:r>
-            <w:rPr>
-              <w:rStyle w:val="Hipervnculo"/>
-              <w:noProof/>
-            </w:rPr>
-            <w:fldChar w:fldCharType="begin"/>
-          </w:r>
-          <w:r>
-            <w:rPr>
-              <w:rStyle w:val="Hipervnculo"/>
-              <w:noProof/>
-            </w:rPr>
-            <w:instrText xml:space="preserve"> </w:instrText>
-          </w:r>
-          <w:r>
-            <w:rPr>
-              <w:noProof/>
-            </w:rPr>
-            <w:instrText>HYPERLINK \l "_Toc499760060"</w:instrText>
-          </w:r>
-          <w:r>
-            <w:rPr>
-              <w:rStyle w:val="Hipervnculo"/>
-              <w:noProof/>
-            </w:rPr>
-            <w:instrText xml:space="preserve"> </w:instrText>
-          </w:r>
-          <w:r>
-            <w:rPr>
-              <w:rStyle w:val="Hipervnculo"/>
-              <w:noProof/>
-            </w:rPr>
-          </w:r>
-          <w:r>
-            <w:rPr>
-              <w:rStyle w:val="Hipervnculo"/>
-              <w:noProof/>
-            </w:rPr>
-            <w:fldChar w:fldCharType="separate"/>
-          </w:r>
-          <w:r>
-            <w:rPr>
-              <w:rStyle w:val="Hipervnculo"/>
-              <w:rFonts w:cs="Arial"/>
-              <w:noProof/>
-            </w:rPr>
-            <w:t>Arquitectura Modelo 4+1 Vistas Body Fitness Gym.</w:t>
-          </w:r>
-          <w:r>
-            <w:rPr>
-              <w:noProof/>
-              <w:webHidden/>
-            </w:rPr>
-            <w:tab/>
-          </w:r>
-          <w:r>
-            <w:rPr>
-              <w:noProof/>
-              <w:webHidden/>
-            </w:rPr>
-            <w:fldChar w:fldCharType="begin"/>
-          </w:r>
-          <w:r>
-            <w:rPr>
-              <w:noProof/>
-              <w:webHidden/>
-            </w:rPr>
-            <w:instrText xml:space="preserve"> PAGEREF _Toc499760060 \h </w:instrText>
-          </w:r>
-          <w:r>
-            <w:rPr>
-              <w:noProof/>
-              <w:webHidden/>
-            </w:rPr>
-          </w:r>
-          <w:r>
-            <w:rPr>
-              <w:noProof/>
-              <w:webHidden/>
-            </w:rPr>
-            <w:fldChar w:fldCharType="separate"/>
-          </w:r>
-          <w:r>
-            <w:rPr>
-              <w:noProof/>
-              <w:webHidden/>
-            </w:rPr>
-            <w:t>1</w:t>
-          </w:r>
-          <w:r>
-            <w:rPr>
-              <w:noProof/>
-              <w:webHidden/>
-            </w:rPr>
-            <w:fldChar w:fldCharType="end"/>
-          </w:r>
-          <w:r>
-            <w:rPr>
-              <w:rStyle w:val="Hipervnculo"/>
-              <w:noProof/>
-            </w:rPr>
-            <w:fldChar w:fldCharType="end"/>
-          </w:r>
+          <w:hyperlink w:anchor="_Toc499816423" w:history="1">
+            <w:r>
+              <w:rPr>
+                <w:rStyle w:val="Hipervnculo"/>
+                <w:rFonts w:cs="Arial"/>
+                <w:noProof/>
+              </w:rPr>
+              <w:t>Arquitectura Modelo 4+1 Vistas Body Fitness Gym.</w:t>
+            </w:r>
+            <w:r>
+              <w:rPr>
+                <w:noProof/>
+                <w:webHidden/>
+              </w:rPr>
+              <w:tab/>
+            </w:r>
+            <w:r>
+              <w:rPr>
+                <w:noProof/>
+                <w:webHidden/>
+              </w:rPr>
+              <w:fldChar w:fldCharType="begin"/>
+            </w:r>
+            <w:r>
+              <w:rPr>
+                <w:noProof/>
+                <w:webHidden/>
+              </w:rPr>
+              <w:instrText xml:space="preserve"> PAGEREF _Toc499816423 \h </w:instrText>
+            </w:r>
+            <w:r>
+              <w:rPr>
+                <w:noProof/>
+                <w:webHidden/>
+              </w:rPr>
+            </w:r>
+            <w:r>
+              <w:rPr>
+                <w:noProof/>
+                <w:webHidden/>
+              </w:rPr>
+              <w:fldChar w:fldCharType="separate"/>
+            </w:r>
+            <w:r>
+              <w:rPr>
+                <w:noProof/>
+                <w:webHidden/>
+              </w:rPr>
+              <w:t>1</w:t>
+            </w:r>
+            <w:r>
+              <w:rPr>
+                <w:noProof/>
+                <w:webHidden/>
+              </w:rPr>
+              <w:fldChar w:fldCharType="end"/>
+            </w:r>
+          </w:hyperlink>
         </w:p>
         <w:p>
           <w:pPr>
@@ -868,7 +821,7 @@
               <w:lang w:val="es-CO" w:eastAsia="es-CO"/>
             </w:rPr>
           </w:pPr>
-          <w:hyperlink w:anchor="_Toc499760061" w:history="1">
+          <w:hyperlink w:anchor="_Toc499816424" w:history="1">
             <w:r>
               <w:rPr>
                 <w:rStyle w:val="Hipervnculo"/>
@@ -914,7 +867,7 @@
                 <w:noProof/>
                 <w:webHidden/>
               </w:rPr>
-              <w:instrText xml:space="preserve"> PAGEREF _Toc499760061 \h </w:instrText>
+              <w:instrText xml:space="preserve"> PAGEREF _Toc499816424 \h </w:instrText>
             </w:r>
             <w:r>
               <w:rPr>
@@ -960,7 +913,7 @@
               <w:lang w:val="es-CO" w:eastAsia="es-CO"/>
             </w:rPr>
           </w:pPr>
-          <w:hyperlink w:anchor="_Toc499760062" w:history="1">
+          <w:hyperlink w:anchor="_Toc499816425" w:history="1">
             <w:r>
               <w:rPr>
                 <w:rStyle w:val="Hipervnculo"/>
@@ -1008,7 +961,7 @@
                 <w:noProof/>
                 <w:webHidden/>
               </w:rPr>
-              <w:instrText xml:space="preserve"> PAGEREF _Toc499760062 \h </w:instrText>
+              <w:instrText xml:space="preserve"> PAGEREF _Toc499816425 \h </w:instrText>
             </w:r>
             <w:r>
               <w:rPr>
@@ -1054,7 +1007,7 @@
               <w:lang w:val="es-CO" w:eastAsia="es-CO"/>
             </w:rPr>
           </w:pPr>
-          <w:hyperlink w:anchor="_Toc499760063" w:history="1">
+          <w:hyperlink w:anchor="_Toc499816426" w:history="1">
             <w:r>
               <w:rPr>
                 <w:rStyle w:val="Hipervnculo"/>
@@ -1100,7 +1053,7 @@
                 <w:noProof/>
                 <w:webHidden/>
               </w:rPr>
-              <w:instrText xml:space="preserve"> PAGEREF _Toc499760063 \h </w:instrText>
+              <w:instrText xml:space="preserve"> PAGEREF _Toc499816426 \h </w:instrText>
             </w:r>
             <w:r>
               <w:rPr>
@@ -1146,7 +1099,7 @@
               <w:lang w:val="es-CO" w:eastAsia="es-CO"/>
             </w:rPr>
           </w:pPr>
-          <w:hyperlink w:anchor="_Toc499760064" w:history="1">
+          <w:hyperlink w:anchor="_Toc499816427" w:history="1">
             <w:r>
               <w:rPr>
                 <w:rStyle w:val="Hipervnculo"/>
@@ -1192,7 +1145,7 @@
                 <w:noProof/>
                 <w:webHidden/>
               </w:rPr>
-              <w:instrText xml:space="preserve"> PAGEREF _Toc499760064 \h </w:instrText>
+              <w:instrText xml:space="preserve"> PAGEREF _Toc499816427 \h </w:instrText>
             </w:r>
             <w:r>
               <w:rPr>
@@ -1238,7 +1191,7 @@
               <w:lang w:val="es-CO" w:eastAsia="es-CO"/>
             </w:rPr>
           </w:pPr>
-          <w:hyperlink w:anchor="_Toc499760065" w:history="1">
+          <w:hyperlink w:anchor="_Toc499816428" w:history="1">
             <w:r>
               <w:rPr>
                 <w:rStyle w:val="Hipervnculo"/>
@@ -1285,7 +1238,7 @@
                 <w:noProof/>
                 <w:webHidden/>
               </w:rPr>
-              <w:instrText xml:space="preserve"> PAGEREF _Toc499760065 \h </w:instrText>
+              <w:instrText xml:space="preserve"> PAGEREF _Toc499816428 \h </w:instrText>
             </w:r>
             <w:r>
               <w:rPr>
@@ -1331,7 +1284,7 @@
               <w:lang w:val="es-CO" w:eastAsia="es-CO"/>
             </w:rPr>
           </w:pPr>
-          <w:hyperlink w:anchor="_Toc499760066" w:history="1">
+          <w:hyperlink w:anchor="_Toc499816429" w:history="1">
             <w:r>
               <w:rPr>
                 <w:rStyle w:val="Hipervnculo"/>
@@ -1376,7 +1329,7 @@
                 <w:noProof/>
                 <w:webHidden/>
               </w:rPr>
-              <w:instrText xml:space="preserve"> PAGEREF _Toc499760066 \h </w:instrText>
+              <w:instrText xml:space="preserve"> PAGEREF _Toc499816429 \h </w:instrText>
             </w:r>
             <w:r>
               <w:rPr>
@@ -1422,7 +1375,7 @@
               <w:lang w:val="es-CO" w:eastAsia="es-CO"/>
             </w:rPr>
           </w:pPr>
-          <w:hyperlink w:anchor="_Toc499760067" w:history="1">
+          <w:hyperlink w:anchor="_Toc499816430" w:history="1">
             <w:r>
               <w:rPr>
                 <w:rStyle w:val="Hipervnculo"/>
@@ -1466,7 +1419,7 @@
                 <w:noProof/>
                 <w:webHidden/>
               </w:rPr>
-              <w:instrText xml:space="preserve"> PAGEREF _Toc499760067 \h </w:instrText>
+              <w:instrText xml:space="preserve"> PAGEREF _Toc499816430 \h </w:instrText>
             </w:r>
             <w:r>
               <w:rPr>
@@ -1512,7 +1465,7 @@
               <w:lang w:val="es-CO" w:eastAsia="es-CO"/>
             </w:rPr>
           </w:pPr>
-          <w:hyperlink w:anchor="_Toc499760068" w:history="1">
+          <w:hyperlink w:anchor="_Toc499816431" w:history="1">
             <w:r>
               <w:rPr>
                 <w:rStyle w:val="Hipervnculo"/>
@@ -1558,7 +1511,7 @@
                 <w:noProof/>
                 <w:webHidden/>
               </w:rPr>
-              <w:instrText xml:space="preserve"> PAGEREF _Toc499760068 \h </w:instrText>
+              <w:instrText xml:space="preserve"> PAGEREF _Toc499816431 \h </w:instrText>
             </w:r>
             <w:r>
               <w:rPr>
@@ -1604,7 +1557,7 @@
               <w:lang w:val="es-CO" w:eastAsia="es-CO"/>
             </w:rPr>
           </w:pPr>
-          <w:hyperlink w:anchor="_Toc499760069" w:history="1">
+          <w:hyperlink w:anchor="_Toc499816432" w:history="1">
             <w:r>
               <w:rPr>
                 <w:rStyle w:val="Hipervnculo"/>
@@ -1649,7 +1602,7 @@
                 <w:noProof/>
                 <w:webHidden/>
               </w:rPr>
-              <w:instrText xml:space="preserve"> PAGEREF _Toc499760069 \h </w:instrText>
+              <w:instrText xml:space="preserve"> PAGEREF _Toc499816432 \h </w:instrText>
             </w:r>
             <w:r>
               <w:rPr>
@@ -1695,7 +1648,7 @@
               <w:lang w:val="es-CO" w:eastAsia="es-CO"/>
             </w:rPr>
           </w:pPr>
-          <w:hyperlink w:anchor="_Toc499760070" w:history="1">
+          <w:hyperlink w:anchor="_Toc499816433" w:history="1">
             <w:r>
               <w:rPr>
                 <w:rStyle w:val="Hipervnculo"/>
@@ -1739,7 +1692,7 @@
                 <w:noProof/>
                 <w:webHidden/>
               </w:rPr>
-              <w:instrText xml:space="preserve"> PAGEREF _Toc499760070 \h </w:instrText>
+              <w:instrText xml:space="preserve"> PAGEREF _Toc499816433 \h </w:instrText>
             </w:r>
             <w:r>
               <w:rPr>
@@ -1785,7 +1738,7 @@
               <w:lang w:val="es-CO" w:eastAsia="es-CO"/>
             </w:rPr>
           </w:pPr>
-          <w:hyperlink w:anchor="_Toc499760071" w:history="1">
+          <w:hyperlink w:anchor="_Toc499816434" w:history="1">
             <w:r>
               <w:rPr>
                 <w:rStyle w:val="Hipervnculo"/>
@@ -1829,7 +1782,7 @@
                 <w:noProof/>
                 <w:webHidden/>
               </w:rPr>
-              <w:instrText xml:space="preserve"> PAGEREF _Toc499760071 \h </w:instrText>
+              <w:instrText xml:space="preserve"> PAGEREF _Toc499816434 \h </w:instrText>
             </w:r>
             <w:r>
               <w:rPr>
@@ -1875,7 +1828,7 @@
               <w:lang w:val="es-CO" w:eastAsia="es-CO"/>
             </w:rPr>
           </w:pPr>
-          <w:hyperlink w:anchor="_Toc499760072" w:history="1">
+          <w:hyperlink w:anchor="_Toc499816435" w:history="1">
             <w:r>
               <w:rPr>
                 <w:rStyle w:val="Hipervnculo"/>
@@ -1919,7 +1872,7 @@
                 <w:noProof/>
                 <w:webHidden/>
               </w:rPr>
-              <w:instrText xml:space="preserve"> PAGEREF _Toc499760072 \h </w:instrText>
+              <w:instrText xml:space="preserve"> PAGEREF _Toc499816435 \h </w:instrText>
             </w:r>
             <w:r>
               <w:rPr>
@@ -1965,7 +1918,7 @@
               <w:lang w:val="es-CO" w:eastAsia="es-CO"/>
             </w:rPr>
           </w:pPr>
-          <w:hyperlink w:anchor="_Toc499760073" w:history="1">
+          <w:hyperlink w:anchor="_Toc499816436" w:history="1">
             <w:r>
               <w:rPr>
                 <w:rStyle w:val="Hipervnculo"/>
@@ -2009,7 +1962,7 @@
                 <w:noProof/>
                 <w:webHidden/>
               </w:rPr>
-              <w:instrText xml:space="preserve"> PAGEREF _Toc499760073 \h </w:instrText>
+              <w:instrText xml:space="preserve"> PAGEREF _Toc499816436 \h </w:instrText>
             </w:r>
             <w:r>
               <w:rPr>
@@ -2055,7 +2008,7 @@
               <w:lang w:val="es-CO" w:eastAsia="es-CO"/>
             </w:rPr>
           </w:pPr>
-          <w:hyperlink w:anchor="_Toc499760074" w:history="1">
+          <w:hyperlink w:anchor="_Toc499816437" w:history="1">
             <w:r>
               <w:rPr>
                 <w:rStyle w:val="Hipervnculo"/>
@@ -2101,7 +2054,7 @@
                 <w:noProof/>
                 <w:webHidden/>
               </w:rPr>
-              <w:instrText xml:space="preserve"> PAGEREF _Toc499760074 \h </w:instrText>
+              <w:instrText xml:space="preserve"> PAGEREF _Toc499816437 \h </w:instrText>
             </w:r>
             <w:r>
               <w:rPr>
@@ -2147,7 +2100,7 @@
               <w:lang w:val="es-CO" w:eastAsia="es-CO"/>
             </w:rPr>
           </w:pPr>
-          <w:hyperlink w:anchor="_Toc499760075" w:history="1">
+          <w:hyperlink w:anchor="_Toc499816438" w:history="1">
             <w:r>
               <w:rPr>
                 <w:rStyle w:val="Hipervnculo"/>
@@ -2193,7 +2146,7 @@
                 <w:noProof/>
                 <w:webHidden/>
               </w:rPr>
-              <w:instrText xml:space="preserve"> PAGEREF _Toc499760075 \h </w:instrText>
+              <w:instrText xml:space="preserve"> PAGEREF _Toc499816438 \h </w:instrText>
             </w:r>
             <w:r>
               <w:rPr>
@@ -2239,7 +2192,7 @@
               <w:lang w:val="es-CO" w:eastAsia="es-CO"/>
             </w:rPr>
           </w:pPr>
-          <w:hyperlink w:anchor="_Toc499760076" w:history="1">
+          <w:hyperlink w:anchor="_Toc499816439" w:history="1">
             <w:r>
               <w:rPr>
                 <w:rStyle w:val="Hipervnculo"/>
@@ -2283,7 +2236,7 @@
                 <w:noProof/>
                 <w:webHidden/>
               </w:rPr>
-              <w:instrText xml:space="preserve"> PAGEREF _Toc499760076 \h </w:instrText>
+              <w:instrText xml:space="preserve"> PAGEREF _Toc499816439 \h </w:instrText>
             </w:r>
             <w:r>
               <w:rPr>
@@ -2329,7 +2282,7 @@
               <w:lang w:val="es-CO" w:eastAsia="es-CO"/>
             </w:rPr>
           </w:pPr>
-          <w:hyperlink w:anchor="_Toc499760077" w:history="1">
+          <w:hyperlink w:anchor="_Toc499816440" w:history="1">
             <w:r>
               <w:rPr>
                 <w:rStyle w:val="Hipervnculo"/>
@@ -2373,7 +2326,7 @@
                 <w:noProof/>
                 <w:webHidden/>
               </w:rPr>
-              <w:instrText xml:space="preserve"> PAGEREF _Toc499760077 \h </w:instrText>
+              <w:instrText xml:space="preserve"> PAGEREF _Toc499816440 \h </w:instrText>
             </w:r>
             <w:r>
               <w:rPr>
@@ -2419,7 +2372,7 @@
               <w:lang w:val="es-CO" w:eastAsia="es-CO"/>
             </w:rPr>
           </w:pPr>
-          <w:hyperlink w:anchor="_Toc499760078" w:history="1">
+          <w:hyperlink w:anchor="_Toc499816441" w:history="1">
             <w:r>
               <w:rPr>
                 <w:rStyle w:val="Hipervnculo"/>
@@ -2463,7 +2416,7 @@
                 <w:noProof/>
                 <w:webHidden/>
               </w:rPr>
-              <w:instrText xml:space="preserve"> PAGEREF _Toc499760078 \h </w:instrText>
+              <w:instrText xml:space="preserve"> PAGEREF _Toc499816441 \h </w:instrText>
             </w:r>
             <w:r>
               <w:rPr>
@@ -2509,7 +2462,7 @@
               <w:lang w:val="es-CO" w:eastAsia="es-CO"/>
             </w:rPr>
           </w:pPr>
-          <w:hyperlink w:anchor="_Toc499760079" w:history="1">
+          <w:hyperlink w:anchor="_Toc499816442" w:history="1">
             <w:r>
               <w:rPr>
                 <w:rStyle w:val="Hipervnculo"/>
@@ -2553,7 +2506,7 @@
                 <w:noProof/>
                 <w:webHidden/>
               </w:rPr>
-              <w:instrText xml:space="preserve"> PAGEREF _Toc499760079 \h </w:instrText>
+              <w:instrText xml:space="preserve"> PAGEREF _Toc499816442 \h </w:instrText>
             </w:r>
             <w:r>
               <w:rPr>
@@ -2573,7 +2526,7 @@
                 <w:noProof/>
                 <w:webHidden/>
               </w:rPr>
-              <w:t>14</w:t>
+              <w:t>15</w:t>
             </w:r>
             <w:r>
               <w:rPr>
@@ -2599,7 +2552,7 @@
               <w:lang w:val="es-CO" w:eastAsia="es-CO"/>
             </w:rPr>
           </w:pPr>
-          <w:hyperlink w:anchor="_Toc499760080" w:history="1">
+          <w:hyperlink w:anchor="_Toc499816443" w:history="1">
             <w:r>
               <w:rPr>
                 <w:rStyle w:val="Hipervnculo"/>
@@ -2643,7 +2596,7 @@
                 <w:noProof/>
                 <w:webHidden/>
               </w:rPr>
-              <w:instrText xml:space="preserve"> PAGEREF _Toc499760080 \h </w:instrText>
+              <w:instrText xml:space="preserve"> PAGEREF _Toc499816443 \h </w:instrText>
             </w:r>
             <w:r>
               <w:rPr>
@@ -2663,7 +2616,7 @@
                 <w:noProof/>
                 <w:webHidden/>
               </w:rPr>
-              <w:t>15</w:t>
+              <w:t>16</w:t>
             </w:r>
             <w:r>
               <w:rPr>
@@ -2689,7 +2642,7 @@
               <w:lang w:val="es-CO" w:eastAsia="es-CO"/>
             </w:rPr>
           </w:pPr>
-          <w:hyperlink w:anchor="_Toc499760081" w:history="1">
+          <w:hyperlink w:anchor="_Toc499816444" w:history="1">
             <w:r>
               <w:rPr>
                 <w:rStyle w:val="Hipervnculo"/>
@@ -2735,7 +2688,7 @@
                 <w:noProof/>
                 <w:webHidden/>
               </w:rPr>
-              <w:instrText xml:space="preserve"> PAGEREF _Toc499760081 \h </w:instrText>
+              <w:instrText xml:space="preserve"> PAGEREF _Toc499816444 \h </w:instrText>
             </w:r>
             <w:r>
               <w:rPr>
@@ -2755,7 +2708,7 @@
                 <w:noProof/>
                 <w:webHidden/>
               </w:rPr>
-              <w:t>15</w:t>
+              <w:t>16</w:t>
             </w:r>
             <w:r>
               <w:rPr>
@@ -2781,7 +2734,7 @@
               <w:lang w:val="es-CO" w:eastAsia="es-CO"/>
             </w:rPr>
           </w:pPr>
-          <w:hyperlink w:anchor="_Toc499760082" w:history="1">
+          <w:hyperlink w:anchor="_Toc499816445" w:history="1">
             <w:r>
               <w:rPr>
                 <w:rStyle w:val="Hipervnculo"/>
@@ -2827,7 +2780,7 @@
                 <w:noProof/>
                 <w:webHidden/>
               </w:rPr>
-              <w:instrText xml:space="preserve"> PAGEREF _Toc499760082 \h </w:instrText>
+              <w:instrText xml:space="preserve"> PAGEREF _Toc499816445 \h </w:instrText>
             </w:r>
             <w:r>
               <w:rPr>
@@ -2847,7 +2800,7 @@
                 <w:noProof/>
                 <w:webHidden/>
               </w:rPr>
-              <w:t>16</w:t>
+              <w:t>17</w:t>
             </w:r>
             <w:r>
               <w:rPr>
@@ -2873,7 +2826,7 @@
               <w:lang w:val="es-CO" w:eastAsia="es-CO"/>
             </w:rPr>
           </w:pPr>
-          <w:hyperlink w:anchor="_Toc499760083" w:history="1">
+          <w:hyperlink w:anchor="_Toc499816446" w:history="1">
             <w:r>
               <w:rPr>
                 <w:rStyle w:val="Hipervnculo"/>
@@ -2920,7 +2873,7 @@
                 <w:noProof/>
                 <w:webHidden/>
               </w:rPr>
-              <w:instrText xml:space="preserve"> PAGEREF _Toc499760083 \h </w:instrText>
+              <w:instrText xml:space="preserve"> PAGEREF _Toc499816446 \h </w:instrText>
             </w:r>
             <w:r>
               <w:rPr>
@@ -2940,7 +2893,7 @@
                 <w:noProof/>
                 <w:webHidden/>
               </w:rPr>
-              <w:t>16</w:t>
+              <w:t>17</w:t>
             </w:r>
             <w:r>
               <w:rPr>
@@ -2966,7 +2919,7 @@
               <w:lang w:val="es-CO" w:eastAsia="es-CO"/>
             </w:rPr>
           </w:pPr>
-          <w:hyperlink w:anchor="_Toc499760084" w:history="1">
+          <w:hyperlink w:anchor="_Toc499816447" w:history="1">
             <w:r>
               <w:rPr>
                 <w:rStyle w:val="Hipervnculo"/>
@@ -3013,7 +2966,7 @@
                 <w:noProof/>
                 <w:webHidden/>
               </w:rPr>
-              <w:instrText xml:space="preserve"> PAGEREF _Toc499760084 \h </w:instrText>
+              <w:instrText xml:space="preserve"> PAGEREF _Toc499816447 \h </w:instrText>
             </w:r>
             <w:r>
               <w:rPr>
@@ -3033,7 +2986,7 @@
                 <w:noProof/>
                 <w:webHidden/>
               </w:rPr>
-              <w:t>17</w:t>
+              <w:t>18</w:t>
             </w:r>
             <w:r>
               <w:rPr>
@@ -3059,7 +3012,7 @@
               <w:lang w:val="es-CO" w:eastAsia="es-CO"/>
             </w:rPr>
           </w:pPr>
-          <w:hyperlink w:anchor="_Toc499760085" w:history="1">
+          <w:hyperlink w:anchor="_Toc499816448" w:history="1">
             <w:r>
               <w:rPr>
                 <w:rStyle w:val="Hipervnculo"/>
@@ -3106,7 +3059,7 @@
                 <w:noProof/>
                 <w:webHidden/>
               </w:rPr>
-              <w:instrText xml:space="preserve"> PAGEREF _Toc499760085 \h </w:instrText>
+              <w:instrText xml:space="preserve"> PAGEREF _Toc499816448 \h </w:instrText>
             </w:r>
             <w:r>
               <w:rPr>
@@ -3126,7 +3079,7 @@
                 <w:noProof/>
                 <w:webHidden/>
               </w:rPr>
-              <w:t>18</w:t>
+              <w:t>19</w:t>
             </w:r>
             <w:r>
               <w:rPr>
@@ -3152,7 +3105,7 @@
               <w:lang w:val="es-CO" w:eastAsia="es-CO"/>
             </w:rPr>
           </w:pPr>
-          <w:hyperlink w:anchor="_Toc499760086" w:history="1">
+          <w:hyperlink w:anchor="_Toc499816449" w:history="1">
             <w:r>
               <w:rPr>
                 <w:rStyle w:val="Hipervnculo"/>
@@ -3198,7 +3151,7 @@
                 <w:noProof/>
                 <w:webHidden/>
               </w:rPr>
-              <w:instrText xml:space="preserve"> PAGEREF _Toc499760086 \h </w:instrText>
+              <w:instrText xml:space="preserve"> PAGEREF _Toc499816449 \h </w:instrText>
             </w:r>
             <w:r>
               <w:rPr>
@@ -3218,7 +3171,7 @@
                 <w:noProof/>
                 <w:webHidden/>
               </w:rPr>
-              <w:t>18</w:t>
+              <w:t>19</w:t>
             </w:r>
             <w:r>
               <w:rPr>
@@ -3244,7 +3197,7 @@
               <w:lang w:val="es-CO" w:eastAsia="es-CO"/>
             </w:rPr>
           </w:pPr>
-          <w:hyperlink w:anchor="_Toc499760087" w:history="1">
+          <w:hyperlink w:anchor="_Toc499816450" w:history="1">
             <w:r>
               <w:rPr>
                 <w:rStyle w:val="Hipervnculo"/>
@@ -3290,7 +3243,7 @@
                 <w:noProof/>
                 <w:webHidden/>
               </w:rPr>
-              <w:instrText xml:space="preserve"> PAGEREF _Toc499760087 \h </w:instrText>
+              <w:instrText xml:space="preserve"> PAGEREF _Toc499816450 \h </w:instrText>
             </w:r>
             <w:r>
               <w:rPr>
@@ -3310,7 +3263,7 @@
                 <w:noProof/>
                 <w:webHidden/>
               </w:rPr>
-              <w:t>19</w:t>
+              <w:t>20</w:t>
             </w:r>
             <w:r>
               <w:rPr>
@@ -3336,7 +3289,7 @@
               <w:lang w:val="es-CO" w:eastAsia="es-CO"/>
             </w:rPr>
           </w:pPr>
-          <w:hyperlink w:anchor="_Toc499760088" w:history="1">
+          <w:hyperlink w:anchor="_Toc499816451" w:history="1">
             <w:r>
               <w:rPr>
                 <w:rStyle w:val="Hipervnculo"/>
@@ -3383,7 +3336,7 @@
                 <w:noProof/>
                 <w:webHidden/>
               </w:rPr>
-              <w:instrText xml:space="preserve"> PAGEREF _Toc499760088 \h </w:instrText>
+              <w:instrText xml:space="preserve"> PAGEREF _Toc499816451 \h </w:instrText>
             </w:r>
             <w:r>
               <w:rPr>
@@ -3403,7 +3356,7 @@
                 <w:noProof/>
                 <w:webHidden/>
               </w:rPr>
-              <w:t>20</w:t>
+              <w:t>21</w:t>
             </w:r>
             <w:r>
               <w:rPr>
@@ -3429,7 +3382,7 @@
               <w:lang w:val="es-CO" w:eastAsia="es-CO"/>
             </w:rPr>
           </w:pPr>
-          <w:hyperlink w:anchor="_Toc499760089" w:history="1">
+          <w:hyperlink w:anchor="_Toc499816452" w:history="1">
             <w:r>
               <w:rPr>
                 <w:rStyle w:val="Hipervnculo"/>
@@ -3476,7 +3429,7 @@
                 <w:noProof/>
                 <w:webHidden/>
               </w:rPr>
-              <w:instrText xml:space="preserve"> PAGEREF _Toc499760089 \h </w:instrText>
+              <w:instrText xml:space="preserve"> PAGEREF _Toc499816452 \h </w:instrText>
             </w:r>
             <w:r>
               <w:rPr>
@@ -3496,7 +3449,7 @@
                 <w:noProof/>
                 <w:webHidden/>
               </w:rPr>
-              <w:t>20</w:t>
+              <w:t>21</w:t>
             </w:r>
             <w:r>
               <w:rPr>
@@ -3522,7 +3475,7 @@
               <w:lang w:val="es-CO" w:eastAsia="es-CO"/>
             </w:rPr>
           </w:pPr>
-          <w:hyperlink w:anchor="_Toc499760090" w:history="1">
+          <w:hyperlink w:anchor="_Toc499816453" w:history="1">
             <w:r>
               <w:rPr>
                 <w:rStyle w:val="Hipervnculo"/>
@@ -3566,7 +3519,7 @@
                 <w:noProof/>
                 <w:webHidden/>
               </w:rPr>
-              <w:instrText xml:space="preserve"> PAGEREF _Toc499760090 \h </w:instrText>
+              <w:instrText xml:space="preserve"> PAGEREF _Toc499816453 \h </w:instrText>
             </w:r>
             <w:r>
               <w:rPr>
@@ -3586,7 +3539,7 @@
                 <w:noProof/>
                 <w:webHidden/>
               </w:rPr>
-              <w:t>21</w:t>
+              <w:t>22</w:t>
             </w:r>
             <w:r>
               <w:rPr>
@@ -3612,7 +3565,7 @@
               <w:lang w:val="es-CO" w:eastAsia="es-CO"/>
             </w:rPr>
           </w:pPr>
-          <w:hyperlink w:anchor="_Toc499760091" w:history="1">
+          <w:hyperlink w:anchor="_Toc499816454" w:history="1">
             <w:r>
               <w:rPr>
                 <w:rStyle w:val="Hipervnculo"/>
@@ -3656,7 +3609,7 @@
                 <w:noProof/>
                 <w:webHidden/>
               </w:rPr>
-              <w:instrText xml:space="preserve"> PAGEREF _Toc499760091 \h </w:instrText>
+              <w:instrText xml:space="preserve"> PAGEREF _Toc499816454 \h </w:instrText>
             </w:r>
             <w:r>
               <w:rPr>
@@ -3676,7 +3629,7 @@
                 <w:noProof/>
                 <w:webHidden/>
               </w:rPr>
-              <w:t>21</w:t>
+              <w:t>22</w:t>
             </w:r>
             <w:r>
               <w:rPr>
@@ -3702,7 +3655,7 @@
               <w:lang w:val="es-CO" w:eastAsia="es-CO"/>
             </w:rPr>
           </w:pPr>
-          <w:hyperlink w:anchor="_Toc499760092" w:history="1">
+          <w:hyperlink w:anchor="_Toc499816455" w:history="1">
             <w:r>
               <w:rPr>
                 <w:rStyle w:val="Hipervnculo"/>
@@ -3747,7 +3700,7 @@
                 <w:noProof/>
                 <w:webHidden/>
               </w:rPr>
-              <w:instrText xml:space="preserve"> PAGEREF _Toc499760092 \h </w:instrText>
+              <w:instrText xml:space="preserve"> PAGEREF _Toc499816455 \h </w:instrText>
             </w:r>
             <w:r>
               <w:rPr>
@@ -3767,7 +3720,7 @@
                 <w:noProof/>
                 <w:webHidden/>
               </w:rPr>
-              <w:t>21</w:t>
+              <w:t>22</w:t>
             </w:r>
             <w:r>
               <w:rPr>
@@ -3793,7 +3746,7 @@
               <w:lang w:val="es-CO" w:eastAsia="es-CO"/>
             </w:rPr>
           </w:pPr>
-          <w:hyperlink w:anchor="_Toc499760093" w:history="1">
+          <w:hyperlink w:anchor="_Toc499816456" w:history="1">
             <w:r>
               <w:rPr>
                 <w:rStyle w:val="Hipervnculo"/>
@@ -3839,7 +3792,7 @@
                 <w:noProof/>
                 <w:webHidden/>
               </w:rPr>
-              <w:instrText xml:space="preserve"> PAGEREF _Toc499760093 \h </w:instrText>
+              <w:instrText xml:space="preserve"> PAGEREF _Toc499816456 \h </w:instrText>
             </w:r>
             <w:r>
               <w:rPr>
@@ -3859,7 +3812,7 @@
                 <w:noProof/>
                 <w:webHidden/>
               </w:rPr>
-              <w:t>25</w:t>
+              <w:t>26</w:t>
             </w:r>
             <w:r>
               <w:rPr>
@@ -3885,7 +3838,7 @@
               <w:lang w:val="es-CO" w:eastAsia="es-CO"/>
             </w:rPr>
           </w:pPr>
-          <w:hyperlink w:anchor="_Toc499760094" w:history="1">
+          <w:hyperlink w:anchor="_Toc499816457" w:history="1">
             <w:r>
               <w:rPr>
                 <w:rStyle w:val="Hipervnculo"/>
@@ -3932,7 +3885,7 @@
                 <w:noProof/>
                 <w:webHidden/>
               </w:rPr>
-              <w:instrText xml:space="preserve"> PAGEREF _Toc499760094 \h </w:instrText>
+              <w:instrText xml:space="preserve"> PAGEREF _Toc499816457 \h </w:instrText>
             </w:r>
             <w:r>
               <w:rPr>
@@ -3952,7 +3905,7 @@
                 <w:noProof/>
                 <w:webHidden/>
               </w:rPr>
-              <w:t>28</w:t>
+              <w:t>29</w:t>
             </w:r>
             <w:r>
               <w:rPr>
@@ -3978,7 +3931,7 @@
               <w:lang w:val="es-CO" w:eastAsia="es-CO"/>
             </w:rPr>
           </w:pPr>
-          <w:hyperlink w:anchor="_Toc499760095" w:history="1">
+          <w:hyperlink w:anchor="_Toc499816458" w:history="1">
             <w:r>
               <w:rPr>
                 <w:rStyle w:val="Hipervnculo"/>
@@ -4023,7 +3976,7 @@
                 <w:noProof/>
                 <w:webHidden/>
               </w:rPr>
-              <w:instrText xml:space="preserve"> PAGEREF _Toc499760095 \h </w:instrText>
+              <w:instrText xml:space="preserve"> PAGEREF _Toc499816458 \h </w:instrText>
             </w:r>
             <w:r>
               <w:rPr>
@@ -4043,7 +3996,7 @@
                 <w:noProof/>
                 <w:webHidden/>
               </w:rPr>
-              <w:t>33</w:t>
+              <w:t>34</w:t>
             </w:r>
             <w:r>
               <w:rPr>
@@ -4069,7 +4022,7 @@
               <w:lang w:val="es-CO" w:eastAsia="es-CO"/>
             </w:rPr>
           </w:pPr>
-          <w:hyperlink w:anchor="_Toc499760096" w:history="1">
+          <w:hyperlink w:anchor="_Toc499816459" w:history="1">
             <w:r>
               <w:rPr>
                 <w:rStyle w:val="Hipervnculo"/>
@@ -4113,7 +4066,7 @@
                 <w:noProof/>
                 <w:webHidden/>
               </w:rPr>
-              <w:instrText xml:space="preserve"> PAGEREF _Toc499760096 \h </w:instrText>
+              <w:instrText xml:space="preserve"> PAGEREF _Toc499816459 \h </w:instrText>
             </w:r>
             <w:r>
               <w:rPr>
@@ -4133,7 +4086,7 @@
                 <w:noProof/>
                 <w:webHidden/>
               </w:rPr>
-              <w:t>35</w:t>
+              <w:t>36</w:t>
             </w:r>
             <w:r>
               <w:rPr>
@@ -4159,7 +4112,7 @@
               <w:lang w:val="es-CO" w:eastAsia="es-CO"/>
             </w:rPr>
           </w:pPr>
-          <w:hyperlink w:anchor="_Toc499760097" w:history="1">
+          <w:hyperlink w:anchor="_Toc499816460" w:history="1">
             <w:r>
               <w:rPr>
                 <w:rStyle w:val="Hipervnculo"/>
@@ -4205,7 +4158,7 @@
                 <w:noProof/>
                 <w:webHidden/>
               </w:rPr>
-              <w:instrText xml:space="preserve"> PAGEREF _Toc499760097 \h </w:instrText>
+              <w:instrText xml:space="preserve"> PAGEREF _Toc499816460 \h </w:instrText>
             </w:r>
             <w:r>
               <w:rPr>
@@ -4225,7 +4178,7 @@
                 <w:noProof/>
                 <w:webHidden/>
               </w:rPr>
-              <w:t>36</w:t>
+              <w:t>37</w:t>
             </w:r>
             <w:r>
               <w:rPr>
@@ -4251,7 +4204,7 @@
               <w:lang w:val="es-CO" w:eastAsia="es-CO"/>
             </w:rPr>
           </w:pPr>
-          <w:hyperlink w:anchor="_Toc499760098" w:history="1">
+          <w:hyperlink w:anchor="_Toc499816461" w:history="1">
             <w:r>
               <w:rPr>
                 <w:rStyle w:val="Hipervnculo"/>
@@ -4295,7 +4248,7 @@
                 <w:noProof/>
                 <w:webHidden/>
               </w:rPr>
-              <w:instrText xml:space="preserve"> PAGEREF _Toc499760098 \h </w:instrText>
+              <w:instrText xml:space="preserve"> PAGEREF _Toc499816461 \h </w:instrText>
             </w:r>
             <w:r>
               <w:rPr>
@@ -4315,7 +4268,7 @@
                 <w:noProof/>
                 <w:webHidden/>
               </w:rPr>
-              <w:t>37</w:t>
+              <w:t>38</w:t>
             </w:r>
             <w:r>
               <w:rPr>
@@ -4341,7 +4294,7 @@
               <w:lang w:val="es-CO" w:eastAsia="es-CO"/>
             </w:rPr>
           </w:pPr>
-          <w:hyperlink w:anchor="_Toc499760099" w:history="1">
+          <w:hyperlink w:anchor="_Toc499816462" w:history="1">
             <w:r>
               <w:rPr>
                 <w:rStyle w:val="Hipervnculo"/>
@@ -4385,7 +4338,7 @@
                 <w:noProof/>
                 <w:webHidden/>
               </w:rPr>
-              <w:instrText xml:space="preserve"> PAGEREF _Toc499760099 \h </w:instrText>
+              <w:instrText xml:space="preserve"> PAGEREF _Toc499816462 \h </w:instrText>
             </w:r>
             <w:r>
               <w:rPr>
@@ -4405,7 +4358,7 @@
                 <w:noProof/>
                 <w:webHidden/>
               </w:rPr>
-              <w:t>41</w:t>
+              <w:t>42</w:t>
             </w:r>
             <w:r>
               <w:rPr>
@@ -4431,7 +4384,7 @@
               <w:lang w:val="es-CO" w:eastAsia="es-CO"/>
             </w:rPr>
           </w:pPr>
-          <w:hyperlink w:anchor="_Toc499760100" w:history="1">
+          <w:hyperlink w:anchor="_Toc499816463" w:history="1">
             <w:r>
               <w:rPr>
                 <w:rStyle w:val="Hipervnculo"/>
@@ -4477,7 +4430,7 @@
                 <w:noProof/>
                 <w:webHidden/>
               </w:rPr>
-              <w:instrText xml:space="preserve"> PAGEREF _Toc499760100 \h </w:instrText>
+              <w:instrText xml:space="preserve"> PAGEREF _Toc499816463 \h </w:instrText>
             </w:r>
             <w:r>
               <w:rPr>
@@ -4497,7 +4450,7 @@
                 <w:noProof/>
                 <w:webHidden/>
               </w:rPr>
-              <w:t>41</w:t>
+              <w:t>42</w:t>
             </w:r>
             <w:r>
               <w:rPr>
@@ -4523,7 +4476,7 @@
               <w:lang w:val="es-CO" w:eastAsia="es-CO"/>
             </w:rPr>
           </w:pPr>
-          <w:hyperlink w:anchor="_Toc499760101" w:history="1">
+          <w:hyperlink w:anchor="_Toc499816464" w:history="1">
             <w:r>
               <w:rPr>
                 <w:rStyle w:val="Hipervnculo"/>
@@ -4569,7 +4522,7 @@
                 <w:noProof/>
                 <w:webHidden/>
               </w:rPr>
-              <w:instrText xml:space="preserve"> PAGEREF _Toc499760101 \h </w:instrText>
+              <w:instrText xml:space="preserve"> PAGEREF _Toc499816464 \h </w:instrText>
             </w:r>
             <w:r>
               <w:rPr>
@@ -4589,7 +4542,7 @@
                 <w:noProof/>
                 <w:webHidden/>
               </w:rPr>
-              <w:t>45</w:t>
+              <w:t>46</w:t>
             </w:r>
             <w:r>
               <w:rPr>
@@ -4615,7 +4568,7 @@
               <w:lang w:val="es-CO" w:eastAsia="es-CO"/>
             </w:rPr>
           </w:pPr>
-          <w:hyperlink w:anchor="_Toc499760102" w:history="1">
+          <w:hyperlink w:anchor="_Toc499816465" w:history="1">
             <w:r>
               <w:rPr>
                 <w:rStyle w:val="Hipervnculo"/>
@@ -4659,7 +4612,7 @@
                 <w:noProof/>
                 <w:webHidden/>
               </w:rPr>
-              <w:instrText xml:space="preserve"> PAGEREF _Toc499760102 \h </w:instrText>
+              <w:instrText xml:space="preserve"> PAGEREF _Toc499816465 \h </w:instrText>
             </w:r>
             <w:r>
               <w:rPr>
@@ -4679,7 +4632,7 @@
                 <w:noProof/>
                 <w:webHidden/>
               </w:rPr>
-              <w:t>47</w:t>
+              <w:t>48</w:t>
             </w:r>
             <w:r>
               <w:rPr>
@@ -4832,7 +4785,16 @@
             <w:rStyle w:val="Hipervnculo"/>
             <w:noProof/>
           </w:rPr>
-          <w:t>Figura 2 :Diagrama de Casos de Uso CU_001 – Módulo Usuarios.</w:t>
+          <w:t>Figura 2 :Diagrama de</w:t>
+        </w:r>
+        <w:bookmarkStart w:id="1" w:name="_GoBack"/>
+        <w:bookmarkEnd w:id="1"/>
+        <w:r>
+          <w:rPr>
+            <w:rStyle w:val="Hipervnculo"/>
+            <w:noProof/>
+          </w:rPr>
+          <w:t xml:space="preserve"> Casos de Uso CU_001 – Módulo Usuarios.</w:t>
         </w:r>
         <w:r>
           <w:rPr>
@@ -7064,7 +7026,7 @@
         </w:rPr>
       </w:pPr>
       <w:bookmarkStart w:id="2" w:name="_Toc499324978"/>
-      <w:bookmarkStart w:id="3" w:name="_Toc499760061"/>
+      <w:bookmarkStart w:id="3" w:name="_Toc499816424"/>
       <w:r>
         <w:rPr>
           <w:rFonts w:cs="Arial"/>
@@ -7195,7 +7157,7 @@
         </w:rPr>
       </w:pPr>
       <w:bookmarkStart w:id="4" w:name="_Toc499324979"/>
-      <w:bookmarkStart w:id="5" w:name="_Toc499760062"/>
+      <w:bookmarkStart w:id="5" w:name="_Toc499816425"/>
       <w:r>
         <w:rPr>
           <w:rFonts w:cs="Arial"/>
@@ -7311,7 +7273,7 @@
         </w:rPr>
       </w:pPr>
       <w:bookmarkStart w:id="6" w:name="_Toc499324980"/>
-      <w:bookmarkStart w:id="7" w:name="_Toc499760063"/>
+      <w:bookmarkStart w:id="7" w:name="_Toc499816426"/>
       <w:r>
         <w:rPr>
           <w:lang w:val="es-CO" w:eastAsia="es-CO"/>
@@ -7366,7 +7328,7 @@
           <w:lang w:val="es-CO" w:eastAsia="es-CO"/>
         </w:rPr>
       </w:pPr>
-      <w:bookmarkStart w:id="8" w:name="_Toc499760064"/>
+      <w:bookmarkStart w:id="8" w:name="_Toc499816427"/>
       <w:r>
         <w:rPr>
           <w:lang w:val="es-CO" w:eastAsia="es-CO"/>
@@ -7432,7 +7394,7 @@
           <w:lang w:val="es-CO" w:eastAsia="es-CO"/>
         </w:rPr>
       </w:pPr>
-      <w:bookmarkStart w:id="9" w:name="_Toc499760065"/>
+      <w:bookmarkStart w:id="9" w:name="_Toc499816428"/>
       <w:r>
         <w:rPr>
           <w:lang w:val="es-CO" w:eastAsia="es-CO"/>
@@ -7888,7 +7850,7 @@
           <w:numId w:val="1"/>
         </w:numPr>
       </w:pPr>
-      <w:bookmarkStart w:id="10" w:name="_Toc499760066"/>
+      <w:bookmarkStart w:id="10" w:name="_Toc499816429"/>
       <w:r>
         <w:t>Procesos</w:t>
       </w:r>
@@ -7915,7 +7877,7 @@
           <w:numId w:val="1"/>
         </w:numPr>
       </w:pPr>
-      <w:bookmarkStart w:id="11" w:name="_Toc499760067"/>
+      <w:bookmarkStart w:id="11" w:name="_Toc499816430"/>
       <w:r>
         <w:t>Caracterización de módulos</w:t>
       </w:r>
@@ -8393,7 +8355,7 @@
           <w:lang w:val="es-CO" w:eastAsia="es-CO"/>
         </w:rPr>
       </w:pPr>
-      <w:bookmarkStart w:id="12" w:name="_Toc499760068"/>
+      <w:bookmarkStart w:id="12" w:name="_Toc499816431"/>
       <w:r>
         <w:rPr>
           <w:lang w:val="es-CO" w:eastAsia="es-CO"/>
@@ -8651,7 +8613,7 @@
           <w:numId w:val="1"/>
         </w:numPr>
       </w:pPr>
-      <w:bookmarkStart w:id="13" w:name="_Toc499760069"/>
+      <w:bookmarkStart w:id="13" w:name="_Toc499816432"/>
       <w:r>
         <w:t>Descripción de la necesidad</w:t>
       </w:r>
@@ -8685,7 +8647,7 @@
           <w:numId w:val="1"/>
         </w:numPr>
       </w:pPr>
-      <w:bookmarkStart w:id="14" w:name="_Toc499760070"/>
+      <w:bookmarkStart w:id="14" w:name="_Toc499816433"/>
       <w:r>
         <w:t>Síntomas</w:t>
       </w:r>
@@ -8820,7 +8782,7 @@
           <w:numId w:val="1"/>
         </w:numPr>
       </w:pPr>
-      <w:bookmarkStart w:id="15" w:name="_Toc499760071"/>
+      <w:bookmarkStart w:id="15" w:name="_Toc499816434"/>
       <w:r>
         <w:lastRenderedPageBreak/>
         <w:t>Causas</w:t>
@@ -8922,7 +8884,7 @@
           <w:numId w:val="1"/>
         </w:numPr>
       </w:pPr>
-      <w:bookmarkStart w:id="16" w:name="_Toc499760072"/>
+      <w:bookmarkStart w:id="16" w:name="_Toc499816435"/>
       <w:r>
         <w:t>Diagnóstico</w:t>
       </w:r>
@@ -9043,7 +9005,7 @@
           <w:numId w:val="1"/>
         </w:numPr>
       </w:pPr>
-      <w:bookmarkStart w:id="17" w:name="_Toc499760073"/>
+      <w:bookmarkStart w:id="17" w:name="_Toc499816436"/>
       <w:r>
         <w:t>Pronóstico</w:t>
       </w:r>
@@ -9151,7 +9113,7 @@
         </w:rPr>
       </w:pPr>
       <w:bookmarkStart w:id="18" w:name="_Toc499324981"/>
-      <w:bookmarkStart w:id="19" w:name="_Toc499760074"/>
+      <w:bookmarkStart w:id="19" w:name="_Toc499816437"/>
       <w:r>
         <w:rPr>
           <w:lang w:val="es-CO" w:eastAsia="es-CO"/>
@@ -9217,7 +9179,7 @@
         </w:rPr>
       </w:pPr>
       <w:bookmarkStart w:id="20" w:name="_Toc499324982"/>
-      <w:bookmarkStart w:id="21" w:name="_Toc499760075"/>
+      <w:bookmarkStart w:id="21" w:name="_Toc499816438"/>
       <w:r>
         <w:rPr>
           <w:lang w:val="es-CO" w:eastAsia="es-CO"/>
@@ -9376,7 +9338,7 @@
         </w:numPr>
       </w:pPr>
       <w:bookmarkStart w:id="22" w:name="_Toc499324983"/>
-      <w:bookmarkStart w:id="23" w:name="_Toc499760076"/>
+      <w:bookmarkStart w:id="23" w:name="_Toc499816439"/>
       <w:r>
         <w:t>Representación de la Arquitectura.</w:t>
       </w:r>
@@ -9398,7 +9360,7 @@
           <w:numId w:val="1"/>
         </w:numPr>
       </w:pPr>
-      <w:bookmarkStart w:id="24" w:name="_Toc499760077"/>
+      <w:bookmarkStart w:id="24" w:name="_Toc499816440"/>
       <w:r>
         <w:t>Marco Teórico</w:t>
       </w:r>
@@ -10183,7 +10145,7 @@
           <w:numId w:val="1"/>
         </w:numPr>
       </w:pPr>
-      <w:bookmarkStart w:id="26" w:name="_Toc499760078"/>
+      <w:bookmarkStart w:id="26" w:name="_Toc499816441"/>
       <w:r>
         <w:t>Solución Propuesta</w:t>
       </w:r>
@@ -10204,17 +10166,433 @@
         </w:rPr>
         <w:t xml:space="preserve">Ya que en la actualidad las labores administrativas de la empresa no se encuentran sistematizadas y estas suponen demoras en el funcionamiento eficiente de la empresa, se propone, que mediante el uso de un software, que se adapte a las necesidades de la empresa, se pueden sistematizar tareas que se realizan de forma manual, esto supondría una disminución en el tiempo que estas demandan y aumentaría el grado de conocimiento de los usuarios sobre los servicios que ofrece la empresa y el estado de su suscripción teniendo en cuenta el modelo de pago que estos hayan escogido. </w:t>
       </w:r>
-      <w:r>
+    </w:p>
+    <w:p>
+      <w:pPr>
+        <w:pStyle w:val="cuerpo"/>
+        <w:ind w:left="360"/>
         <w:rPr>
           <w:rFonts w:ascii="Arial" w:hAnsi="Arial"/>
         </w:rPr>
-        <w:t xml:space="preserve">Igualmente, </w:t>
-      </w:r>
-    </w:p>
-    <w:p>
-      <w:pPr>
-        <w:jc w:val="both"/>
-      </w:pPr>
+      </w:pPr>
+    </w:p>
+    <w:p>
+      <w:pPr>
+        <w:pStyle w:val="cuerpo"/>
+        <w:ind w:left="360"/>
+        <w:rPr>
+          <w:rFonts w:ascii="Arial" w:hAnsi="Arial"/>
+        </w:rPr>
+      </w:pPr>
+      <w:r>
+        <w:rPr>
+          <w:rFonts w:ascii="Arial" w:hAnsi="Arial"/>
+        </w:rPr>
+        <w:t>Con base en lo anterior se tomaron las siguientes decisiones arquitecturales que satisfacen los requisitos del sistema tanto en la parte técnica como en la parte de proceso del negocio</w:t>
+      </w:r>
+      <w:r>
+        <w:rPr>
+          <w:rFonts w:ascii="Arial" w:hAnsi="Arial"/>
+        </w:rPr>
+        <w:t>.</w:t>
+      </w:r>
+    </w:p>
+    <w:p>
+      <w:pPr>
+        <w:pStyle w:val="cuerpo"/>
+        <w:ind w:left="360"/>
+        <w:rPr>
+          <w:rFonts w:ascii="Arial" w:hAnsi="Arial"/>
+        </w:rPr>
+      </w:pPr>
+    </w:p>
+    <w:p>
+      <w:pPr>
+        <w:pStyle w:val="cuerpo"/>
+        <w:numPr>
+          <w:ilvl w:val="0"/>
+          <w:numId w:val="25"/>
+        </w:numPr>
+        <w:rPr>
+          <w:rFonts w:ascii="Arial" w:hAnsi="Arial"/>
+        </w:rPr>
+      </w:pPr>
+      <w:r>
+        <w:rPr>
+          <w:rFonts w:ascii="Arial" w:hAnsi="Arial"/>
+          <w:b/>
+          <w:lang w:val="es-ES"/>
+        </w:rPr>
+        <w:t>Estilo de Arquitectura SOA:</w:t>
+      </w:r>
+      <w:r>
+        <w:rPr>
+          <w:rFonts w:ascii="Arial" w:hAnsi="Arial"/>
+          <w:lang w:val="es-ES"/>
+        </w:rPr>
+        <w:t xml:space="preserve"> </w:t>
+      </w:r>
+      <w:r>
+        <w:rPr>
+          <w:rFonts w:ascii="Arial" w:hAnsi="Arial"/>
+          <w:lang w:val="es-ES"/>
+        </w:rPr>
+        <w:t>Analizando los diagramas de despliegue, componentes y paquetes del sistema, a</w:t>
+      </w:r>
+      <w:r>
+        <w:rPr>
+          <w:rFonts w:ascii="Arial" w:hAnsi="Arial"/>
+          <w:lang w:val="es-ES"/>
+        </w:rPr>
+        <w:t xml:space="preserve"> grandes rasgos el estilo de la arquitectura de la solución es orientado a servicios (SOA)</w:t>
+      </w:r>
+      <w:r>
+        <w:rPr>
+          <w:rFonts w:ascii="Arial" w:hAnsi="Arial"/>
+          <w:lang w:val="es-ES"/>
+        </w:rPr>
+        <w:t>. Esto ofrece una solución con integradora que facilita la integración de tecnologías disímiles así como el soporte de los procesos del negocio,</w:t>
+      </w:r>
+      <w:r>
+        <w:rPr>
+          <w:rFonts w:ascii="Arial" w:hAnsi="Arial"/>
+          <w:lang w:val="es-ES"/>
+        </w:rPr>
+        <w:t xml:space="preserve"> la invocación dinámica de interfaces de los diferentes módulos y la inclusión de diferentes protocolos de comunicación </w:t>
+      </w:r>
+      <w:r>
+        <w:rPr>
+          <w:rFonts w:ascii="Arial" w:hAnsi="Arial"/>
+          <w:lang w:val="es-ES"/>
+        </w:rPr>
+        <w:t xml:space="preserve"> logrando un débil acoplamiento lo cual satisface los requisitos no funcionales de portabilidad</w:t>
+      </w:r>
+      <w:r>
+        <w:rPr>
+          <w:rFonts w:ascii="Arial" w:hAnsi="Arial"/>
+          <w:lang w:val="es-ES"/>
+        </w:rPr>
+        <w:t xml:space="preserve"> y eficiencia.</w:t>
+      </w:r>
+    </w:p>
+    <w:p>
+      <w:pPr>
+        <w:pStyle w:val="cuerpo"/>
+        <w:ind w:left="1080"/>
+        <w:rPr>
+          <w:rFonts w:ascii="Arial" w:hAnsi="Arial"/>
+        </w:rPr>
+      </w:pPr>
+    </w:p>
+    <w:p>
+      <w:pPr>
+        <w:pStyle w:val="cuerpo"/>
+        <w:numPr>
+          <w:ilvl w:val="0"/>
+          <w:numId w:val="25"/>
+        </w:numPr>
+        <w:rPr>
+          <w:rFonts w:ascii="Arial" w:hAnsi="Arial"/>
+          <w:b/>
+        </w:rPr>
+      </w:pPr>
+      <w:r>
+        <w:rPr>
+          <w:rFonts w:ascii="Arial" w:hAnsi="Arial"/>
+          <w:b/>
+        </w:rPr>
+        <w:lastRenderedPageBreak/>
+        <w:t>Java EE:</w:t>
+      </w:r>
+      <w:r>
+        <w:rPr>
+          <w:rFonts w:ascii="Arial" w:hAnsi="Arial"/>
+          <w:b/>
+        </w:rPr>
+        <w:t xml:space="preserve"> </w:t>
+      </w:r>
+      <w:r>
+        <w:rPr>
+          <w:rFonts w:ascii="Arial" w:hAnsi="Arial"/>
+        </w:rPr>
+        <w:t>Las especificaciones de API de esta plataforma como son JSP,  JDBC, Servicios Web y JPA se ajustan al prototipo de aplicación deseado para el sistema: completamente orientado a Web, con arquitectura multicapa (Modelo-Vista Controlador)</w:t>
+      </w:r>
+      <w:r>
+        <w:rPr>
+          <w:rFonts w:ascii="Arial" w:hAnsi="Arial"/>
+        </w:rPr>
+        <w:t>, con interfaces dinámicas que permiten la comunicación entre la capa de negocio y la capa de presentación.</w:t>
+      </w:r>
+    </w:p>
+    <w:p>
+      <w:pPr>
+        <w:pStyle w:val="Prrafodelista"/>
+      </w:pPr>
+    </w:p>
+    <w:p>
+      <w:pPr>
+        <w:pStyle w:val="cuerpo"/>
+        <w:numPr>
+          <w:ilvl w:val="0"/>
+          <w:numId w:val="25"/>
+        </w:numPr>
+        <w:rPr>
+          <w:rFonts w:ascii="Arial" w:hAnsi="Arial"/>
+          <w:b/>
+        </w:rPr>
+      </w:pPr>
+      <w:proofErr w:type="spellStart"/>
+      <w:r>
+        <w:rPr>
+          <w:rFonts w:ascii="Arial" w:hAnsi="Arial"/>
+          <w:b/>
+        </w:rPr>
+        <w:t>Frameworks</w:t>
+      </w:r>
+      <w:proofErr w:type="spellEnd"/>
+      <w:r>
+        <w:rPr>
+          <w:rFonts w:ascii="Arial" w:hAnsi="Arial"/>
+          <w:b/>
+        </w:rPr>
+        <w:t>:</w:t>
+      </w:r>
+    </w:p>
+    <w:p>
+      <w:pPr>
+        <w:pStyle w:val="cuerpo"/>
+        <w:ind w:left="1080"/>
+        <w:rPr>
+          <w:rFonts w:ascii="Arial" w:eastAsiaTheme="minorHAnsi" w:hAnsi="Arial" w:cstheme="minorBidi"/>
+          <w:b/>
+          <w:szCs w:val="22"/>
+          <w:lang w:val="es-ES" w:eastAsia="en-US"/>
+        </w:rPr>
+      </w:pPr>
+    </w:p>
+    <w:p>
+      <w:pPr>
+        <w:pStyle w:val="cuerpo"/>
+        <w:ind w:left="1080"/>
+        <w:rPr>
+          <w:rFonts w:ascii="Arial" w:eastAsiaTheme="minorHAnsi" w:hAnsi="Arial" w:cstheme="minorBidi"/>
+          <w:szCs w:val="22"/>
+          <w:lang w:val="es-ES" w:eastAsia="en-US"/>
+        </w:rPr>
+      </w:pPr>
+      <w:r>
+        <w:rPr>
+          <w:rFonts w:ascii="Arial" w:eastAsiaTheme="minorHAnsi" w:hAnsi="Arial" w:cstheme="minorBidi"/>
+          <w:szCs w:val="22"/>
+          <w:lang w:val="es-ES" w:eastAsia="en-US"/>
+        </w:rPr>
+        <w:t xml:space="preserve">Para la arquitectura planteada, se hace uso de los siguientes </w:t>
+      </w:r>
+      <w:proofErr w:type="spellStart"/>
+      <w:r>
+        <w:rPr>
+          <w:rFonts w:ascii="Arial" w:eastAsiaTheme="minorHAnsi" w:hAnsi="Arial" w:cstheme="minorBidi"/>
+          <w:szCs w:val="22"/>
+          <w:lang w:val="es-ES" w:eastAsia="en-US"/>
+        </w:rPr>
+        <w:t>frameworks</w:t>
+      </w:r>
+      <w:proofErr w:type="spellEnd"/>
+    </w:p>
+    <w:p>
+      <w:pPr>
+        <w:rPr>
+          <w:b/>
+        </w:rPr>
+      </w:pPr>
+    </w:p>
+    <w:p>
+      <w:pPr>
+        <w:pStyle w:val="cuerpo"/>
+        <w:numPr>
+          <w:ilvl w:val="1"/>
+          <w:numId w:val="25"/>
+        </w:numPr>
+        <w:rPr>
+          <w:rFonts w:ascii="Arial" w:hAnsi="Arial"/>
+          <w:b/>
+        </w:rPr>
+      </w:pPr>
+      <w:proofErr w:type="spellStart"/>
+      <w:r>
+        <w:rPr>
+          <w:rFonts w:ascii="Arial" w:hAnsi="Arial"/>
+          <w:b/>
+        </w:rPr>
+        <w:t>Hibernate</w:t>
+      </w:r>
+      <w:proofErr w:type="spellEnd"/>
+      <w:r>
+        <w:rPr>
+          <w:rFonts w:ascii="Arial" w:hAnsi="Arial"/>
+          <w:b/>
+        </w:rPr>
+        <w:t xml:space="preserve">: </w:t>
+      </w:r>
+      <w:r>
+        <w:rPr>
+          <w:rFonts w:ascii="Arial" w:hAnsi="Arial"/>
+          <w:lang w:val="es-ES"/>
+        </w:rPr>
+        <w:t>Para la persistencia de los objetos (en la base de datos). Hibenate es un ORM (</w:t>
+      </w:r>
+      <w:proofErr w:type="spellStart"/>
+      <w:r>
+        <w:rPr>
+          <w:rFonts w:ascii="Arial" w:hAnsi="Arial"/>
+          <w:lang w:val="es-ES"/>
+        </w:rPr>
+        <w:t>Object</w:t>
+      </w:r>
+      <w:proofErr w:type="spellEnd"/>
+      <w:r>
+        <w:rPr>
+          <w:rFonts w:ascii="Arial" w:hAnsi="Arial"/>
+          <w:lang w:val="es-ES"/>
+        </w:rPr>
+        <w:t xml:space="preserve"> </w:t>
+      </w:r>
+      <w:proofErr w:type="spellStart"/>
+      <w:r>
+        <w:rPr>
+          <w:rFonts w:ascii="Arial" w:hAnsi="Arial"/>
+          <w:lang w:val="es-ES"/>
+        </w:rPr>
+        <w:t>Relational</w:t>
+      </w:r>
+      <w:proofErr w:type="spellEnd"/>
+      <w:r>
+        <w:rPr>
+          <w:rFonts w:ascii="Arial" w:hAnsi="Arial"/>
+          <w:lang w:val="es-ES"/>
+        </w:rPr>
+        <w:t xml:space="preserve"> </w:t>
+      </w:r>
+      <w:proofErr w:type="spellStart"/>
+      <w:r>
+        <w:rPr>
+          <w:rFonts w:ascii="Arial" w:hAnsi="Arial"/>
+          <w:lang w:val="es-ES"/>
+        </w:rPr>
+        <w:t>Mapper</w:t>
+      </w:r>
+      <w:proofErr w:type="spellEnd"/>
+      <w:r>
+        <w:rPr>
+          <w:rFonts w:ascii="Arial" w:hAnsi="Arial"/>
+          <w:lang w:val="es-ES"/>
+        </w:rPr>
+        <w:t>).</w:t>
+      </w:r>
+      <w:r>
+        <w:rPr>
+          <w:rFonts w:ascii="Arial" w:hAnsi="Arial"/>
+          <w:b/>
+        </w:rPr>
+        <w:t xml:space="preserve"> </w:t>
+      </w:r>
+      <w:r>
+        <w:rPr>
+          <w:rFonts w:ascii="Arial" w:hAnsi="Arial"/>
+        </w:rPr>
+        <w:t>De acuerdo al diagrama de componentes, es utilizado para el manejo de transacciones en la capa de persistencia ya que interactúa directamente con el DBMS para el almacenamiento de datos.</w:t>
+      </w:r>
+    </w:p>
+    <w:p>
+      <w:pPr>
+        <w:pStyle w:val="cuerpo"/>
+        <w:ind w:left="1800"/>
+        <w:rPr>
+          <w:rFonts w:ascii="Arial" w:hAnsi="Arial"/>
+          <w:b/>
+        </w:rPr>
+      </w:pPr>
+    </w:p>
+    <w:p>
+      <w:pPr>
+        <w:pStyle w:val="cuerpo"/>
+        <w:numPr>
+          <w:ilvl w:val="1"/>
+          <w:numId w:val="25"/>
+        </w:numPr>
+        <w:rPr>
+          <w:rFonts w:ascii="Arial" w:hAnsi="Arial"/>
+          <w:b/>
+        </w:rPr>
+      </w:pPr>
+      <w:proofErr w:type="spellStart"/>
+      <w:r>
+        <w:rPr>
+          <w:rFonts w:ascii="Arial" w:hAnsi="Arial"/>
+          <w:b/>
+        </w:rPr>
+        <w:t>Spark</w:t>
+      </w:r>
+      <w:proofErr w:type="spellEnd"/>
+      <w:r>
+        <w:rPr>
+          <w:rFonts w:ascii="Arial" w:hAnsi="Arial"/>
+          <w:b/>
+        </w:rPr>
+        <w:t xml:space="preserve">: </w:t>
+      </w:r>
+      <w:r>
+        <w:rPr>
+          <w:rFonts w:ascii="Arial" w:hAnsi="Arial"/>
+        </w:rPr>
+        <w:t>Utilizado como interfaz de acceso de información desde la capa de presentac</w:t>
+      </w:r>
+      <w:r>
+        <w:rPr>
+          <w:rFonts w:ascii="Arial" w:hAnsi="Arial"/>
+        </w:rPr>
+        <w:t xml:space="preserve">ión a la capa </w:t>
+      </w:r>
+      <w:proofErr w:type="spellStart"/>
+      <w:r>
+        <w:rPr>
+          <w:rFonts w:ascii="Arial" w:hAnsi="Arial"/>
+        </w:rPr>
+        <w:t>business</w:t>
+      </w:r>
+      <w:proofErr w:type="spellEnd"/>
+      <w:r>
+        <w:rPr>
+          <w:rFonts w:ascii="Arial" w:hAnsi="Arial"/>
+        </w:rPr>
+        <w:t xml:space="preserve">. Provee </w:t>
+      </w:r>
+      <w:r>
+        <w:rPr>
+          <w:rFonts w:ascii="Arial" w:hAnsi="Arial"/>
+        </w:rPr>
+        <w:t xml:space="preserve">por defecto a </w:t>
+      </w:r>
+      <w:proofErr w:type="spellStart"/>
+      <w:r>
+        <w:rPr>
+          <w:rFonts w:ascii="Arial" w:hAnsi="Arial"/>
+        </w:rPr>
+        <w:t>Jetty</w:t>
+      </w:r>
+      <w:proofErr w:type="spellEnd"/>
+      <w:r>
+        <w:rPr>
+          <w:rFonts w:ascii="Arial" w:hAnsi="Arial"/>
+        </w:rPr>
+        <w:t xml:space="preserve"> como servidor de aplicaciones</w:t>
+      </w:r>
+      <w:r>
+        <w:rPr>
+          <w:rFonts w:ascii="Arial" w:hAnsi="Arial"/>
+        </w:rPr>
+        <w:t xml:space="preserve"> para la recepción y respuesta a peticiones.</w:t>
+      </w:r>
     </w:p>
     <w:p>
       <w:pPr>
@@ -10243,7 +10621,7 @@
         </w:numPr>
       </w:pPr>
       <w:bookmarkStart w:id="27" w:name="_Toc499324984"/>
-      <w:bookmarkStart w:id="28" w:name="_Toc499760079"/>
+      <w:bookmarkStart w:id="28" w:name="_Toc499816442"/>
       <w:r>
         <w:t>Objetivos y Restricciones</w:t>
       </w:r>
@@ -10326,13 +10704,7 @@
         <w:rPr>
           <w:lang w:val="es-CO" w:eastAsia="es-CO"/>
         </w:rPr>
-        <w:t>. [</w:t>
-      </w:r>
-      <w:r>
-        <w:rPr>
-          <w:lang w:val="es-CO" w:eastAsia="es-CO"/>
-        </w:rPr>
-        <w:t>AQUÍ FALTARÍA UN POCO MÁS]</w:t>
+        <w:t xml:space="preserve">. </w:t>
       </w:r>
     </w:p>
     <w:p>
@@ -10347,7 +10719,6 @@
         <w:rPr>
           <w:lang w:val="es-CO" w:eastAsia="es-CO"/>
         </w:rPr>
-        <w:lastRenderedPageBreak/>
         <w:t>Examinando el documento de análisis de requisitos se tiene que los siguientes son requisitos que tienen un impacto directo en la arquitectura seleccionada</w:t>
       </w:r>
     </w:p>
@@ -10458,6 +10829,7 @@
           <w:rFonts w:cs="Arial"/>
           <w:lang w:val="es-419"/>
         </w:rPr>
+        <w:lastRenderedPageBreak/>
         <w:t>RF_01_04</w:t>
       </w:r>
       <w:r>
@@ -10554,7 +10926,7 @@
         </w:numPr>
       </w:pPr>
       <w:bookmarkStart w:id="29" w:name="_Toc499324985"/>
-      <w:bookmarkStart w:id="30" w:name="_Toc499760080"/>
+      <w:bookmarkStart w:id="30" w:name="_Toc499816443"/>
       <w:r>
         <w:t>Vista de Casos de Uso</w:t>
       </w:r>
@@ -10691,7 +11063,7 @@
           <w:lang w:val="es-CO" w:eastAsia="es-CO"/>
         </w:rPr>
       </w:pPr>
-      <w:bookmarkStart w:id="31" w:name="_Toc499760081"/>
+      <w:bookmarkStart w:id="31" w:name="_Toc499816444"/>
       <w:r>
         <w:rPr>
           <w:lang w:val="es-CO" w:eastAsia="es-CO"/>
@@ -10760,14 +11132,7 @@
         <w:rPr>
           <w:lang w:val="es-CO" w:eastAsia="es-CO"/>
         </w:rPr>
-        <w:t xml:space="preserve"> Representa cualquier usuario que acceda a la interfaz principal del sistema. Este usuario no tiene participación directa sobre los </w:t>
-      </w:r>
-      <w:r>
-        <w:rPr>
-          <w:lang w:val="es-CO" w:eastAsia="es-CO"/>
-        </w:rPr>
-        <w:lastRenderedPageBreak/>
-        <w:t>procesos críticos del negocio sino que se limita a navegar por el contenido que le ofrece la interfaz.</w:t>
+        <w:t xml:space="preserve"> Representa cualquier usuario que acceda a la interfaz principal del sistema. Este usuario no tiene participación directa sobre los procesos críticos del negocio sino que se limita a navegar por el contenido que le ofrece la interfaz.</w:t>
       </w:r>
     </w:p>
     <w:p>
@@ -10988,7 +11353,7 @@
           <w:lang w:val="es-CO" w:eastAsia="es-CO"/>
         </w:rPr>
       </w:pPr>
-      <w:bookmarkStart w:id="32" w:name="_Toc499760082"/>
+      <w:bookmarkStart w:id="32" w:name="_Toc499816445"/>
       <w:r>
         <w:rPr>
           <w:lang w:val="es-CO" w:eastAsia="es-CO"/>
@@ -11059,7 +11424,7 @@
           <w:lang w:val="es-CO" w:eastAsia="es-CO"/>
         </w:rPr>
       </w:pPr>
-      <w:bookmarkStart w:id="33" w:name="_Toc499760083"/>
+      <w:bookmarkStart w:id="33" w:name="_Toc499816446"/>
       <w:r>
         <w:rPr>
           <w:lang w:val="es-CO" w:eastAsia="es-CO"/>
@@ -11086,7 +11451,6 @@
         <w:rPr>
           <w:lang w:val="es-CO" w:eastAsia="es-CO"/>
         </w:rPr>
-        <w:lastRenderedPageBreak/>
         <w:t>Aunque pueda considerarse una operación muy trivial con respecto a las operaciones del sistema</w:t>
       </w:r>
       <w:r>
@@ -11252,7 +11616,7 @@
           <w:lang w:val="es-CO" w:eastAsia="es-CO"/>
         </w:rPr>
       </w:pPr>
-      <w:bookmarkStart w:id="35" w:name="_Toc499760084"/>
+      <w:bookmarkStart w:id="35" w:name="_Toc499816447"/>
       <w:r>
         <w:rPr>
           <w:lang w:val="es-CO" w:eastAsia="es-CO"/>
@@ -11404,7 +11768,7 @@
           <w:lang w:val="es-CO" w:eastAsia="es-CO"/>
         </w:rPr>
       </w:pPr>
-      <w:bookmarkStart w:id="37" w:name="_Toc499760085"/>
+      <w:bookmarkStart w:id="37" w:name="_Toc499816448"/>
       <w:r>
         <w:rPr>
           <w:lang w:val="es-CO" w:eastAsia="es-CO"/>
@@ -11465,7 +11829,7 @@
           <w:lang w:val="es-CO" w:eastAsia="es-CO"/>
         </w:rPr>
       </w:pPr>
-      <w:bookmarkStart w:id="38" w:name="_Toc499760086"/>
+      <w:bookmarkStart w:id="38" w:name="_Toc499816449"/>
       <w:r>
         <w:rPr>
           <w:lang w:val="es-CO" w:eastAsia="es-CO"/>
@@ -11635,7 +11999,7 @@
           <w:lang w:val="es-CO" w:eastAsia="es-CO"/>
         </w:rPr>
       </w:pPr>
-      <w:bookmarkStart w:id="40" w:name="_Toc499760087"/>
+      <w:bookmarkStart w:id="40" w:name="_Toc499816450"/>
       <w:r>
         <w:rPr>
           <w:lang w:val="es-CO" w:eastAsia="es-CO"/>
@@ -11796,7 +12160,7 @@
           <w:lang w:val="es-CO" w:eastAsia="es-CO"/>
         </w:rPr>
       </w:pPr>
-      <w:bookmarkStart w:id="42" w:name="_Toc499760088"/>
+      <w:bookmarkStart w:id="42" w:name="_Toc499816451"/>
       <w:r>
         <w:rPr>
           <w:noProof/>
@@ -11943,7 +12307,7 @@
           <w:lang w:val="es-CO" w:eastAsia="es-CO"/>
         </w:rPr>
       </w:pPr>
-      <w:bookmarkStart w:id="44" w:name="_Toc499760089"/>
+      <w:bookmarkStart w:id="44" w:name="_Toc499816452"/>
       <w:r>
         <w:rPr>
           <w:lang w:val="es-CO" w:eastAsia="es-CO"/>
@@ -12116,7 +12480,7 @@
           <w:numId w:val="1"/>
         </w:numPr>
       </w:pPr>
-      <w:bookmarkStart w:id="46" w:name="_Toc499760090"/>
+      <w:bookmarkStart w:id="46" w:name="_Toc499816453"/>
       <w:r>
         <w:t>Vista Lógica</w:t>
       </w:r>
@@ -12206,7 +12570,7 @@
         </w:numPr>
       </w:pPr>
       <w:bookmarkStart w:id="47" w:name="_Toc499324987"/>
-      <w:bookmarkStart w:id="48" w:name="_Toc499760091"/>
+      <w:bookmarkStart w:id="48" w:name="_Toc499816454"/>
       <w:r>
         <w:t>Diseño de subsistemas</w:t>
       </w:r>
@@ -12251,7 +12615,7 @@
         </w:numPr>
       </w:pPr>
       <w:bookmarkStart w:id="49" w:name="_Toc499324988"/>
-      <w:bookmarkStart w:id="50" w:name="_Toc499760092"/>
+      <w:bookmarkStart w:id="50" w:name="_Toc499816455"/>
       <w:r>
         <w:t>Módulo de U</w:t>
       </w:r>
@@ -13016,7 +13380,7 @@
         </w:rPr>
       </w:pPr>
       <w:bookmarkStart w:id="55" w:name="_Toc499324989"/>
-      <w:bookmarkStart w:id="56" w:name="_Toc499760093"/>
+      <w:bookmarkStart w:id="56" w:name="_Toc499816456"/>
       <w:r>
         <w:rPr>
           <w:rFonts w:cs="Arial"/>
@@ -13394,7 +13758,7 @@
         </w:rPr>
       </w:pPr>
       <w:bookmarkStart w:id="59" w:name="_Toc499324990"/>
-      <w:bookmarkStart w:id="60" w:name="_Toc499760094"/>
+      <w:bookmarkStart w:id="60" w:name="_Toc499816457"/>
       <w:r>
         <w:rPr>
           <w:lang w:val="es-CO"/>
@@ -14345,7 +14709,7 @@
         </w:numPr>
       </w:pPr>
       <w:bookmarkStart w:id="66" w:name="_Toc499324991"/>
-      <w:bookmarkStart w:id="67" w:name="_Toc499760095"/>
+      <w:bookmarkStart w:id="67" w:name="_Toc499816458"/>
       <w:r>
         <w:lastRenderedPageBreak/>
         <w:t>Módulo de Suscripciones</w:t>
@@ -14801,7 +15165,7 @@
           <w:numId w:val="1"/>
         </w:numPr>
       </w:pPr>
-      <w:bookmarkStart w:id="71" w:name="_Toc499760096"/>
+      <w:bookmarkStart w:id="71" w:name="_Toc499816459"/>
       <w:r>
         <w:t>Modelo de Datos</w:t>
       </w:r>
@@ -15067,7 +15431,7 @@
         </w:rPr>
       </w:pPr>
       <w:bookmarkStart w:id="73" w:name="_Toc499324992"/>
-      <w:bookmarkStart w:id="74" w:name="_Toc499760097"/>
+      <w:bookmarkStart w:id="74" w:name="_Toc499816460"/>
       <w:r>
         <w:rPr>
           <w:lang w:val="es-CO" w:eastAsia="es-CO"/>
@@ -15267,7 +15631,7 @@
         </w:numPr>
       </w:pPr>
       <w:bookmarkStart w:id="75" w:name="_Toc499324993"/>
-      <w:bookmarkStart w:id="76" w:name="_Toc499760098"/>
+      <w:bookmarkStart w:id="76" w:name="_Toc499816461"/>
       <w:r>
         <w:t>Vista de Desarrollo o Despliegue</w:t>
       </w:r>
@@ -16198,7 +16562,7 @@
           <w:numId w:val="1"/>
         </w:numPr>
       </w:pPr>
-      <w:bookmarkStart w:id="81" w:name="_Toc499760099"/>
+      <w:bookmarkStart w:id="81" w:name="_Toc499816462"/>
       <w:r>
         <w:t>Vista de Proceso</w:t>
       </w:r>
@@ -16313,7 +16677,7 @@
           <w:lang w:val="es-CO" w:eastAsia="es-CO"/>
         </w:rPr>
       </w:pPr>
-      <w:bookmarkStart w:id="82" w:name="_Toc499760100"/>
+      <w:bookmarkStart w:id="82" w:name="_Toc499816463"/>
       <w:r>
         <w:rPr>
           <w:lang w:val="es-CO" w:eastAsia="es-CO"/>
@@ -16982,7 +17346,7 @@
           <w:lang w:val="es-CO" w:eastAsia="es-CO"/>
         </w:rPr>
       </w:pPr>
-      <w:bookmarkStart w:id="87" w:name="_Toc499760101"/>
+      <w:bookmarkStart w:id="87" w:name="_Toc499816464"/>
       <w:r>
         <w:rPr>
           <w:lang w:val="es-CO" w:eastAsia="es-CO"/>
@@ -17389,7 +17753,7 @@
           <w:numId w:val="1"/>
         </w:numPr>
       </w:pPr>
-      <w:bookmarkStart w:id="89" w:name="_Toc499760102"/>
+      <w:bookmarkStart w:id="89" w:name="_Toc499816465"/>
       <w:r>
         <w:lastRenderedPageBreak/>
         <w:t>Vista Física</w:t>
@@ -18451,7 +18815,7 @@
 
 <file path=word/numbering.xml><?xml version="1.0" encoding="utf-8"?>
 <w:numbering xmlns:wpc="http://schemas.microsoft.com/office/word/2010/wordprocessingCanvas" xmlns:mc="http://schemas.openxmlformats.org/markup-compatibility/2006" xmlns:o="urn:schemas-microsoft-com:office:office" xmlns:r="http://schemas.openxmlformats.org/officeDocument/2006/relationships" xmlns:m="http://schemas.openxmlformats.org/officeDocument/2006/math" xmlns:v="urn:schemas-microsoft-com:vml" xmlns:wp14="http://schemas.microsoft.com/office/word/2010/wordprocessingDrawing" xmlns:wp="http://schemas.openxmlformats.org/drawingml/2006/wordprocessingDrawing" xmlns:w10="urn:schemas-microsoft-com:office:word" xmlns:w="http://schemas.openxmlformats.org/wordprocessingml/2006/main" xmlns:w14="http://schemas.microsoft.com/office/word/2010/wordml" xmlns:w15="http://schemas.microsoft.com/office/word/2012/wordml" xmlns:wpg="http://schemas.microsoft.com/office/word/2010/wordprocessingGroup" xmlns:wpi="http://schemas.microsoft.com/office/word/2010/wordprocessingInk" xmlns:wne="http://schemas.microsoft.com/office/word/2006/wordml" xmlns:wps="http://schemas.microsoft.com/office/word/2010/wordprocessingShape" mc:Ignorable="w14 w15 wp14">
-  <w:abstractNum w:abstractNumId="0" w15:restartNumberingAfterBreak="0">
+  <w:abstractNum w:abstractNumId="0">
     <w:nsid w:val="10E12DD1"/>
     <w:multiLevelType w:val="hybridMultilevel"/>
     <w:tmpl w:val="B4BAB032"/>
@@ -18564,7 +18928,7 @@
       </w:rPr>
     </w:lvl>
   </w:abstractNum>
-  <w:abstractNum w:abstractNumId="1" w15:restartNumberingAfterBreak="0">
+  <w:abstractNum w:abstractNumId="1">
     <w:nsid w:val="16B72D3A"/>
     <w:multiLevelType w:val="hybridMultilevel"/>
     <w:tmpl w:val="6C2A1660"/>
@@ -18650,7 +19014,7 @@
       </w:pPr>
     </w:lvl>
   </w:abstractNum>
-  <w:abstractNum w:abstractNumId="2" w15:restartNumberingAfterBreak="0">
+  <w:abstractNum w:abstractNumId="2">
     <w:nsid w:val="1C256094"/>
     <w:multiLevelType w:val="hybridMultilevel"/>
     <w:tmpl w:val="B0461072"/>
@@ -18763,7 +19127,7 @@
       </w:rPr>
     </w:lvl>
   </w:abstractNum>
-  <w:abstractNum w:abstractNumId="3" w15:restartNumberingAfterBreak="0">
+  <w:abstractNum w:abstractNumId="3">
     <w:nsid w:val="1E252D11"/>
     <w:multiLevelType w:val="hybridMultilevel"/>
     <w:tmpl w:val="24460948"/>
@@ -18876,7 +19240,7 @@
       </w:rPr>
     </w:lvl>
   </w:abstractNum>
-  <w:abstractNum w:abstractNumId="4" w15:restartNumberingAfterBreak="0">
+  <w:abstractNum w:abstractNumId="4">
     <w:nsid w:val="1E3A5567"/>
     <w:multiLevelType w:val="hybridMultilevel"/>
     <w:tmpl w:val="C744EEC0"/>
@@ -18989,7 +19353,7 @@
       </w:rPr>
     </w:lvl>
   </w:abstractNum>
-  <w:abstractNum w:abstractNumId="5" w15:restartNumberingAfterBreak="0">
+  <w:abstractNum w:abstractNumId="5">
     <w:nsid w:val="1F8E3694"/>
     <w:multiLevelType w:val="hybridMultilevel"/>
     <w:tmpl w:val="0DE0BC00"/>
@@ -19075,7 +19439,7 @@
       </w:pPr>
     </w:lvl>
   </w:abstractNum>
-  <w:abstractNum w:abstractNumId="6" w15:restartNumberingAfterBreak="0">
+  <w:abstractNum w:abstractNumId="6">
     <w:nsid w:val="2304087E"/>
     <w:multiLevelType w:val="hybridMultilevel"/>
     <w:tmpl w:val="D7EE72E0"/>
@@ -19188,7 +19552,7 @@
       </w:rPr>
     </w:lvl>
   </w:abstractNum>
-  <w:abstractNum w:abstractNumId="7" w15:restartNumberingAfterBreak="0">
+  <w:abstractNum w:abstractNumId="7">
     <w:nsid w:val="335E543F"/>
     <w:multiLevelType w:val="hybridMultilevel"/>
     <w:tmpl w:val="583E9B06"/>
@@ -19301,7 +19665,7 @@
       </w:rPr>
     </w:lvl>
   </w:abstractNum>
-  <w:abstractNum w:abstractNumId="8" w15:restartNumberingAfterBreak="0">
+  <w:abstractNum w:abstractNumId="8">
     <w:nsid w:val="337555C5"/>
     <w:multiLevelType w:val="hybridMultilevel"/>
     <w:tmpl w:val="4A945E8C"/>
@@ -19414,7 +19778,7 @@
       </w:rPr>
     </w:lvl>
   </w:abstractNum>
-  <w:abstractNum w:abstractNumId="9" w15:restartNumberingAfterBreak="0">
+  <w:abstractNum w:abstractNumId="9">
     <w:nsid w:val="3B6E22C1"/>
     <w:multiLevelType w:val="hybridMultilevel"/>
     <w:tmpl w:val="F6443D50"/>
@@ -19527,7 +19891,7 @@
       </w:rPr>
     </w:lvl>
   </w:abstractNum>
-  <w:abstractNum w:abstractNumId="10" w15:restartNumberingAfterBreak="0">
+  <w:abstractNum w:abstractNumId="10">
     <w:nsid w:val="3D4B339B"/>
     <w:multiLevelType w:val="hybridMultilevel"/>
     <w:tmpl w:val="EED2B838"/>
@@ -19640,7 +20004,7 @@
       </w:rPr>
     </w:lvl>
   </w:abstractNum>
-  <w:abstractNum w:abstractNumId="11" w15:restartNumberingAfterBreak="0">
+  <w:abstractNum w:abstractNumId="11">
     <w:nsid w:val="414B092D"/>
     <w:multiLevelType w:val="hybridMultilevel"/>
     <w:tmpl w:val="473E9B3A"/>
@@ -19753,7 +20117,7 @@
       </w:rPr>
     </w:lvl>
   </w:abstractNum>
-  <w:abstractNum w:abstractNumId="12" w15:restartNumberingAfterBreak="0">
+  <w:abstractNum w:abstractNumId="12">
     <w:nsid w:val="426902E5"/>
     <w:multiLevelType w:val="hybridMultilevel"/>
     <w:tmpl w:val="702CBF08"/>
@@ -19866,7 +20230,7 @@
       </w:rPr>
     </w:lvl>
   </w:abstractNum>
-  <w:abstractNum w:abstractNumId="13" w15:restartNumberingAfterBreak="0">
+  <w:abstractNum w:abstractNumId="13">
     <w:nsid w:val="42BE44E2"/>
     <w:multiLevelType w:val="hybridMultilevel"/>
     <w:tmpl w:val="BE3C8A6A"/>
@@ -19979,7 +20343,7 @@
       </w:rPr>
     </w:lvl>
   </w:abstractNum>
-  <w:abstractNum w:abstractNumId="14" w15:restartNumberingAfterBreak="0">
+  <w:abstractNum w:abstractNumId="14">
     <w:nsid w:val="434B494B"/>
     <w:multiLevelType w:val="hybridMultilevel"/>
     <w:tmpl w:val="2642074C"/>
@@ -20065,7 +20429,7 @@
       </w:pPr>
     </w:lvl>
   </w:abstractNum>
-  <w:abstractNum w:abstractNumId="15" w15:restartNumberingAfterBreak="0">
+  <w:abstractNum w:abstractNumId="15">
     <w:nsid w:val="467F444F"/>
     <w:multiLevelType w:val="hybridMultilevel"/>
     <w:tmpl w:val="7908BCF8"/>
@@ -20178,7 +20542,7 @@
       </w:rPr>
     </w:lvl>
   </w:abstractNum>
-  <w:abstractNum w:abstractNumId="16" w15:restartNumberingAfterBreak="0">
+  <w:abstractNum w:abstractNumId="16">
     <w:nsid w:val="48F520DB"/>
     <w:multiLevelType w:val="hybridMultilevel"/>
     <w:tmpl w:val="FBF0E05A"/>
@@ -20291,7 +20655,7 @@
       </w:rPr>
     </w:lvl>
   </w:abstractNum>
-  <w:abstractNum w:abstractNumId="17" w15:restartNumberingAfterBreak="0">
+  <w:abstractNum w:abstractNumId="17">
     <w:nsid w:val="4A4E5092"/>
     <w:multiLevelType w:val="hybridMultilevel"/>
     <w:tmpl w:val="33AA6AB4"/>
@@ -20404,7 +20768,7 @@
       </w:rPr>
     </w:lvl>
   </w:abstractNum>
-  <w:abstractNum w:abstractNumId="18" w15:restartNumberingAfterBreak="0">
+  <w:abstractNum w:abstractNumId="18">
     <w:nsid w:val="4E1A0D2F"/>
     <w:multiLevelType w:val="hybridMultilevel"/>
     <w:tmpl w:val="F4282C4E"/>
@@ -20517,7 +20881,7 @@
       </w:rPr>
     </w:lvl>
   </w:abstractNum>
-  <w:abstractNum w:abstractNumId="19" w15:restartNumberingAfterBreak="0">
+  <w:abstractNum w:abstractNumId="19">
     <w:nsid w:val="593D4338"/>
     <w:multiLevelType w:val="hybridMultilevel"/>
     <w:tmpl w:val="8354D530"/>
@@ -20630,7 +20994,7 @@
       </w:rPr>
     </w:lvl>
   </w:abstractNum>
-  <w:abstractNum w:abstractNumId="20" w15:restartNumberingAfterBreak="0">
+  <w:abstractNum w:abstractNumId="20">
     <w:nsid w:val="61BB1EF3"/>
     <w:multiLevelType w:val="multilevel"/>
     <w:tmpl w:val="0E72683A"/>
@@ -20751,7 +21115,7 @@
       </w:rPr>
     </w:lvl>
   </w:abstractNum>
-  <w:abstractNum w:abstractNumId="21" w15:restartNumberingAfterBreak="0">
+  <w:abstractNum w:abstractNumId="21">
     <w:nsid w:val="621F138A"/>
     <w:multiLevelType w:val="hybridMultilevel"/>
     <w:tmpl w:val="791A34FC"/>
@@ -20837,7 +21201,7 @@
       </w:pPr>
     </w:lvl>
   </w:abstractNum>
-  <w:abstractNum w:abstractNumId="22" w15:restartNumberingAfterBreak="0">
+  <w:abstractNum w:abstractNumId="22">
     <w:nsid w:val="639E6B9F"/>
     <w:multiLevelType w:val="hybridMultilevel"/>
     <w:tmpl w:val="E404FE04"/>
@@ -20950,7 +21314,120 @@
       </w:rPr>
     </w:lvl>
   </w:abstractNum>
-  <w:abstractNum w:abstractNumId="23" w15:restartNumberingAfterBreak="0">
+  <w:abstractNum w:abstractNumId="23">
+    <w:nsid w:val="677E0C93"/>
+    <w:multiLevelType w:val="hybridMultilevel"/>
+    <w:tmpl w:val="0E308BBE"/>
+    <w:lvl w:ilvl="0" w:tplc="240A0001">
+      <w:start w:val="1"/>
+      <w:numFmt w:val="bullet"/>
+      <w:lvlText w:val=""/>
+      <w:lvlJc w:val="left"/>
+      <w:pPr>
+        <w:ind w:left="1080" w:hanging="360"/>
+      </w:pPr>
+      <w:rPr>
+        <w:rFonts w:ascii="Symbol" w:hAnsi="Symbol" w:hint="default"/>
+      </w:rPr>
+    </w:lvl>
+    <w:lvl w:ilvl="1" w:tplc="240A0003">
+      <w:start w:val="1"/>
+      <w:numFmt w:val="bullet"/>
+      <w:lvlText w:val="o"/>
+      <w:lvlJc w:val="left"/>
+      <w:pPr>
+        <w:ind w:left="1800" w:hanging="360"/>
+      </w:pPr>
+      <w:rPr>
+        <w:rFonts w:ascii="Courier New" w:hAnsi="Courier New" w:cs="Courier New" w:hint="default"/>
+      </w:rPr>
+    </w:lvl>
+    <w:lvl w:ilvl="2" w:tplc="240A0005" w:tentative="1">
+      <w:start w:val="1"/>
+      <w:numFmt w:val="bullet"/>
+      <w:lvlText w:val=""/>
+      <w:lvlJc w:val="left"/>
+      <w:pPr>
+        <w:ind w:left="2520" w:hanging="360"/>
+      </w:pPr>
+      <w:rPr>
+        <w:rFonts w:ascii="Wingdings" w:hAnsi="Wingdings" w:hint="default"/>
+      </w:rPr>
+    </w:lvl>
+    <w:lvl w:ilvl="3" w:tplc="240A0001" w:tentative="1">
+      <w:start w:val="1"/>
+      <w:numFmt w:val="bullet"/>
+      <w:lvlText w:val=""/>
+      <w:lvlJc w:val="left"/>
+      <w:pPr>
+        <w:ind w:left="3240" w:hanging="360"/>
+      </w:pPr>
+      <w:rPr>
+        <w:rFonts w:ascii="Symbol" w:hAnsi="Symbol" w:hint="default"/>
+      </w:rPr>
+    </w:lvl>
+    <w:lvl w:ilvl="4" w:tplc="240A0003" w:tentative="1">
+      <w:start w:val="1"/>
+      <w:numFmt w:val="bullet"/>
+      <w:lvlText w:val="o"/>
+      <w:lvlJc w:val="left"/>
+      <w:pPr>
+        <w:ind w:left="3960" w:hanging="360"/>
+      </w:pPr>
+      <w:rPr>
+        <w:rFonts w:ascii="Courier New" w:hAnsi="Courier New" w:cs="Courier New" w:hint="default"/>
+      </w:rPr>
+    </w:lvl>
+    <w:lvl w:ilvl="5" w:tplc="240A0005" w:tentative="1">
+      <w:start w:val="1"/>
+      <w:numFmt w:val="bullet"/>
+      <w:lvlText w:val=""/>
+      <w:lvlJc w:val="left"/>
+      <w:pPr>
+        <w:ind w:left="4680" w:hanging="360"/>
+      </w:pPr>
+      <w:rPr>
+        <w:rFonts w:ascii="Wingdings" w:hAnsi="Wingdings" w:hint="default"/>
+      </w:rPr>
+    </w:lvl>
+    <w:lvl w:ilvl="6" w:tplc="240A0001" w:tentative="1">
+      <w:start w:val="1"/>
+      <w:numFmt w:val="bullet"/>
+      <w:lvlText w:val=""/>
+      <w:lvlJc w:val="left"/>
+      <w:pPr>
+        <w:ind w:left="5400" w:hanging="360"/>
+      </w:pPr>
+      <w:rPr>
+        <w:rFonts w:ascii="Symbol" w:hAnsi="Symbol" w:hint="default"/>
+      </w:rPr>
+    </w:lvl>
+    <w:lvl w:ilvl="7" w:tplc="240A0003" w:tentative="1">
+      <w:start w:val="1"/>
+      <w:numFmt w:val="bullet"/>
+      <w:lvlText w:val="o"/>
+      <w:lvlJc w:val="left"/>
+      <w:pPr>
+        <w:ind w:left="6120" w:hanging="360"/>
+      </w:pPr>
+      <w:rPr>
+        <w:rFonts w:ascii="Courier New" w:hAnsi="Courier New" w:cs="Courier New" w:hint="default"/>
+      </w:rPr>
+    </w:lvl>
+    <w:lvl w:ilvl="8" w:tplc="240A0005" w:tentative="1">
+      <w:start w:val="1"/>
+      <w:numFmt w:val="bullet"/>
+      <w:lvlText w:val=""/>
+      <w:lvlJc w:val="left"/>
+      <w:pPr>
+        <w:ind w:left="6840" w:hanging="360"/>
+      </w:pPr>
+      <w:rPr>
+        <w:rFonts w:ascii="Wingdings" w:hAnsi="Wingdings" w:hint="default"/>
+      </w:rPr>
+    </w:lvl>
+  </w:abstractNum>
+  <w:abstractNum w:abstractNumId="24">
     <w:nsid w:val="72E63028"/>
     <w:multiLevelType w:val="hybridMultilevel"/>
     <w:tmpl w:val="456A64E0"/>
@@ -21121,7 +21598,7 @@
     <w:abstractNumId w:val="15"/>
   </w:num>
   <w:num w:numId="20">
-    <w:abstractNumId w:val="23"/>
+    <w:abstractNumId w:val="24"/>
   </w:num>
   <w:num w:numId="21">
     <w:abstractNumId w:val="3"/>
@@ -21134,6 +21611,9 @@
   </w:num>
   <w:num w:numId="24">
     <w:abstractNumId w:val="5"/>
+  </w:num>
+  <w:num w:numId="25">
+    <w:abstractNumId w:val="23"/>
   </w:num>
 </w:numbering>
 </file>
@@ -21647,6 +22127,7 @@
   <w:style w:type="character" w:default="1" w:styleId="Fuentedeprrafopredeter">
     <w:name w:val="Default Paragraph Font"/>
     <w:uiPriority w:val="1"/>
+    <w:semiHidden/>
     <w:unhideWhenUsed/>
   </w:style>
   <w:style w:type="table" w:default="1" w:styleId="Tablanormal">
@@ -21679,6 +22160,7 @@
       <w:spacing w:after="0" w:line="240" w:lineRule="auto"/>
     </w:pPr>
     <w:tblPr>
+      <w:tblInd w:w="0" w:type="dxa"/>
       <w:tblBorders>
         <w:top w:val="single" w:sz="4" w:space="0" w:color="auto"/>
         <w:left w:val="single" w:sz="4" w:space="0" w:color="auto"/>
@@ -21687,6 +22169,12 @@
         <w:insideH w:val="single" w:sz="4" w:space="0" w:color="auto"/>
         <w:insideV w:val="single" w:sz="4" w:space="0" w:color="auto"/>
       </w:tblBorders>
+      <w:tblCellMar>
+        <w:top w:w="0" w:type="dxa"/>
+        <w:left w:w="108" w:type="dxa"/>
+        <w:bottom w:w="0" w:type="dxa"/>
+        <w:right w:w="108" w:type="dxa"/>
+      </w:tblCellMar>
     </w:tblPr>
   </w:style>
   <w:style w:type="paragraph" w:styleId="Encabezado">
@@ -22408,7 +22896,7 @@
 </file>
 
 <file path=customXml/itemProps1.xml><?xml version="1.0" encoding="utf-8"?>
-<ds:datastoreItem xmlns:ds="http://schemas.openxmlformats.org/officeDocument/2006/customXml" ds:itemID="{B036423B-9CCF-4AE4-9236-0349B9A62690}">
+<ds:datastoreItem xmlns:ds="http://schemas.openxmlformats.org/officeDocument/2006/customXml" ds:itemID="{7B4DC18D-3426-43D1-8584-8D939FBD56E6}">
   <ds:schemaRefs>
     <ds:schemaRef ds:uri="http://schemas.openxmlformats.org/officeDocument/2006/bibliography"/>
   </ds:schemaRefs>

</xml_diff>